<commit_message>
some crab and bird stuff
i_did_it.gov
</commit_message>
<xml_diff>
--- a/BSX2030/crab.docx
+++ b/BSX2030/crab.docx
@@ -51,7 +51,7 @@
         <w:pStyle w:val="Date"/>
       </w:pPr>
       <w:r>
-        <w:t xml:space="preserve">2025-02-11</w:t>
+        <w:t xml:space="preserve">2025-02-13</w:t>
       </w:r>
     </w:p>
     <w:bookmarkStart w:id="20" w:name="practical-1-assessment"/>
@@ -172,13 +172,13 @@
         <w:t xml:space="preserve">Task 1: Present the data in 4 tables i.e. Tables 6, 7, 8 and 9 from the practical handout. Each table needs a caption. Table titles go above the table</w:t>
       </w:r>
     </w:p>
-    <w:bookmarkStart w:id="27" w:name="table-6"/>
+    <w:bookmarkStart w:id="27" w:name="X7754d84ccbdd5f7008f3ab682a77f01debe76a3"/>
     <w:p>
       <w:pPr>
         <w:pStyle w:val="Heading3"/>
       </w:pPr>
       <w:r>
-        <w:t xml:space="preserve">Table 6</w:t>
+        <w:t xml:space="preserve">Table 6: calculation of Oxygen uptake for crabs in two aqueous conditions</w:t>
       </w:r>
     </w:p>
     <w:tbl xmlns:w="http://schemas.openxmlformats.org/wordprocessingml/2006/main" xmlns:r="http://schemas.openxmlformats.org/officeDocument/2006/relationships" xmlns:w14="http://schemas.microsoft.com/office/word/2010/wordml" xmlns:wp="http://schemas.openxmlformats.org/drawingml/2006/wordprocessingDrawing" xmlns:a="http://schemas.openxmlformats.org/drawingml/2006/main" xmlns:pic="http://schemas.openxmlformats.org/drawingml/2006/picture">
@@ -699,31 +699,7 @@
                 <w:szCs w:val="22"/>
                 <w:color w:val="000000"/>
               </w:rPr>
-              <w:t xml:space="preserve">Difference in </w:t>
-            </w:r>
-            <w:r xmlns:w="http://schemas.openxmlformats.org/wordprocessingml/2006/main" xmlns:wp="http://schemas.openxmlformats.org/drawingml/2006/wordprocessingDrawing" xmlns:r="http://schemas.openxmlformats.org/officeDocument/2006/relationships" xmlns:w14="http://schemas.microsoft.com/office/word/2010/wordml">
-              <w:rPr>
-                <w:rFonts w:ascii="Arial" w:hAnsi="Arial" w:eastAsia="Arial" w:cs="Arial"/>
-                <w:i w:val="true"/>
-                <w:b w:val="true"/>
-                <w:u w:val="none"/>
-                <w:sz w:val="22"/>
-                <w:szCs w:val="22"/>
-                <w:color w:val="000000"/>
-              </w:rPr>
-              <w:t xml:space="preserve">p</w:t>
-            </w:r>
-            <w:r xmlns:w="http://schemas.openxmlformats.org/wordprocessingml/2006/main" xmlns:wp="http://schemas.openxmlformats.org/drawingml/2006/wordprocessingDrawing" xmlns:r="http://schemas.openxmlformats.org/officeDocument/2006/relationships" xmlns:w14="http://schemas.microsoft.com/office/word/2010/wordml">
-              <w:rPr>
-                <w:rFonts w:ascii="Arial" w:hAnsi="Arial" w:eastAsia="Arial" w:cs="Arial"/>
-                <w:i w:val="false"/>
-                <w:b w:val="true"/>
-                <w:u w:val="none"/>
-                <w:sz w:val="22"/>
-                <w:szCs w:val="22"/>
-                <w:color w:val="000000"/>
-              </w:rPr>
-              <w:t xml:space="preserve">O</w:t>
+              <w:t xml:space="preserve">Difference in pO</w:t>
             </w:r>
             <w:r xmlns:w="http://schemas.openxmlformats.org/wordprocessingml/2006/main" xmlns:wp="http://schemas.openxmlformats.org/drawingml/2006/wordprocessingDrawing" xmlns:r="http://schemas.openxmlformats.org/officeDocument/2006/relationships" xmlns:w14="http://schemas.microsoft.com/office/word/2010/wordml">
               <w:rPr>
@@ -753,14 +729,14 @@
             <w:r xmlns:w="http://schemas.openxmlformats.org/wordprocessingml/2006/main" xmlns:wp="http://schemas.openxmlformats.org/drawingml/2006/wordprocessingDrawing" xmlns:r="http://schemas.openxmlformats.org/officeDocument/2006/relationships" xmlns:w14="http://schemas.microsoft.com/office/word/2010/wordml">
               <w:rPr>
                 <w:rFonts w:ascii="Arial" w:hAnsi="Arial" w:eastAsia="Arial" w:cs="Arial"/>
-                <w:i w:val="true"/>
-                <w:b w:val="true"/>
-                <w:u w:val="none"/>
-                <w:sz w:val="22"/>
-                <w:szCs w:val="22"/>
-                <w:color w:val="000000"/>
-              </w:rPr>
-              <w:t xml:space="preserve">mmHg</w:t>
+                <w:i w:val="false"/>
+                <w:b w:val="true"/>
+                <w:u w:val="none"/>
+                <w:sz w:val="22"/>
+                <w:szCs w:val="22"/>
+                <w:color w:val="000000"/>
+              </w:rPr>
+              <w:t xml:space="preserve">(mmHg)</w:t>
             </w:r>
           </w:p>
         </w:tc>
@@ -813,7 +789,7 @@
                 <w:szCs w:val="22"/>
                 <w:color w:val="000000"/>
               </w:rPr>
-              <w:t xml:space="preserve">Difference in time (min)</w:t>
+              <w:t xml:space="preserve">Time between measurements (min)</w:t>
             </w:r>
           </w:p>
         </w:tc>
@@ -866,33 +842,7 @@
                 <w:szCs w:val="22"/>
                 <w:color w:val="000000"/>
               </w:rPr>
-              <w:t xml:space="preserve">A</w:t>
-            </w:r>
-            NA
-            <w:r xmlns:w="http://schemas.openxmlformats.org/wordprocessingml/2006/main" xmlns:wp="http://schemas.openxmlformats.org/drawingml/2006/wordprocessingDrawing" xmlns:r="http://schemas.openxmlformats.org/officeDocument/2006/relationships" xmlns:w14="http://schemas.microsoft.com/office/word/2010/wordml">
-              <w:rPr>
-                <w:rFonts w:ascii="Arial" w:hAnsi="Arial" w:eastAsia="Arial" w:cs="Arial"/>
-                <w:i w:val="false"/>
-                <w:b w:val="true"/>
-                <w:u w:val="none"/>
-                <w:sz w:val="22"/>
-                <w:szCs w:val="22"/>
-                <w:color w:val="000000"/>
-              </w:rPr>
-              <w:t xml:space="preserve"> solubility coefficient (3.87</w:t>
-            </w:r>
-            NA
-            <w:r xmlns:w="http://schemas.openxmlformats.org/wordprocessingml/2006/main" xmlns:wp="http://schemas.openxmlformats.org/drawingml/2006/wordprocessingDrawing" xmlns:r="http://schemas.openxmlformats.org/officeDocument/2006/relationships" xmlns:w14="http://schemas.microsoft.com/office/word/2010/wordml">
-              <w:rPr>
-                <w:rFonts w:ascii="Arial" w:hAnsi="Arial" w:eastAsia="Arial" w:cs="Arial"/>
-                <w:i w:val="false"/>
-                <w:b w:val="true"/>
-                <w:u w:val="none"/>
-                <w:sz w:val="22"/>
-                <w:szCs w:val="22"/>
-                <w:color w:val="000000"/>
-              </w:rPr>
-              <w:t xml:space="preserve"> 10</w:t>
+              <w:t xml:space="preserve">pO2 difference in water (mmHg)</w:t>
             </w:r>
             <w:r xmlns:w="http://schemas.openxmlformats.org/wordprocessingml/2006/main" xmlns:wp="http://schemas.openxmlformats.org/drawingml/2006/wordprocessingDrawing" xmlns:r="http://schemas.openxmlformats.org/officeDocument/2006/relationships" xmlns:w14="http://schemas.microsoft.com/office/word/2010/wordml">
               <w:rPr>
@@ -905,19 +855,7 @@
                 <w:szCs w:val="22"/>
                 <w:color w:val="000000"/>
               </w:rPr>
-              <w:t xml:space="preserve">-5</w:t>
-            </w:r>
-            <w:r xmlns:w="http://schemas.openxmlformats.org/wordprocessingml/2006/main" xmlns:wp="http://schemas.openxmlformats.org/drawingml/2006/wordprocessingDrawing" xmlns:r="http://schemas.openxmlformats.org/officeDocument/2006/relationships" xmlns:w14="http://schemas.microsoft.com/office/word/2010/wordml">
-              <w:rPr>
-                <w:rFonts w:ascii="Arial" w:hAnsi="Arial" w:eastAsia="Arial" w:cs="Arial"/>
-                <w:i w:val="false"/>
-                <w:b w:val="true"/>
-                <w:u w:val="none"/>
-                <w:sz w:val="22"/>
-                <w:szCs w:val="22"/>
-                <w:color w:val="000000"/>
-              </w:rPr>
-              <w:t xml:space="preserve">)</w:t>
+              <w:t xml:space="preserve">*</w:t>
             </w:r>
           </w:p>
         </w:tc>
@@ -970,9 +908,13 @@
                 <w:szCs w:val="22"/>
                 <w:color w:val="000000"/>
               </w:rPr>
-              <w:t xml:space="preserve">C</w:t>
-            </w:r>
-            NA
+              <w:t xml:space="preserve">C </w:t>
+            </w:r>
+            <m:oMath xmlns:m="http://schemas.openxmlformats.org/officeDocument/2006/math" xmlns:mml="http://www.w3.org/1998/Math/MathML">
+              <m:r>
+                <m:t>×</m:t>
+              </m:r>
+            </m:oMath>
             <w:r xmlns:w="http://schemas.openxmlformats.org/wordprocessingml/2006/main" xmlns:wp="http://schemas.openxmlformats.org/drawingml/2006/wordprocessingDrawing" xmlns:r="http://schemas.openxmlformats.org/officeDocument/2006/relationships" xmlns:w14="http://schemas.microsoft.com/office/word/2010/wordml">
               <w:rPr>
                 <w:rFonts w:ascii="Arial" w:hAnsi="Arial" w:eastAsia="Arial" w:cs="Arial"/>
@@ -1036,9 +978,13 @@
                 <w:szCs w:val="22"/>
                 <w:color w:val="000000"/>
               </w:rPr>
-              <w:t xml:space="preserve">D</w:t>
-            </w:r>
-            NA
+              <w:t xml:space="preserve">D </w:t>
+            </w:r>
+            <m:oMath xmlns:m="http://schemas.openxmlformats.org/officeDocument/2006/math" xmlns:mml="http://www.w3.org/1998/Math/MathML">
+              <m:r>
+                <m:t>×</m:t>
+              </m:r>
+            </m:oMath>
             <w:r xmlns:w="http://schemas.openxmlformats.org/wordprocessingml/2006/main" xmlns:wp="http://schemas.openxmlformats.org/drawingml/2006/wordprocessingDrawing" xmlns:r="http://schemas.openxmlformats.org/officeDocument/2006/relationships" xmlns:w14="http://schemas.microsoft.com/office/word/2010/wordml">
               <w:rPr>
                 <w:rFonts w:ascii="Arial" w:hAnsi="Arial" w:eastAsia="Arial" w:cs="Arial"/>
@@ -1051,7 +997,23 @@
               </w:rPr>
               <w:t xml:space="preserve"> (</w:t>
             </w:r>
-            NA
+            <m:oMath xmlns:m="http://schemas.openxmlformats.org/officeDocument/2006/math" xmlns:mml="http://www.w3.org/1998/Math/MathML">
+              <m:f>
+                <m:fPr>
+                  <m:type m:val="bar"/>
+                </m:fPr>
+                <m:num>
+                  <m:r>
+                    <m:t>60</m:t>
+                  </m:r>
+                </m:num>
+                <m:den>
+                  <m:r>
+                    <m:t>B</m:t>
+                  </m:r>
+                </m:den>
+              </m:f>
+            </m:oMath>
             <w:r xmlns:w="http://schemas.openxmlformats.org/wordprocessingml/2006/main" xmlns:wp="http://schemas.openxmlformats.org/drawingml/2006/wordprocessingDrawing" xmlns:r="http://schemas.openxmlformats.org/officeDocument/2006/relationships" xmlns:w14="http://schemas.microsoft.com/office/word/2010/wordml">
               <w:rPr>
                 <w:rFonts w:ascii="Arial" w:hAnsi="Arial" w:eastAsia="Arial" w:cs="Arial"/>
@@ -1420,7 +1382,7 @@
                 <w:szCs w:val="22"/>
                 <w:color w:val="000000"/>
               </w:rPr>
-              <w:t xml:space="preserve">0.00051</w:t>
+              <w:t xml:space="preserve">5.10e-04</w:t>
             </w:r>
           </w:p>
         </w:tc>
@@ -1797,7 +1759,7 @@
                 <w:szCs w:val="22"/>
                 <w:color w:val="000000"/>
               </w:rPr>
-              <w:t xml:space="preserve">0.00055</w:t>
+              <w:t xml:space="preserve">5.50e-04</w:t>
             </w:r>
           </w:p>
         </w:tc>
@@ -2174,7 +2136,7 @@
                 <w:szCs w:val="22"/>
                 <w:color w:val="000000"/>
               </w:rPr>
-              <w:t xml:space="preserve">0.00059</w:t>
+              <w:t xml:space="preserve">5.90e-04</w:t>
             </w:r>
           </w:p>
         </w:tc>
@@ -2551,7 +2513,7 @@
                 <w:szCs w:val="22"/>
                 <w:color w:val="000000"/>
               </w:rPr>
-              <w:t xml:space="preserve">0.00030</w:t>
+              <w:t xml:space="preserve">3.00e-04</w:t>
             </w:r>
           </w:p>
         </w:tc>
@@ -2718,6 +2680,2774 @@
                 <w:color w:val="666666"/>
               </w:rPr>
               <w:t xml:space="preserve">Daily air quality measurements in New York May to September 1973.</w:t>
+            </w:r>
+          </w:p>
+        </w:tc>
+      </w:tr>
+      <w:tr>
+        <w:trPr>
+          <w:trHeight w:val="360" w:hRule="auto"/>
+        </w:trPr>
+        footer2
+        <w:tc>
+          <w:tcPr>
+            <w:gridSpan w:val="7"/>
+            <w:tcBorders>
+              <w:bottom w:val="none" w:sz="0" w:space="0" w:color="FFFFFF"/>
+              <w:top w:val="none" w:sz="0" w:space="0" w:color="FFFFFF"/>
+              <w:left w:val="none" w:sz="0" w:space="0" w:color="FFFFFF"/>
+              <w:right w:val="none" w:sz="0" w:space="0" w:color="FFFFFF"/>
+            </w:tcBorders>
+            <w:shd w:val="clear" w:color="auto" w:fill="FFFFFF"/>
+            <w:tcMar>
+              <w:top w:w="0" w:type="dxa"/>
+              <w:bottom w:w="0" w:type="dxa"/>
+              <w:left w:w="0" w:type="dxa"/>
+              <w:right w:w="0" w:type="dxa"/>
+            </w:tcMar>
+            <w:vAlign w:val="center"/>
+          </w:tcPr>
+          <w:p>
+            <w:pPr>
+              <w:pStyle w:val="Normal"/>
+              <w:jc w:val="left"/>
+              <w:pBdr>
+                <w:bottom w:val="none" w:sz="0" w:space="0" w:color="000000"/>
+                <w:top w:val="none" w:sz="0" w:space="0" w:color="000000"/>
+                <w:left w:val="none" w:sz="0" w:space="0" w:color="000000"/>
+                <w:right w:val="none" w:sz="0" w:space="0" w:color="000000"/>
+              </w:pBdr>
+              <w:spacing w:after="100" w:before="100" w:line="240"/>
+              <w:ind w:left="100" w:right="100" w:firstLine="0" w:firstLineChars="0"/>
+              <w:rPr>
+                <w:rFonts w:ascii="Arial" w:hAnsi="Arial" w:eastAsia="Arial" w:cs="Arial"/>
+                <w:i w:val="false"/>
+                <w:b w:val="false"/>
+                <w:u w:val="none"/>
+                <w:sz w:val="22"/>
+                <w:szCs w:val="22"/>
+                <w:color w:val="666666"/>
+              </w:rPr>
+            </w:pPr>
+            <w:r xmlns:w="http://schemas.openxmlformats.org/wordprocessingml/2006/main" xmlns:wp="http://schemas.openxmlformats.org/drawingml/2006/wordprocessingDrawing" xmlns:r="http://schemas.openxmlformats.org/officeDocument/2006/relationships" xmlns:w14="http://schemas.microsoft.com/office/word/2010/wordml">
+              <w:rPr>
+                <w:rFonts w:ascii="Arial" w:hAnsi="Arial" w:eastAsia="Arial" w:cs="Arial"/>
+                <w:i w:val="false"/>
+                <w:b w:val="false"/>
+                <w:u w:val="none"/>
+                <w:vertAlign w:val="superscript"/>
+                <w:sz w:val="22"/>
+                <w:szCs w:val="22"/>
+                <w:color w:val="666666"/>
+              </w:rPr>
+              <w:t xml:space="preserve">*</w:t>
+            </w:r>
+            <w:r xmlns:w="http://schemas.openxmlformats.org/wordprocessingml/2006/main" xmlns:wp="http://schemas.openxmlformats.org/drawingml/2006/wordprocessingDrawing" xmlns:r="http://schemas.openxmlformats.org/officeDocument/2006/relationships" xmlns:w14="http://schemas.microsoft.com/office/word/2010/wordml">
+              <w:rPr>
+                <w:rFonts w:ascii="Arial" w:hAnsi="Arial" w:eastAsia="Arial" w:cs="Arial"/>
+                <w:i w:val="false"/>
+                <w:b w:val="false"/>
+                <w:u w:val="none"/>
+                <w:sz w:val="22"/>
+                <w:szCs w:val="22"/>
+                <w:color w:val="666666"/>
+              </w:rPr>
+              <w:t xml:space="preserve">value from column A </w:t>
+            </w:r>
+            <m:oMath xmlns:m="http://schemas.openxmlformats.org/officeDocument/2006/math" xmlns:mml="http://www.w3.org/1998/Math/MathML">
+              <m:r>
+                <m:t>×</m:t>
+              </m:r>
+            </m:oMath>
+            <w:r xmlns:w="http://schemas.openxmlformats.org/wordprocessingml/2006/main" xmlns:wp="http://schemas.openxmlformats.org/drawingml/2006/wordprocessingDrawing" xmlns:r="http://schemas.openxmlformats.org/officeDocument/2006/relationships" xmlns:w14="http://schemas.microsoft.com/office/word/2010/wordml">
+              <w:rPr>
+                <w:rFonts w:ascii="Arial" w:hAnsi="Arial" w:eastAsia="Arial" w:cs="Arial"/>
+                <w:i w:val="false"/>
+                <w:b w:val="false"/>
+                <w:u w:val="none"/>
+                <w:sz w:val="22"/>
+                <w:szCs w:val="22"/>
+                <w:color w:val="666666"/>
+              </w:rPr>
+              <w:t xml:space="preserve"> solubility coefficient (3.87</w:t>
+            </w:r>
+            <m:oMath xmlns:m="http://schemas.openxmlformats.org/officeDocument/2006/math" xmlns:mml="http://www.w3.org/1998/Math/MathML">
+              <m:r>
+                <m:t>×</m:t>
+              </m:r>
+            </m:oMath>
+            <w:r xmlns:w="http://schemas.openxmlformats.org/wordprocessingml/2006/main" xmlns:wp="http://schemas.openxmlformats.org/drawingml/2006/wordprocessingDrawing" xmlns:r="http://schemas.openxmlformats.org/officeDocument/2006/relationships" xmlns:w14="http://schemas.microsoft.com/office/word/2010/wordml">
+              <w:rPr>
+                <w:rFonts w:ascii="Arial" w:hAnsi="Arial" w:eastAsia="Arial" w:cs="Arial"/>
+                <w:i w:val="false"/>
+                <w:b w:val="false"/>
+                <w:u w:val="none"/>
+                <w:sz w:val="22"/>
+                <w:szCs w:val="22"/>
+                <w:color w:val="666666"/>
+              </w:rPr>
+              <w:t xml:space="preserve"> 10</w:t>
+            </w:r>
+            <w:r xmlns:w="http://schemas.openxmlformats.org/wordprocessingml/2006/main" xmlns:wp="http://schemas.openxmlformats.org/drawingml/2006/wordprocessingDrawing" xmlns:r="http://schemas.openxmlformats.org/officeDocument/2006/relationships" xmlns:w14="http://schemas.microsoft.com/office/word/2010/wordml">
+              <w:rPr>
+                <w:rFonts w:ascii="Arial" w:hAnsi="Arial" w:eastAsia="Arial" w:cs="Arial"/>
+                <w:i w:val="false"/>
+                <w:b w:val="false"/>
+                <w:u w:val="none"/>
+                <w:vertAlign w:val="superscript"/>
+                <w:sz w:val="22"/>
+                <w:szCs w:val="22"/>
+                <w:color w:val="666666"/>
+              </w:rPr>
+              <w:t xml:space="preserve">-5</w:t>
+            </w:r>
+            <w:r xmlns:w="http://schemas.openxmlformats.org/wordprocessingml/2006/main" xmlns:wp="http://schemas.openxmlformats.org/drawingml/2006/wordprocessingDrawing" xmlns:r="http://schemas.openxmlformats.org/officeDocument/2006/relationships" xmlns:w14="http://schemas.microsoft.com/office/word/2010/wordml">
+              <w:rPr>
+                <w:rFonts w:ascii="Arial" w:hAnsi="Arial" w:eastAsia="Arial" w:cs="Arial"/>
+                <w:i w:val="false"/>
+                <w:b w:val="false"/>
+                <w:u w:val="none"/>
+                <w:sz w:val="22"/>
+                <w:szCs w:val="22"/>
+                <w:color w:val="666666"/>
+              </w:rPr>
+              <w:t xml:space="preserve">)</w:t>
+            </w:r>
+          </w:p>
+        </w:tc>
+      </w:tr>
+    </w:tbl>
+    <w:tbl xmlns:w="http://schemas.openxmlformats.org/wordprocessingml/2006/main" xmlns:r="http://schemas.openxmlformats.org/officeDocument/2006/relationships" xmlns:w14="http://schemas.microsoft.com/office/word/2010/wordml" xmlns:wp="http://schemas.openxmlformats.org/drawingml/2006/wordprocessingDrawing" xmlns:a="http://schemas.openxmlformats.org/drawingml/2006/main" xmlns:pic="http://schemas.openxmlformats.org/drawingml/2006/picture">
+      <w:tblPr>
+        <w:tblLayout w:type="autofit"/>
+        <w:jc w:val="center"/>
+        <w:tblW w:type="pct" w:w="5000"/>
+        <w:tblLook w:firstRow="1" w:lastRow="0" w:firstColumn="0" w:lastColumn="0" w:noHBand="0" w:noVBand="1"/>
+      </w:tblPr>
+      <w:tr>
+        <w:trPr>
+          <w:trHeight w:val="360" w:hRule="auto"/>
+          <w:tblHeader/>
+        </w:trPr>
+        header1
+        <w:tc>
+          <w:tcPr>
+            <w:gridSpan w:val="2"/>
+            <w:tcBorders>
+              <w:bottom w:val="single" w:sz="12" w:space="0" w:color="666666"/>
+              <w:top w:val="single" w:sz="12" w:space="0" w:color="666666"/>
+              <w:left w:val="none" w:sz="0" w:space="0" w:color="000000"/>
+              <w:right w:val="none" w:sz="0" w:space="0" w:color="000000"/>
+            </w:tcBorders>
+            <w:shd w:val="clear" w:color="auto" w:fill="FFFFFF"/>
+            <w:tcMar>
+              <w:top w:w="0" w:type="dxa"/>
+              <w:bottom w:w="0" w:type="dxa"/>
+              <w:left w:w="0" w:type="dxa"/>
+              <w:right w:w="0" w:type="dxa"/>
+            </w:tcMar>
+            <w:vAlign w:val="center"/>
+          </w:tcPr>
+          <w:p>
+            <w:pPr>
+              <w:pStyle w:val="Normal"/>
+              <w:jc w:val="left"/>
+              <w:pBdr>
+                <w:bottom w:val="none" w:sz="0" w:space="0" w:color="000000"/>
+                <w:top w:val="none" w:sz="0" w:space="0" w:color="000000"/>
+                <w:left w:val="none" w:sz="0" w:space="0" w:color="000000"/>
+                <w:right w:val="none" w:sz="0" w:space="0" w:color="000000"/>
+              </w:pBdr>
+              <w:spacing w:after="100" w:before="100" w:line="240"/>
+              <w:ind w:left="100" w:right="100" w:firstLine="0" w:firstLineChars="0"/>
+              <w:rPr>
+                <w:rFonts w:ascii="Arial" w:hAnsi="Arial" w:eastAsia="Arial" w:cs="Arial"/>
+                <w:i w:val="false"/>
+                <w:b w:val="true"/>
+                <w:u w:val="none"/>
+                <w:sz w:val="22"/>
+                <w:szCs w:val="22"/>
+                <w:color w:val="000000"/>
+              </w:rPr>
+            </w:pPr>
+            <w:r xmlns:w="http://schemas.openxmlformats.org/wordprocessingml/2006/main" xmlns:wp="http://schemas.openxmlformats.org/drawingml/2006/wordprocessingDrawing" xmlns:r="http://schemas.openxmlformats.org/officeDocument/2006/relationships" xmlns:w14="http://schemas.microsoft.com/office/word/2010/wordml">
+              <w:rPr>
+                <w:rFonts w:ascii="Arial" w:hAnsi="Arial" w:eastAsia="Arial" w:cs="Arial"/>
+                <w:i w:val="false"/>
+                <w:b w:val="true"/>
+                <w:u w:val="none"/>
+                <w:sz w:val="22"/>
+                <w:szCs w:val="22"/>
+                <w:color w:val="000000"/>
+              </w:rPr>
+              <w:t xml:space="preserve"/>
+            </w:r>
+          </w:p>
+        </w:tc>
+        <w:tc>
+          <w:tcPr>
+            <w:tcBorders>
+              <w:bottom w:val="single" w:sz="12" w:space="0" w:color="666666"/>
+              <w:top w:val="single" w:sz="12" w:space="0" w:color="666666"/>
+              <w:left w:val="none" w:sz="0" w:space="0" w:color="000000"/>
+              <w:right w:val="none" w:sz="0" w:space="0" w:color="000000"/>
+            </w:tcBorders>
+            <w:shd w:val="clear" w:color="auto" w:fill="FFFFFF"/>
+            <w:tcMar>
+              <w:top w:w="0" w:type="dxa"/>
+              <w:bottom w:w="0" w:type="dxa"/>
+              <w:left w:w="0" w:type="dxa"/>
+              <w:right w:w="0" w:type="dxa"/>
+            </w:tcMar>
+            <w:vAlign w:val="center"/>
+          </w:tcPr>
+          <w:p>
+            <w:pPr>
+              <w:pStyle w:val="Normal"/>
+              <w:jc w:val="right"/>
+              <w:pBdr>
+                <w:bottom w:val="none" w:sz="0" w:space="0" w:color="000000"/>
+                <w:top w:val="none" w:sz="0" w:space="0" w:color="000000"/>
+                <w:left w:val="none" w:sz="0" w:space="0" w:color="000000"/>
+                <w:right w:val="none" w:sz="0" w:space="0" w:color="000000"/>
+              </w:pBdr>
+              <w:spacing w:after="100" w:before="100" w:line="240"/>
+              <w:ind w:left="100" w:right="100" w:firstLine="0" w:firstLineChars="0"/>
+              <w:rPr>
+                <w:rFonts w:ascii="Arial" w:hAnsi="Arial" w:eastAsia="Arial" w:cs="Arial"/>
+                <w:i w:val="false"/>
+                <w:b w:val="true"/>
+                <w:u w:val="none"/>
+                <w:sz w:val="22"/>
+                <w:szCs w:val="22"/>
+                <w:color w:val="000000"/>
+              </w:rPr>
+            </w:pPr>
+            <w:r xmlns:w="http://schemas.openxmlformats.org/wordprocessingml/2006/main" xmlns:wp="http://schemas.openxmlformats.org/drawingml/2006/wordprocessingDrawing" xmlns:r="http://schemas.openxmlformats.org/officeDocument/2006/relationships" xmlns:w14="http://schemas.microsoft.com/office/word/2010/wordml">
+              <w:rPr>
+                <w:rFonts w:ascii="Arial" w:hAnsi="Arial" w:eastAsia="Arial" w:cs="Arial"/>
+                <w:i w:val="false"/>
+                <w:b w:val="true"/>
+                <w:u w:val="none"/>
+                <w:sz w:val="22"/>
+                <w:szCs w:val="22"/>
+                <w:color w:val="000000"/>
+              </w:rPr>
+              <w:t xml:space="preserve">A</w:t>
+            </w:r>
+          </w:p>
+        </w:tc>
+        <w:tc>
+          <w:tcPr>
+            <w:tcBorders>
+              <w:bottom w:val="single" w:sz="12" w:space="0" w:color="666666"/>
+              <w:top w:val="single" w:sz="12" w:space="0" w:color="666666"/>
+              <w:left w:val="none" w:sz="0" w:space="0" w:color="000000"/>
+              <w:right w:val="none" w:sz="0" w:space="0" w:color="000000"/>
+            </w:tcBorders>
+            <w:shd w:val="clear" w:color="auto" w:fill="FFFFFF"/>
+            <w:tcMar>
+              <w:top w:w="0" w:type="dxa"/>
+              <w:bottom w:w="0" w:type="dxa"/>
+              <w:left w:w="0" w:type="dxa"/>
+              <w:right w:w="0" w:type="dxa"/>
+            </w:tcMar>
+            <w:vAlign w:val="center"/>
+          </w:tcPr>
+          <w:p>
+            <w:pPr>
+              <w:pStyle w:val="Normal"/>
+              <w:jc w:val="right"/>
+              <w:pBdr>
+                <w:bottom w:val="none" w:sz="0" w:space="0" w:color="000000"/>
+                <w:top w:val="none" w:sz="0" w:space="0" w:color="000000"/>
+                <w:left w:val="none" w:sz="0" w:space="0" w:color="000000"/>
+                <w:right w:val="none" w:sz="0" w:space="0" w:color="000000"/>
+              </w:pBdr>
+              <w:spacing w:after="100" w:before="100" w:line="240"/>
+              <w:ind w:left="100" w:right="100" w:firstLine="0" w:firstLineChars="0"/>
+              <w:rPr>
+                <w:rFonts w:ascii="Arial" w:hAnsi="Arial" w:eastAsia="Arial" w:cs="Arial"/>
+                <w:i w:val="false"/>
+                <w:b w:val="true"/>
+                <w:u w:val="none"/>
+                <w:sz w:val="22"/>
+                <w:szCs w:val="22"/>
+                <w:color w:val="000000"/>
+              </w:rPr>
+            </w:pPr>
+            <w:r xmlns:w="http://schemas.openxmlformats.org/wordprocessingml/2006/main" xmlns:wp="http://schemas.openxmlformats.org/drawingml/2006/wordprocessingDrawing" xmlns:r="http://schemas.openxmlformats.org/officeDocument/2006/relationships" xmlns:w14="http://schemas.microsoft.com/office/word/2010/wordml">
+              <w:rPr>
+                <w:rFonts w:ascii="Arial" w:hAnsi="Arial" w:eastAsia="Arial" w:cs="Arial"/>
+                <w:i w:val="false"/>
+                <w:b w:val="true"/>
+                <w:u w:val="none"/>
+                <w:sz w:val="22"/>
+                <w:szCs w:val="22"/>
+                <w:color w:val="000000"/>
+              </w:rPr>
+              <w:t xml:space="preserve">B</w:t>
+            </w:r>
+          </w:p>
+        </w:tc>
+        <w:tc>
+          <w:tcPr>
+            <w:tcBorders>
+              <w:bottom w:val="single" w:sz="12" w:space="0" w:color="666666"/>
+              <w:top w:val="single" w:sz="12" w:space="0" w:color="666666"/>
+              <w:left w:val="none" w:sz="0" w:space="0" w:color="000000"/>
+              <w:right w:val="none" w:sz="0" w:space="0" w:color="000000"/>
+            </w:tcBorders>
+            <w:shd w:val="clear" w:color="auto" w:fill="FFFFFF"/>
+            <w:tcMar>
+              <w:top w:w="0" w:type="dxa"/>
+              <w:bottom w:w="0" w:type="dxa"/>
+              <w:left w:w="0" w:type="dxa"/>
+              <w:right w:w="0" w:type="dxa"/>
+            </w:tcMar>
+            <w:vAlign w:val="center"/>
+          </w:tcPr>
+          <w:p>
+            <w:pPr>
+              <w:pStyle w:val="Normal"/>
+              <w:jc w:val="right"/>
+              <w:pBdr>
+                <w:bottom w:val="none" w:sz="0" w:space="0" w:color="000000"/>
+                <w:top w:val="none" w:sz="0" w:space="0" w:color="000000"/>
+                <w:left w:val="none" w:sz="0" w:space="0" w:color="000000"/>
+                <w:right w:val="none" w:sz="0" w:space="0" w:color="000000"/>
+              </w:pBdr>
+              <w:spacing w:after="100" w:before="100" w:line="240"/>
+              <w:ind w:left="100" w:right="100" w:firstLine="0" w:firstLineChars="0"/>
+              <w:rPr>
+                <w:rFonts w:ascii="Arial" w:hAnsi="Arial" w:eastAsia="Arial" w:cs="Arial"/>
+                <w:i w:val="false"/>
+                <w:b w:val="true"/>
+                <w:u w:val="none"/>
+                <w:sz w:val="22"/>
+                <w:szCs w:val="22"/>
+                <w:color w:val="000000"/>
+              </w:rPr>
+            </w:pPr>
+            <w:r xmlns:w="http://schemas.openxmlformats.org/wordprocessingml/2006/main" xmlns:wp="http://schemas.openxmlformats.org/drawingml/2006/wordprocessingDrawing" xmlns:r="http://schemas.openxmlformats.org/officeDocument/2006/relationships" xmlns:w14="http://schemas.microsoft.com/office/word/2010/wordml">
+              <w:rPr>
+                <w:rFonts w:ascii="Arial" w:hAnsi="Arial" w:eastAsia="Arial" w:cs="Arial"/>
+                <w:i w:val="false"/>
+                <w:b w:val="true"/>
+                <w:u w:val="none"/>
+                <w:sz w:val="22"/>
+                <w:szCs w:val="22"/>
+                <w:color w:val="000000"/>
+              </w:rPr>
+              <w:t xml:space="preserve">C</w:t>
+            </w:r>
+          </w:p>
+        </w:tc>
+        <w:tc>
+          <w:tcPr>
+            <w:tcBorders>
+              <w:bottom w:val="single" w:sz="12" w:space="0" w:color="666666"/>
+              <w:top w:val="single" w:sz="12" w:space="0" w:color="666666"/>
+              <w:left w:val="none" w:sz="0" w:space="0" w:color="000000"/>
+              <w:right w:val="none" w:sz="0" w:space="0" w:color="000000"/>
+            </w:tcBorders>
+            <w:shd w:val="clear" w:color="auto" w:fill="FFFFFF"/>
+            <w:tcMar>
+              <w:top w:w="0" w:type="dxa"/>
+              <w:bottom w:w="0" w:type="dxa"/>
+              <w:left w:w="0" w:type="dxa"/>
+              <w:right w:w="0" w:type="dxa"/>
+            </w:tcMar>
+            <w:vAlign w:val="center"/>
+          </w:tcPr>
+          <w:p>
+            <w:pPr>
+              <w:pStyle w:val="Normal"/>
+              <w:jc w:val="right"/>
+              <w:pBdr>
+                <w:bottom w:val="none" w:sz="0" w:space="0" w:color="000000"/>
+                <w:top w:val="none" w:sz="0" w:space="0" w:color="000000"/>
+                <w:left w:val="none" w:sz="0" w:space="0" w:color="000000"/>
+                <w:right w:val="none" w:sz="0" w:space="0" w:color="000000"/>
+              </w:pBdr>
+              <w:spacing w:after="100" w:before="100" w:line="240"/>
+              <w:ind w:left="100" w:right="100" w:firstLine="0" w:firstLineChars="0"/>
+              <w:rPr>
+                <w:rFonts w:ascii="Arial" w:hAnsi="Arial" w:eastAsia="Arial" w:cs="Arial"/>
+                <w:i w:val="false"/>
+                <w:b w:val="true"/>
+                <w:u w:val="none"/>
+                <w:sz w:val="22"/>
+                <w:szCs w:val="22"/>
+                <w:color w:val="000000"/>
+              </w:rPr>
+            </w:pPr>
+            <w:r xmlns:w="http://schemas.openxmlformats.org/wordprocessingml/2006/main" xmlns:wp="http://schemas.openxmlformats.org/drawingml/2006/wordprocessingDrawing" xmlns:r="http://schemas.openxmlformats.org/officeDocument/2006/relationships" xmlns:w14="http://schemas.microsoft.com/office/word/2010/wordml">
+              <w:rPr>
+                <w:rFonts w:ascii="Arial" w:hAnsi="Arial" w:eastAsia="Arial" w:cs="Arial"/>
+                <w:i w:val="false"/>
+                <w:b w:val="true"/>
+                <w:u w:val="none"/>
+                <w:sz w:val="22"/>
+                <w:szCs w:val="22"/>
+                <w:color w:val="000000"/>
+              </w:rPr>
+              <w:t xml:space="preserve">D</w:t>
+            </w:r>
+          </w:p>
+        </w:tc>
+        <w:tc>
+          <w:tcPr>
+            <w:tcBorders>
+              <w:bottom w:val="single" w:sz="12" w:space="0" w:color="666666"/>
+              <w:top w:val="single" w:sz="12" w:space="0" w:color="666666"/>
+              <w:left w:val="none" w:sz="0" w:space="0" w:color="000000"/>
+              <w:right w:val="none" w:sz="0" w:space="0" w:color="000000"/>
+            </w:tcBorders>
+            <w:shd w:val="clear" w:color="auto" w:fill="FFFFFF"/>
+            <w:tcMar>
+              <w:top w:w="0" w:type="dxa"/>
+              <w:bottom w:w="0" w:type="dxa"/>
+              <w:left w:w="0" w:type="dxa"/>
+              <w:right w:w="0" w:type="dxa"/>
+            </w:tcMar>
+            <w:vAlign w:val="center"/>
+          </w:tcPr>
+          <w:p>
+            <w:pPr>
+              <w:pStyle w:val="Normal"/>
+              <w:jc w:val="right"/>
+              <w:pBdr>
+                <w:bottom w:val="none" w:sz="0" w:space="0" w:color="000000"/>
+                <w:top w:val="none" w:sz="0" w:space="0" w:color="000000"/>
+                <w:left w:val="none" w:sz="0" w:space="0" w:color="000000"/>
+                <w:right w:val="none" w:sz="0" w:space="0" w:color="000000"/>
+              </w:pBdr>
+              <w:spacing w:after="100" w:before="100" w:line="240"/>
+              <w:ind w:left="100" w:right="100" w:firstLine="0" w:firstLineChars="0"/>
+              <w:rPr>
+                <w:rFonts w:ascii="Arial" w:hAnsi="Arial" w:eastAsia="Arial" w:cs="Arial"/>
+                <w:i w:val="false"/>
+                <w:b w:val="true"/>
+                <w:u w:val="none"/>
+                <w:sz w:val="22"/>
+                <w:szCs w:val="22"/>
+                <w:color w:val="000000"/>
+              </w:rPr>
+            </w:pPr>
+            <w:r xmlns:w="http://schemas.openxmlformats.org/wordprocessingml/2006/main" xmlns:wp="http://schemas.openxmlformats.org/drawingml/2006/wordprocessingDrawing" xmlns:r="http://schemas.openxmlformats.org/officeDocument/2006/relationships" xmlns:w14="http://schemas.microsoft.com/office/word/2010/wordml">
+              <w:rPr>
+                <w:rFonts w:ascii="Arial" w:hAnsi="Arial" w:eastAsia="Arial" w:cs="Arial"/>
+                <w:i w:val="false"/>
+                <w:b w:val="true"/>
+                <w:u w:val="none"/>
+                <w:sz w:val="22"/>
+                <w:szCs w:val="22"/>
+                <w:color w:val="000000"/>
+              </w:rPr>
+              <w:t xml:space="preserve">E</w:t>
+            </w:r>
+          </w:p>
+        </w:tc>
+      </w:tr>
+      <w:tr>
+        <w:trPr>
+          <w:trHeight w:val="360" w:hRule="auto"/>
+          <w:tblHeader/>
+        </w:trPr>
+        header2
+        <w:tc>
+          <w:tcPr>
+            <w:tcBorders>
+              <w:bottom w:val="single" w:sz="12" w:space="0" w:color="666666"/>
+              <w:top w:val="single" w:sz="12" w:space="0" w:color="666666"/>
+              <w:left w:val="none" w:sz="0" w:space="0" w:color="000000"/>
+              <w:right w:val="none" w:sz="0" w:space="0" w:color="000000"/>
+            </w:tcBorders>
+            <w:shd w:val="clear" w:color="auto" w:fill="FFFFFF"/>
+            <w:tcMar>
+              <w:top w:w="0" w:type="dxa"/>
+              <w:bottom w:w="0" w:type="dxa"/>
+              <w:left w:w="0" w:type="dxa"/>
+              <w:right w:w="0" w:type="dxa"/>
+            </w:tcMar>
+            <w:vAlign w:val="center"/>
+          </w:tcPr>
+          <w:p>
+            <w:pPr>
+              <w:pStyle w:val="Normal"/>
+              <w:jc w:val="left"/>
+              <w:pBdr>
+                <w:bottom w:val="none" w:sz="0" w:space="0" w:color="000000"/>
+                <w:top w:val="none" w:sz="0" w:space="0" w:color="000000"/>
+                <w:left w:val="none" w:sz="0" w:space="0" w:color="000000"/>
+                <w:right w:val="none" w:sz="0" w:space="0" w:color="000000"/>
+              </w:pBdr>
+              <w:spacing w:after="100" w:before="100" w:line="240"/>
+              <w:ind w:left="100" w:right="100" w:firstLine="0" w:firstLineChars="0"/>
+              <w:rPr>
+                <w:rFonts w:ascii="Arial" w:hAnsi="Arial" w:eastAsia="Arial" w:cs="Arial"/>
+                <w:i w:val="false"/>
+                <w:b w:val="true"/>
+                <w:u w:val="none"/>
+                <w:sz w:val="22"/>
+                <w:szCs w:val="22"/>
+                <w:color w:val="000000"/>
+              </w:rPr>
+            </w:pPr>
+            <w:r xmlns:w="http://schemas.openxmlformats.org/wordprocessingml/2006/main" xmlns:wp="http://schemas.openxmlformats.org/drawingml/2006/wordprocessingDrawing" xmlns:r="http://schemas.openxmlformats.org/officeDocument/2006/relationships" xmlns:w14="http://schemas.microsoft.com/office/word/2010/wordml">
+              <w:rPr>
+                <w:rFonts w:ascii="Arial" w:hAnsi="Arial" w:eastAsia="Arial" w:cs="Arial"/>
+                <w:i w:val="false"/>
+                <w:b w:val="true"/>
+                <w:u w:val="none"/>
+                <w:sz w:val="22"/>
+                <w:szCs w:val="22"/>
+                <w:color w:val="000000"/>
+              </w:rPr>
+              <w:t xml:space="preserve">Crab</w:t>
+            </w:r>
+            <w:r xmlns:w="http://schemas.openxmlformats.org/wordprocessingml/2006/main" xmlns:wp="http://schemas.openxmlformats.org/drawingml/2006/wordprocessingDrawing" xmlns:r="http://schemas.openxmlformats.org/officeDocument/2006/relationships" xmlns:w14="http://schemas.microsoft.com/office/word/2010/wordml">
+              <w:rPr>
+                <w:rFonts w:ascii="Arial" w:hAnsi="Arial" w:eastAsia="Arial" w:cs="Arial"/>
+                <w:i w:val="false"/>
+                <w:b w:val="true"/>
+                <w:u w:val="none"/>
+                <w:sz w:val="22"/>
+                <w:szCs w:val="22"/>
+                <w:color w:val="000000"/>
+              </w:rPr>
+              <w:br/>
+            </w:r>
+            <w:r xmlns:w="http://schemas.openxmlformats.org/wordprocessingml/2006/main" xmlns:wp="http://schemas.openxmlformats.org/drawingml/2006/wordprocessingDrawing" xmlns:r="http://schemas.openxmlformats.org/officeDocument/2006/relationships" xmlns:w14="http://schemas.microsoft.com/office/word/2010/wordml">
+              <w:rPr>
+                <w:rFonts w:ascii="Arial" w:hAnsi="Arial" w:eastAsia="Arial" w:cs="Arial"/>
+                <w:i w:val="false"/>
+                <w:b w:val="true"/>
+                <w:u w:val="none"/>
+                <w:sz w:val="22"/>
+                <w:szCs w:val="22"/>
+                <w:color w:val="000000"/>
+              </w:rPr>
+              <w:t xml:space="preserve">Name</w:t>
+            </w:r>
+          </w:p>
+        </w:tc>
+        <w:tc>
+          <w:tcPr>
+            <w:tcBorders>
+              <w:bottom w:val="single" w:sz="12" w:space="0" w:color="666666"/>
+              <w:top w:val="single" w:sz="12" w:space="0" w:color="666666"/>
+              <w:left w:val="none" w:sz="0" w:space="0" w:color="000000"/>
+              <w:right w:val="none" w:sz="0" w:space="0" w:color="000000"/>
+            </w:tcBorders>
+            <w:shd w:val="clear" w:color="auto" w:fill="FFFFFF"/>
+            <w:tcMar>
+              <w:top w:w="0" w:type="dxa"/>
+              <w:bottom w:w="0" w:type="dxa"/>
+              <w:left w:w="0" w:type="dxa"/>
+              <w:right w:w="0" w:type="dxa"/>
+            </w:tcMar>
+            <w:vAlign w:val="center"/>
+          </w:tcPr>
+          <w:p>
+            <w:pPr>
+              <w:pStyle w:val="Normal"/>
+              <w:jc w:val="left"/>
+              <w:pBdr>
+                <w:bottom w:val="none" w:sz="0" w:space="0" w:color="000000"/>
+                <w:top w:val="none" w:sz="0" w:space="0" w:color="000000"/>
+                <w:left w:val="none" w:sz="0" w:space="0" w:color="000000"/>
+                <w:right w:val="none" w:sz="0" w:space="0" w:color="000000"/>
+              </w:pBdr>
+              <w:spacing w:after="100" w:before="100" w:line="240"/>
+              <w:ind w:left="100" w:right="100" w:firstLine="0" w:firstLineChars="0"/>
+              <w:rPr>
+                <w:rFonts w:ascii="Arial" w:hAnsi="Arial" w:eastAsia="Arial" w:cs="Arial"/>
+                <w:i w:val="false"/>
+                <w:b w:val="true"/>
+                <w:u w:val="none"/>
+                <w:sz w:val="22"/>
+                <w:szCs w:val="22"/>
+                <w:color w:val="000000"/>
+              </w:rPr>
+            </w:pPr>
+            <w:r xmlns:w="http://schemas.openxmlformats.org/wordprocessingml/2006/main" xmlns:wp="http://schemas.openxmlformats.org/drawingml/2006/wordprocessingDrawing" xmlns:r="http://schemas.openxmlformats.org/officeDocument/2006/relationships" xmlns:w14="http://schemas.microsoft.com/office/word/2010/wordml">
+              <w:rPr>
+                <w:rFonts w:ascii="Arial" w:hAnsi="Arial" w:eastAsia="Arial" w:cs="Arial"/>
+                <w:i w:val="false"/>
+                <w:b w:val="true"/>
+                <w:u w:val="none"/>
+                <w:sz w:val="22"/>
+                <w:szCs w:val="22"/>
+                <w:color w:val="000000"/>
+              </w:rPr>
+              <w:t xml:space="preserve">Treatment</w:t>
+            </w:r>
+          </w:p>
+        </w:tc>
+        <w:tc>
+          <w:tcPr>
+            <w:tcBorders>
+              <w:bottom w:val="single" w:sz="12" w:space="0" w:color="666666"/>
+              <w:top w:val="single" w:sz="12" w:space="0" w:color="666666"/>
+              <w:left w:val="none" w:sz="0" w:space="0" w:color="000000"/>
+              <w:right w:val="none" w:sz="0" w:space="0" w:color="000000"/>
+            </w:tcBorders>
+            <w:shd w:val="clear" w:color="auto" w:fill="FFFFFF"/>
+            <w:tcMar>
+              <w:top w:w="0" w:type="dxa"/>
+              <w:bottom w:w="0" w:type="dxa"/>
+              <w:left w:w="0" w:type="dxa"/>
+              <w:right w:w="0" w:type="dxa"/>
+            </w:tcMar>
+            <w:vAlign w:val="center"/>
+          </w:tcPr>
+          <w:p>
+            <w:pPr>
+              <w:pStyle w:val="Normal"/>
+              <w:jc w:val="right"/>
+              <w:pBdr>
+                <w:bottom w:val="none" w:sz="0" w:space="0" w:color="000000"/>
+                <w:top w:val="none" w:sz="0" w:space="0" w:color="000000"/>
+                <w:left w:val="none" w:sz="0" w:space="0" w:color="000000"/>
+                <w:right w:val="none" w:sz="0" w:space="0" w:color="000000"/>
+              </w:pBdr>
+              <w:spacing w:after="100" w:before="100" w:line="240"/>
+              <w:ind w:left="100" w:right="100" w:firstLine="0" w:firstLineChars="0"/>
+              <w:rPr>
+                <w:rFonts w:ascii="Arial" w:hAnsi="Arial" w:eastAsia="Arial" w:cs="Arial"/>
+                <w:i w:val="false"/>
+                <w:b w:val="true"/>
+                <w:u w:val="none"/>
+                <w:sz w:val="22"/>
+                <w:szCs w:val="22"/>
+                <w:color w:val="000000"/>
+              </w:rPr>
+            </w:pPr>
+            <w:r xmlns:w="http://schemas.openxmlformats.org/wordprocessingml/2006/main" xmlns:wp="http://schemas.openxmlformats.org/drawingml/2006/wordprocessingDrawing" xmlns:r="http://schemas.openxmlformats.org/officeDocument/2006/relationships" xmlns:w14="http://schemas.microsoft.com/office/word/2010/wordml">
+              <w:rPr>
+                <w:rFonts w:ascii="Arial" w:hAnsi="Arial" w:eastAsia="Arial" w:cs="Arial"/>
+                <w:i w:val="false"/>
+                <w:b w:val="true"/>
+                <w:u w:val="none"/>
+                <w:sz w:val="22"/>
+                <w:szCs w:val="22"/>
+                <w:color w:val="000000"/>
+              </w:rPr>
+              <w:t xml:space="preserve">Difference in pO</w:t>
+            </w:r>
+            <w:r xmlns:w="http://schemas.openxmlformats.org/wordprocessingml/2006/main" xmlns:wp="http://schemas.openxmlformats.org/drawingml/2006/wordprocessingDrawing" xmlns:r="http://schemas.openxmlformats.org/officeDocument/2006/relationships" xmlns:w14="http://schemas.microsoft.com/office/word/2010/wordml">
+              <w:rPr>
+                <w:rFonts w:ascii="Arial" w:hAnsi="Arial" w:eastAsia="Arial" w:cs="Arial"/>
+                <w:i w:val="false"/>
+                <w:b w:val="true"/>
+                <w:u w:val="none"/>
+                <w:vertAlign w:val="subscript"/>
+                <w:sz w:val="22"/>
+                <w:szCs w:val="22"/>
+                <w:color w:val="000000"/>
+              </w:rPr>
+              <w:t xml:space="preserve">2</w:t>
+            </w:r>
+            <w:r xmlns:w="http://schemas.openxmlformats.org/wordprocessingml/2006/main" xmlns:wp="http://schemas.openxmlformats.org/drawingml/2006/wordprocessingDrawing" xmlns:r="http://schemas.openxmlformats.org/officeDocument/2006/relationships" xmlns:w14="http://schemas.microsoft.com/office/word/2010/wordml">
+              <w:rPr>
+                <w:rFonts w:ascii="Arial" w:hAnsi="Arial" w:eastAsia="Arial" w:cs="Arial"/>
+                <w:i w:val="false"/>
+                <w:b w:val="true"/>
+                <w:u w:val="none"/>
+                <w:sz w:val="22"/>
+                <w:szCs w:val="22"/>
+                <w:color w:val="000000"/>
+              </w:rPr>
+              <w:br/>
+            </w:r>
+            <w:r xmlns:w="http://schemas.openxmlformats.org/wordprocessingml/2006/main" xmlns:wp="http://schemas.openxmlformats.org/drawingml/2006/wordprocessingDrawing" xmlns:r="http://schemas.openxmlformats.org/officeDocument/2006/relationships" xmlns:w14="http://schemas.microsoft.com/office/word/2010/wordml">
+              <w:rPr>
+                <w:rFonts w:ascii="Arial" w:hAnsi="Arial" w:eastAsia="Arial" w:cs="Arial"/>
+                <w:i w:val="false"/>
+                <w:b w:val="true"/>
+                <w:u w:val="none"/>
+                <w:sz w:val="22"/>
+                <w:szCs w:val="22"/>
+                <w:color w:val="000000"/>
+              </w:rPr>
+              <w:t xml:space="preserve">(mmHg)</w:t>
+            </w:r>
+          </w:p>
+        </w:tc>
+        <w:tc>
+          <w:tcPr>
+            <w:tcBorders>
+              <w:bottom w:val="single" w:sz="12" w:space="0" w:color="666666"/>
+              <w:top w:val="single" w:sz="12" w:space="0" w:color="666666"/>
+              <w:left w:val="none" w:sz="0" w:space="0" w:color="000000"/>
+              <w:right w:val="none" w:sz="0" w:space="0" w:color="000000"/>
+            </w:tcBorders>
+            <w:shd w:val="clear" w:color="auto" w:fill="FFFFFF"/>
+            <w:tcMar>
+              <w:top w:w="0" w:type="dxa"/>
+              <w:bottom w:w="0" w:type="dxa"/>
+              <w:left w:w="0" w:type="dxa"/>
+              <w:right w:w="0" w:type="dxa"/>
+            </w:tcMar>
+            <w:vAlign w:val="center"/>
+          </w:tcPr>
+          <w:p>
+            <w:pPr>
+              <w:pStyle w:val="Normal"/>
+              <w:jc w:val="right"/>
+              <w:pBdr>
+                <w:bottom w:val="none" w:sz="0" w:space="0" w:color="000000"/>
+                <w:top w:val="none" w:sz="0" w:space="0" w:color="000000"/>
+                <w:left w:val="none" w:sz="0" w:space="0" w:color="000000"/>
+                <w:right w:val="none" w:sz="0" w:space="0" w:color="000000"/>
+              </w:pBdr>
+              <w:spacing w:after="100" w:before="100" w:line="240"/>
+              <w:ind w:left="100" w:right="100" w:firstLine="0" w:firstLineChars="0"/>
+              <w:rPr>
+                <w:rFonts w:ascii="Arial" w:hAnsi="Arial" w:eastAsia="Arial" w:cs="Arial"/>
+                <w:i w:val="false"/>
+                <w:b w:val="true"/>
+                <w:u w:val="none"/>
+                <w:sz w:val="22"/>
+                <w:szCs w:val="22"/>
+                <w:color w:val="000000"/>
+              </w:rPr>
+            </w:pPr>
+            <w:r xmlns:w="http://schemas.openxmlformats.org/wordprocessingml/2006/main" xmlns:wp="http://schemas.openxmlformats.org/drawingml/2006/wordprocessingDrawing" xmlns:r="http://schemas.openxmlformats.org/officeDocument/2006/relationships" xmlns:w14="http://schemas.microsoft.com/office/word/2010/wordml">
+              <w:rPr>
+                <w:rFonts w:ascii="Arial" w:hAnsi="Arial" w:eastAsia="Arial" w:cs="Arial"/>
+                <w:i w:val="false"/>
+                <w:b w:val="true"/>
+                <w:u w:val="none"/>
+                <w:sz w:val="22"/>
+                <w:szCs w:val="22"/>
+                <w:color w:val="000000"/>
+              </w:rPr>
+              <w:t xml:space="preserve">Time between measurements (min)</w:t>
+            </w:r>
+          </w:p>
+        </w:tc>
+        <w:tc>
+          <w:tcPr>
+            <w:tcBorders>
+              <w:bottom w:val="single" w:sz="12" w:space="0" w:color="666666"/>
+              <w:top w:val="single" w:sz="12" w:space="0" w:color="666666"/>
+              <w:left w:val="none" w:sz="0" w:space="0" w:color="000000"/>
+              <w:right w:val="none" w:sz="0" w:space="0" w:color="000000"/>
+            </w:tcBorders>
+            <w:shd w:val="clear" w:color="auto" w:fill="FFFFFF"/>
+            <w:tcMar>
+              <w:top w:w="0" w:type="dxa"/>
+              <w:bottom w:w="0" w:type="dxa"/>
+              <w:left w:w="0" w:type="dxa"/>
+              <w:right w:w="0" w:type="dxa"/>
+            </w:tcMar>
+            <w:vAlign w:val="center"/>
+          </w:tcPr>
+          <w:p>
+            <w:pPr>
+              <w:pStyle w:val="Normal"/>
+              <w:jc w:val="right"/>
+              <w:pBdr>
+                <w:bottom w:val="none" w:sz="0" w:space="0" w:color="000000"/>
+                <w:top w:val="none" w:sz="0" w:space="0" w:color="000000"/>
+                <w:left w:val="none" w:sz="0" w:space="0" w:color="000000"/>
+                <w:right w:val="none" w:sz="0" w:space="0" w:color="000000"/>
+              </w:pBdr>
+              <w:spacing w:after="100" w:before="100" w:line="240"/>
+              <w:ind w:left="100" w:right="100" w:firstLine="0" w:firstLineChars="0"/>
+              <w:rPr>
+                <w:rFonts w:ascii="Arial" w:hAnsi="Arial" w:eastAsia="Arial" w:cs="Arial"/>
+                <w:i w:val="false"/>
+                <w:b w:val="true"/>
+                <w:u w:val="none"/>
+                <w:sz w:val="22"/>
+                <w:szCs w:val="22"/>
+                <w:color w:val="000000"/>
+              </w:rPr>
+            </w:pPr>
+            <w:r xmlns:w="http://schemas.openxmlformats.org/wordprocessingml/2006/main" xmlns:wp="http://schemas.openxmlformats.org/drawingml/2006/wordprocessingDrawing" xmlns:r="http://schemas.openxmlformats.org/officeDocument/2006/relationships" xmlns:w14="http://schemas.microsoft.com/office/word/2010/wordml">
+              <w:rPr>
+                <w:rFonts w:ascii="Arial" w:hAnsi="Arial" w:eastAsia="Arial" w:cs="Arial"/>
+                <w:i w:val="false"/>
+                <w:b w:val="true"/>
+                <w:u w:val="none"/>
+                <w:sz w:val="22"/>
+                <w:szCs w:val="22"/>
+                <w:color w:val="000000"/>
+              </w:rPr>
+              <w:t xml:space="preserve">pO2 difference in water (mmHg)</w:t>
+            </w:r>
+            <w:r xmlns:w="http://schemas.openxmlformats.org/wordprocessingml/2006/main" xmlns:wp="http://schemas.openxmlformats.org/drawingml/2006/wordprocessingDrawing" xmlns:r="http://schemas.openxmlformats.org/officeDocument/2006/relationships" xmlns:w14="http://schemas.microsoft.com/office/word/2010/wordml">
+              <w:rPr>
+                <w:rFonts w:ascii="Arial" w:hAnsi="Arial" w:eastAsia="Arial" w:cs="Arial"/>
+                <w:i w:val="false"/>
+                <w:b w:val="true"/>
+                <w:u w:val="none"/>
+                <w:vertAlign w:val="superscript"/>
+                <w:sz w:val="22"/>
+                <w:szCs w:val="22"/>
+                <w:color w:val="000000"/>
+              </w:rPr>
+              <w:t xml:space="preserve">*</w:t>
+            </w:r>
+          </w:p>
+        </w:tc>
+        <w:tc>
+          <w:tcPr>
+            <w:tcBorders>
+              <w:bottom w:val="single" w:sz="12" w:space="0" w:color="666666"/>
+              <w:top w:val="single" w:sz="12" w:space="0" w:color="666666"/>
+              <w:left w:val="none" w:sz="0" w:space="0" w:color="000000"/>
+              <w:right w:val="none" w:sz="0" w:space="0" w:color="000000"/>
+            </w:tcBorders>
+            <w:shd w:val="clear" w:color="auto" w:fill="FFFFFF"/>
+            <w:tcMar>
+              <w:top w:w="0" w:type="dxa"/>
+              <w:bottom w:w="0" w:type="dxa"/>
+              <w:left w:w="0" w:type="dxa"/>
+              <w:right w:w="0" w:type="dxa"/>
+            </w:tcMar>
+            <w:vAlign w:val="center"/>
+          </w:tcPr>
+          <w:p>
+            <w:pPr>
+              <w:pStyle w:val="Normal"/>
+              <w:jc w:val="right"/>
+              <w:pBdr>
+                <w:bottom w:val="none" w:sz="0" w:space="0" w:color="000000"/>
+                <w:top w:val="none" w:sz="0" w:space="0" w:color="000000"/>
+                <w:left w:val="none" w:sz="0" w:space="0" w:color="000000"/>
+                <w:right w:val="none" w:sz="0" w:space="0" w:color="000000"/>
+              </w:pBdr>
+              <w:spacing w:after="100" w:before="100" w:line="240"/>
+              <w:ind w:left="100" w:right="100" w:firstLine="0" w:firstLineChars="0"/>
+              <w:rPr>
+                <w:rFonts w:ascii="Arial" w:hAnsi="Arial" w:eastAsia="Arial" w:cs="Arial"/>
+                <w:i w:val="false"/>
+                <w:b w:val="true"/>
+                <w:u w:val="none"/>
+                <w:sz w:val="22"/>
+                <w:szCs w:val="22"/>
+                <w:color w:val="000000"/>
+              </w:rPr>
+            </w:pPr>
+            <w:r xmlns:w="http://schemas.openxmlformats.org/wordprocessingml/2006/main" xmlns:wp="http://schemas.openxmlformats.org/drawingml/2006/wordprocessingDrawing" xmlns:r="http://schemas.openxmlformats.org/officeDocument/2006/relationships" xmlns:w14="http://schemas.microsoft.com/office/word/2010/wordml">
+              <w:rPr>
+                <w:rFonts w:ascii="Arial" w:hAnsi="Arial" w:eastAsia="Arial" w:cs="Arial"/>
+                <w:i w:val="false"/>
+                <w:b w:val="true"/>
+                <w:u w:val="none"/>
+                <w:sz w:val="22"/>
+                <w:szCs w:val="22"/>
+                <w:color w:val="000000"/>
+              </w:rPr>
+              <w:t xml:space="preserve">C </w:t>
+            </w:r>
+            <m:oMath xmlns:m="http://schemas.openxmlformats.org/officeDocument/2006/math" xmlns:mml="http://www.w3.org/1998/Math/MathML">
+              <m:r>
+                <m:t>×</m:t>
+              </m:r>
+            </m:oMath>
+            <w:r xmlns:w="http://schemas.openxmlformats.org/wordprocessingml/2006/main" xmlns:wp="http://schemas.openxmlformats.org/drawingml/2006/wordprocessingDrawing" xmlns:r="http://schemas.openxmlformats.org/officeDocument/2006/relationships" xmlns:w14="http://schemas.microsoft.com/office/word/2010/wordml">
+              <w:rPr>
+                <w:rFonts w:ascii="Arial" w:hAnsi="Arial" w:eastAsia="Arial" w:cs="Arial"/>
+                <w:i w:val="false"/>
+                <w:b w:val="true"/>
+                <w:u w:val="none"/>
+                <w:sz w:val="22"/>
+                <w:szCs w:val="22"/>
+                <w:color w:val="000000"/>
+              </w:rPr>
+              <w:t xml:space="preserve"> vol of water (ml)</w:t>
+            </w:r>
+          </w:p>
+        </w:tc>
+        <w:tc>
+          <w:tcPr>
+            <w:tcBorders>
+              <w:bottom w:val="single" w:sz="12" w:space="0" w:color="666666"/>
+              <w:top w:val="single" w:sz="12" w:space="0" w:color="666666"/>
+              <w:left w:val="none" w:sz="0" w:space="0" w:color="000000"/>
+              <w:right w:val="none" w:sz="0" w:space="0" w:color="000000"/>
+            </w:tcBorders>
+            <w:shd w:val="clear" w:color="auto" w:fill="FFFFFF"/>
+            <w:tcMar>
+              <w:top w:w="0" w:type="dxa"/>
+              <w:bottom w:w="0" w:type="dxa"/>
+              <w:left w:w="0" w:type="dxa"/>
+              <w:right w:w="0" w:type="dxa"/>
+            </w:tcMar>
+            <w:vAlign w:val="center"/>
+          </w:tcPr>
+          <w:p>
+            <w:pPr>
+              <w:pStyle w:val="Normal"/>
+              <w:jc w:val="right"/>
+              <w:pBdr>
+                <w:bottom w:val="none" w:sz="0" w:space="0" w:color="000000"/>
+                <w:top w:val="none" w:sz="0" w:space="0" w:color="000000"/>
+                <w:left w:val="none" w:sz="0" w:space="0" w:color="000000"/>
+                <w:right w:val="none" w:sz="0" w:space="0" w:color="000000"/>
+              </w:pBdr>
+              <w:spacing w:after="100" w:before="100" w:line="240"/>
+              <w:ind w:left="100" w:right="100" w:firstLine="0" w:firstLineChars="0"/>
+              <w:rPr>
+                <w:rFonts w:ascii="Arial" w:hAnsi="Arial" w:eastAsia="Arial" w:cs="Arial"/>
+                <w:i w:val="false"/>
+                <w:b w:val="true"/>
+                <w:u w:val="none"/>
+                <w:sz w:val="22"/>
+                <w:szCs w:val="22"/>
+                <w:color w:val="000000"/>
+              </w:rPr>
+            </w:pPr>
+            <w:r xmlns:w="http://schemas.openxmlformats.org/wordprocessingml/2006/main" xmlns:wp="http://schemas.openxmlformats.org/drawingml/2006/wordprocessingDrawing" xmlns:r="http://schemas.openxmlformats.org/officeDocument/2006/relationships" xmlns:w14="http://schemas.microsoft.com/office/word/2010/wordml">
+              <w:rPr>
+                <w:rFonts w:ascii="Arial" w:hAnsi="Arial" w:eastAsia="Arial" w:cs="Arial"/>
+                <w:i w:val="false"/>
+                <w:b w:val="true"/>
+                <w:u w:val="none"/>
+                <w:sz w:val="22"/>
+                <w:szCs w:val="22"/>
+                <w:color w:val="000000"/>
+              </w:rPr>
+              <w:t xml:space="preserve">D </w:t>
+            </w:r>
+            <m:oMath xmlns:m="http://schemas.openxmlformats.org/officeDocument/2006/math" xmlns:mml="http://www.w3.org/1998/Math/MathML">
+              <m:r>
+                <m:t>×</m:t>
+              </m:r>
+            </m:oMath>
+            <w:r xmlns:w="http://schemas.openxmlformats.org/wordprocessingml/2006/main" xmlns:wp="http://schemas.openxmlformats.org/drawingml/2006/wordprocessingDrawing" xmlns:r="http://schemas.openxmlformats.org/officeDocument/2006/relationships" xmlns:w14="http://schemas.microsoft.com/office/word/2010/wordml">
+              <w:rPr>
+                <w:rFonts w:ascii="Arial" w:hAnsi="Arial" w:eastAsia="Arial" w:cs="Arial"/>
+                <w:i w:val="false"/>
+                <w:b w:val="true"/>
+                <w:u w:val="none"/>
+                <w:sz w:val="22"/>
+                <w:szCs w:val="22"/>
+                <w:color w:val="000000"/>
+              </w:rPr>
+              <w:t xml:space="preserve"> (</w:t>
+            </w:r>
+            <m:oMath xmlns:m="http://schemas.openxmlformats.org/officeDocument/2006/math" xmlns:mml="http://www.w3.org/1998/Math/MathML">
+              <m:f>
+                <m:fPr>
+                  <m:type m:val="bar"/>
+                </m:fPr>
+                <m:num>
+                  <m:r>
+                    <m:t>60</m:t>
+                  </m:r>
+                </m:num>
+                <m:den>
+                  <m:r>
+                    <m:t>B</m:t>
+                  </m:r>
+                </m:den>
+              </m:f>
+            </m:oMath>
+            <w:r xmlns:w="http://schemas.openxmlformats.org/wordprocessingml/2006/main" xmlns:wp="http://schemas.openxmlformats.org/drawingml/2006/wordprocessingDrawing" xmlns:r="http://schemas.openxmlformats.org/officeDocument/2006/relationships" xmlns:w14="http://schemas.microsoft.com/office/word/2010/wordml">
+              <w:rPr>
+                <w:rFonts w:ascii="Arial" w:hAnsi="Arial" w:eastAsia="Arial" w:cs="Arial"/>
+                <w:i w:val="false"/>
+                <w:b w:val="true"/>
+                <w:u w:val="none"/>
+                <w:sz w:val="22"/>
+                <w:szCs w:val="22"/>
+                <w:color w:val="000000"/>
+              </w:rPr>
+              <w:t xml:space="preserve">)</w:t>
+            </w:r>
+            <w:r xmlns:w="http://schemas.openxmlformats.org/wordprocessingml/2006/main" xmlns:wp="http://schemas.openxmlformats.org/drawingml/2006/wordprocessingDrawing" xmlns:r="http://schemas.openxmlformats.org/officeDocument/2006/relationships" xmlns:w14="http://schemas.microsoft.com/office/word/2010/wordml">
+              <w:rPr>
+                <w:rFonts w:ascii="Arial" w:hAnsi="Arial" w:eastAsia="Arial" w:cs="Arial"/>
+                <w:i w:val="false"/>
+                <w:b w:val="true"/>
+                <w:u w:val="none"/>
+                <w:sz w:val="22"/>
+                <w:szCs w:val="22"/>
+                <w:color w:val="000000"/>
+              </w:rPr>
+              <w:br/>
+            </w:r>
+            <w:r xmlns:w="http://schemas.openxmlformats.org/wordprocessingml/2006/main" xmlns:wp="http://schemas.openxmlformats.org/drawingml/2006/wordprocessingDrawing" xmlns:r="http://schemas.openxmlformats.org/officeDocument/2006/relationships" xmlns:w14="http://schemas.microsoft.com/office/word/2010/wordml">
+              <w:rPr>
+                <w:rFonts w:ascii="Arial" w:hAnsi="Arial" w:eastAsia="Arial" w:cs="Arial"/>
+                <w:i w:val="false"/>
+                <w:b w:val="true"/>
+                <w:u w:val="none"/>
+                <w:sz w:val="22"/>
+                <w:szCs w:val="22"/>
+                <w:color w:val="000000"/>
+              </w:rPr>
+              <w:t xml:space="preserve"> ml</w:t>
+            </w:r>
+            <w:r xmlns:w="http://schemas.openxmlformats.org/wordprocessingml/2006/main" xmlns:wp="http://schemas.openxmlformats.org/drawingml/2006/wordprocessingDrawing" xmlns:r="http://schemas.openxmlformats.org/officeDocument/2006/relationships" xmlns:w14="http://schemas.microsoft.com/office/word/2010/wordml">
+              <w:rPr>
+                <w:rFonts w:ascii="Arial" w:hAnsi="Arial" w:eastAsia="Arial" w:cs="Arial"/>
+                <w:i w:val="false"/>
+                <w:b w:val="true"/>
+                <w:u w:val="none"/>
+                <w:vertAlign w:val="superscript"/>
+                <w:sz w:val="22"/>
+                <w:szCs w:val="22"/>
+                <w:color w:val="000000"/>
+              </w:rPr>
+              <w:t xml:space="preserve">-1</w:t>
+            </w:r>
+            <w:r xmlns:w="http://schemas.openxmlformats.org/wordprocessingml/2006/main" xmlns:wp="http://schemas.openxmlformats.org/drawingml/2006/wordprocessingDrawing" xmlns:r="http://schemas.openxmlformats.org/officeDocument/2006/relationships" xmlns:w14="http://schemas.microsoft.com/office/word/2010/wordml">
+              <w:rPr>
+                <w:rFonts w:ascii="Arial" w:hAnsi="Arial" w:eastAsia="Arial" w:cs="Arial"/>
+                <w:i w:val="false"/>
+                <w:b w:val="true"/>
+                <w:u w:val="none"/>
+                <w:sz w:val="22"/>
+                <w:szCs w:val="22"/>
+                <w:color w:val="000000"/>
+              </w:rPr>
+              <w:t xml:space="preserve"> O</w:t>
+            </w:r>
+            <w:r xmlns:w="http://schemas.openxmlformats.org/wordprocessingml/2006/main" xmlns:wp="http://schemas.openxmlformats.org/drawingml/2006/wordprocessingDrawing" xmlns:r="http://schemas.openxmlformats.org/officeDocument/2006/relationships" xmlns:w14="http://schemas.microsoft.com/office/word/2010/wordml">
+              <w:rPr>
+                <w:rFonts w:ascii="Arial" w:hAnsi="Arial" w:eastAsia="Arial" w:cs="Arial"/>
+                <w:i w:val="false"/>
+                <w:b w:val="true"/>
+                <w:u w:val="none"/>
+                <w:vertAlign w:val="subscript"/>
+                <w:sz w:val="22"/>
+                <w:szCs w:val="22"/>
+                <w:color w:val="000000"/>
+              </w:rPr>
+              <w:t xml:space="preserve">2</w:t>
+            </w:r>
+            <w:r xmlns:w="http://schemas.openxmlformats.org/wordprocessingml/2006/main" xmlns:wp="http://schemas.openxmlformats.org/drawingml/2006/wordprocessingDrawing" xmlns:r="http://schemas.openxmlformats.org/officeDocument/2006/relationships" xmlns:w14="http://schemas.microsoft.com/office/word/2010/wordml">
+              <w:rPr>
+                <w:rFonts w:ascii="Arial" w:hAnsi="Arial" w:eastAsia="Arial" w:cs="Arial"/>
+                <w:i w:val="false"/>
+                <w:b w:val="true"/>
+                <w:u w:val="none"/>
+                <w:sz w:val="22"/>
+                <w:szCs w:val="22"/>
+                <w:color w:val="000000"/>
+              </w:rPr>
+              <w:t xml:space="preserve"> h</w:t>
+            </w:r>
+            <w:r xmlns:w="http://schemas.openxmlformats.org/wordprocessingml/2006/main" xmlns:wp="http://schemas.openxmlformats.org/drawingml/2006/wordprocessingDrawing" xmlns:r="http://schemas.openxmlformats.org/officeDocument/2006/relationships" xmlns:w14="http://schemas.microsoft.com/office/word/2010/wordml">
+              <w:rPr>
+                <w:rFonts w:ascii="Arial" w:hAnsi="Arial" w:eastAsia="Arial" w:cs="Arial"/>
+                <w:i w:val="false"/>
+                <w:b w:val="true"/>
+                <w:u w:val="none"/>
+                <w:vertAlign w:val="superscript"/>
+                <w:sz w:val="22"/>
+                <w:szCs w:val="22"/>
+                <w:color w:val="000000"/>
+              </w:rPr>
+              <w:t xml:space="preserve">-1</w:t>
+            </w:r>
+          </w:p>
+        </w:tc>
+      </w:tr>
+      <w:tr>
+        <w:trPr>
+          <w:trHeight w:val="360" w:hRule="auto"/>
+        </w:trPr>
+        body1
+        <w:tc>
+          <w:tcPr>
+            <w:tcBorders>
+              <w:bottom w:val="single" w:sz="6" w:space="0" w:color="666666"/>
+              <w:top w:val="single" w:sz="12" w:space="0" w:color="666666"/>
+              <w:left w:val="none" w:sz="0" w:space="0" w:color="000000"/>
+              <w:right w:val="none" w:sz="0" w:space="0" w:color="000000"/>
+            </w:tcBorders>
+            <w:shd w:val="clear" w:color="auto" w:fill="FFFFFF"/>
+            <w:tcMar>
+              <w:top w:w="0" w:type="dxa"/>
+              <w:bottom w:w="0" w:type="dxa"/>
+              <w:left w:w="0" w:type="dxa"/>
+              <w:right w:w="0" w:type="dxa"/>
+            </w:tcMar>
+            <w:vAlign w:val="center"/>
+          </w:tcPr>
+          <w:p>
+            <w:pPr>
+              <w:pStyle w:val="Normal"/>
+              <w:jc w:val="left"/>
+              <w:pBdr>
+                <w:bottom w:val="none" w:sz="0" w:space="0" w:color="000000"/>
+                <w:top w:val="none" w:sz="0" w:space="0" w:color="000000"/>
+                <w:left w:val="none" w:sz="0" w:space="0" w:color="000000"/>
+                <w:right w:val="none" w:sz="0" w:space="0" w:color="000000"/>
+              </w:pBdr>
+              <w:spacing w:after="100" w:before="100" w:line="240"/>
+              <w:ind w:left="100" w:right="100" w:firstLine="0" w:firstLineChars="0"/>
+              <w:rPr>
+                <w:rFonts w:ascii="Arial" w:hAnsi="Arial" w:eastAsia="Arial" w:cs="Arial"/>
+                <w:i w:val="false"/>
+                <w:b w:val="false"/>
+                <w:u w:val="none"/>
+                <w:sz w:val="22"/>
+                <w:szCs w:val="22"/>
+                <w:color w:val="000000"/>
+              </w:rPr>
+            </w:pPr>
+            <w:r xmlns:w="http://schemas.openxmlformats.org/wordprocessingml/2006/main" xmlns:wp="http://schemas.openxmlformats.org/drawingml/2006/wordprocessingDrawing" xmlns:r="http://schemas.openxmlformats.org/officeDocument/2006/relationships" xmlns:w14="http://schemas.microsoft.com/office/word/2010/wordml">
+              <w:rPr>
+                <w:rFonts w:ascii="Arial" w:hAnsi="Arial" w:eastAsia="Arial" w:cs="Arial"/>
+                <w:i w:val="false"/>
+                <w:b w:val="false"/>
+                <w:u w:val="none"/>
+                <w:sz w:val="22"/>
+                <w:szCs w:val="22"/>
+                <w:color w:val="000000"/>
+              </w:rPr>
+              <w:t xml:space="preserve">A1</w:t>
+            </w:r>
+          </w:p>
+        </w:tc>
+        <w:tc>
+          <w:tcPr>
+            <w:tcBorders>
+              <w:bottom w:val="single" w:sz="6" w:space="0" w:color="666666"/>
+              <w:top w:val="single" w:sz="12" w:space="0" w:color="666666"/>
+              <w:left w:val="none" w:sz="0" w:space="0" w:color="000000"/>
+              <w:right w:val="none" w:sz="0" w:space="0" w:color="000000"/>
+            </w:tcBorders>
+            <w:shd w:val="clear" w:color="auto" w:fill="FFFFFF"/>
+            <w:tcMar>
+              <w:top w:w="0" w:type="dxa"/>
+              <w:bottom w:w="0" w:type="dxa"/>
+              <w:left w:w="0" w:type="dxa"/>
+              <w:right w:w="0" w:type="dxa"/>
+            </w:tcMar>
+            <w:vAlign w:val="center"/>
+          </w:tcPr>
+          <w:p>
+            <w:pPr>
+              <w:pStyle w:val="Normal"/>
+              <w:jc w:val="left"/>
+              <w:pBdr>
+                <w:bottom w:val="none" w:sz="0" w:space="0" w:color="000000"/>
+                <w:top w:val="none" w:sz="0" w:space="0" w:color="000000"/>
+                <w:left w:val="none" w:sz="0" w:space="0" w:color="000000"/>
+                <w:right w:val="none" w:sz="0" w:space="0" w:color="000000"/>
+              </w:pBdr>
+              <w:spacing w:after="100" w:before="100" w:line="240"/>
+              <w:ind w:left="100" w:right="100" w:firstLine="0" w:firstLineChars="0"/>
+              <w:rPr>
+                <w:rFonts w:ascii="Arial" w:hAnsi="Arial" w:eastAsia="Arial" w:cs="Arial"/>
+                <w:i w:val="false"/>
+                <w:b w:val="false"/>
+                <w:u w:val="none"/>
+                <w:sz w:val="22"/>
+                <w:szCs w:val="22"/>
+                <w:color w:val="000000"/>
+              </w:rPr>
+            </w:pPr>
+            <w:r xmlns:w="http://schemas.openxmlformats.org/wordprocessingml/2006/main" xmlns:wp="http://schemas.openxmlformats.org/drawingml/2006/wordprocessingDrawing" xmlns:r="http://schemas.openxmlformats.org/officeDocument/2006/relationships" xmlns:w14="http://schemas.microsoft.com/office/word/2010/wordml">
+              <w:rPr>
+                <w:rFonts w:ascii="Arial" w:hAnsi="Arial" w:eastAsia="Arial" w:cs="Arial"/>
+                <w:i w:val="false"/>
+                <w:b w:val="false"/>
+                <w:u w:val="none"/>
+                <w:sz w:val="22"/>
+                <w:szCs w:val="22"/>
+                <w:color w:val="000000"/>
+              </w:rPr>
+              <w:t xml:space="preserve">Submerged</w:t>
+            </w:r>
+          </w:p>
+        </w:tc>
+        <w:tc>
+          <w:tcPr>
+            <w:tcBorders>
+              <w:bottom w:val="single" w:sz="6" w:space="0" w:color="666666"/>
+              <w:top w:val="single" w:sz="12" w:space="0" w:color="666666"/>
+              <w:left w:val="none" w:sz="0" w:space="0" w:color="000000"/>
+              <w:right w:val="none" w:sz="0" w:space="0" w:color="000000"/>
+            </w:tcBorders>
+            <w:shd w:val="clear" w:color="auto" w:fill="FFFFFF"/>
+            <w:tcMar>
+              <w:top w:w="0" w:type="dxa"/>
+              <w:bottom w:w="0" w:type="dxa"/>
+              <w:left w:w="0" w:type="dxa"/>
+              <w:right w:w="0" w:type="dxa"/>
+            </w:tcMar>
+            <w:vAlign w:val="center"/>
+          </w:tcPr>
+          <w:p>
+            <w:pPr>
+              <w:pStyle w:val="Normal"/>
+              <w:jc w:val="right"/>
+              <w:pBdr>
+                <w:bottom w:val="none" w:sz="0" w:space="0" w:color="000000"/>
+                <w:top w:val="none" w:sz="0" w:space="0" w:color="000000"/>
+                <w:left w:val="none" w:sz="0" w:space="0" w:color="000000"/>
+                <w:right w:val="none" w:sz="0" w:space="0" w:color="000000"/>
+              </w:pBdr>
+              <w:spacing w:after="100" w:before="100" w:line="240"/>
+              <w:ind w:left="100" w:right="100" w:firstLine="0" w:firstLineChars="0"/>
+              <w:rPr>
+                <w:rFonts w:ascii="Arial" w:hAnsi="Arial" w:eastAsia="Arial" w:cs="Arial"/>
+                <w:i w:val="false"/>
+                <w:b w:val="false"/>
+                <w:u w:val="none"/>
+                <w:sz w:val="22"/>
+                <w:szCs w:val="22"/>
+                <w:color w:val="000000"/>
+              </w:rPr>
+            </w:pPr>
+            <w:r xmlns:w="http://schemas.openxmlformats.org/wordprocessingml/2006/main" xmlns:wp="http://schemas.openxmlformats.org/drawingml/2006/wordprocessingDrawing" xmlns:r="http://schemas.openxmlformats.org/officeDocument/2006/relationships" xmlns:w14="http://schemas.microsoft.com/office/word/2010/wordml">
+              <w:rPr>
+                <w:rFonts w:ascii="Arial" w:hAnsi="Arial" w:eastAsia="Arial" w:cs="Arial"/>
+                <w:i w:val="false"/>
+                <w:b w:val="false"/>
+                <w:u w:val="none"/>
+                <w:sz w:val="22"/>
+                <w:szCs w:val="22"/>
+                <w:color w:val="000000"/>
+              </w:rPr>
+              <w:t xml:space="preserve">13.0</w:t>
+            </w:r>
+          </w:p>
+        </w:tc>
+        <w:tc>
+          <w:tcPr>
+            <w:tcBorders>
+              <w:bottom w:val="single" w:sz="6" w:space="0" w:color="666666"/>
+              <w:top w:val="single" w:sz="12" w:space="0" w:color="666666"/>
+              <w:left w:val="none" w:sz="0" w:space="0" w:color="000000"/>
+              <w:right w:val="none" w:sz="0" w:space="0" w:color="000000"/>
+            </w:tcBorders>
+            <w:shd w:val="clear" w:color="auto" w:fill="FFFFFF"/>
+            <w:tcMar>
+              <w:top w:w="0" w:type="dxa"/>
+              <w:bottom w:w="0" w:type="dxa"/>
+              <w:left w:w="0" w:type="dxa"/>
+              <w:right w:w="0" w:type="dxa"/>
+            </w:tcMar>
+            <w:vAlign w:val="center"/>
+          </w:tcPr>
+          <w:p>
+            <w:pPr>
+              <w:pStyle w:val="Normal"/>
+              <w:jc w:val="right"/>
+              <w:pBdr>
+                <w:bottom w:val="none" w:sz="0" w:space="0" w:color="000000"/>
+                <w:top w:val="none" w:sz="0" w:space="0" w:color="000000"/>
+                <w:left w:val="none" w:sz="0" w:space="0" w:color="000000"/>
+                <w:right w:val="none" w:sz="0" w:space="0" w:color="000000"/>
+              </w:pBdr>
+              <w:spacing w:after="100" w:before="100" w:line="240"/>
+              <w:ind w:left="100" w:right="100" w:firstLine="0" w:firstLineChars="0"/>
+              <w:rPr>
+                <w:rFonts w:ascii="Arial" w:hAnsi="Arial" w:eastAsia="Arial" w:cs="Arial"/>
+                <w:i w:val="false"/>
+                <w:b w:val="false"/>
+                <w:u w:val="none"/>
+                <w:sz w:val="22"/>
+                <w:szCs w:val="22"/>
+                <w:color w:val="000000"/>
+              </w:rPr>
+            </w:pPr>
+            <w:r xmlns:w="http://schemas.openxmlformats.org/wordprocessingml/2006/main" xmlns:wp="http://schemas.openxmlformats.org/drawingml/2006/wordprocessingDrawing" xmlns:r="http://schemas.openxmlformats.org/officeDocument/2006/relationships" xmlns:w14="http://schemas.microsoft.com/office/word/2010/wordml">
+              <w:rPr>
+                <w:rFonts w:ascii="Arial" w:hAnsi="Arial" w:eastAsia="Arial" w:cs="Arial"/>
+                <w:i w:val="false"/>
+                <w:b w:val="false"/>
+                <w:u w:val="none"/>
+                <w:sz w:val="22"/>
+                <w:szCs w:val="22"/>
+                <w:color w:val="000000"/>
+              </w:rPr>
+              <w:t xml:space="preserve">19</w:t>
+            </w:r>
+          </w:p>
+        </w:tc>
+        <w:tc>
+          <w:tcPr>
+            <w:tcBorders>
+              <w:bottom w:val="single" w:sz="6" w:space="0" w:color="666666"/>
+              <w:top w:val="single" w:sz="12" w:space="0" w:color="666666"/>
+              <w:left w:val="none" w:sz="0" w:space="0" w:color="000000"/>
+              <w:right w:val="none" w:sz="0" w:space="0" w:color="000000"/>
+            </w:tcBorders>
+            <w:shd w:val="clear" w:color="auto" w:fill="FFFFFF"/>
+            <w:tcMar>
+              <w:top w:w="0" w:type="dxa"/>
+              <w:bottom w:w="0" w:type="dxa"/>
+              <w:left w:w="0" w:type="dxa"/>
+              <w:right w:w="0" w:type="dxa"/>
+            </w:tcMar>
+            <w:vAlign w:val="center"/>
+          </w:tcPr>
+          <w:p>
+            <w:pPr>
+              <w:pStyle w:val="Normal"/>
+              <w:jc w:val="right"/>
+              <w:pBdr>
+                <w:bottom w:val="none" w:sz="0" w:space="0" w:color="000000"/>
+                <w:top w:val="none" w:sz="0" w:space="0" w:color="000000"/>
+                <w:left w:val="none" w:sz="0" w:space="0" w:color="000000"/>
+                <w:right w:val="none" w:sz="0" w:space="0" w:color="000000"/>
+              </w:pBdr>
+              <w:spacing w:after="100" w:before="100" w:line="240"/>
+              <w:ind w:left="100" w:right="100" w:firstLine="0" w:firstLineChars="0"/>
+              <w:rPr>
+                <w:rFonts w:ascii="Arial" w:hAnsi="Arial" w:eastAsia="Arial" w:cs="Arial"/>
+                <w:i w:val="false"/>
+                <w:b w:val="false"/>
+                <w:u w:val="none"/>
+                <w:sz w:val="22"/>
+                <w:szCs w:val="22"/>
+                <w:color w:val="000000"/>
+              </w:rPr>
+            </w:pPr>
+            <w:r xmlns:w="http://schemas.openxmlformats.org/wordprocessingml/2006/main" xmlns:wp="http://schemas.openxmlformats.org/drawingml/2006/wordprocessingDrawing" xmlns:r="http://schemas.openxmlformats.org/officeDocument/2006/relationships" xmlns:w14="http://schemas.microsoft.com/office/word/2010/wordml">
+              <w:rPr>
+                <w:rFonts w:ascii="Arial" w:hAnsi="Arial" w:eastAsia="Arial" w:cs="Arial"/>
+                <w:i w:val="false"/>
+                <w:b w:val="false"/>
+                <w:u w:val="none"/>
+                <w:sz w:val="22"/>
+                <w:szCs w:val="22"/>
+                <w:color w:val="000000"/>
+              </w:rPr>
+              <w:t xml:space="preserve">0.00051</w:t>
+            </w:r>
+          </w:p>
+        </w:tc>
+        <w:tc>
+          <w:tcPr>
+            <w:tcBorders>
+              <w:bottom w:val="single" w:sz="6" w:space="0" w:color="666666"/>
+              <w:top w:val="single" w:sz="12" w:space="0" w:color="666666"/>
+              <w:left w:val="none" w:sz="0" w:space="0" w:color="000000"/>
+              <w:right w:val="none" w:sz="0" w:space="0" w:color="000000"/>
+            </w:tcBorders>
+            <w:shd w:val="clear" w:color="auto" w:fill="FFFFFF"/>
+            <w:tcMar>
+              <w:top w:w="0" w:type="dxa"/>
+              <w:bottom w:w="0" w:type="dxa"/>
+              <w:left w:w="0" w:type="dxa"/>
+              <w:right w:w="0" w:type="dxa"/>
+            </w:tcMar>
+            <w:vAlign w:val="center"/>
+          </w:tcPr>
+          <w:p>
+            <w:pPr>
+              <w:pStyle w:val="Normal"/>
+              <w:jc w:val="right"/>
+              <w:pBdr>
+                <w:bottom w:val="none" w:sz="0" w:space="0" w:color="000000"/>
+                <w:top w:val="none" w:sz="0" w:space="0" w:color="000000"/>
+                <w:left w:val="none" w:sz="0" w:space="0" w:color="000000"/>
+                <w:right w:val="none" w:sz="0" w:space="0" w:color="000000"/>
+              </w:pBdr>
+              <w:spacing w:after="100" w:before="100" w:line="240"/>
+              <w:ind w:left="100" w:right="100" w:firstLine="0" w:firstLineChars="0"/>
+              <w:rPr>
+                <w:rFonts w:ascii="Arial" w:hAnsi="Arial" w:eastAsia="Arial" w:cs="Arial"/>
+                <w:i w:val="false"/>
+                <w:b w:val="false"/>
+                <w:u w:val="none"/>
+                <w:sz w:val="22"/>
+                <w:szCs w:val="22"/>
+                <w:color w:val="000000"/>
+              </w:rPr>
+            </w:pPr>
+            <w:r xmlns:w="http://schemas.openxmlformats.org/wordprocessingml/2006/main" xmlns:wp="http://schemas.openxmlformats.org/drawingml/2006/wordprocessingDrawing" xmlns:r="http://schemas.openxmlformats.org/officeDocument/2006/relationships" xmlns:w14="http://schemas.microsoft.com/office/word/2010/wordml">
+              <w:rPr>
+                <w:rFonts w:ascii="Arial" w:hAnsi="Arial" w:eastAsia="Arial" w:cs="Arial"/>
+                <w:i w:val="false"/>
+                <w:b w:val="false"/>
+                <w:u w:val="none"/>
+                <w:sz w:val="22"/>
+                <w:szCs w:val="22"/>
+                <w:color w:val="000000"/>
+              </w:rPr>
+              <w:t xml:space="preserve">0.41</w:t>
+            </w:r>
+          </w:p>
+        </w:tc>
+        <w:tc>
+          <w:tcPr>
+            <w:tcBorders>
+              <w:bottom w:val="single" w:sz="6" w:space="0" w:color="666666"/>
+              <w:top w:val="single" w:sz="12" w:space="0" w:color="666666"/>
+              <w:left w:val="none" w:sz="0" w:space="0" w:color="000000"/>
+              <w:right w:val="none" w:sz="0" w:space="0" w:color="000000"/>
+            </w:tcBorders>
+            <w:shd w:val="clear" w:color="auto" w:fill="FFFFFF"/>
+            <w:tcMar>
+              <w:top w:w="0" w:type="dxa"/>
+              <w:bottom w:w="0" w:type="dxa"/>
+              <w:left w:w="0" w:type="dxa"/>
+              <w:right w:w="0" w:type="dxa"/>
+            </w:tcMar>
+            <w:vAlign w:val="center"/>
+          </w:tcPr>
+          <w:p>
+            <w:pPr>
+              <w:pStyle w:val="Normal"/>
+              <w:jc w:val="right"/>
+              <w:pBdr>
+                <w:bottom w:val="none" w:sz="0" w:space="0" w:color="000000"/>
+                <w:top w:val="none" w:sz="0" w:space="0" w:color="000000"/>
+                <w:left w:val="none" w:sz="0" w:space="0" w:color="000000"/>
+                <w:right w:val="none" w:sz="0" w:space="0" w:color="000000"/>
+              </w:pBdr>
+              <w:spacing w:after="100" w:before="100" w:line="240"/>
+              <w:ind w:left="100" w:right="100" w:firstLine="0" w:firstLineChars="0"/>
+              <w:rPr>
+                <w:rFonts w:ascii="Arial" w:hAnsi="Arial" w:eastAsia="Arial" w:cs="Arial"/>
+                <w:i w:val="false"/>
+                <w:b w:val="false"/>
+                <w:u w:val="none"/>
+                <w:sz w:val="22"/>
+                <w:szCs w:val="22"/>
+                <w:color w:val="000000"/>
+              </w:rPr>
+            </w:pPr>
+            <w:r xmlns:w="http://schemas.openxmlformats.org/wordprocessingml/2006/main" xmlns:wp="http://schemas.openxmlformats.org/drawingml/2006/wordprocessingDrawing" xmlns:r="http://schemas.openxmlformats.org/officeDocument/2006/relationships" xmlns:w14="http://schemas.microsoft.com/office/word/2010/wordml">
+              <w:rPr>
+                <w:rFonts w:ascii="Arial" w:hAnsi="Arial" w:eastAsia="Arial" w:cs="Arial"/>
+                <w:i w:val="false"/>
+                <w:b w:val="false"/>
+                <w:u w:val="none"/>
+                <w:sz w:val="22"/>
+                <w:szCs w:val="22"/>
+                <w:color w:val="000000"/>
+              </w:rPr>
+              <w:t xml:space="preserve">1.30</w:t>
+            </w:r>
+          </w:p>
+        </w:tc>
+      </w:tr>
+      <w:tr>
+        <w:trPr>
+          <w:trHeight w:val="360" w:hRule="auto"/>
+        </w:trPr>
+        body2
+        <w:tc>
+          <w:tcPr>
+            <w:tcBorders>
+              <w:bottom w:val="single" w:sz="6" w:space="0" w:color="666666"/>
+              <w:top w:val="single" w:sz="6" w:space="0" w:color="666666"/>
+              <w:left w:val="none" w:sz="0" w:space="0" w:color="000000"/>
+              <w:right w:val="none" w:sz="0" w:space="0" w:color="000000"/>
+            </w:tcBorders>
+            <w:shd w:val="clear" w:color="auto" w:fill="FFFFFF"/>
+            <w:tcMar>
+              <w:top w:w="0" w:type="dxa"/>
+              <w:bottom w:w="0" w:type="dxa"/>
+              <w:left w:w="0" w:type="dxa"/>
+              <w:right w:w="0" w:type="dxa"/>
+            </w:tcMar>
+            <w:vAlign w:val="center"/>
+          </w:tcPr>
+          <w:p>
+            <w:pPr>
+              <w:pStyle w:val="Normal"/>
+              <w:jc w:val="left"/>
+              <w:pBdr>
+                <w:bottom w:val="none" w:sz="0" w:space="0" w:color="000000"/>
+                <w:top w:val="none" w:sz="0" w:space="0" w:color="000000"/>
+                <w:left w:val="none" w:sz="0" w:space="0" w:color="000000"/>
+                <w:right w:val="none" w:sz="0" w:space="0" w:color="000000"/>
+              </w:pBdr>
+              <w:spacing w:after="100" w:before="100" w:line="240"/>
+              <w:ind w:left="100" w:right="100" w:firstLine="0" w:firstLineChars="0"/>
+              <w:rPr>
+                <w:rFonts w:ascii="Arial" w:hAnsi="Arial" w:eastAsia="Arial" w:cs="Arial"/>
+                <w:i w:val="false"/>
+                <w:b w:val="false"/>
+                <w:u w:val="none"/>
+                <w:sz w:val="22"/>
+                <w:szCs w:val="22"/>
+                <w:color w:val="000000"/>
+              </w:rPr>
+            </w:pPr>
+            <w:r xmlns:w="http://schemas.openxmlformats.org/wordprocessingml/2006/main" xmlns:wp="http://schemas.openxmlformats.org/drawingml/2006/wordprocessingDrawing" xmlns:r="http://schemas.openxmlformats.org/officeDocument/2006/relationships" xmlns:w14="http://schemas.microsoft.com/office/word/2010/wordml">
+              <w:rPr>
+                <w:rFonts w:ascii="Arial" w:hAnsi="Arial" w:eastAsia="Arial" w:cs="Arial"/>
+                <w:i w:val="false"/>
+                <w:b w:val="false"/>
+                <w:u w:val="none"/>
+                <w:sz w:val="22"/>
+                <w:szCs w:val="22"/>
+                <w:color w:val="000000"/>
+              </w:rPr>
+              <w:t xml:space="preserve">A2</w:t>
+            </w:r>
+          </w:p>
+        </w:tc>
+        <w:tc>
+          <w:tcPr>
+            <w:tcBorders>
+              <w:bottom w:val="single" w:sz="6" w:space="0" w:color="666666"/>
+              <w:top w:val="single" w:sz="6" w:space="0" w:color="666666"/>
+              <w:left w:val="none" w:sz="0" w:space="0" w:color="000000"/>
+              <w:right w:val="none" w:sz="0" w:space="0" w:color="000000"/>
+            </w:tcBorders>
+            <w:shd w:val="clear" w:color="auto" w:fill="FFFFFF"/>
+            <w:tcMar>
+              <w:top w:w="0" w:type="dxa"/>
+              <w:bottom w:w="0" w:type="dxa"/>
+              <w:left w:w="0" w:type="dxa"/>
+              <w:right w:w="0" w:type="dxa"/>
+            </w:tcMar>
+            <w:vAlign w:val="center"/>
+          </w:tcPr>
+          <w:p>
+            <w:pPr>
+              <w:pStyle w:val="Normal"/>
+              <w:jc w:val="left"/>
+              <w:pBdr>
+                <w:bottom w:val="none" w:sz="0" w:space="0" w:color="000000"/>
+                <w:top w:val="none" w:sz="0" w:space="0" w:color="000000"/>
+                <w:left w:val="none" w:sz="0" w:space="0" w:color="000000"/>
+                <w:right w:val="none" w:sz="0" w:space="0" w:color="000000"/>
+              </w:pBdr>
+              <w:spacing w:after="100" w:before="100" w:line="240"/>
+              <w:ind w:left="100" w:right="100" w:firstLine="0" w:firstLineChars="0"/>
+              <w:rPr>
+                <w:rFonts w:ascii="Arial" w:hAnsi="Arial" w:eastAsia="Arial" w:cs="Arial"/>
+                <w:i w:val="false"/>
+                <w:b w:val="false"/>
+                <w:u w:val="none"/>
+                <w:sz w:val="22"/>
+                <w:szCs w:val="22"/>
+                <w:color w:val="000000"/>
+              </w:rPr>
+            </w:pPr>
+            <w:r xmlns:w="http://schemas.openxmlformats.org/wordprocessingml/2006/main" xmlns:wp="http://schemas.openxmlformats.org/drawingml/2006/wordprocessingDrawing" xmlns:r="http://schemas.openxmlformats.org/officeDocument/2006/relationships" xmlns:w14="http://schemas.microsoft.com/office/word/2010/wordml">
+              <w:rPr>
+                <w:rFonts w:ascii="Arial" w:hAnsi="Arial" w:eastAsia="Arial" w:cs="Arial"/>
+                <w:i w:val="false"/>
+                <w:b w:val="false"/>
+                <w:u w:val="none"/>
+                <w:sz w:val="22"/>
+                <w:szCs w:val="22"/>
+                <w:color w:val="000000"/>
+              </w:rPr>
+              <w:t xml:space="preserve">Submerged</w:t>
+            </w:r>
+          </w:p>
+        </w:tc>
+        <w:tc>
+          <w:tcPr>
+            <w:tcBorders>
+              <w:bottom w:val="single" w:sz="6" w:space="0" w:color="666666"/>
+              <w:top w:val="single" w:sz="6" w:space="0" w:color="666666"/>
+              <w:left w:val="none" w:sz="0" w:space="0" w:color="000000"/>
+              <w:right w:val="none" w:sz="0" w:space="0" w:color="000000"/>
+            </w:tcBorders>
+            <w:shd w:val="clear" w:color="auto" w:fill="FFFFFF"/>
+            <w:tcMar>
+              <w:top w:w="0" w:type="dxa"/>
+              <w:bottom w:w="0" w:type="dxa"/>
+              <w:left w:w="0" w:type="dxa"/>
+              <w:right w:w="0" w:type="dxa"/>
+            </w:tcMar>
+            <w:vAlign w:val="center"/>
+          </w:tcPr>
+          <w:p>
+            <w:pPr>
+              <w:pStyle w:val="Normal"/>
+              <w:jc w:val="right"/>
+              <w:pBdr>
+                <w:bottom w:val="none" w:sz="0" w:space="0" w:color="000000"/>
+                <w:top w:val="none" w:sz="0" w:space="0" w:color="000000"/>
+                <w:left w:val="none" w:sz="0" w:space="0" w:color="000000"/>
+                <w:right w:val="none" w:sz="0" w:space="0" w:color="000000"/>
+              </w:pBdr>
+              <w:spacing w:after="100" w:before="100" w:line="240"/>
+              <w:ind w:left="100" w:right="100" w:firstLine="0" w:firstLineChars="0"/>
+              <w:rPr>
+                <w:rFonts w:ascii="Arial" w:hAnsi="Arial" w:eastAsia="Arial" w:cs="Arial"/>
+                <w:i w:val="false"/>
+                <w:b w:val="false"/>
+                <w:u w:val="none"/>
+                <w:sz w:val="22"/>
+                <w:szCs w:val="22"/>
+                <w:color w:val="000000"/>
+              </w:rPr>
+            </w:pPr>
+            <w:r xmlns:w="http://schemas.openxmlformats.org/wordprocessingml/2006/main" xmlns:wp="http://schemas.openxmlformats.org/drawingml/2006/wordprocessingDrawing" xmlns:r="http://schemas.openxmlformats.org/officeDocument/2006/relationships" xmlns:w14="http://schemas.microsoft.com/office/word/2010/wordml">
+              <w:rPr>
+                <w:rFonts w:ascii="Arial" w:hAnsi="Arial" w:eastAsia="Arial" w:cs="Arial"/>
+                <w:i w:val="false"/>
+                <w:b w:val="false"/>
+                <w:u w:val="none"/>
+                <w:sz w:val="22"/>
+                <w:szCs w:val="22"/>
+                <w:color w:val="000000"/>
+              </w:rPr>
+              <w:t xml:space="preserve">14.0</w:t>
+            </w:r>
+          </w:p>
+        </w:tc>
+        <w:tc>
+          <w:tcPr>
+            <w:tcBorders>
+              <w:bottom w:val="single" w:sz="6" w:space="0" w:color="666666"/>
+              <w:top w:val="single" w:sz="6" w:space="0" w:color="666666"/>
+              <w:left w:val="none" w:sz="0" w:space="0" w:color="000000"/>
+              <w:right w:val="none" w:sz="0" w:space="0" w:color="000000"/>
+            </w:tcBorders>
+            <w:shd w:val="clear" w:color="auto" w:fill="FFFFFF"/>
+            <w:tcMar>
+              <w:top w:w="0" w:type="dxa"/>
+              <w:bottom w:w="0" w:type="dxa"/>
+              <w:left w:w="0" w:type="dxa"/>
+              <w:right w:w="0" w:type="dxa"/>
+            </w:tcMar>
+            <w:vAlign w:val="center"/>
+          </w:tcPr>
+          <w:p>
+            <w:pPr>
+              <w:pStyle w:val="Normal"/>
+              <w:jc w:val="right"/>
+              <w:pBdr>
+                <w:bottom w:val="none" w:sz="0" w:space="0" w:color="000000"/>
+                <w:top w:val="none" w:sz="0" w:space="0" w:color="000000"/>
+                <w:left w:val="none" w:sz="0" w:space="0" w:color="000000"/>
+                <w:right w:val="none" w:sz="0" w:space="0" w:color="000000"/>
+              </w:pBdr>
+              <w:spacing w:after="100" w:before="100" w:line="240"/>
+              <w:ind w:left="100" w:right="100" w:firstLine="0" w:firstLineChars="0"/>
+              <w:rPr>
+                <w:rFonts w:ascii="Arial" w:hAnsi="Arial" w:eastAsia="Arial" w:cs="Arial"/>
+                <w:i w:val="false"/>
+                <w:b w:val="false"/>
+                <w:u w:val="none"/>
+                <w:sz w:val="22"/>
+                <w:szCs w:val="22"/>
+                <w:color w:val="000000"/>
+              </w:rPr>
+            </w:pPr>
+            <w:r xmlns:w="http://schemas.openxmlformats.org/wordprocessingml/2006/main" xmlns:wp="http://schemas.openxmlformats.org/drawingml/2006/wordprocessingDrawing" xmlns:r="http://schemas.openxmlformats.org/officeDocument/2006/relationships" xmlns:w14="http://schemas.microsoft.com/office/word/2010/wordml">
+              <w:rPr>
+                <w:rFonts w:ascii="Arial" w:hAnsi="Arial" w:eastAsia="Arial" w:cs="Arial"/>
+                <w:i w:val="false"/>
+                <w:b w:val="false"/>
+                <w:u w:val="none"/>
+                <w:sz w:val="22"/>
+                <w:szCs w:val="22"/>
+                <w:color w:val="000000"/>
+              </w:rPr>
+              <w:t xml:space="preserve">19</w:t>
+            </w:r>
+          </w:p>
+        </w:tc>
+        <w:tc>
+          <w:tcPr>
+            <w:tcBorders>
+              <w:bottom w:val="single" w:sz="6" w:space="0" w:color="666666"/>
+              <w:top w:val="single" w:sz="6" w:space="0" w:color="666666"/>
+              <w:left w:val="none" w:sz="0" w:space="0" w:color="000000"/>
+              <w:right w:val="none" w:sz="0" w:space="0" w:color="000000"/>
+            </w:tcBorders>
+            <w:shd w:val="clear" w:color="auto" w:fill="FFFFFF"/>
+            <w:tcMar>
+              <w:top w:w="0" w:type="dxa"/>
+              <w:bottom w:w="0" w:type="dxa"/>
+              <w:left w:w="0" w:type="dxa"/>
+              <w:right w:w="0" w:type="dxa"/>
+            </w:tcMar>
+            <w:vAlign w:val="center"/>
+          </w:tcPr>
+          <w:p>
+            <w:pPr>
+              <w:pStyle w:val="Normal"/>
+              <w:jc w:val="right"/>
+              <w:pBdr>
+                <w:bottom w:val="none" w:sz="0" w:space="0" w:color="000000"/>
+                <w:top w:val="none" w:sz="0" w:space="0" w:color="000000"/>
+                <w:left w:val="none" w:sz="0" w:space="0" w:color="000000"/>
+                <w:right w:val="none" w:sz="0" w:space="0" w:color="000000"/>
+              </w:pBdr>
+              <w:spacing w:after="100" w:before="100" w:line="240"/>
+              <w:ind w:left="100" w:right="100" w:firstLine="0" w:firstLineChars="0"/>
+              <w:rPr>
+                <w:rFonts w:ascii="Arial" w:hAnsi="Arial" w:eastAsia="Arial" w:cs="Arial"/>
+                <w:i w:val="false"/>
+                <w:b w:val="false"/>
+                <w:u w:val="none"/>
+                <w:sz w:val="22"/>
+                <w:szCs w:val="22"/>
+                <w:color w:val="000000"/>
+              </w:rPr>
+            </w:pPr>
+            <w:r xmlns:w="http://schemas.openxmlformats.org/wordprocessingml/2006/main" xmlns:wp="http://schemas.openxmlformats.org/drawingml/2006/wordprocessingDrawing" xmlns:r="http://schemas.openxmlformats.org/officeDocument/2006/relationships" xmlns:w14="http://schemas.microsoft.com/office/word/2010/wordml">
+              <w:rPr>
+                <w:rFonts w:ascii="Arial" w:hAnsi="Arial" w:eastAsia="Arial" w:cs="Arial"/>
+                <w:i w:val="false"/>
+                <w:b w:val="false"/>
+                <w:u w:val="none"/>
+                <w:sz w:val="22"/>
+                <w:szCs w:val="22"/>
+                <w:color w:val="000000"/>
+              </w:rPr>
+              <w:t xml:space="preserve">0.00055</w:t>
+            </w:r>
+          </w:p>
+        </w:tc>
+        <w:tc>
+          <w:tcPr>
+            <w:tcBorders>
+              <w:bottom w:val="single" w:sz="6" w:space="0" w:color="666666"/>
+              <w:top w:val="single" w:sz="6" w:space="0" w:color="666666"/>
+              <w:left w:val="none" w:sz="0" w:space="0" w:color="000000"/>
+              <w:right w:val="none" w:sz="0" w:space="0" w:color="000000"/>
+            </w:tcBorders>
+            <w:shd w:val="clear" w:color="auto" w:fill="FFFFFF"/>
+            <w:tcMar>
+              <w:top w:w="0" w:type="dxa"/>
+              <w:bottom w:w="0" w:type="dxa"/>
+              <w:left w:w="0" w:type="dxa"/>
+              <w:right w:w="0" w:type="dxa"/>
+            </w:tcMar>
+            <w:vAlign w:val="center"/>
+          </w:tcPr>
+          <w:p>
+            <w:pPr>
+              <w:pStyle w:val="Normal"/>
+              <w:jc w:val="right"/>
+              <w:pBdr>
+                <w:bottom w:val="none" w:sz="0" w:space="0" w:color="000000"/>
+                <w:top w:val="none" w:sz="0" w:space="0" w:color="000000"/>
+                <w:left w:val="none" w:sz="0" w:space="0" w:color="000000"/>
+                <w:right w:val="none" w:sz="0" w:space="0" w:color="000000"/>
+              </w:pBdr>
+              <w:spacing w:after="100" w:before="100" w:line="240"/>
+              <w:ind w:left="100" w:right="100" w:firstLine="0" w:firstLineChars="0"/>
+              <w:rPr>
+                <w:rFonts w:ascii="Arial" w:hAnsi="Arial" w:eastAsia="Arial" w:cs="Arial"/>
+                <w:i w:val="false"/>
+                <w:b w:val="false"/>
+                <w:u w:val="none"/>
+                <w:sz w:val="22"/>
+                <w:szCs w:val="22"/>
+                <w:color w:val="000000"/>
+              </w:rPr>
+            </w:pPr>
+            <w:r xmlns:w="http://schemas.openxmlformats.org/wordprocessingml/2006/main" xmlns:wp="http://schemas.openxmlformats.org/drawingml/2006/wordprocessingDrawing" xmlns:r="http://schemas.openxmlformats.org/officeDocument/2006/relationships" xmlns:w14="http://schemas.microsoft.com/office/word/2010/wordml">
+              <w:rPr>
+                <w:rFonts w:ascii="Arial" w:hAnsi="Arial" w:eastAsia="Arial" w:cs="Arial"/>
+                <w:i w:val="false"/>
+                <w:b w:val="false"/>
+                <w:u w:val="none"/>
+                <w:sz w:val="22"/>
+                <w:szCs w:val="22"/>
+                <w:color w:val="000000"/>
+              </w:rPr>
+              <w:t xml:space="preserve">0.44</w:t>
+            </w:r>
+          </w:p>
+        </w:tc>
+        <w:tc>
+          <w:tcPr>
+            <w:tcBorders>
+              <w:bottom w:val="single" w:sz="6" w:space="0" w:color="666666"/>
+              <w:top w:val="single" w:sz="6" w:space="0" w:color="666666"/>
+              <w:left w:val="none" w:sz="0" w:space="0" w:color="000000"/>
+              <w:right w:val="none" w:sz="0" w:space="0" w:color="000000"/>
+            </w:tcBorders>
+            <w:shd w:val="clear" w:color="auto" w:fill="FFFFFF"/>
+            <w:tcMar>
+              <w:top w:w="0" w:type="dxa"/>
+              <w:bottom w:w="0" w:type="dxa"/>
+              <w:left w:w="0" w:type="dxa"/>
+              <w:right w:w="0" w:type="dxa"/>
+            </w:tcMar>
+            <w:vAlign w:val="center"/>
+          </w:tcPr>
+          <w:p>
+            <w:pPr>
+              <w:pStyle w:val="Normal"/>
+              <w:jc w:val="right"/>
+              <w:pBdr>
+                <w:bottom w:val="none" w:sz="0" w:space="0" w:color="000000"/>
+                <w:top w:val="none" w:sz="0" w:space="0" w:color="000000"/>
+                <w:left w:val="none" w:sz="0" w:space="0" w:color="000000"/>
+                <w:right w:val="none" w:sz="0" w:space="0" w:color="000000"/>
+              </w:pBdr>
+              <w:spacing w:after="100" w:before="100" w:line="240"/>
+              <w:ind w:left="100" w:right="100" w:firstLine="0" w:firstLineChars="0"/>
+              <w:rPr>
+                <w:rFonts w:ascii="Arial" w:hAnsi="Arial" w:eastAsia="Arial" w:cs="Arial"/>
+                <w:i w:val="false"/>
+                <w:b w:val="false"/>
+                <w:u w:val="none"/>
+                <w:sz w:val="22"/>
+                <w:szCs w:val="22"/>
+                <w:color w:val="000000"/>
+              </w:rPr>
+            </w:pPr>
+            <w:r xmlns:w="http://schemas.openxmlformats.org/wordprocessingml/2006/main" xmlns:wp="http://schemas.openxmlformats.org/drawingml/2006/wordprocessingDrawing" xmlns:r="http://schemas.openxmlformats.org/officeDocument/2006/relationships" xmlns:w14="http://schemas.microsoft.com/office/word/2010/wordml">
+              <w:rPr>
+                <w:rFonts w:ascii="Arial" w:hAnsi="Arial" w:eastAsia="Arial" w:cs="Arial"/>
+                <w:i w:val="false"/>
+                <w:b w:val="false"/>
+                <w:u w:val="none"/>
+                <w:sz w:val="22"/>
+                <w:szCs w:val="22"/>
+                <w:color w:val="000000"/>
+              </w:rPr>
+              <w:t xml:space="preserve">1.40</w:t>
+            </w:r>
+          </w:p>
+        </w:tc>
+      </w:tr>
+      <w:tr>
+        <w:trPr>
+          <w:trHeight w:val="360" w:hRule="auto"/>
+        </w:trPr>
+        body3
+        <w:tc>
+          <w:tcPr>
+            <w:tcBorders>
+              <w:bottom w:val="single" w:sz="6" w:space="0" w:color="666666"/>
+              <w:top w:val="single" w:sz="6" w:space="0" w:color="666666"/>
+              <w:left w:val="none" w:sz="0" w:space="0" w:color="000000"/>
+              <w:right w:val="none" w:sz="0" w:space="0" w:color="000000"/>
+            </w:tcBorders>
+            <w:shd w:val="clear" w:color="auto" w:fill="FFFFFF"/>
+            <w:tcMar>
+              <w:top w:w="0" w:type="dxa"/>
+              <w:bottom w:w="0" w:type="dxa"/>
+              <w:left w:w="0" w:type="dxa"/>
+              <w:right w:w="0" w:type="dxa"/>
+            </w:tcMar>
+            <w:vAlign w:val="center"/>
+          </w:tcPr>
+          <w:p>
+            <w:pPr>
+              <w:pStyle w:val="Normal"/>
+              <w:jc w:val="left"/>
+              <w:pBdr>
+                <w:bottom w:val="none" w:sz="0" w:space="0" w:color="000000"/>
+                <w:top w:val="none" w:sz="0" w:space="0" w:color="000000"/>
+                <w:left w:val="none" w:sz="0" w:space="0" w:color="000000"/>
+                <w:right w:val="none" w:sz="0" w:space="0" w:color="000000"/>
+              </w:pBdr>
+              <w:spacing w:after="100" w:before="100" w:line="240"/>
+              <w:ind w:left="100" w:right="100" w:firstLine="0" w:firstLineChars="0"/>
+              <w:rPr>
+                <w:rFonts w:ascii="Arial" w:hAnsi="Arial" w:eastAsia="Arial" w:cs="Arial"/>
+                <w:i w:val="false"/>
+                <w:b w:val="false"/>
+                <w:u w:val="none"/>
+                <w:sz w:val="22"/>
+                <w:szCs w:val="22"/>
+                <w:color w:val="000000"/>
+              </w:rPr>
+            </w:pPr>
+            <w:r xmlns:w="http://schemas.openxmlformats.org/wordprocessingml/2006/main" xmlns:wp="http://schemas.openxmlformats.org/drawingml/2006/wordprocessingDrawing" xmlns:r="http://schemas.openxmlformats.org/officeDocument/2006/relationships" xmlns:w14="http://schemas.microsoft.com/office/word/2010/wordml">
+              <w:rPr>
+                <w:rFonts w:ascii="Arial" w:hAnsi="Arial" w:eastAsia="Arial" w:cs="Arial"/>
+                <w:i w:val="false"/>
+                <w:b w:val="false"/>
+                <w:u w:val="none"/>
+                <w:sz w:val="22"/>
+                <w:szCs w:val="22"/>
+                <w:color w:val="000000"/>
+              </w:rPr>
+              <w:t xml:space="preserve">A1</w:t>
+            </w:r>
+          </w:p>
+        </w:tc>
+        <w:tc>
+          <w:tcPr>
+            <w:tcBorders>
+              <w:bottom w:val="single" w:sz="6" w:space="0" w:color="666666"/>
+              <w:top w:val="single" w:sz="6" w:space="0" w:color="666666"/>
+              <w:left w:val="none" w:sz="0" w:space="0" w:color="000000"/>
+              <w:right w:val="none" w:sz="0" w:space="0" w:color="000000"/>
+            </w:tcBorders>
+            <w:shd w:val="clear" w:color="auto" w:fill="FFFFFF"/>
+            <w:tcMar>
+              <w:top w:w="0" w:type="dxa"/>
+              <w:bottom w:w="0" w:type="dxa"/>
+              <w:left w:w="0" w:type="dxa"/>
+              <w:right w:w="0" w:type="dxa"/>
+            </w:tcMar>
+            <w:vAlign w:val="center"/>
+          </w:tcPr>
+          <w:p>
+            <w:pPr>
+              <w:pStyle w:val="Normal"/>
+              <w:jc w:val="left"/>
+              <w:pBdr>
+                <w:bottom w:val="none" w:sz="0" w:space="0" w:color="000000"/>
+                <w:top w:val="none" w:sz="0" w:space="0" w:color="000000"/>
+                <w:left w:val="none" w:sz="0" w:space="0" w:color="000000"/>
+                <w:right w:val="none" w:sz="0" w:space="0" w:color="000000"/>
+              </w:pBdr>
+              <w:spacing w:after="100" w:before="100" w:line="240"/>
+              <w:ind w:left="100" w:right="100" w:firstLine="0" w:firstLineChars="0"/>
+              <w:rPr>
+                <w:rFonts w:ascii="Arial" w:hAnsi="Arial" w:eastAsia="Arial" w:cs="Arial"/>
+                <w:i w:val="false"/>
+                <w:b w:val="false"/>
+                <w:u w:val="none"/>
+                <w:sz w:val="22"/>
+                <w:szCs w:val="22"/>
+                <w:color w:val="000000"/>
+              </w:rPr>
+            </w:pPr>
+            <w:r xmlns:w="http://schemas.openxmlformats.org/wordprocessingml/2006/main" xmlns:wp="http://schemas.openxmlformats.org/drawingml/2006/wordprocessingDrawing" xmlns:r="http://schemas.openxmlformats.org/officeDocument/2006/relationships" xmlns:w14="http://schemas.microsoft.com/office/word/2010/wordml">
+              <w:rPr>
+                <w:rFonts w:ascii="Arial" w:hAnsi="Arial" w:eastAsia="Arial" w:cs="Arial"/>
+                <w:i w:val="false"/>
+                <w:b w:val="false"/>
+                <w:u w:val="none"/>
+                <w:sz w:val="22"/>
+                <w:szCs w:val="22"/>
+                <w:color w:val="000000"/>
+              </w:rPr>
+              <w:t xml:space="preserve">Resubmerged</w:t>
+            </w:r>
+          </w:p>
+        </w:tc>
+        <w:tc>
+          <w:tcPr>
+            <w:tcBorders>
+              <w:bottom w:val="single" w:sz="6" w:space="0" w:color="666666"/>
+              <w:top w:val="single" w:sz="6" w:space="0" w:color="666666"/>
+              <w:left w:val="none" w:sz="0" w:space="0" w:color="000000"/>
+              <w:right w:val="none" w:sz="0" w:space="0" w:color="000000"/>
+            </w:tcBorders>
+            <w:shd w:val="clear" w:color="auto" w:fill="FFFFFF"/>
+            <w:tcMar>
+              <w:top w:w="0" w:type="dxa"/>
+              <w:bottom w:w="0" w:type="dxa"/>
+              <w:left w:w="0" w:type="dxa"/>
+              <w:right w:w="0" w:type="dxa"/>
+            </w:tcMar>
+            <w:vAlign w:val="center"/>
+          </w:tcPr>
+          <w:p>
+            <w:pPr>
+              <w:pStyle w:val="Normal"/>
+              <w:jc w:val="right"/>
+              <w:pBdr>
+                <w:bottom w:val="none" w:sz="0" w:space="0" w:color="000000"/>
+                <w:top w:val="none" w:sz="0" w:space="0" w:color="000000"/>
+                <w:left w:val="none" w:sz="0" w:space="0" w:color="000000"/>
+                <w:right w:val="none" w:sz="0" w:space="0" w:color="000000"/>
+              </w:pBdr>
+              <w:spacing w:after="100" w:before="100" w:line="240"/>
+              <w:ind w:left="100" w:right="100" w:firstLine="0" w:firstLineChars="0"/>
+              <w:rPr>
+                <w:rFonts w:ascii="Arial" w:hAnsi="Arial" w:eastAsia="Arial" w:cs="Arial"/>
+                <w:i w:val="false"/>
+                <w:b w:val="false"/>
+                <w:u w:val="none"/>
+                <w:sz w:val="22"/>
+                <w:szCs w:val="22"/>
+                <w:color w:val="000000"/>
+              </w:rPr>
+            </w:pPr>
+            <w:r xmlns:w="http://schemas.openxmlformats.org/wordprocessingml/2006/main" xmlns:wp="http://schemas.openxmlformats.org/drawingml/2006/wordprocessingDrawing" xmlns:r="http://schemas.openxmlformats.org/officeDocument/2006/relationships" xmlns:w14="http://schemas.microsoft.com/office/word/2010/wordml">
+              <w:rPr>
+                <w:rFonts w:ascii="Arial" w:hAnsi="Arial" w:eastAsia="Arial" w:cs="Arial"/>
+                <w:i w:val="false"/>
+                <w:b w:val="false"/>
+                <w:u w:val="none"/>
+                <w:sz w:val="22"/>
+                <w:szCs w:val="22"/>
+                <w:color w:val="000000"/>
+              </w:rPr>
+              <w:t xml:space="preserve">15.0</w:t>
+            </w:r>
+          </w:p>
+        </w:tc>
+        <w:tc>
+          <w:tcPr>
+            <w:tcBorders>
+              <w:bottom w:val="single" w:sz="6" w:space="0" w:color="666666"/>
+              <w:top w:val="single" w:sz="6" w:space="0" w:color="666666"/>
+              <w:left w:val="none" w:sz="0" w:space="0" w:color="000000"/>
+              <w:right w:val="none" w:sz="0" w:space="0" w:color="000000"/>
+            </w:tcBorders>
+            <w:shd w:val="clear" w:color="auto" w:fill="FFFFFF"/>
+            <w:tcMar>
+              <w:top w:w="0" w:type="dxa"/>
+              <w:bottom w:w="0" w:type="dxa"/>
+              <w:left w:w="0" w:type="dxa"/>
+              <w:right w:w="0" w:type="dxa"/>
+            </w:tcMar>
+            <w:vAlign w:val="center"/>
+          </w:tcPr>
+          <w:p>
+            <w:pPr>
+              <w:pStyle w:val="Normal"/>
+              <w:jc w:val="right"/>
+              <w:pBdr>
+                <w:bottom w:val="none" w:sz="0" w:space="0" w:color="000000"/>
+                <w:top w:val="none" w:sz="0" w:space="0" w:color="000000"/>
+                <w:left w:val="none" w:sz="0" w:space="0" w:color="000000"/>
+                <w:right w:val="none" w:sz="0" w:space="0" w:color="000000"/>
+              </w:pBdr>
+              <w:spacing w:after="100" w:before="100" w:line="240"/>
+              <w:ind w:left="100" w:right="100" w:firstLine="0" w:firstLineChars="0"/>
+              <w:rPr>
+                <w:rFonts w:ascii="Arial" w:hAnsi="Arial" w:eastAsia="Arial" w:cs="Arial"/>
+                <w:i w:val="false"/>
+                <w:b w:val="false"/>
+                <w:u w:val="none"/>
+                <w:sz w:val="22"/>
+                <w:szCs w:val="22"/>
+                <w:color w:val="000000"/>
+              </w:rPr>
+            </w:pPr>
+            <w:r xmlns:w="http://schemas.openxmlformats.org/wordprocessingml/2006/main" xmlns:wp="http://schemas.openxmlformats.org/drawingml/2006/wordprocessingDrawing" xmlns:r="http://schemas.openxmlformats.org/officeDocument/2006/relationships" xmlns:w14="http://schemas.microsoft.com/office/word/2010/wordml">
+              <w:rPr>
+                <w:rFonts w:ascii="Arial" w:hAnsi="Arial" w:eastAsia="Arial" w:cs="Arial"/>
+                <w:i w:val="false"/>
+                <w:b w:val="false"/>
+                <w:u w:val="none"/>
+                <w:sz w:val="22"/>
+                <w:szCs w:val="22"/>
+                <w:color w:val="000000"/>
+              </w:rPr>
+              <w:t xml:space="preserve">15</w:t>
+            </w:r>
+          </w:p>
+        </w:tc>
+        <w:tc>
+          <w:tcPr>
+            <w:tcBorders>
+              <w:bottom w:val="single" w:sz="6" w:space="0" w:color="666666"/>
+              <w:top w:val="single" w:sz="6" w:space="0" w:color="666666"/>
+              <w:left w:val="none" w:sz="0" w:space="0" w:color="000000"/>
+              <w:right w:val="none" w:sz="0" w:space="0" w:color="000000"/>
+            </w:tcBorders>
+            <w:shd w:val="clear" w:color="auto" w:fill="FFFFFF"/>
+            <w:tcMar>
+              <w:top w:w="0" w:type="dxa"/>
+              <w:bottom w:w="0" w:type="dxa"/>
+              <w:left w:w="0" w:type="dxa"/>
+              <w:right w:w="0" w:type="dxa"/>
+            </w:tcMar>
+            <w:vAlign w:val="center"/>
+          </w:tcPr>
+          <w:p>
+            <w:pPr>
+              <w:pStyle w:val="Normal"/>
+              <w:jc w:val="right"/>
+              <w:pBdr>
+                <w:bottom w:val="none" w:sz="0" w:space="0" w:color="000000"/>
+                <w:top w:val="none" w:sz="0" w:space="0" w:color="000000"/>
+                <w:left w:val="none" w:sz="0" w:space="0" w:color="000000"/>
+                <w:right w:val="none" w:sz="0" w:space="0" w:color="000000"/>
+              </w:pBdr>
+              <w:spacing w:after="100" w:before="100" w:line="240"/>
+              <w:ind w:left="100" w:right="100" w:firstLine="0" w:firstLineChars="0"/>
+              <w:rPr>
+                <w:rFonts w:ascii="Arial" w:hAnsi="Arial" w:eastAsia="Arial" w:cs="Arial"/>
+                <w:i w:val="false"/>
+                <w:b w:val="false"/>
+                <w:u w:val="none"/>
+                <w:sz w:val="22"/>
+                <w:szCs w:val="22"/>
+                <w:color w:val="000000"/>
+              </w:rPr>
+            </w:pPr>
+            <w:r xmlns:w="http://schemas.openxmlformats.org/wordprocessingml/2006/main" xmlns:wp="http://schemas.openxmlformats.org/drawingml/2006/wordprocessingDrawing" xmlns:r="http://schemas.openxmlformats.org/officeDocument/2006/relationships" xmlns:w14="http://schemas.microsoft.com/office/word/2010/wordml">
+              <w:rPr>
+                <w:rFonts w:ascii="Arial" w:hAnsi="Arial" w:eastAsia="Arial" w:cs="Arial"/>
+                <w:i w:val="false"/>
+                <w:b w:val="false"/>
+                <w:u w:val="none"/>
+                <w:sz w:val="22"/>
+                <w:szCs w:val="22"/>
+                <w:color w:val="000000"/>
+              </w:rPr>
+              <w:t xml:space="preserve">0.00059</w:t>
+            </w:r>
+          </w:p>
+        </w:tc>
+        <w:tc>
+          <w:tcPr>
+            <w:tcBorders>
+              <w:bottom w:val="single" w:sz="6" w:space="0" w:color="666666"/>
+              <w:top w:val="single" w:sz="6" w:space="0" w:color="666666"/>
+              <w:left w:val="none" w:sz="0" w:space="0" w:color="000000"/>
+              <w:right w:val="none" w:sz="0" w:space="0" w:color="000000"/>
+            </w:tcBorders>
+            <w:shd w:val="clear" w:color="auto" w:fill="FFFFFF"/>
+            <w:tcMar>
+              <w:top w:w="0" w:type="dxa"/>
+              <w:bottom w:w="0" w:type="dxa"/>
+              <w:left w:w="0" w:type="dxa"/>
+              <w:right w:w="0" w:type="dxa"/>
+            </w:tcMar>
+            <w:vAlign w:val="center"/>
+          </w:tcPr>
+          <w:p>
+            <w:pPr>
+              <w:pStyle w:val="Normal"/>
+              <w:jc w:val="right"/>
+              <w:pBdr>
+                <w:bottom w:val="none" w:sz="0" w:space="0" w:color="000000"/>
+                <w:top w:val="none" w:sz="0" w:space="0" w:color="000000"/>
+                <w:left w:val="none" w:sz="0" w:space="0" w:color="000000"/>
+                <w:right w:val="none" w:sz="0" w:space="0" w:color="000000"/>
+              </w:pBdr>
+              <w:spacing w:after="100" w:before="100" w:line="240"/>
+              <w:ind w:left="100" w:right="100" w:firstLine="0" w:firstLineChars="0"/>
+              <w:rPr>
+                <w:rFonts w:ascii="Arial" w:hAnsi="Arial" w:eastAsia="Arial" w:cs="Arial"/>
+                <w:i w:val="false"/>
+                <w:b w:val="false"/>
+                <w:u w:val="none"/>
+                <w:sz w:val="22"/>
+                <w:szCs w:val="22"/>
+                <w:color w:val="000000"/>
+              </w:rPr>
+            </w:pPr>
+            <w:r xmlns:w="http://schemas.openxmlformats.org/wordprocessingml/2006/main" xmlns:wp="http://schemas.openxmlformats.org/drawingml/2006/wordprocessingDrawing" xmlns:r="http://schemas.openxmlformats.org/officeDocument/2006/relationships" xmlns:w14="http://schemas.microsoft.com/office/word/2010/wordml">
+              <w:rPr>
+                <w:rFonts w:ascii="Arial" w:hAnsi="Arial" w:eastAsia="Arial" w:cs="Arial"/>
+                <w:i w:val="false"/>
+                <w:b w:val="false"/>
+                <w:u w:val="none"/>
+                <w:sz w:val="22"/>
+                <w:szCs w:val="22"/>
+                <w:color w:val="000000"/>
+              </w:rPr>
+              <w:t xml:space="preserve">0.47</w:t>
+            </w:r>
+          </w:p>
+        </w:tc>
+        <w:tc>
+          <w:tcPr>
+            <w:tcBorders>
+              <w:bottom w:val="single" w:sz="6" w:space="0" w:color="666666"/>
+              <w:top w:val="single" w:sz="6" w:space="0" w:color="666666"/>
+              <w:left w:val="none" w:sz="0" w:space="0" w:color="000000"/>
+              <w:right w:val="none" w:sz="0" w:space="0" w:color="000000"/>
+            </w:tcBorders>
+            <w:shd w:val="clear" w:color="auto" w:fill="FFFFFF"/>
+            <w:tcMar>
+              <w:top w:w="0" w:type="dxa"/>
+              <w:bottom w:w="0" w:type="dxa"/>
+              <w:left w:w="0" w:type="dxa"/>
+              <w:right w:w="0" w:type="dxa"/>
+            </w:tcMar>
+            <w:vAlign w:val="center"/>
+          </w:tcPr>
+          <w:p>
+            <w:pPr>
+              <w:pStyle w:val="Normal"/>
+              <w:jc w:val="right"/>
+              <w:pBdr>
+                <w:bottom w:val="none" w:sz="0" w:space="0" w:color="000000"/>
+                <w:top w:val="none" w:sz="0" w:space="0" w:color="000000"/>
+                <w:left w:val="none" w:sz="0" w:space="0" w:color="000000"/>
+                <w:right w:val="none" w:sz="0" w:space="0" w:color="000000"/>
+              </w:pBdr>
+              <w:spacing w:after="100" w:before="100" w:line="240"/>
+              <w:ind w:left="100" w:right="100" w:firstLine="0" w:firstLineChars="0"/>
+              <w:rPr>
+                <w:rFonts w:ascii="Arial" w:hAnsi="Arial" w:eastAsia="Arial" w:cs="Arial"/>
+                <w:i w:val="false"/>
+                <w:b w:val="false"/>
+                <w:u w:val="none"/>
+                <w:sz w:val="22"/>
+                <w:szCs w:val="22"/>
+                <w:color w:val="000000"/>
+              </w:rPr>
+            </w:pPr>
+            <w:r xmlns:w="http://schemas.openxmlformats.org/wordprocessingml/2006/main" xmlns:wp="http://schemas.openxmlformats.org/drawingml/2006/wordprocessingDrawing" xmlns:r="http://schemas.openxmlformats.org/officeDocument/2006/relationships" xmlns:w14="http://schemas.microsoft.com/office/word/2010/wordml">
+              <w:rPr>
+                <w:rFonts w:ascii="Arial" w:hAnsi="Arial" w:eastAsia="Arial" w:cs="Arial"/>
+                <w:i w:val="false"/>
+                <w:b w:val="false"/>
+                <w:u w:val="none"/>
+                <w:sz w:val="22"/>
+                <w:szCs w:val="22"/>
+                <w:color w:val="000000"/>
+              </w:rPr>
+              <w:t xml:space="preserve">1.90</w:t>
+            </w:r>
+          </w:p>
+        </w:tc>
+      </w:tr>
+      <w:tr>
+        <w:trPr>
+          <w:trHeight w:val="360" w:hRule="auto"/>
+        </w:trPr>
+        body4
+        <w:tc>
+          <w:tcPr>
+            <w:tcBorders>
+              <w:bottom w:val="single" w:sz="12" w:space="0" w:color="666666"/>
+              <w:top w:val="single" w:sz="6" w:space="0" w:color="666666"/>
+              <w:left w:val="none" w:sz="0" w:space="0" w:color="000000"/>
+              <w:right w:val="none" w:sz="0" w:space="0" w:color="000000"/>
+            </w:tcBorders>
+            <w:shd w:val="clear" w:color="auto" w:fill="FFFFFF"/>
+            <w:tcMar>
+              <w:top w:w="0" w:type="dxa"/>
+              <w:bottom w:w="0" w:type="dxa"/>
+              <w:left w:w="0" w:type="dxa"/>
+              <w:right w:w="0" w:type="dxa"/>
+            </w:tcMar>
+            <w:vAlign w:val="center"/>
+          </w:tcPr>
+          <w:p>
+            <w:pPr>
+              <w:pStyle w:val="Normal"/>
+              <w:jc w:val="left"/>
+              <w:pBdr>
+                <w:bottom w:val="none" w:sz="0" w:space="0" w:color="000000"/>
+                <w:top w:val="none" w:sz="0" w:space="0" w:color="000000"/>
+                <w:left w:val="none" w:sz="0" w:space="0" w:color="000000"/>
+                <w:right w:val="none" w:sz="0" w:space="0" w:color="000000"/>
+              </w:pBdr>
+              <w:spacing w:after="100" w:before="100" w:line="240"/>
+              <w:ind w:left="100" w:right="100" w:firstLine="0" w:firstLineChars="0"/>
+              <w:rPr>
+                <w:rFonts w:ascii="Arial" w:hAnsi="Arial" w:eastAsia="Arial" w:cs="Arial"/>
+                <w:i w:val="false"/>
+                <w:b w:val="false"/>
+                <w:u w:val="none"/>
+                <w:sz w:val="22"/>
+                <w:szCs w:val="22"/>
+                <w:color w:val="000000"/>
+              </w:rPr>
+            </w:pPr>
+            <w:r xmlns:w="http://schemas.openxmlformats.org/wordprocessingml/2006/main" xmlns:wp="http://schemas.openxmlformats.org/drawingml/2006/wordprocessingDrawing" xmlns:r="http://schemas.openxmlformats.org/officeDocument/2006/relationships" xmlns:w14="http://schemas.microsoft.com/office/word/2010/wordml">
+              <w:rPr>
+                <w:rFonts w:ascii="Arial" w:hAnsi="Arial" w:eastAsia="Arial" w:cs="Arial"/>
+                <w:i w:val="false"/>
+                <w:b w:val="false"/>
+                <w:u w:val="none"/>
+                <w:sz w:val="22"/>
+                <w:szCs w:val="22"/>
+                <w:color w:val="000000"/>
+              </w:rPr>
+              <w:t xml:space="preserve">A2</w:t>
+            </w:r>
+          </w:p>
+        </w:tc>
+        <w:tc>
+          <w:tcPr>
+            <w:tcBorders>
+              <w:bottom w:val="single" w:sz="12" w:space="0" w:color="666666"/>
+              <w:top w:val="single" w:sz="6" w:space="0" w:color="666666"/>
+              <w:left w:val="none" w:sz="0" w:space="0" w:color="000000"/>
+              <w:right w:val="none" w:sz="0" w:space="0" w:color="000000"/>
+            </w:tcBorders>
+            <w:shd w:val="clear" w:color="auto" w:fill="FFFFFF"/>
+            <w:tcMar>
+              <w:top w:w="0" w:type="dxa"/>
+              <w:bottom w:w="0" w:type="dxa"/>
+              <w:left w:w="0" w:type="dxa"/>
+              <w:right w:w="0" w:type="dxa"/>
+            </w:tcMar>
+            <w:vAlign w:val="center"/>
+          </w:tcPr>
+          <w:p>
+            <w:pPr>
+              <w:pStyle w:val="Normal"/>
+              <w:jc w:val="left"/>
+              <w:pBdr>
+                <w:bottom w:val="none" w:sz="0" w:space="0" w:color="000000"/>
+                <w:top w:val="none" w:sz="0" w:space="0" w:color="000000"/>
+                <w:left w:val="none" w:sz="0" w:space="0" w:color="000000"/>
+                <w:right w:val="none" w:sz="0" w:space="0" w:color="000000"/>
+              </w:pBdr>
+              <w:spacing w:after="100" w:before="100" w:line="240"/>
+              <w:ind w:left="100" w:right="100" w:firstLine="0" w:firstLineChars="0"/>
+              <w:rPr>
+                <w:rFonts w:ascii="Arial" w:hAnsi="Arial" w:eastAsia="Arial" w:cs="Arial"/>
+                <w:i w:val="false"/>
+                <w:b w:val="false"/>
+                <w:u w:val="none"/>
+                <w:sz w:val="22"/>
+                <w:szCs w:val="22"/>
+                <w:color w:val="000000"/>
+              </w:rPr>
+            </w:pPr>
+            <w:r xmlns:w="http://schemas.openxmlformats.org/wordprocessingml/2006/main" xmlns:wp="http://schemas.openxmlformats.org/drawingml/2006/wordprocessingDrawing" xmlns:r="http://schemas.openxmlformats.org/officeDocument/2006/relationships" xmlns:w14="http://schemas.microsoft.com/office/word/2010/wordml">
+              <w:rPr>
+                <w:rFonts w:ascii="Arial" w:hAnsi="Arial" w:eastAsia="Arial" w:cs="Arial"/>
+                <w:i w:val="false"/>
+                <w:b w:val="false"/>
+                <w:u w:val="none"/>
+                <w:sz w:val="22"/>
+                <w:szCs w:val="22"/>
+                <w:color w:val="000000"/>
+              </w:rPr>
+              <w:t xml:space="preserve">Resubmerged</w:t>
+            </w:r>
+          </w:p>
+        </w:tc>
+        <w:tc>
+          <w:tcPr>
+            <w:tcBorders>
+              <w:bottom w:val="single" w:sz="12" w:space="0" w:color="666666"/>
+              <w:top w:val="single" w:sz="6" w:space="0" w:color="666666"/>
+              <w:left w:val="none" w:sz="0" w:space="0" w:color="000000"/>
+              <w:right w:val="none" w:sz="0" w:space="0" w:color="000000"/>
+            </w:tcBorders>
+            <w:shd w:val="clear" w:color="auto" w:fill="FFFFFF"/>
+            <w:tcMar>
+              <w:top w:w="0" w:type="dxa"/>
+              <w:bottom w:w="0" w:type="dxa"/>
+              <w:left w:w="0" w:type="dxa"/>
+              <w:right w:w="0" w:type="dxa"/>
+            </w:tcMar>
+            <w:vAlign w:val="center"/>
+          </w:tcPr>
+          <w:p>
+            <w:pPr>
+              <w:pStyle w:val="Normal"/>
+              <w:jc w:val="right"/>
+              <w:pBdr>
+                <w:bottom w:val="none" w:sz="0" w:space="0" w:color="000000"/>
+                <w:top w:val="none" w:sz="0" w:space="0" w:color="000000"/>
+                <w:left w:val="none" w:sz="0" w:space="0" w:color="000000"/>
+                <w:right w:val="none" w:sz="0" w:space="0" w:color="000000"/>
+              </w:pBdr>
+              <w:spacing w:after="100" w:before="100" w:line="240"/>
+              <w:ind w:left="100" w:right="100" w:firstLine="0" w:firstLineChars="0"/>
+              <w:rPr>
+                <w:rFonts w:ascii="Arial" w:hAnsi="Arial" w:eastAsia="Arial" w:cs="Arial"/>
+                <w:i w:val="false"/>
+                <w:b w:val="false"/>
+                <w:u w:val="none"/>
+                <w:sz w:val="22"/>
+                <w:szCs w:val="22"/>
+                <w:color w:val="000000"/>
+              </w:rPr>
+            </w:pPr>
+            <w:r xmlns:w="http://schemas.openxmlformats.org/wordprocessingml/2006/main" xmlns:wp="http://schemas.openxmlformats.org/drawingml/2006/wordprocessingDrawing" xmlns:r="http://schemas.openxmlformats.org/officeDocument/2006/relationships" xmlns:w14="http://schemas.microsoft.com/office/word/2010/wordml">
+              <w:rPr>
+                <w:rFonts w:ascii="Arial" w:hAnsi="Arial" w:eastAsia="Arial" w:cs="Arial"/>
+                <w:i w:val="false"/>
+                <w:b w:val="false"/>
+                <w:u w:val="none"/>
+                <w:sz w:val="22"/>
+                <w:szCs w:val="22"/>
+                <w:color w:val="000000"/>
+              </w:rPr>
+              <w:t xml:space="preserve">7.8</w:t>
+            </w:r>
+          </w:p>
+        </w:tc>
+        <w:tc>
+          <w:tcPr>
+            <w:tcBorders>
+              <w:bottom w:val="single" w:sz="12" w:space="0" w:color="666666"/>
+              <w:top w:val="single" w:sz="6" w:space="0" w:color="666666"/>
+              <w:left w:val="none" w:sz="0" w:space="0" w:color="000000"/>
+              <w:right w:val="none" w:sz="0" w:space="0" w:color="000000"/>
+            </w:tcBorders>
+            <w:shd w:val="clear" w:color="auto" w:fill="FFFFFF"/>
+            <w:tcMar>
+              <w:top w:w="0" w:type="dxa"/>
+              <w:bottom w:w="0" w:type="dxa"/>
+              <w:left w:w="0" w:type="dxa"/>
+              <w:right w:w="0" w:type="dxa"/>
+            </w:tcMar>
+            <w:vAlign w:val="center"/>
+          </w:tcPr>
+          <w:p>
+            <w:pPr>
+              <w:pStyle w:val="Normal"/>
+              <w:jc w:val="right"/>
+              <w:pBdr>
+                <w:bottom w:val="none" w:sz="0" w:space="0" w:color="000000"/>
+                <w:top w:val="none" w:sz="0" w:space="0" w:color="000000"/>
+                <w:left w:val="none" w:sz="0" w:space="0" w:color="000000"/>
+                <w:right w:val="none" w:sz="0" w:space="0" w:color="000000"/>
+              </w:pBdr>
+              <w:spacing w:after="100" w:before="100" w:line="240"/>
+              <w:ind w:left="100" w:right="100" w:firstLine="0" w:firstLineChars="0"/>
+              <w:rPr>
+                <w:rFonts w:ascii="Arial" w:hAnsi="Arial" w:eastAsia="Arial" w:cs="Arial"/>
+                <w:i w:val="false"/>
+                <w:b w:val="false"/>
+                <w:u w:val="none"/>
+                <w:sz w:val="22"/>
+                <w:szCs w:val="22"/>
+                <w:color w:val="000000"/>
+              </w:rPr>
+            </w:pPr>
+            <w:r xmlns:w="http://schemas.openxmlformats.org/wordprocessingml/2006/main" xmlns:wp="http://schemas.openxmlformats.org/drawingml/2006/wordprocessingDrawing" xmlns:r="http://schemas.openxmlformats.org/officeDocument/2006/relationships" xmlns:w14="http://schemas.microsoft.com/office/word/2010/wordml">
+              <w:rPr>
+                <w:rFonts w:ascii="Arial" w:hAnsi="Arial" w:eastAsia="Arial" w:cs="Arial"/>
+                <w:i w:val="false"/>
+                <w:b w:val="false"/>
+                <w:u w:val="none"/>
+                <w:sz w:val="22"/>
+                <w:szCs w:val="22"/>
+                <w:color w:val="000000"/>
+              </w:rPr>
+              <w:t xml:space="preserve">15</w:t>
+            </w:r>
+          </w:p>
+        </w:tc>
+        <w:tc>
+          <w:tcPr>
+            <w:tcBorders>
+              <w:bottom w:val="single" w:sz="12" w:space="0" w:color="666666"/>
+              <w:top w:val="single" w:sz="6" w:space="0" w:color="666666"/>
+              <w:left w:val="none" w:sz="0" w:space="0" w:color="000000"/>
+              <w:right w:val="none" w:sz="0" w:space="0" w:color="000000"/>
+            </w:tcBorders>
+            <w:shd w:val="clear" w:color="auto" w:fill="FFFFFF"/>
+            <w:tcMar>
+              <w:top w:w="0" w:type="dxa"/>
+              <w:bottom w:w="0" w:type="dxa"/>
+              <w:left w:w="0" w:type="dxa"/>
+              <w:right w:w="0" w:type="dxa"/>
+            </w:tcMar>
+            <w:vAlign w:val="center"/>
+          </w:tcPr>
+          <w:p>
+            <w:pPr>
+              <w:pStyle w:val="Normal"/>
+              <w:jc w:val="right"/>
+              <w:pBdr>
+                <w:bottom w:val="none" w:sz="0" w:space="0" w:color="000000"/>
+                <w:top w:val="none" w:sz="0" w:space="0" w:color="000000"/>
+                <w:left w:val="none" w:sz="0" w:space="0" w:color="000000"/>
+                <w:right w:val="none" w:sz="0" w:space="0" w:color="000000"/>
+              </w:pBdr>
+              <w:spacing w:after="100" w:before="100" w:line="240"/>
+              <w:ind w:left="100" w:right="100" w:firstLine="0" w:firstLineChars="0"/>
+              <w:rPr>
+                <w:rFonts w:ascii="Arial" w:hAnsi="Arial" w:eastAsia="Arial" w:cs="Arial"/>
+                <w:i w:val="false"/>
+                <w:b w:val="false"/>
+                <w:u w:val="none"/>
+                <w:sz w:val="22"/>
+                <w:szCs w:val="22"/>
+                <w:color w:val="000000"/>
+              </w:rPr>
+            </w:pPr>
+            <w:r xmlns:w="http://schemas.openxmlformats.org/wordprocessingml/2006/main" xmlns:wp="http://schemas.openxmlformats.org/drawingml/2006/wordprocessingDrawing" xmlns:r="http://schemas.openxmlformats.org/officeDocument/2006/relationships" xmlns:w14="http://schemas.microsoft.com/office/word/2010/wordml">
+              <w:rPr>
+                <w:rFonts w:ascii="Arial" w:hAnsi="Arial" w:eastAsia="Arial" w:cs="Arial"/>
+                <w:i w:val="false"/>
+                <w:b w:val="false"/>
+                <w:u w:val="none"/>
+                <w:sz w:val="22"/>
+                <w:szCs w:val="22"/>
+                <w:color w:val="000000"/>
+              </w:rPr>
+              <w:t xml:space="preserve">0.00030</w:t>
+            </w:r>
+          </w:p>
+        </w:tc>
+        <w:tc>
+          <w:tcPr>
+            <w:tcBorders>
+              <w:bottom w:val="single" w:sz="12" w:space="0" w:color="666666"/>
+              <w:top w:val="single" w:sz="6" w:space="0" w:color="666666"/>
+              <w:left w:val="none" w:sz="0" w:space="0" w:color="000000"/>
+              <w:right w:val="none" w:sz="0" w:space="0" w:color="000000"/>
+            </w:tcBorders>
+            <w:shd w:val="clear" w:color="auto" w:fill="FFFFFF"/>
+            <w:tcMar>
+              <w:top w:w="0" w:type="dxa"/>
+              <w:bottom w:w="0" w:type="dxa"/>
+              <w:left w:w="0" w:type="dxa"/>
+              <w:right w:w="0" w:type="dxa"/>
+            </w:tcMar>
+            <w:vAlign w:val="center"/>
+          </w:tcPr>
+          <w:p>
+            <w:pPr>
+              <w:pStyle w:val="Normal"/>
+              <w:jc w:val="right"/>
+              <w:pBdr>
+                <w:bottom w:val="none" w:sz="0" w:space="0" w:color="000000"/>
+                <w:top w:val="none" w:sz="0" w:space="0" w:color="000000"/>
+                <w:left w:val="none" w:sz="0" w:space="0" w:color="000000"/>
+                <w:right w:val="none" w:sz="0" w:space="0" w:color="000000"/>
+              </w:pBdr>
+              <w:spacing w:after="100" w:before="100" w:line="240"/>
+              <w:ind w:left="100" w:right="100" w:firstLine="0" w:firstLineChars="0"/>
+              <w:rPr>
+                <w:rFonts w:ascii="Arial" w:hAnsi="Arial" w:eastAsia="Arial" w:cs="Arial"/>
+                <w:i w:val="false"/>
+                <w:b w:val="false"/>
+                <w:u w:val="none"/>
+                <w:sz w:val="22"/>
+                <w:szCs w:val="22"/>
+                <w:color w:val="000000"/>
+              </w:rPr>
+            </w:pPr>
+            <w:r xmlns:w="http://schemas.openxmlformats.org/wordprocessingml/2006/main" xmlns:wp="http://schemas.openxmlformats.org/drawingml/2006/wordprocessingDrawing" xmlns:r="http://schemas.openxmlformats.org/officeDocument/2006/relationships" xmlns:w14="http://schemas.microsoft.com/office/word/2010/wordml">
+              <w:rPr>
+                <w:rFonts w:ascii="Arial" w:hAnsi="Arial" w:eastAsia="Arial" w:cs="Arial"/>
+                <w:i w:val="false"/>
+                <w:b w:val="false"/>
+                <w:u w:val="none"/>
+                <w:sz w:val="22"/>
+                <w:szCs w:val="22"/>
+                <w:color w:val="000000"/>
+              </w:rPr>
+              <w:t xml:space="preserve">0.24</w:t>
+            </w:r>
+          </w:p>
+        </w:tc>
+        <w:tc>
+          <w:tcPr>
+            <w:tcBorders>
+              <w:bottom w:val="single" w:sz="12" w:space="0" w:color="666666"/>
+              <w:top w:val="single" w:sz="6" w:space="0" w:color="666666"/>
+              <w:left w:val="none" w:sz="0" w:space="0" w:color="000000"/>
+              <w:right w:val="none" w:sz="0" w:space="0" w:color="000000"/>
+            </w:tcBorders>
+            <w:shd w:val="clear" w:color="auto" w:fill="FFFFFF"/>
+            <w:tcMar>
+              <w:top w:w="0" w:type="dxa"/>
+              <w:bottom w:w="0" w:type="dxa"/>
+              <w:left w:w="0" w:type="dxa"/>
+              <w:right w:w="0" w:type="dxa"/>
+            </w:tcMar>
+            <w:vAlign w:val="center"/>
+          </w:tcPr>
+          <w:p>
+            <w:pPr>
+              <w:pStyle w:val="Normal"/>
+              <w:jc w:val="right"/>
+              <w:pBdr>
+                <w:bottom w:val="none" w:sz="0" w:space="0" w:color="000000"/>
+                <w:top w:val="none" w:sz="0" w:space="0" w:color="000000"/>
+                <w:left w:val="none" w:sz="0" w:space="0" w:color="000000"/>
+                <w:right w:val="none" w:sz="0" w:space="0" w:color="000000"/>
+              </w:pBdr>
+              <w:spacing w:after="100" w:before="100" w:line="240"/>
+              <w:ind w:left="100" w:right="100" w:firstLine="0" w:firstLineChars="0"/>
+              <w:rPr>
+                <w:rFonts w:ascii="Arial" w:hAnsi="Arial" w:eastAsia="Arial" w:cs="Arial"/>
+                <w:i w:val="false"/>
+                <w:b w:val="false"/>
+                <w:u w:val="none"/>
+                <w:sz w:val="22"/>
+                <w:szCs w:val="22"/>
+                <w:color w:val="000000"/>
+              </w:rPr>
+            </w:pPr>
+            <w:r xmlns:w="http://schemas.openxmlformats.org/wordprocessingml/2006/main" xmlns:wp="http://schemas.openxmlformats.org/drawingml/2006/wordprocessingDrawing" xmlns:r="http://schemas.openxmlformats.org/officeDocument/2006/relationships" xmlns:w14="http://schemas.microsoft.com/office/word/2010/wordml">
+              <w:rPr>
+                <w:rFonts w:ascii="Arial" w:hAnsi="Arial" w:eastAsia="Arial" w:cs="Arial"/>
+                <w:i w:val="false"/>
+                <w:b w:val="false"/>
+                <w:u w:val="none"/>
+                <w:sz w:val="22"/>
+                <w:szCs w:val="22"/>
+                <w:color w:val="000000"/>
+              </w:rPr>
+              <w:t xml:space="preserve">0.97</w:t>
+            </w:r>
+          </w:p>
+        </w:tc>
+      </w:tr>
+      <w:tr>
+        <w:trPr>
+          <w:trHeight w:val="360" w:hRule="auto"/>
+        </w:trPr>
+        footer1
+        <w:tc>
+          <w:tcPr>
+            <w:gridSpan w:val="7"/>
+            <w:tcBorders>
+              <w:bottom w:val="none" w:sz="0" w:space="0" w:color="FFFFFF"/>
+              <w:top w:val="single" w:sz="12" w:space="0" w:color="666666"/>
+              <w:left w:val="none" w:sz="0" w:space="0" w:color="FFFFFF"/>
+              <w:right w:val="none" w:sz="0" w:space="0" w:color="FFFFFF"/>
+            </w:tcBorders>
+            <w:shd w:val="clear" w:color="auto" w:fill="FFFFFF"/>
+            <w:tcMar>
+              <w:top w:w="0" w:type="dxa"/>
+              <w:bottom w:w="0" w:type="dxa"/>
+              <w:left w:w="0" w:type="dxa"/>
+              <w:right w:w="0" w:type="dxa"/>
+            </w:tcMar>
+            <w:vAlign w:val="center"/>
+          </w:tcPr>
+          <w:p>
+            <w:pPr>
+              <w:pStyle w:val="Normal"/>
+              <w:jc w:val="left"/>
+              <w:pBdr>
+                <w:bottom w:val="none" w:sz="0" w:space="0" w:color="000000"/>
+                <w:top w:val="none" w:sz="0" w:space="0" w:color="000000"/>
+                <w:left w:val="none" w:sz="0" w:space="0" w:color="000000"/>
+                <w:right w:val="none" w:sz="0" w:space="0" w:color="000000"/>
+              </w:pBdr>
+              <w:spacing w:after="100" w:before="100" w:line="240"/>
+              <w:ind w:left="100" w:right="100" w:firstLine="0" w:firstLineChars="0"/>
+              <w:rPr>
+                <w:rFonts w:ascii="Arial" w:hAnsi="Arial" w:eastAsia="Arial" w:cs="Arial"/>
+                <w:i w:val="false"/>
+                <w:b w:val="false"/>
+                <w:u w:val="none"/>
+                <w:sz w:val="22"/>
+                <w:szCs w:val="22"/>
+                <w:color w:val="666666"/>
+              </w:rPr>
+            </w:pPr>
+            <w:r xmlns:w="http://schemas.openxmlformats.org/wordprocessingml/2006/main" xmlns:wp="http://schemas.openxmlformats.org/drawingml/2006/wordprocessingDrawing" xmlns:r="http://schemas.openxmlformats.org/officeDocument/2006/relationships" xmlns:w14="http://schemas.microsoft.com/office/word/2010/wordml">
+              <w:rPr>
+                <w:rFonts w:ascii="Arial" w:hAnsi="Arial" w:eastAsia="Arial" w:cs="Arial"/>
+                <w:i w:val="false"/>
+                <w:b w:val="false"/>
+                <w:u w:val="none"/>
+                <w:sz w:val="22"/>
+                <w:szCs w:val="22"/>
+                <w:color w:val="666666"/>
+              </w:rPr>
+              <w:t xml:space="preserve">Daily air quality measurements in New York May to September 1973.</w:t>
+            </w:r>
+          </w:p>
+        </w:tc>
+      </w:tr>
+      <w:tr>
+        <w:trPr>
+          <w:trHeight w:val="360" w:hRule="auto"/>
+        </w:trPr>
+        footer2
+        <w:tc>
+          <w:tcPr>
+            <w:gridSpan w:val="7"/>
+            <w:tcBorders>
+              <w:bottom w:val="none" w:sz="0" w:space="0" w:color="FFFFFF"/>
+              <w:top w:val="none" w:sz="0" w:space="0" w:color="FFFFFF"/>
+              <w:left w:val="none" w:sz="0" w:space="0" w:color="FFFFFF"/>
+              <w:right w:val="none" w:sz="0" w:space="0" w:color="FFFFFF"/>
+            </w:tcBorders>
+            <w:shd w:val="clear" w:color="auto" w:fill="FFFFFF"/>
+            <w:tcMar>
+              <w:top w:w="0" w:type="dxa"/>
+              <w:bottom w:w="0" w:type="dxa"/>
+              <w:left w:w="0" w:type="dxa"/>
+              <w:right w:w="0" w:type="dxa"/>
+            </w:tcMar>
+            <w:vAlign w:val="center"/>
+          </w:tcPr>
+          <w:p>
+            <w:pPr>
+              <w:pStyle w:val="Normal"/>
+              <w:jc w:val="left"/>
+              <w:pBdr>
+                <w:bottom w:val="none" w:sz="0" w:space="0" w:color="000000"/>
+                <w:top w:val="none" w:sz="0" w:space="0" w:color="000000"/>
+                <w:left w:val="none" w:sz="0" w:space="0" w:color="000000"/>
+                <w:right w:val="none" w:sz="0" w:space="0" w:color="000000"/>
+              </w:pBdr>
+              <w:spacing w:after="100" w:before="100" w:line="240"/>
+              <w:ind w:left="100" w:right="100" w:firstLine="0" w:firstLineChars="0"/>
+              <w:rPr>
+                <w:rFonts w:ascii="Arial" w:hAnsi="Arial" w:eastAsia="Arial" w:cs="Arial"/>
+                <w:i w:val="false"/>
+                <w:b w:val="false"/>
+                <w:u w:val="none"/>
+                <w:sz w:val="22"/>
+                <w:szCs w:val="22"/>
+                <w:color w:val="666666"/>
+              </w:rPr>
+            </w:pPr>
+            <w:r xmlns:w="http://schemas.openxmlformats.org/wordprocessingml/2006/main" xmlns:wp="http://schemas.openxmlformats.org/drawingml/2006/wordprocessingDrawing" xmlns:r="http://schemas.openxmlformats.org/officeDocument/2006/relationships" xmlns:w14="http://schemas.microsoft.com/office/word/2010/wordml">
+              <w:rPr>
+                <w:rFonts w:ascii="Arial" w:hAnsi="Arial" w:eastAsia="Arial" w:cs="Arial"/>
+                <w:i w:val="false"/>
+                <w:b w:val="false"/>
+                <w:u w:val="none"/>
+                <w:vertAlign w:val="superscript"/>
+                <w:sz w:val="22"/>
+                <w:szCs w:val="22"/>
+                <w:color w:val="666666"/>
+              </w:rPr>
+              <w:t xml:space="preserve">*</w:t>
+            </w:r>
+            <w:r xmlns:w="http://schemas.openxmlformats.org/wordprocessingml/2006/main" xmlns:wp="http://schemas.openxmlformats.org/drawingml/2006/wordprocessingDrawing" xmlns:r="http://schemas.openxmlformats.org/officeDocument/2006/relationships" xmlns:w14="http://schemas.microsoft.com/office/word/2010/wordml">
+              <w:rPr>
+                <w:rFonts w:ascii="Arial" w:hAnsi="Arial" w:eastAsia="Arial" w:cs="Arial"/>
+                <w:i w:val="false"/>
+                <w:b w:val="false"/>
+                <w:u w:val="none"/>
+                <w:sz w:val="22"/>
+                <w:szCs w:val="22"/>
+                <w:color w:val="666666"/>
+              </w:rPr>
+              <w:t xml:space="preserve">value from column A </w:t>
+            </w:r>
+            <m:oMath xmlns:m="http://schemas.openxmlformats.org/officeDocument/2006/math" xmlns:mml="http://www.w3.org/1998/Math/MathML">
+              <m:r>
+                <m:t>×</m:t>
+              </m:r>
+            </m:oMath>
+            <w:r xmlns:w="http://schemas.openxmlformats.org/wordprocessingml/2006/main" xmlns:wp="http://schemas.openxmlformats.org/drawingml/2006/wordprocessingDrawing" xmlns:r="http://schemas.openxmlformats.org/officeDocument/2006/relationships" xmlns:w14="http://schemas.microsoft.com/office/word/2010/wordml">
+              <w:rPr>
+                <w:rFonts w:ascii="Arial" w:hAnsi="Arial" w:eastAsia="Arial" w:cs="Arial"/>
+                <w:i w:val="false"/>
+                <w:b w:val="false"/>
+                <w:u w:val="none"/>
+                <w:sz w:val="22"/>
+                <w:szCs w:val="22"/>
+                <w:color w:val="666666"/>
+              </w:rPr>
+              <w:t xml:space="preserve"> solubility coefficient (3.87</w:t>
+            </w:r>
+            <m:oMath xmlns:m="http://schemas.openxmlformats.org/officeDocument/2006/math" xmlns:mml="http://www.w3.org/1998/Math/MathML">
+              <m:r>
+                <m:t>×</m:t>
+              </m:r>
+            </m:oMath>
+            <w:r xmlns:w="http://schemas.openxmlformats.org/wordprocessingml/2006/main" xmlns:wp="http://schemas.openxmlformats.org/drawingml/2006/wordprocessingDrawing" xmlns:r="http://schemas.openxmlformats.org/officeDocument/2006/relationships" xmlns:w14="http://schemas.microsoft.com/office/word/2010/wordml">
+              <w:rPr>
+                <w:rFonts w:ascii="Arial" w:hAnsi="Arial" w:eastAsia="Arial" w:cs="Arial"/>
+                <w:i w:val="false"/>
+                <w:b w:val="false"/>
+                <w:u w:val="none"/>
+                <w:sz w:val="22"/>
+                <w:szCs w:val="22"/>
+                <w:color w:val="666666"/>
+              </w:rPr>
+              <w:t xml:space="preserve"> 10</w:t>
+            </w:r>
+            <w:r xmlns:w="http://schemas.openxmlformats.org/wordprocessingml/2006/main" xmlns:wp="http://schemas.openxmlformats.org/drawingml/2006/wordprocessingDrawing" xmlns:r="http://schemas.openxmlformats.org/officeDocument/2006/relationships" xmlns:w14="http://schemas.microsoft.com/office/word/2010/wordml">
+              <w:rPr>
+                <w:rFonts w:ascii="Arial" w:hAnsi="Arial" w:eastAsia="Arial" w:cs="Arial"/>
+                <w:i w:val="false"/>
+                <w:b w:val="false"/>
+                <w:u w:val="none"/>
+                <w:vertAlign w:val="superscript"/>
+                <w:sz w:val="22"/>
+                <w:szCs w:val="22"/>
+                <w:color w:val="666666"/>
+              </w:rPr>
+              <w:t xml:space="preserve">-5</w:t>
+            </w:r>
+            <w:r xmlns:w="http://schemas.openxmlformats.org/wordprocessingml/2006/main" xmlns:wp="http://schemas.openxmlformats.org/drawingml/2006/wordprocessingDrawing" xmlns:r="http://schemas.openxmlformats.org/officeDocument/2006/relationships" xmlns:w14="http://schemas.microsoft.com/office/word/2010/wordml">
+              <w:rPr>
+                <w:rFonts w:ascii="Arial" w:hAnsi="Arial" w:eastAsia="Arial" w:cs="Arial"/>
+                <w:i w:val="false"/>
+                <w:b w:val="false"/>
+                <w:u w:val="none"/>
+                <w:sz w:val="22"/>
+                <w:szCs w:val="22"/>
+                <w:color w:val="666666"/>
+              </w:rPr>
+              <w:t xml:space="preserve">)</w:t>
             </w:r>
           </w:p>
         </w:tc>
@@ -3355,7 +6085,23 @@
                 <w:color w:val="000000"/>
               </w:rPr>
             </w:pPr>
-            NA
+            <m:oMath xmlns:m="http://schemas.openxmlformats.org/officeDocument/2006/math" xmlns:mml="http://www.w3.org/1998/Math/MathML">
+              <m:f>
+                <m:fPr>
+                  <m:type m:val="bar"/>
+                </m:fPr>
+                <m:num>
+                  <m:r>
+                    <m:t>B</m:t>
+                  </m:r>
+                </m:num>
+                <m:den>
+                  <m:r>
+                    <m:t>A</m:t>
+                  </m:r>
+                </m:den>
+              </m:f>
+            </m:oMath>
             <w:r xmlns:w="http://schemas.openxmlformats.org/wordprocessingml/2006/main" xmlns:wp="http://schemas.openxmlformats.org/drawingml/2006/wordprocessingDrawing" xmlns:r="http://schemas.openxmlformats.org/officeDocument/2006/relationships" xmlns:w14="http://schemas.microsoft.com/office/word/2010/wordml">
               <w:rPr>
                 <w:rFonts w:ascii="Arial" w:hAnsi="Arial" w:eastAsia="Arial" w:cs="Arial"/>
@@ -3446,7 +6192,23 @@
               </w:rPr>
               <w:t xml:space="preserve">C x (</w:t>
             </w:r>
-            NA
+            <m:oMath xmlns:m="http://schemas.openxmlformats.org/officeDocument/2006/math" xmlns:mml="http://www.w3.org/1998/Math/MathML">
+              <m:f>
+                <m:fPr>
+                  <m:type m:val="bar"/>
+                </m:fPr>
+                <m:num>
+                  <m:r>
+                    <m:t>60</m:t>
+                  </m:r>
+                </m:num>
+                <m:den>
+                  <m:r>
+                    <m:t>timeinterval</m:t>
+                  </m:r>
+                </m:den>
+              </m:f>
+            </m:oMath>
             <w:r xmlns:w="http://schemas.openxmlformats.org/wordprocessingml/2006/main" xmlns:wp="http://schemas.openxmlformats.org/drawingml/2006/wordprocessingDrawing" xmlns:r="http://schemas.openxmlformats.org/officeDocument/2006/relationships" xmlns:w14="http://schemas.microsoft.com/office/word/2010/wordml">
               <w:rPr>
                 <w:rFonts w:ascii="Arial" w:hAnsi="Arial" w:eastAsia="Arial" w:cs="Arial"/>

</xml_diff>

<commit_message>
the birds and the crabs
bit of both, im on the board for the former, did a fair bit on the latter. deadline approaching fast for both either way
</commit_message>
<xml_diff>
--- a/BSX2030/crab.docx
+++ b/BSX2030/crab.docx
@@ -51,7 +51,7 @@
         <w:pStyle w:val="Date"/>
       </w:pPr>
       <w:r>
-        <w:t xml:space="preserve">2025-02-14</w:t>
+        <w:t xml:space="preserve">2025-02-16</w:t>
       </w:r>
     </w:p>
     <w:bookmarkStart w:id="20" w:name="practical-1-assessment"/>
@@ -155,7 +155,7 @@
       </w:r>
     </w:p>
     <w:bookmarkEnd w:id="26"/>
-    <w:bookmarkStart w:id="30" w:name="task-1"/>
+    <w:bookmarkStart w:id="31" w:name="task-1"/>
     <w:p>
       <w:pPr>
         <w:pStyle w:val="Heading2"/>
@@ -5595,19 +5595,19 @@
                 <w:i w:val="false"/>
                 <w:b w:val="true"/>
                 <w:u w:val="none"/>
-                <w:sz w:val="22"/>
-                <w:szCs w:val="22"/>
-                <w:color w:val="000000"/>
-              </w:rPr>
-            </w:pPr>
-            <w:r xmlns:w="http://schemas.openxmlformats.org/wordprocessingml/2006/main" xmlns:wp="http://schemas.openxmlformats.org/drawingml/2006/wordprocessingDrawing" xmlns:r="http://schemas.openxmlformats.org/officeDocument/2006/relationships" xmlns:w14="http://schemas.microsoft.com/office/word/2010/wordml">
-              <w:rPr>
-                <w:rFonts w:ascii="Arial" w:hAnsi="Arial" w:eastAsia="Arial" w:cs="Arial"/>
-                <w:i w:val="false"/>
-                <w:b w:val="true"/>
-                <w:u w:val="none"/>
-                <w:sz w:val="22"/>
-                <w:szCs w:val="22"/>
+                <w:sz w:val="18"/>
+                <w:szCs w:val="18"/>
+                <w:color w:val="000000"/>
+              </w:rPr>
+            </w:pPr>
+            <w:r xmlns:w="http://schemas.openxmlformats.org/wordprocessingml/2006/main" xmlns:wp="http://schemas.openxmlformats.org/drawingml/2006/wordprocessingDrawing" xmlns:r="http://schemas.openxmlformats.org/officeDocument/2006/relationships" xmlns:w14="http://schemas.microsoft.com/office/word/2010/wordml">
+              <w:rPr>
+                <w:rFonts w:ascii="Arial" w:hAnsi="Arial" w:eastAsia="Arial" w:cs="Arial"/>
+                <w:i w:val="false"/>
+                <w:b w:val="true"/>
+                <w:u w:val="none"/>
+                <w:sz w:val="18"/>
+                <w:szCs w:val="18"/>
                 <w:color w:val="000000"/>
               </w:rPr>
               <w:t xml:space="preserve"/>
@@ -5648,19 +5648,19 @@
                 <w:i w:val="false"/>
                 <w:b w:val="true"/>
                 <w:u w:val="none"/>
-                <w:sz w:val="22"/>
-                <w:szCs w:val="22"/>
-                <w:color w:val="000000"/>
-              </w:rPr>
-            </w:pPr>
-            <w:r xmlns:w="http://schemas.openxmlformats.org/wordprocessingml/2006/main" xmlns:wp="http://schemas.openxmlformats.org/drawingml/2006/wordprocessingDrawing" xmlns:r="http://schemas.openxmlformats.org/officeDocument/2006/relationships" xmlns:w14="http://schemas.microsoft.com/office/word/2010/wordml">
-              <w:rPr>
-                <w:rFonts w:ascii="Arial" w:hAnsi="Arial" w:eastAsia="Arial" w:cs="Arial"/>
-                <w:i w:val="false"/>
-                <w:b w:val="true"/>
-                <w:u w:val="none"/>
-                <w:sz w:val="22"/>
-                <w:szCs w:val="22"/>
+                <w:sz w:val="18"/>
+                <w:szCs w:val="18"/>
+                <w:color w:val="000000"/>
+              </w:rPr>
+            </w:pPr>
+            <w:r xmlns:w="http://schemas.openxmlformats.org/wordprocessingml/2006/main" xmlns:wp="http://schemas.openxmlformats.org/drawingml/2006/wordprocessingDrawing" xmlns:r="http://schemas.openxmlformats.org/officeDocument/2006/relationships" xmlns:w14="http://schemas.microsoft.com/office/word/2010/wordml">
+              <w:rPr>
+                <w:rFonts w:ascii="Arial" w:hAnsi="Arial" w:eastAsia="Arial" w:cs="Arial"/>
+                <w:i w:val="false"/>
+                <w:b w:val="true"/>
+                <w:u w:val="none"/>
+                <w:sz w:val="18"/>
+                <w:szCs w:val="18"/>
                 <w:color w:val="000000"/>
               </w:rPr>
               <w:t xml:space="preserve">A</w:t>
@@ -5701,19 +5701,19 @@
                 <w:i w:val="false"/>
                 <w:b w:val="true"/>
                 <w:u w:val="none"/>
-                <w:sz w:val="22"/>
-                <w:szCs w:val="22"/>
-                <w:color w:val="000000"/>
-              </w:rPr>
-            </w:pPr>
-            <w:r xmlns:w="http://schemas.openxmlformats.org/wordprocessingml/2006/main" xmlns:wp="http://schemas.openxmlformats.org/drawingml/2006/wordprocessingDrawing" xmlns:r="http://schemas.openxmlformats.org/officeDocument/2006/relationships" xmlns:w14="http://schemas.microsoft.com/office/word/2010/wordml">
-              <w:rPr>
-                <w:rFonts w:ascii="Arial" w:hAnsi="Arial" w:eastAsia="Arial" w:cs="Arial"/>
-                <w:i w:val="false"/>
-                <w:b w:val="true"/>
-                <w:u w:val="none"/>
-                <w:sz w:val="22"/>
-                <w:szCs w:val="22"/>
+                <w:sz w:val="18"/>
+                <w:szCs w:val="18"/>
+                <w:color w:val="000000"/>
+              </w:rPr>
+            </w:pPr>
+            <w:r xmlns:w="http://schemas.openxmlformats.org/wordprocessingml/2006/main" xmlns:wp="http://schemas.openxmlformats.org/drawingml/2006/wordprocessingDrawing" xmlns:r="http://schemas.openxmlformats.org/officeDocument/2006/relationships" xmlns:w14="http://schemas.microsoft.com/office/word/2010/wordml">
+              <w:rPr>
+                <w:rFonts w:ascii="Arial" w:hAnsi="Arial" w:eastAsia="Arial" w:cs="Arial"/>
+                <w:i w:val="false"/>
+                <w:b w:val="true"/>
+                <w:u w:val="none"/>
+                <w:sz w:val="18"/>
+                <w:szCs w:val="18"/>
                 <w:color w:val="000000"/>
               </w:rPr>
               <w:t xml:space="preserve">B</w:t>
@@ -5754,19 +5754,19 @@
                 <w:i w:val="false"/>
                 <w:b w:val="true"/>
                 <w:u w:val="none"/>
-                <w:sz w:val="22"/>
-                <w:szCs w:val="22"/>
-                <w:color w:val="000000"/>
-              </w:rPr>
-            </w:pPr>
-            <w:r xmlns:w="http://schemas.openxmlformats.org/wordprocessingml/2006/main" xmlns:wp="http://schemas.openxmlformats.org/drawingml/2006/wordprocessingDrawing" xmlns:r="http://schemas.openxmlformats.org/officeDocument/2006/relationships" xmlns:w14="http://schemas.microsoft.com/office/word/2010/wordml">
-              <w:rPr>
-                <w:rFonts w:ascii="Arial" w:hAnsi="Arial" w:eastAsia="Arial" w:cs="Arial"/>
-                <w:i w:val="false"/>
-                <w:b w:val="true"/>
-                <w:u w:val="none"/>
-                <w:sz w:val="22"/>
-                <w:szCs w:val="22"/>
+                <w:sz w:val="18"/>
+                <w:szCs w:val="18"/>
+                <w:color w:val="000000"/>
+              </w:rPr>
+            </w:pPr>
+            <w:r xmlns:w="http://schemas.openxmlformats.org/wordprocessingml/2006/main" xmlns:wp="http://schemas.openxmlformats.org/drawingml/2006/wordprocessingDrawing" xmlns:r="http://schemas.openxmlformats.org/officeDocument/2006/relationships" xmlns:w14="http://schemas.microsoft.com/office/word/2010/wordml">
+              <w:rPr>
+                <w:rFonts w:ascii="Arial" w:hAnsi="Arial" w:eastAsia="Arial" w:cs="Arial"/>
+                <w:i w:val="false"/>
+                <w:b w:val="true"/>
+                <w:u w:val="none"/>
+                <w:sz w:val="18"/>
+                <w:szCs w:val="18"/>
                 <w:color w:val="000000"/>
               </w:rPr>
               <w:t xml:space="preserve">C</w:t>
@@ -5807,22 +5807,75 @@
                 <w:i w:val="false"/>
                 <w:b w:val="true"/>
                 <w:u w:val="none"/>
-                <w:sz w:val="22"/>
-                <w:szCs w:val="22"/>
-                <w:color w:val="000000"/>
-              </w:rPr>
-            </w:pPr>
-            <w:r xmlns:w="http://schemas.openxmlformats.org/wordprocessingml/2006/main" xmlns:wp="http://schemas.openxmlformats.org/drawingml/2006/wordprocessingDrawing" xmlns:r="http://schemas.openxmlformats.org/officeDocument/2006/relationships" xmlns:w14="http://schemas.microsoft.com/office/word/2010/wordml">
-              <w:rPr>
-                <w:rFonts w:ascii="Arial" w:hAnsi="Arial" w:eastAsia="Arial" w:cs="Arial"/>
-                <w:i w:val="false"/>
-                <w:b w:val="true"/>
-                <w:u w:val="none"/>
-                <w:sz w:val="22"/>
-                <w:szCs w:val="22"/>
+                <w:sz w:val="18"/>
+                <w:szCs w:val="18"/>
+                <w:color w:val="000000"/>
+              </w:rPr>
+            </w:pPr>
+            <w:r xmlns:w="http://schemas.openxmlformats.org/wordprocessingml/2006/main" xmlns:wp="http://schemas.openxmlformats.org/drawingml/2006/wordprocessingDrawing" xmlns:r="http://schemas.openxmlformats.org/officeDocument/2006/relationships" xmlns:w14="http://schemas.microsoft.com/office/word/2010/wordml">
+              <w:rPr>
+                <w:rFonts w:ascii="Arial" w:hAnsi="Arial" w:eastAsia="Arial" w:cs="Arial"/>
+                <w:i w:val="false"/>
+                <w:b w:val="true"/>
+                <w:u w:val="none"/>
+                <w:sz w:val="18"/>
+                <w:szCs w:val="18"/>
                 <w:color w:val="000000"/>
               </w:rPr>
               <w:t xml:space="preserve">D</w:t>
+            </w:r>
+          </w:p>
+        </w:tc>
+        <w:tc>
+          <w:tcPr>
+            <w:tcBorders>
+              <w:bottom w:val="single" w:sz="12" w:space="0" w:color="666666"/>
+              <w:top w:val="single" w:sz="12" w:space="0" w:color="666666"/>
+              <w:left w:val="none" w:sz="0" w:space="0" w:color="000000"/>
+              <w:right w:val="none" w:sz="0" w:space="0" w:color="000000"/>
+            </w:tcBorders>
+            <w:shd w:val="clear" w:color="auto" w:fill="FFFFFF"/>
+            <w:tcMar>
+              <w:top w:w="0" w:type="dxa"/>
+              <w:bottom w:w="0" w:type="dxa"/>
+              <w:left w:w="0" w:type="dxa"/>
+              <w:right w:w="0" w:type="dxa"/>
+            </w:tcMar>
+            <w:vAlign w:val="center"/>
+          </w:tcPr>
+          <w:p>
+            <w:pPr>
+              <w:pStyle w:val="Normal"/>
+              <w:jc w:val="right"/>
+              <w:pBdr>
+                <w:bottom w:val="none" w:sz="0" w:space="0" w:color="000000"/>
+                <w:top w:val="none" w:sz="0" w:space="0" w:color="000000"/>
+                <w:left w:val="none" w:sz="0" w:space="0" w:color="000000"/>
+                <w:right w:val="none" w:sz="0" w:space="0" w:color="000000"/>
+              </w:pBdr>
+              <w:spacing w:after="100" w:before="100" w:line="240"/>
+              <w:ind w:left="100" w:right="100" w:firstLine="0" w:firstLineChars="0"/>
+              <w:rPr>
+                <w:rFonts w:ascii="Arial" w:hAnsi="Arial" w:eastAsia="Arial" w:cs="Arial"/>
+                <w:i w:val="false"/>
+                <w:b w:val="true"/>
+                <w:u w:val="none"/>
+                <w:sz w:val="18"/>
+                <w:szCs w:val="18"/>
+                <w:color w:val="000000"/>
+              </w:rPr>
+            </w:pPr>
+            <w:r xmlns:w="http://schemas.openxmlformats.org/wordprocessingml/2006/main" xmlns:wp="http://schemas.openxmlformats.org/drawingml/2006/wordprocessingDrawing" xmlns:r="http://schemas.openxmlformats.org/officeDocument/2006/relationships" xmlns:w14="http://schemas.microsoft.com/office/word/2010/wordml">
+              <w:rPr>
+                <w:rFonts w:ascii="Arial" w:hAnsi="Arial" w:eastAsia="Arial" w:cs="Arial"/>
+                <w:i w:val="false"/>
+                <w:b w:val="true"/>
+                <w:u w:val="none"/>
+                <w:sz w:val="18"/>
+                <w:szCs w:val="18"/>
+                <w:color w:val="000000"/>
+              </w:rPr>
+              <w:t xml:space="preserve">E</w:t>
             </w:r>
           </w:p>
         </w:tc>
@@ -5867,19 +5920,19 @@
                 <w:i w:val="false"/>
                 <w:b w:val="true"/>
                 <w:u w:val="none"/>
-                <w:sz w:val="22"/>
-                <w:szCs w:val="22"/>
-                <w:color w:val="000000"/>
-              </w:rPr>
-            </w:pPr>
-            <w:r xmlns:w="http://schemas.openxmlformats.org/wordprocessingml/2006/main" xmlns:wp="http://schemas.openxmlformats.org/drawingml/2006/wordprocessingDrawing" xmlns:r="http://schemas.openxmlformats.org/officeDocument/2006/relationships" xmlns:w14="http://schemas.microsoft.com/office/word/2010/wordml">
-              <w:rPr>
-                <w:rFonts w:ascii="Arial" w:hAnsi="Arial" w:eastAsia="Arial" w:cs="Arial"/>
-                <w:i w:val="false"/>
-                <w:b w:val="true"/>
-                <w:u w:val="none"/>
-                <w:sz w:val="22"/>
-                <w:szCs w:val="22"/>
+                <w:sz w:val="18"/>
+                <w:szCs w:val="18"/>
+                <w:color w:val="000000"/>
+              </w:rPr>
+            </w:pPr>
+            <w:r xmlns:w="http://schemas.openxmlformats.org/wordprocessingml/2006/main" xmlns:wp="http://schemas.openxmlformats.org/drawingml/2006/wordprocessingDrawing" xmlns:r="http://schemas.openxmlformats.org/officeDocument/2006/relationships" xmlns:w14="http://schemas.microsoft.com/office/word/2010/wordml">
+              <w:rPr>
+                <w:rFonts w:ascii="Arial" w:hAnsi="Arial" w:eastAsia="Arial" w:cs="Arial"/>
+                <w:i w:val="false"/>
+                <w:b w:val="true"/>
+                <w:u w:val="none"/>
+                <w:sz w:val="18"/>
+                <w:szCs w:val="18"/>
                 <w:color w:val="000000"/>
               </w:rPr>
               <w:t xml:space="preserve">Crab</w:t>
@@ -5890,8 +5943,8 @@
                 <w:i w:val="false"/>
                 <w:b w:val="true"/>
                 <w:u w:val="none"/>
-                <w:sz w:val="22"/>
-                <w:szCs w:val="22"/>
+                <w:sz w:val="18"/>
+                <w:szCs w:val="18"/>
                 <w:color w:val="000000"/>
               </w:rPr>
               <w:br/>
@@ -5902,8 +5955,8 @@
                 <w:i w:val="false"/>
                 <w:b w:val="true"/>
                 <w:u w:val="none"/>
-                <w:sz w:val="22"/>
-                <w:szCs w:val="22"/>
+                <w:sz w:val="18"/>
+                <w:szCs w:val="18"/>
                 <w:color w:val="000000"/>
               </w:rPr>
               <w:t xml:space="preserve">Name</w:t>
@@ -5944,19 +5997,19 @@
                 <w:i w:val="false"/>
                 <w:b w:val="true"/>
                 <w:u w:val="none"/>
-                <w:sz w:val="22"/>
-                <w:szCs w:val="22"/>
-                <w:color w:val="000000"/>
-              </w:rPr>
-            </w:pPr>
-            <w:r xmlns:w="http://schemas.openxmlformats.org/wordprocessingml/2006/main" xmlns:wp="http://schemas.openxmlformats.org/drawingml/2006/wordprocessingDrawing" xmlns:r="http://schemas.openxmlformats.org/officeDocument/2006/relationships" xmlns:w14="http://schemas.microsoft.com/office/word/2010/wordml">
-              <w:rPr>
-                <w:rFonts w:ascii="Arial" w:hAnsi="Arial" w:eastAsia="Arial" w:cs="Arial"/>
-                <w:i w:val="false"/>
-                <w:b w:val="true"/>
-                <w:u w:val="none"/>
-                <w:sz w:val="22"/>
-                <w:szCs w:val="22"/>
+                <w:sz w:val="18"/>
+                <w:szCs w:val="18"/>
+                <w:color w:val="000000"/>
+              </w:rPr>
+            </w:pPr>
+            <w:r xmlns:w="http://schemas.openxmlformats.org/wordprocessingml/2006/main" xmlns:wp="http://schemas.openxmlformats.org/drawingml/2006/wordprocessingDrawing" xmlns:r="http://schemas.openxmlformats.org/officeDocument/2006/relationships" xmlns:w14="http://schemas.microsoft.com/office/word/2010/wordml">
+              <w:rPr>
+                <w:rFonts w:ascii="Arial" w:hAnsi="Arial" w:eastAsia="Arial" w:cs="Arial"/>
+                <w:i w:val="false"/>
+                <w:b w:val="true"/>
+                <w:u w:val="none"/>
+                <w:sz w:val="18"/>
+                <w:szCs w:val="18"/>
                 <w:color w:val="000000"/>
               </w:rPr>
               <w:t xml:space="preserve">Treatment</w:t>
@@ -5997,22 +6050,46 @@
                 <w:i w:val="false"/>
                 <w:b w:val="true"/>
                 <w:u w:val="none"/>
-                <w:sz w:val="22"/>
-                <w:szCs w:val="22"/>
-                <w:color w:val="000000"/>
-              </w:rPr>
-            </w:pPr>
-            <w:r xmlns:w="http://schemas.openxmlformats.org/wordprocessingml/2006/main" xmlns:wp="http://schemas.openxmlformats.org/drawingml/2006/wordprocessingDrawing" xmlns:r="http://schemas.openxmlformats.org/officeDocument/2006/relationships" xmlns:w14="http://schemas.microsoft.com/office/word/2010/wordml">
-              <w:rPr>
-                <w:rFonts w:ascii="Arial" w:hAnsi="Arial" w:eastAsia="Arial" w:cs="Arial"/>
-                <w:i w:val="false"/>
-                <w:b w:val="true"/>
-                <w:u w:val="none"/>
-                <w:sz w:val="22"/>
-                <w:szCs w:val="22"/>
-                <w:color w:val="000000"/>
-              </w:rPr>
-              <w:t xml:space="preserve">Universal gas constant</w:t>
+                <w:sz w:val="18"/>
+                <w:szCs w:val="18"/>
+                <w:color w:val="000000"/>
+              </w:rPr>
+            </w:pPr>
+            <w:r xmlns:w="http://schemas.openxmlformats.org/wordprocessingml/2006/main" xmlns:wp="http://schemas.openxmlformats.org/drawingml/2006/wordprocessingDrawing" xmlns:r="http://schemas.openxmlformats.org/officeDocument/2006/relationships" xmlns:w14="http://schemas.microsoft.com/office/word/2010/wordml">
+              <w:rPr>
+                <w:rFonts w:ascii="Arial" w:hAnsi="Arial" w:eastAsia="Arial" w:cs="Arial"/>
+                <w:i w:val="false"/>
+                <w:b w:val="true"/>
+                <w:u w:val="none"/>
+                <w:sz w:val="18"/>
+                <w:szCs w:val="18"/>
+                <w:color w:val="000000"/>
+              </w:rPr>
+              <w:t xml:space="preserve">Universal gas</w:t>
+            </w:r>
+            <w:r xmlns:w="http://schemas.openxmlformats.org/wordprocessingml/2006/main" xmlns:wp="http://schemas.openxmlformats.org/drawingml/2006/wordprocessingDrawing" xmlns:r="http://schemas.openxmlformats.org/officeDocument/2006/relationships" xmlns:w14="http://schemas.microsoft.com/office/word/2010/wordml">
+              <w:rPr>
+                <w:rFonts w:ascii="Arial" w:hAnsi="Arial" w:eastAsia="Arial" w:cs="Arial"/>
+                <w:i w:val="false"/>
+                <w:b w:val="true"/>
+                <w:u w:val="none"/>
+                <w:sz w:val="18"/>
+                <w:szCs w:val="18"/>
+                <w:color w:val="000000"/>
+              </w:rPr>
+              <w:br/>
+            </w:r>
+            <w:r xmlns:w="http://schemas.openxmlformats.org/wordprocessingml/2006/main" xmlns:wp="http://schemas.openxmlformats.org/drawingml/2006/wordprocessingDrawing" xmlns:r="http://schemas.openxmlformats.org/officeDocument/2006/relationships" xmlns:w14="http://schemas.microsoft.com/office/word/2010/wordml">
+              <w:rPr>
+                <w:rFonts w:ascii="Arial" w:hAnsi="Arial" w:eastAsia="Arial" w:cs="Arial"/>
+                <w:i w:val="false"/>
+                <w:b w:val="true"/>
+                <w:u w:val="none"/>
+                <w:sz w:val="18"/>
+                <w:szCs w:val="18"/>
+                <w:color w:val="000000"/>
+              </w:rPr>
+              <w:t xml:space="preserve">constant</w:t>
             </w:r>
             <m:oMath xmlns:m="http://schemas.openxmlformats.org/officeDocument/2006/math" xmlns:mml="http://www.w3.org/1998/Math/MathML">
               <m:r>
@@ -6025,20 +6102,20 @@
                 <w:i w:val="false"/>
                 <w:b w:val="true"/>
                 <w:u w:val="none"/>
-                <w:sz w:val="22"/>
-                <w:szCs w:val="22"/>
-                <w:color w:val="000000"/>
-              </w:rPr>
-              <w:t xml:space="preserve">assumed temperature</w:t>
-            </w:r>
-            <w:r xmlns:w="http://schemas.openxmlformats.org/wordprocessingml/2006/main" xmlns:wp="http://schemas.openxmlformats.org/drawingml/2006/wordprocessingDrawing" xmlns:r="http://schemas.openxmlformats.org/officeDocument/2006/relationships" xmlns:w14="http://schemas.microsoft.com/office/word/2010/wordml">
-              <w:rPr>
-                <w:rFonts w:ascii="Arial" w:hAnsi="Arial" w:eastAsia="Arial" w:cs="Arial"/>
-                <w:i w:val="false"/>
-                <w:b w:val="true"/>
-                <w:u w:val="none"/>
-                <w:sz w:val="22"/>
-                <w:szCs w:val="22"/>
+                <w:sz w:val="18"/>
+                <w:szCs w:val="18"/>
+                <w:color w:val="000000"/>
+              </w:rPr>
+              <w:t xml:space="preserve">assumed</w:t>
+            </w:r>
+            <w:r xmlns:w="http://schemas.openxmlformats.org/wordprocessingml/2006/main" xmlns:wp="http://schemas.openxmlformats.org/drawingml/2006/wordprocessingDrawing" xmlns:r="http://schemas.openxmlformats.org/officeDocument/2006/relationships" xmlns:w14="http://schemas.microsoft.com/office/word/2010/wordml">
+              <w:rPr>
+                <w:rFonts w:ascii="Arial" w:hAnsi="Arial" w:eastAsia="Arial" w:cs="Arial"/>
+                <w:i w:val="false"/>
+                <w:b w:val="true"/>
+                <w:u w:val="none"/>
+                <w:sz w:val="18"/>
+                <w:szCs w:val="18"/>
                 <w:color w:val="000000"/>
               </w:rPr>
               <w:br/>
@@ -6049,8 +6126,32 @@
                 <w:i w:val="false"/>
                 <w:b w:val="true"/>
                 <w:u w:val="none"/>
-                <w:sz w:val="22"/>
-                <w:szCs w:val="22"/>
+                <w:sz w:val="18"/>
+                <w:szCs w:val="18"/>
+                <w:color w:val="000000"/>
+              </w:rPr>
+              <w:t xml:space="preserve">temperature</w:t>
+            </w:r>
+            <w:r xmlns:w="http://schemas.openxmlformats.org/wordprocessingml/2006/main" xmlns:wp="http://schemas.openxmlformats.org/drawingml/2006/wordprocessingDrawing" xmlns:r="http://schemas.openxmlformats.org/officeDocument/2006/relationships" xmlns:w14="http://schemas.microsoft.com/office/word/2010/wordml">
+              <w:rPr>
+                <w:rFonts w:ascii="Arial" w:hAnsi="Arial" w:eastAsia="Arial" w:cs="Arial"/>
+                <w:i w:val="false"/>
+                <w:b w:val="true"/>
+                <w:u w:val="none"/>
+                <w:sz w:val="18"/>
+                <w:szCs w:val="18"/>
+                <w:color w:val="000000"/>
+              </w:rPr>
+              <w:br/>
+            </w:r>
+            <w:r xmlns:w="http://schemas.openxmlformats.org/wordprocessingml/2006/main" xmlns:wp="http://schemas.openxmlformats.org/drawingml/2006/wordprocessingDrawing" xmlns:r="http://schemas.openxmlformats.org/officeDocument/2006/relationships" xmlns:w14="http://schemas.microsoft.com/office/word/2010/wordml">
+              <w:rPr>
+                <w:rFonts w:ascii="Arial" w:hAnsi="Arial" w:eastAsia="Arial" w:cs="Arial"/>
+                <w:i w:val="false"/>
+                <w:b w:val="true"/>
+                <w:u w:val="none"/>
+                <w:sz w:val="18"/>
+                <w:szCs w:val="18"/>
                 <w:color w:val="000000"/>
               </w:rPr>
               <w:t xml:space="preserve">(</w:t>
@@ -6066,8 +6167,8 @@
                 <w:i w:val="false"/>
                 <w:b w:val="true"/>
                 <w:u w:val="none"/>
-                <w:sz w:val="22"/>
-                <w:szCs w:val="22"/>
+                <w:sz w:val="18"/>
+                <w:szCs w:val="18"/>
                 <w:color w:val="000000"/>
               </w:rPr>
               <w:t xml:space="preserve">)</w:t>
@@ -6079,8 +6180,8 @@
                 <w:b w:val="true"/>
                 <w:u w:val="none"/>
                 <w:vertAlign w:val="superscript"/>
-                <w:sz w:val="22"/>
-                <w:szCs w:val="22"/>
+                <w:sz w:val="18"/>
+                <w:szCs w:val="18"/>
                 <w:color w:val="000000"/>
               </w:rPr>
               <w:t xml:space="preserve">*</w:t>
@@ -6121,19 +6222,19 @@
                 <w:i w:val="false"/>
                 <w:b w:val="true"/>
                 <w:u w:val="none"/>
-                <w:sz w:val="22"/>
-                <w:szCs w:val="22"/>
-                <w:color w:val="000000"/>
-              </w:rPr>
-            </w:pPr>
-            <w:r xmlns:w="http://schemas.openxmlformats.org/wordprocessingml/2006/main" xmlns:wp="http://schemas.openxmlformats.org/drawingml/2006/wordprocessingDrawing" xmlns:r="http://schemas.openxmlformats.org/officeDocument/2006/relationships" xmlns:w14="http://schemas.microsoft.com/office/word/2010/wordml">
-              <w:rPr>
-                <w:rFonts w:ascii="Arial" w:hAnsi="Arial" w:eastAsia="Arial" w:cs="Arial"/>
-                <w:i w:val="false"/>
-                <w:b w:val="true"/>
-                <w:u w:val="none"/>
-                <w:sz w:val="22"/>
-                <w:szCs w:val="22"/>
+                <w:sz w:val="18"/>
+                <w:szCs w:val="18"/>
+                <w:color w:val="000000"/>
+              </w:rPr>
+            </w:pPr>
+            <w:r xmlns:w="http://schemas.openxmlformats.org/wordprocessingml/2006/main" xmlns:wp="http://schemas.openxmlformats.org/drawingml/2006/wordprocessingDrawing" xmlns:r="http://schemas.openxmlformats.org/officeDocument/2006/relationships" xmlns:w14="http://schemas.microsoft.com/office/word/2010/wordml">
+              <w:rPr>
+                <w:rFonts w:ascii="Arial" w:hAnsi="Arial" w:eastAsia="Arial" w:cs="Arial"/>
+                <w:i w:val="false"/>
+                <w:b w:val="true"/>
+                <w:u w:val="none"/>
+                <w:sz w:val="18"/>
+                <w:szCs w:val="18"/>
                 <w:color w:val="000000"/>
               </w:rPr>
               <w:t xml:space="preserve">Difference</w:t>
@@ -6144,8 +6245,8 @@
                 <w:i w:val="false"/>
                 <w:b w:val="true"/>
                 <w:u w:val="none"/>
-                <w:sz w:val="22"/>
-                <w:szCs w:val="22"/>
+                <w:sz w:val="18"/>
+                <w:szCs w:val="18"/>
                 <w:color w:val="000000"/>
               </w:rPr>
               <w:br/>
@@ -6156,8 +6257,8 @@
                 <w:i w:val="false"/>
                 <w:b w:val="true"/>
                 <w:u w:val="none"/>
-                <w:sz w:val="22"/>
-                <w:szCs w:val="22"/>
+                <w:sz w:val="18"/>
+                <w:szCs w:val="18"/>
                 <w:color w:val="000000"/>
               </w:rPr>
               <w:t xml:space="preserve">in pO</w:t>
@@ -6169,8 +6270,8 @@
                 <w:b w:val="true"/>
                 <w:u w:val="none"/>
                 <w:vertAlign w:val="subscript"/>
-                <w:sz w:val="22"/>
-                <w:szCs w:val="22"/>
+                <w:sz w:val="18"/>
+                <w:szCs w:val="18"/>
                 <w:color w:val="000000"/>
               </w:rPr>
               <w:t xml:space="preserve">2</w:t>
@@ -6181,8 +6282,8 @@
                 <w:i w:val="false"/>
                 <w:b w:val="true"/>
                 <w:u w:val="none"/>
-                <w:sz w:val="22"/>
-                <w:szCs w:val="22"/>
+                <w:sz w:val="18"/>
+                <w:szCs w:val="18"/>
                 <w:color w:val="000000"/>
               </w:rPr>
               <w:br/>
@@ -6193,8 +6294,8 @@
                 <w:i w:val="false"/>
                 <w:b w:val="true"/>
                 <w:u w:val="none"/>
-                <w:sz w:val="22"/>
-                <w:szCs w:val="22"/>
+                <w:sz w:val="18"/>
+                <w:szCs w:val="18"/>
                 <w:color w:val="000000"/>
               </w:rPr>
               <w:t xml:space="preserve">(mmHg)</w:t>
@@ -6235,22 +6336,108 @@
                 <w:i w:val="false"/>
                 <w:b w:val="true"/>
                 <w:u w:val="none"/>
-                <w:sz w:val="22"/>
-                <w:szCs w:val="22"/>
-                <w:color w:val="000000"/>
-              </w:rPr>
-            </w:pPr>
-            <w:r xmlns:w="http://schemas.openxmlformats.org/wordprocessingml/2006/main" xmlns:wp="http://schemas.openxmlformats.org/drawingml/2006/wordprocessingDrawing" xmlns:r="http://schemas.openxmlformats.org/officeDocument/2006/relationships" xmlns:w14="http://schemas.microsoft.com/office/word/2010/wordml">
-              <w:rPr>
-                <w:rFonts w:ascii="Arial" w:hAnsi="Arial" w:eastAsia="Arial" w:cs="Arial"/>
-                <w:i w:val="false"/>
-                <w:b w:val="true"/>
-                <w:u w:val="none"/>
-                <w:sz w:val="22"/>
-                <w:szCs w:val="22"/>
-                <w:color w:val="000000"/>
-              </w:rPr>
-              <w:t xml:space="preserve">Volume of oxygen in moles</w:t>
+                <w:sz w:val="18"/>
+                <w:szCs w:val="18"/>
+                <w:color w:val="000000"/>
+              </w:rPr>
+            </w:pPr>
+            <w:r xmlns:w="http://schemas.openxmlformats.org/wordprocessingml/2006/main" xmlns:wp="http://schemas.openxmlformats.org/drawingml/2006/wordprocessingDrawing" xmlns:r="http://schemas.openxmlformats.org/officeDocument/2006/relationships" xmlns:w14="http://schemas.microsoft.com/office/word/2010/wordml">
+              <w:rPr>
+                <w:rFonts w:ascii="Arial" w:hAnsi="Arial" w:eastAsia="Arial" w:cs="Arial"/>
+                <w:i w:val="false"/>
+                <w:b w:val="true"/>
+                <w:u w:val="none"/>
+                <w:sz w:val="18"/>
+                <w:szCs w:val="18"/>
+                <w:color w:val="000000"/>
+              </w:rPr>
+              <w:t xml:space="preserve">Difference</w:t>
+            </w:r>
+            <w:r xmlns:w="http://schemas.openxmlformats.org/wordprocessingml/2006/main" xmlns:wp="http://schemas.openxmlformats.org/drawingml/2006/wordprocessingDrawing" xmlns:r="http://schemas.openxmlformats.org/officeDocument/2006/relationships" xmlns:w14="http://schemas.microsoft.com/office/word/2010/wordml">
+              <w:rPr>
+                <w:rFonts w:ascii="Arial" w:hAnsi="Arial" w:eastAsia="Arial" w:cs="Arial"/>
+                <w:i w:val="false"/>
+                <w:b w:val="true"/>
+                <w:u w:val="none"/>
+                <w:sz w:val="18"/>
+                <w:szCs w:val="18"/>
+                <w:color w:val="000000"/>
+              </w:rPr>
+              <w:br/>
+            </w:r>
+            <w:r xmlns:w="http://schemas.openxmlformats.org/wordprocessingml/2006/main" xmlns:wp="http://schemas.openxmlformats.org/drawingml/2006/wordprocessingDrawing" xmlns:r="http://schemas.openxmlformats.org/officeDocument/2006/relationships" xmlns:w14="http://schemas.microsoft.com/office/word/2010/wordml">
+              <w:rPr>
+                <w:rFonts w:ascii="Arial" w:hAnsi="Arial" w:eastAsia="Arial" w:cs="Arial"/>
+                <w:i w:val="false"/>
+                <w:b w:val="true"/>
+                <w:u w:val="none"/>
+                <w:sz w:val="18"/>
+                <w:szCs w:val="18"/>
+                <w:color w:val="000000"/>
+              </w:rPr>
+              <w:t xml:space="preserve">in pO</w:t>
+            </w:r>
+            <w:r xmlns:w="http://schemas.openxmlformats.org/wordprocessingml/2006/main" xmlns:wp="http://schemas.openxmlformats.org/drawingml/2006/wordprocessingDrawing" xmlns:r="http://schemas.openxmlformats.org/officeDocument/2006/relationships" xmlns:w14="http://schemas.microsoft.com/office/word/2010/wordml">
+              <w:rPr>
+                <w:rFonts w:ascii="Arial" w:hAnsi="Arial" w:eastAsia="Arial" w:cs="Arial"/>
+                <w:i w:val="false"/>
+                <w:b w:val="true"/>
+                <w:u w:val="none"/>
+                <w:vertAlign w:val="subscript"/>
+                <w:sz w:val="18"/>
+                <w:szCs w:val="18"/>
+                <w:color w:val="000000"/>
+              </w:rPr>
+              <w:t xml:space="preserve">2</w:t>
+            </w:r>
+            <w:r xmlns:w="http://schemas.openxmlformats.org/wordprocessingml/2006/main" xmlns:wp="http://schemas.openxmlformats.org/drawingml/2006/wordprocessingDrawing" xmlns:r="http://schemas.openxmlformats.org/officeDocument/2006/relationships" xmlns:w14="http://schemas.microsoft.com/office/word/2010/wordml">
+              <w:rPr>
+                <w:rFonts w:ascii="Arial" w:hAnsi="Arial" w:eastAsia="Arial" w:cs="Arial"/>
+                <w:i w:val="false"/>
+                <w:b w:val="true"/>
+                <w:u w:val="none"/>
+                <w:sz w:val="18"/>
+                <w:szCs w:val="18"/>
+                <w:color w:val="000000"/>
+              </w:rPr>
+              <w:br/>
+            </w:r>
+            <w:r xmlns:w="http://schemas.openxmlformats.org/wordprocessingml/2006/main" xmlns:wp="http://schemas.openxmlformats.org/drawingml/2006/wordprocessingDrawing" xmlns:r="http://schemas.openxmlformats.org/officeDocument/2006/relationships" xmlns:w14="http://schemas.microsoft.com/office/word/2010/wordml">
+              <w:rPr>
+                <w:rFonts w:ascii="Arial" w:hAnsi="Arial" w:eastAsia="Arial" w:cs="Arial"/>
+                <w:i w:val="false"/>
+                <w:b w:val="true"/>
+                <w:u w:val="none"/>
+                <w:sz w:val="18"/>
+                <w:szCs w:val="18"/>
+                <w:color w:val="000000"/>
+              </w:rPr>
+              <w:t xml:space="preserve">(mmol O</w:t>
+            </w:r>
+            <w:r xmlns:w="http://schemas.openxmlformats.org/wordprocessingml/2006/main" xmlns:wp="http://schemas.openxmlformats.org/drawingml/2006/wordprocessingDrawing" xmlns:r="http://schemas.openxmlformats.org/officeDocument/2006/relationships" xmlns:w14="http://schemas.microsoft.com/office/word/2010/wordml">
+              <w:rPr>
+                <w:rFonts w:ascii="Arial" w:hAnsi="Arial" w:eastAsia="Arial" w:cs="Arial"/>
+                <w:i w:val="false"/>
+                <w:b w:val="true"/>
+                <w:u w:val="none"/>
+                <w:vertAlign w:val="subscript"/>
+                <w:sz w:val="18"/>
+                <w:szCs w:val="18"/>
+                <w:color w:val="000000"/>
+              </w:rPr>
+              <w:t xml:space="preserve">2</w:t>
+            </w:r>
+            <w:r xmlns:w="http://schemas.openxmlformats.org/wordprocessingml/2006/main" xmlns:wp="http://schemas.openxmlformats.org/drawingml/2006/wordprocessingDrawing" xmlns:r="http://schemas.openxmlformats.org/officeDocument/2006/relationships" xmlns:w14="http://schemas.microsoft.com/office/word/2010/wordml">
+              <w:rPr>
+                <w:rFonts w:ascii="Arial" w:hAnsi="Arial" w:eastAsia="Arial" w:cs="Arial"/>
+                <w:i w:val="false"/>
+                <w:b w:val="true"/>
+                <w:u w:val="none"/>
+                <w:sz w:val="18"/>
+                <w:szCs w:val="18"/>
+                <w:color w:val="000000"/>
+              </w:rPr>
+              <w:t xml:space="preserve">)</w:t>
             </w:r>
             <w:r xmlns:w="http://schemas.openxmlformats.org/wordprocessingml/2006/main" xmlns:wp="http://schemas.openxmlformats.org/drawingml/2006/wordprocessingDrawing" xmlns:r="http://schemas.openxmlformats.org/officeDocument/2006/relationships" xmlns:w14="http://schemas.microsoft.com/office/word/2010/wordml">
               <w:rPr>
@@ -6259,8 +6446,8 @@
                 <w:b w:val="true"/>
                 <w:u w:val="none"/>
                 <w:vertAlign w:val="superscript"/>
-                <w:sz w:val="22"/>
-                <w:szCs w:val="22"/>
+                <w:sz w:val="18"/>
+                <w:szCs w:val="18"/>
                 <w:color w:val="000000"/>
               </w:rPr>
               <w:t xml:space="preserve">‡</w:t>
@@ -6301,51 +6488,94 @@
                 <w:i w:val="false"/>
                 <w:b w:val="true"/>
                 <w:u w:val="none"/>
-                <w:sz w:val="22"/>
-                <w:szCs w:val="22"/>
-                <w:color w:val="000000"/>
-              </w:rPr>
-            </w:pPr>
-            <w:r xmlns:w="http://schemas.openxmlformats.org/wordprocessingml/2006/main" xmlns:wp="http://schemas.openxmlformats.org/drawingml/2006/wordprocessingDrawing" xmlns:r="http://schemas.openxmlformats.org/officeDocument/2006/relationships" xmlns:w14="http://schemas.microsoft.com/office/word/2010/wordml">
-              <w:rPr>
-                <w:rFonts w:ascii="Arial" w:hAnsi="Arial" w:eastAsia="Arial" w:cs="Arial"/>
-                <w:i w:val="false"/>
-                <w:b w:val="true"/>
-                <w:u w:val="none"/>
-                <w:sz w:val="22"/>
-                <w:szCs w:val="22"/>
-                <w:color w:val="000000"/>
-              </w:rPr>
-              <w:t xml:space="preserve">C x (</w:t>
-            </w:r>
-            <m:oMath xmlns:m="http://schemas.openxmlformats.org/officeDocument/2006/math" xmlns:mml="http://www.w3.org/1998/Math/MathML">
-              <m:f>
-                <m:fPr>
-                  <m:type m:val="bar"/>
-                </m:fPr>
-                <m:num>
-                  <m:r>
-                    <m:t>60</m:t>
-                  </m:r>
-                </m:num>
-                <m:den>
-                  <m:r>
-                    <m:t>timeinterval</m:t>
-                  </m:r>
-                </m:den>
-              </m:f>
-            </m:oMath>
-            <w:r xmlns:w="http://schemas.openxmlformats.org/wordprocessingml/2006/main" xmlns:wp="http://schemas.openxmlformats.org/drawingml/2006/wordprocessingDrawing" xmlns:r="http://schemas.openxmlformats.org/officeDocument/2006/relationships" xmlns:w14="http://schemas.microsoft.com/office/word/2010/wordml">
-              <w:rPr>
-                <w:rFonts w:ascii="Arial" w:hAnsi="Arial" w:eastAsia="Arial" w:cs="Arial"/>
-                <w:i w:val="true"/>
-                <w:b w:val="true"/>
-                <w:u w:val="none"/>
-                <w:sz w:val="22"/>
-                <w:szCs w:val="22"/>
-                <w:color w:val="000000"/>
-              </w:rPr>
-              <w:t xml:space="preserve">mmol O</w:t>
+                <w:sz w:val="18"/>
+                <w:szCs w:val="18"/>
+                <w:color w:val="000000"/>
+              </w:rPr>
+            </w:pPr>
+            <w:r xmlns:w="http://schemas.openxmlformats.org/wordprocessingml/2006/main" xmlns:wp="http://schemas.openxmlformats.org/drawingml/2006/wordprocessingDrawing" xmlns:r="http://schemas.openxmlformats.org/officeDocument/2006/relationships" xmlns:w14="http://schemas.microsoft.com/office/word/2010/wordml">
+              <w:rPr>
+                <w:rFonts w:ascii="Arial" w:hAnsi="Arial" w:eastAsia="Arial" w:cs="Arial"/>
+                <w:i w:val="false"/>
+                <w:b w:val="true"/>
+                <w:u w:val="none"/>
+                <w:sz w:val="18"/>
+                <w:szCs w:val="18"/>
+                <w:color w:val="000000"/>
+              </w:rPr>
+              <w:t xml:space="preserve">Difference</w:t>
+            </w:r>
+            <w:r xmlns:w="http://schemas.openxmlformats.org/wordprocessingml/2006/main" xmlns:wp="http://schemas.openxmlformats.org/drawingml/2006/wordprocessingDrawing" xmlns:r="http://schemas.openxmlformats.org/officeDocument/2006/relationships" xmlns:w14="http://schemas.microsoft.com/office/word/2010/wordml">
+              <w:rPr>
+                <w:rFonts w:ascii="Arial" w:hAnsi="Arial" w:eastAsia="Arial" w:cs="Arial"/>
+                <w:i w:val="false"/>
+                <w:b w:val="true"/>
+                <w:u w:val="none"/>
+                <w:sz w:val="18"/>
+                <w:szCs w:val="18"/>
+                <w:color w:val="000000"/>
+              </w:rPr>
+              <w:br/>
+            </w:r>
+            <w:r xmlns:w="http://schemas.openxmlformats.org/wordprocessingml/2006/main" xmlns:wp="http://schemas.openxmlformats.org/drawingml/2006/wordprocessingDrawing" xmlns:r="http://schemas.openxmlformats.org/officeDocument/2006/relationships" xmlns:w14="http://schemas.microsoft.com/office/word/2010/wordml">
+              <w:rPr>
+                <w:rFonts w:ascii="Arial" w:hAnsi="Arial" w:eastAsia="Arial" w:cs="Arial"/>
+                <w:i w:val="false"/>
+                <w:b w:val="true"/>
+                <w:u w:val="none"/>
+                <w:sz w:val="18"/>
+                <w:szCs w:val="18"/>
+                <w:color w:val="000000"/>
+              </w:rPr>
+              <w:t xml:space="preserve">per unit</w:t>
+            </w:r>
+            <w:r xmlns:w="http://schemas.openxmlformats.org/wordprocessingml/2006/main" xmlns:wp="http://schemas.openxmlformats.org/drawingml/2006/wordprocessingDrawing" xmlns:r="http://schemas.openxmlformats.org/officeDocument/2006/relationships" xmlns:w14="http://schemas.microsoft.com/office/word/2010/wordml">
+              <w:rPr>
+                <w:rFonts w:ascii="Arial" w:hAnsi="Arial" w:eastAsia="Arial" w:cs="Arial"/>
+                <w:i w:val="false"/>
+                <w:b w:val="true"/>
+                <w:u w:val="none"/>
+                <w:sz w:val="18"/>
+                <w:szCs w:val="18"/>
+                <w:color w:val="000000"/>
+              </w:rPr>
+              <w:br/>
+            </w:r>
+            <w:r xmlns:w="http://schemas.openxmlformats.org/wordprocessingml/2006/main" xmlns:wp="http://schemas.openxmlformats.org/drawingml/2006/wordprocessingDrawing" xmlns:r="http://schemas.openxmlformats.org/officeDocument/2006/relationships" xmlns:w14="http://schemas.microsoft.com/office/word/2010/wordml">
+              <w:rPr>
+                <w:rFonts w:ascii="Arial" w:hAnsi="Arial" w:eastAsia="Arial" w:cs="Arial"/>
+                <w:i w:val="false"/>
+                <w:b w:val="true"/>
+                <w:u w:val="none"/>
+                <w:sz w:val="18"/>
+                <w:szCs w:val="18"/>
+                <w:color w:val="000000"/>
+              </w:rPr>
+              <w:t xml:space="preserve">mass</w:t>
+            </w:r>
+            <w:r xmlns:w="http://schemas.openxmlformats.org/wordprocessingml/2006/main" xmlns:wp="http://schemas.openxmlformats.org/drawingml/2006/wordprocessingDrawing" xmlns:r="http://schemas.openxmlformats.org/officeDocument/2006/relationships" xmlns:w14="http://schemas.microsoft.com/office/word/2010/wordml">
+              <w:rPr>
+                <w:rFonts w:ascii="Arial" w:hAnsi="Arial" w:eastAsia="Arial" w:cs="Arial"/>
+                <w:i w:val="false"/>
+                <w:b w:val="true"/>
+                <w:u w:val="none"/>
+                <w:sz w:val="18"/>
+                <w:szCs w:val="18"/>
+                <w:color w:val="000000"/>
+              </w:rPr>
+              <w:br/>
+            </w:r>
+            <w:r xmlns:w="http://schemas.openxmlformats.org/wordprocessingml/2006/main" xmlns:wp="http://schemas.openxmlformats.org/drawingml/2006/wordprocessingDrawing" xmlns:r="http://schemas.openxmlformats.org/officeDocument/2006/relationships" xmlns:w14="http://schemas.microsoft.com/office/word/2010/wordml">
+              <w:rPr>
+                <w:rFonts w:ascii="Arial" w:hAnsi="Arial" w:eastAsia="Arial" w:cs="Arial"/>
+                <w:i w:val="false"/>
+                <w:b w:val="true"/>
+                <w:u w:val="none"/>
+                <w:sz w:val="18"/>
+                <w:szCs w:val="18"/>
+                <w:color w:val="000000"/>
+              </w:rPr>
+              <w:t xml:space="preserve">(mmol O</w:t>
             </w:r>
             <w:r xmlns:w="http://schemas.openxmlformats.org/wordprocessingml/2006/main" xmlns:wp="http://schemas.openxmlformats.org/drawingml/2006/wordprocessingDrawing" xmlns:r="http://schemas.openxmlformats.org/officeDocument/2006/relationships" xmlns:w14="http://schemas.microsoft.com/office/word/2010/wordml">
               <w:rPr>
@@ -6354,8 +6584,8 @@
                 <w:b w:val="true"/>
                 <w:u w:val="none"/>
                 <w:vertAlign w:val="subscript"/>
-                <w:sz w:val="22"/>
-                <w:szCs w:val="22"/>
+                <w:sz w:val="18"/>
+                <w:szCs w:val="18"/>
                 <w:color w:val="000000"/>
               </w:rPr>
               <w:t xml:space="preserve">2</w:t>
@@ -6366,8 +6596,173 @@
                 <w:i w:val="false"/>
                 <w:b w:val="true"/>
                 <w:u w:val="none"/>
-                <w:sz w:val="22"/>
-                <w:szCs w:val="22"/>
+                <w:sz w:val="18"/>
+                <w:szCs w:val="18"/>
+                <w:color w:val="000000"/>
+              </w:rPr>
+              <w:t xml:space="preserve"> kg</w:t>
+            </w:r>
+            <w:r xmlns:w="http://schemas.openxmlformats.org/wordprocessingml/2006/main" xmlns:wp="http://schemas.openxmlformats.org/drawingml/2006/wordprocessingDrawing" xmlns:r="http://schemas.openxmlformats.org/officeDocument/2006/relationships" xmlns:w14="http://schemas.microsoft.com/office/word/2010/wordml">
+              <w:rPr>
+                <w:rFonts w:ascii="Arial" w:hAnsi="Arial" w:eastAsia="Arial" w:cs="Arial"/>
+                <w:i w:val="false"/>
+                <w:b w:val="true"/>
+                <w:u w:val="none"/>
+                <w:vertAlign w:val="superscript"/>
+                <w:sz w:val="18"/>
+                <w:szCs w:val="18"/>
+                <w:color w:val="000000"/>
+              </w:rPr>
+              <w:t xml:space="preserve">-1</w:t>
+            </w:r>
+            <w:r xmlns:w="http://schemas.openxmlformats.org/wordprocessingml/2006/main" xmlns:wp="http://schemas.openxmlformats.org/drawingml/2006/wordprocessingDrawing" xmlns:r="http://schemas.openxmlformats.org/officeDocument/2006/relationships" xmlns:w14="http://schemas.microsoft.com/office/word/2010/wordml">
+              <w:rPr>
+                <w:rFonts w:ascii="Arial" w:hAnsi="Arial" w:eastAsia="Arial" w:cs="Arial"/>
+                <w:i w:val="false"/>
+                <w:b w:val="true"/>
+                <w:u w:val="none"/>
+                <w:sz w:val="18"/>
+                <w:szCs w:val="18"/>
+                <w:color w:val="000000"/>
+              </w:rPr>
+              <w:t xml:space="preserve">)</w:t>
+            </w:r>
+            <w:r xmlns:w="http://schemas.openxmlformats.org/wordprocessingml/2006/main" xmlns:wp="http://schemas.openxmlformats.org/drawingml/2006/wordprocessingDrawing" xmlns:r="http://schemas.openxmlformats.org/officeDocument/2006/relationships" xmlns:w14="http://schemas.microsoft.com/office/word/2010/wordml">
+              <w:rPr>
+                <w:rFonts w:ascii="Arial" w:hAnsi="Arial" w:eastAsia="Arial" w:cs="Arial"/>
+                <w:i w:val="false"/>
+                <w:b w:val="true"/>
+                <w:u w:val="none"/>
+                <w:vertAlign w:val="superscript"/>
+                <w:sz w:val="18"/>
+                <w:szCs w:val="18"/>
+                <w:color w:val="000000"/>
+              </w:rPr>
+              <w:t xml:space="preserve">§</w:t>
+            </w:r>
+          </w:p>
+        </w:tc>
+        <w:tc>
+          <w:tcPr>
+            <w:tcBorders>
+              <w:bottom w:val="single" w:sz="12" w:space="0" w:color="666666"/>
+              <w:top w:val="single" w:sz="12" w:space="0" w:color="666666"/>
+              <w:left w:val="none" w:sz="0" w:space="0" w:color="000000"/>
+              <w:right w:val="none" w:sz="0" w:space="0" w:color="000000"/>
+            </w:tcBorders>
+            <w:shd w:val="clear" w:color="auto" w:fill="FFFFFF"/>
+            <w:tcMar>
+              <w:top w:w="0" w:type="dxa"/>
+              <w:bottom w:w="0" w:type="dxa"/>
+              <w:left w:w="0" w:type="dxa"/>
+              <w:right w:w="0" w:type="dxa"/>
+            </w:tcMar>
+            <w:vAlign w:val="center"/>
+          </w:tcPr>
+          <w:p>
+            <w:pPr>
+              <w:pStyle w:val="Normal"/>
+              <w:jc w:val="right"/>
+              <w:pBdr>
+                <w:bottom w:val="none" w:sz="0" w:space="0" w:color="000000"/>
+                <w:top w:val="none" w:sz="0" w:space="0" w:color="000000"/>
+                <w:left w:val="none" w:sz="0" w:space="0" w:color="000000"/>
+                <w:right w:val="none" w:sz="0" w:space="0" w:color="000000"/>
+              </w:pBdr>
+              <w:spacing w:after="100" w:before="100" w:line="240"/>
+              <w:ind w:left="100" w:right="100" w:firstLine="0" w:firstLineChars="0"/>
+              <w:rPr>
+                <w:rFonts w:ascii="Arial" w:hAnsi="Arial" w:eastAsia="Arial" w:cs="Arial"/>
+                <w:i w:val="false"/>
+                <w:b w:val="true"/>
+                <w:u w:val="none"/>
+                <w:sz w:val="18"/>
+                <w:szCs w:val="18"/>
+                <w:color w:val="000000"/>
+              </w:rPr>
+            </w:pPr>
+            <w:r xmlns:w="http://schemas.openxmlformats.org/wordprocessingml/2006/main" xmlns:wp="http://schemas.openxmlformats.org/drawingml/2006/wordprocessingDrawing" xmlns:r="http://schemas.openxmlformats.org/officeDocument/2006/relationships" xmlns:w14="http://schemas.microsoft.com/office/word/2010/wordml">
+              <w:rPr>
+                <w:rFonts w:ascii="Arial" w:hAnsi="Arial" w:eastAsia="Arial" w:cs="Arial"/>
+                <w:i w:val="false"/>
+                <w:b w:val="true"/>
+                <w:u w:val="none"/>
+                <w:sz w:val="18"/>
+                <w:szCs w:val="18"/>
+                <w:color w:val="000000"/>
+              </w:rPr>
+              <w:t xml:space="preserve">Oxygen uptake rate</w:t>
+            </w:r>
+            <w:r xmlns:w="http://schemas.openxmlformats.org/wordprocessingml/2006/main" xmlns:wp="http://schemas.openxmlformats.org/drawingml/2006/wordprocessingDrawing" xmlns:r="http://schemas.openxmlformats.org/officeDocument/2006/relationships" xmlns:w14="http://schemas.microsoft.com/office/word/2010/wordml">
+              <w:rPr>
+                <w:rFonts w:ascii="Arial" w:hAnsi="Arial" w:eastAsia="Arial" w:cs="Arial"/>
+                <w:i w:val="false"/>
+                <w:b w:val="true"/>
+                <w:u w:val="none"/>
+                <w:sz w:val="18"/>
+                <w:szCs w:val="18"/>
+                <w:color w:val="000000"/>
+              </w:rPr>
+              <w:br/>
+            </w:r>
+            <w:r xmlns:w="http://schemas.openxmlformats.org/wordprocessingml/2006/main" xmlns:wp="http://schemas.openxmlformats.org/drawingml/2006/wordprocessingDrawing" xmlns:r="http://schemas.openxmlformats.org/officeDocument/2006/relationships" xmlns:w14="http://schemas.microsoft.com/office/word/2010/wordml">
+              <w:rPr>
+                <w:rFonts w:ascii="Arial" w:hAnsi="Arial" w:eastAsia="Arial" w:cs="Arial"/>
+                <w:i w:val="false"/>
+                <w:b w:val="true"/>
+                <w:u w:val="none"/>
+                <w:sz w:val="18"/>
+                <w:szCs w:val="18"/>
+                <w:color w:val="000000"/>
+              </w:rPr>
+              <w:t xml:space="preserve">(mmol O</w:t>
+            </w:r>
+            <w:r xmlns:w="http://schemas.openxmlformats.org/wordprocessingml/2006/main" xmlns:wp="http://schemas.openxmlformats.org/drawingml/2006/wordprocessingDrawing" xmlns:r="http://schemas.openxmlformats.org/officeDocument/2006/relationships" xmlns:w14="http://schemas.microsoft.com/office/word/2010/wordml">
+              <w:rPr>
+                <w:rFonts w:ascii="Arial" w:hAnsi="Arial" w:eastAsia="Arial" w:cs="Arial"/>
+                <w:i w:val="false"/>
+                <w:b w:val="true"/>
+                <w:u w:val="none"/>
+                <w:vertAlign w:val="subscript"/>
+                <w:sz w:val="18"/>
+                <w:szCs w:val="18"/>
+                <w:color w:val="000000"/>
+              </w:rPr>
+              <w:t xml:space="preserve">2</w:t>
+            </w:r>
+            <w:r xmlns:w="http://schemas.openxmlformats.org/wordprocessingml/2006/main" xmlns:wp="http://schemas.openxmlformats.org/drawingml/2006/wordprocessingDrawing" xmlns:r="http://schemas.openxmlformats.org/officeDocument/2006/relationships" xmlns:w14="http://schemas.microsoft.com/office/word/2010/wordml">
+              <w:rPr>
+                <w:rFonts w:ascii="Arial" w:hAnsi="Arial" w:eastAsia="Arial" w:cs="Arial"/>
+                <w:i w:val="false"/>
+                <w:b w:val="true"/>
+                <w:u w:val="none"/>
+                <w:sz w:val="18"/>
+                <w:szCs w:val="18"/>
+                <w:color w:val="000000"/>
+              </w:rPr>
+              <w:t xml:space="preserve"> kg</w:t>
+            </w:r>
+            <w:r xmlns:w="http://schemas.openxmlformats.org/wordprocessingml/2006/main" xmlns:wp="http://schemas.openxmlformats.org/drawingml/2006/wordprocessingDrawing" xmlns:r="http://schemas.openxmlformats.org/officeDocument/2006/relationships" xmlns:w14="http://schemas.microsoft.com/office/word/2010/wordml">
+              <w:rPr>
+                <w:rFonts w:ascii="Arial" w:hAnsi="Arial" w:eastAsia="Arial" w:cs="Arial"/>
+                <w:i w:val="false"/>
+                <w:b w:val="true"/>
+                <w:u w:val="none"/>
+                <w:vertAlign w:val="superscript"/>
+                <w:sz w:val="18"/>
+                <w:szCs w:val="18"/>
+                <w:color w:val="000000"/>
+              </w:rPr>
+              <w:t xml:space="preserve">-1</w:t>
+            </w:r>
+            <w:r xmlns:w="http://schemas.openxmlformats.org/wordprocessingml/2006/main" xmlns:wp="http://schemas.openxmlformats.org/drawingml/2006/wordprocessingDrawing" xmlns:r="http://schemas.openxmlformats.org/officeDocument/2006/relationships" xmlns:w14="http://schemas.microsoft.com/office/word/2010/wordml">
+              <w:rPr>
+                <w:rFonts w:ascii="Arial" w:hAnsi="Arial" w:eastAsia="Arial" w:cs="Arial"/>
+                <w:i w:val="false"/>
+                <w:b w:val="true"/>
+                <w:u w:val="none"/>
+                <w:sz w:val="18"/>
+                <w:szCs w:val="18"/>
                 <w:color w:val="000000"/>
               </w:rPr>
               <w:t xml:space="preserve"> h</w:t>
@@ -6379,8 +6774,8 @@
                 <w:b w:val="true"/>
                 <w:u w:val="none"/>
                 <w:vertAlign w:val="superscript"/>
-                <w:sz w:val="22"/>
-                <w:szCs w:val="22"/>
+                <w:sz w:val="18"/>
+                <w:szCs w:val="18"/>
                 <w:color w:val="000000"/>
               </w:rPr>
               <w:t xml:space="preserve">-1</w:t>
@@ -6391,11 +6786,24 @@
                 <w:i w:val="false"/>
                 <w:b w:val="true"/>
                 <w:u w:val="none"/>
-                <w:sz w:val="22"/>
-                <w:szCs w:val="22"/>
+                <w:sz w:val="18"/>
+                <w:szCs w:val="18"/>
                 <w:color w:val="000000"/>
               </w:rPr>
               <w:t xml:space="preserve">)</w:t>
+            </w:r>
+            <w:r xmlns:w="http://schemas.openxmlformats.org/wordprocessingml/2006/main" xmlns:wp="http://schemas.openxmlformats.org/drawingml/2006/wordprocessingDrawing" xmlns:r="http://schemas.openxmlformats.org/officeDocument/2006/relationships" xmlns:w14="http://schemas.microsoft.com/office/word/2010/wordml">
+              <w:rPr>
+                <w:rFonts w:ascii="Arial" w:hAnsi="Arial" w:eastAsia="Arial" w:cs="Arial"/>
+                <w:i w:val="false"/>
+                <w:b w:val="true"/>
+                <w:u w:val="none"/>
+                <w:vertAlign w:val="superscript"/>
+                <w:sz w:val="18"/>
+                <w:szCs w:val="18"/>
+                <w:color w:val="000000"/>
+              </w:rPr>
+              <w:t xml:space="preserve">¶</w:t>
             </w:r>
           </w:p>
         </w:tc>
@@ -6679,7 +7087,7 @@
                 <w:szCs w:val="20"/>
                 <w:color w:val="FF0000"/>
               </w:rPr>
-              <w:t xml:space="preserve">-5.01e-05</w:t>
+              <w:t xml:space="preserve">-3.98e-05</w:t>
             </w:r>
           </w:p>
         </w:tc>
@@ -6732,7 +7140,60 @@
                 <w:szCs w:val="20"/>
                 <w:color w:val="FF0000"/>
               </w:rPr>
-              <w:t xml:space="preserve">-4.93e-05</w:t>
+              <w:t xml:space="preserve">-1.48e-03</w:t>
+            </w:r>
+          </w:p>
+        </w:tc>
+        <w:tc>
+          <w:tcPr>
+            <w:tcBorders>
+              <w:bottom w:val="single" w:sz="6" w:space="0" w:color="666666"/>
+              <w:top w:val="single" w:sz="12" w:space="0" w:color="666666"/>
+              <w:left w:val="none" w:sz="0" w:space="0" w:color="000000"/>
+              <w:right w:val="none" w:sz="0" w:space="0" w:color="000000"/>
+            </w:tcBorders>
+            <w:shd w:val="clear" w:color="auto" w:fill="FFFFFF"/>
+            <w:tcMar>
+              <w:top w:w="0" w:type="dxa"/>
+              <w:bottom w:w="0" w:type="dxa"/>
+              <w:left w:w="0" w:type="dxa"/>
+              <w:right w:w="0" w:type="dxa"/>
+            </w:tcMar>
+            <w:vAlign w:val="center"/>
+          </w:tcPr>
+          <w:p>
+            <w:pPr>
+              <w:pStyle w:val="Normal"/>
+              <w:jc w:val="right"/>
+              <w:pBdr>
+                <w:bottom w:val="none" w:sz="0" w:space="0" w:color="000000"/>
+                <w:top w:val="none" w:sz="0" w:space="0" w:color="000000"/>
+                <w:left w:val="none" w:sz="0" w:space="0" w:color="000000"/>
+                <w:right w:val="none" w:sz="0" w:space="0" w:color="000000"/>
+              </w:pBdr>
+              <w:spacing w:after="100" w:before="100" w:line="240"/>
+              <w:ind w:left="100" w:right="100" w:firstLine="0" w:firstLineChars="0"/>
+              <w:rPr>
+                <w:rFonts w:ascii="Arial" w:hAnsi="Arial" w:eastAsia="Arial" w:cs="Arial"/>
+                <w:i w:val="false"/>
+                <w:b w:val="false"/>
+                <w:u w:val="none"/>
+                <w:sz w:val="20"/>
+                <w:szCs w:val="20"/>
+                <w:color w:val="FF0000"/>
+              </w:rPr>
+            </w:pPr>
+            <w:r xmlns:w="http://schemas.openxmlformats.org/wordprocessingml/2006/main" xmlns:wp="http://schemas.openxmlformats.org/drawingml/2006/wordprocessingDrawing" xmlns:r="http://schemas.openxmlformats.org/officeDocument/2006/relationships" xmlns:w14="http://schemas.microsoft.com/office/word/2010/wordml">
+              <w:rPr>
+                <w:rFonts w:ascii="Arial" w:hAnsi="Arial" w:eastAsia="Arial" w:cs="Arial"/>
+                <w:i w:val="false"/>
+                <w:b w:val="false"/>
+                <w:u w:val="none"/>
+                <w:sz w:val="20"/>
+                <w:szCs w:val="20"/>
+                <w:color w:val="FF0000"/>
+              </w:rPr>
+              <w:t xml:space="preserve">-1.46e-03</w:t>
             </w:r>
           </w:p>
         </w:tc>
@@ -7003,7 +7464,7 @@
                 <w:szCs w:val="22"/>
                 <w:color w:val="000000"/>
               </w:rPr>
-              <w:t xml:space="preserve">5.57e-05</w:t>
+              <w:t xml:space="preserve">4.45e-05</w:t>
             </w:r>
           </w:p>
         </w:tc>
@@ -7056,7 +7517,60 @@
                 <w:szCs w:val="22"/>
                 <w:color w:val="000000"/>
               </w:rPr>
-              <w:t xml:space="preserve">5.47e-05</w:t>
+              <w:t xml:space="preserve">1.61e-03</w:t>
+            </w:r>
+          </w:p>
+        </w:tc>
+        <w:tc>
+          <w:tcPr>
+            <w:tcBorders>
+              <w:bottom w:val="single" w:sz="12" w:space="0" w:color="666666"/>
+              <w:top w:val="single" w:sz="6" w:space="0" w:color="666666"/>
+              <w:left w:val="none" w:sz="0" w:space="0" w:color="000000"/>
+              <w:right w:val="none" w:sz="0" w:space="0" w:color="000000"/>
+            </w:tcBorders>
+            <w:shd w:val="clear" w:color="auto" w:fill="FFFFFF"/>
+            <w:tcMar>
+              <w:top w:w="0" w:type="dxa"/>
+              <w:bottom w:w="0" w:type="dxa"/>
+              <w:left w:w="0" w:type="dxa"/>
+              <w:right w:w="0" w:type="dxa"/>
+            </w:tcMar>
+            <w:vAlign w:val="center"/>
+          </w:tcPr>
+          <w:p>
+            <w:pPr>
+              <w:pStyle w:val="Normal"/>
+              <w:jc w:val="right"/>
+              <w:pBdr>
+                <w:bottom w:val="none" w:sz="0" w:space="0" w:color="000000"/>
+                <w:top w:val="none" w:sz="0" w:space="0" w:color="000000"/>
+                <w:left w:val="none" w:sz="0" w:space="0" w:color="000000"/>
+                <w:right w:val="none" w:sz="0" w:space="0" w:color="000000"/>
+              </w:pBdr>
+              <w:spacing w:after="100" w:before="100" w:line="240"/>
+              <w:ind w:left="100" w:right="100" w:firstLine="0" w:firstLineChars="0"/>
+              <w:rPr>
+                <w:rFonts w:ascii="Arial" w:hAnsi="Arial" w:eastAsia="Arial" w:cs="Arial"/>
+                <w:i w:val="false"/>
+                <w:b w:val="false"/>
+                <w:u w:val="none"/>
+                <w:sz w:val="22"/>
+                <w:szCs w:val="22"/>
+                <w:color w:val="000000"/>
+              </w:rPr>
+            </w:pPr>
+            <w:r xmlns:w="http://schemas.openxmlformats.org/wordprocessingml/2006/main" xmlns:wp="http://schemas.openxmlformats.org/drawingml/2006/wordprocessingDrawing" xmlns:r="http://schemas.openxmlformats.org/officeDocument/2006/relationships" xmlns:w14="http://schemas.microsoft.com/office/word/2010/wordml">
+              <w:rPr>
+                <w:rFonts w:ascii="Arial" w:hAnsi="Arial" w:eastAsia="Arial" w:cs="Arial"/>
+                <w:i w:val="false"/>
+                <w:b w:val="false"/>
+                <w:u w:val="none"/>
+                <w:sz w:val="22"/>
+                <w:szCs w:val="22"/>
+                <w:color w:val="000000"/>
+              </w:rPr>
+              <w:t xml:space="preserve">1.58e-03</w:t>
             </w:r>
           </w:p>
         </w:tc>
@@ -7068,7 +7582,7 @@
         footer1
         <w:tc>
           <w:tcPr>
-            <w:gridSpan w:val="6"/>
+            <w:gridSpan w:val="7"/>
             <w:tcBorders>
               <w:bottom w:val="none" w:sz="0" w:space="0" w:color="FFFFFF"/>
               <w:top w:val="single" w:sz="12" w:space="0" w:color="666666"/>
@@ -7116,7 +7630,7 @@
                 <w:szCs w:val="22"/>
                 <w:color w:val="666666"/>
               </w:rPr>
-              <w:t xml:space="preserve">Crabs in air</w:t>
+              <w:t xml:space="preserve">Data collected on 2025-01-30 at Deiniol Road, Brambell Building, 1st Floor Lab B1</w:t>
             </w:r>
           </w:p>
         </w:tc>
@@ -7128,7 +7642,7 @@
         footer2
         <w:tc>
           <w:tcPr>
-            <w:gridSpan w:val="6"/>
+            <w:gridSpan w:val="7"/>
             <w:tcBorders>
               <w:bottom w:val="none" w:sz="0" w:space="0" w:color="FFFFFF"/>
               <w:top w:val="none" w:sz="0" w:space="0" w:color="FFFFFF"/>
@@ -7201,7 +7715,7 @@
         footer3
         <w:tc>
           <w:tcPr>
-            <w:gridSpan w:val="6"/>
+            <w:gridSpan w:val="7"/>
             <w:tcBorders>
               <w:bottom w:val="none" w:sz="0" w:space="0" w:color="FFFFFF"/>
               <w:top w:val="none" w:sz="0" w:space="0" w:color="FFFFFF"/>
@@ -7274,7 +7788,7 @@
         footer4
         <w:tc>
           <w:tcPr>
-            <w:gridSpan w:val="6"/>
+            <w:gridSpan w:val="7"/>
             <w:tcBorders>
               <w:bottom w:val="none" w:sz="0" w:space="0" w:color="FFFFFF"/>
               <w:top w:val="none" w:sz="0" w:space="0" w:color="FFFFFF"/>
@@ -7434,9 +7948,1135 @@
           </w:p>
         </w:tc>
       </w:tr>
+      <w:tr>
+        <w:trPr>
+          <w:trHeight w:val="360" w:hRule="auto"/>
+        </w:trPr>
+        footer5
+        <w:tc>
+          <w:tcPr>
+            <w:gridSpan w:val="7"/>
+            <w:tcBorders>
+              <w:bottom w:val="none" w:sz="0" w:space="0" w:color="FFFFFF"/>
+              <w:top w:val="none" w:sz="0" w:space="0" w:color="FFFFFF"/>
+              <w:left w:val="none" w:sz="0" w:space="0" w:color="FFFFFF"/>
+              <w:right w:val="none" w:sz="0" w:space="0" w:color="FFFFFF"/>
+            </w:tcBorders>
+            <w:shd w:val="clear" w:color="auto" w:fill="FFFFFF"/>
+            <w:tcMar>
+              <w:top w:w="0" w:type="dxa"/>
+              <w:bottom w:w="0" w:type="dxa"/>
+              <w:left w:w="0" w:type="dxa"/>
+              <w:right w:w="0" w:type="dxa"/>
+            </w:tcMar>
+            <w:vAlign w:val="center"/>
+          </w:tcPr>
+          <w:p>
+            <w:pPr>
+              <w:pStyle w:val="Normal"/>
+              <w:jc w:val="left"/>
+              <w:pBdr>
+                <w:bottom w:val="none" w:sz="0" w:space="0" w:color="000000"/>
+                <w:top w:val="none" w:sz="0" w:space="0" w:color="000000"/>
+                <w:left w:val="none" w:sz="0" w:space="0" w:color="000000"/>
+                <w:right w:val="none" w:sz="0" w:space="0" w:color="000000"/>
+              </w:pBdr>
+              <w:spacing w:after="100" w:before="100" w:line="240"/>
+              <w:ind w:left="100" w:right="100" w:firstLine="0" w:firstLineChars="0"/>
+              <w:rPr>
+                <w:rFonts w:ascii="Arial" w:hAnsi="Arial" w:eastAsia="Arial" w:cs="Arial"/>
+                <w:i w:val="false"/>
+                <w:b w:val="false"/>
+                <w:u w:val="none"/>
+                <w:sz w:val="22"/>
+                <w:szCs w:val="22"/>
+                <w:color w:val="666666"/>
+              </w:rPr>
+            </w:pPr>
+            <w:r xmlns:w="http://schemas.openxmlformats.org/wordprocessingml/2006/main" xmlns:wp="http://schemas.openxmlformats.org/drawingml/2006/wordprocessingDrawing" xmlns:r="http://schemas.openxmlformats.org/officeDocument/2006/relationships" xmlns:w14="http://schemas.microsoft.com/office/word/2010/wordml">
+              <w:rPr>
+                <w:rFonts w:ascii="Arial" w:hAnsi="Arial" w:eastAsia="Arial" w:cs="Arial"/>
+                <w:i w:val="false"/>
+                <w:b w:val="false"/>
+                <w:u w:val="none"/>
+                <w:vertAlign w:val="superscript"/>
+                <w:sz w:val="22"/>
+                <w:szCs w:val="22"/>
+                <w:color w:val="666666"/>
+              </w:rPr>
+              <w:t xml:space="preserve">§</w:t>
+            </w:r>
+            <w:r xmlns:w="http://schemas.openxmlformats.org/wordprocessingml/2006/main" xmlns:wp="http://schemas.openxmlformats.org/drawingml/2006/wordprocessingDrawing" xmlns:r="http://schemas.openxmlformats.org/officeDocument/2006/relationships" xmlns:w14="http://schemas.microsoft.com/office/word/2010/wordml">
+              <w:rPr>
+                <w:rFonts w:ascii="Arial" w:hAnsi="Arial" w:eastAsia="Arial" w:cs="Arial"/>
+                <w:i w:val="false"/>
+                <w:b w:val="false"/>
+                <w:u w:val="none"/>
+                <w:sz w:val="22"/>
+                <w:szCs w:val="22"/>
+                <w:color w:val="666666"/>
+              </w:rPr>
+              <w:t xml:space="preserve">The oxygen difference in millimoles divided by the mass, in kg, for each crab (0.795 for A1 and 0.800 for A2). It should be noted that this step is not in the handout, but I felt it pertinent to include as the values of Oxygen uptake rate for the aqueous samples are in (mmol O</w:t>
+            </w:r>
+            <w:r xmlns:w="http://schemas.openxmlformats.org/wordprocessingml/2006/main" xmlns:wp="http://schemas.openxmlformats.org/drawingml/2006/wordprocessingDrawing" xmlns:r="http://schemas.openxmlformats.org/officeDocument/2006/relationships" xmlns:w14="http://schemas.microsoft.com/office/word/2010/wordml">
+              <w:rPr>
+                <w:rFonts w:ascii="Arial" w:hAnsi="Arial" w:eastAsia="Arial" w:cs="Arial"/>
+                <w:i w:val="false"/>
+                <w:b w:val="false"/>
+                <w:u w:val="none"/>
+                <w:vertAlign w:val="subscript"/>
+                <w:sz w:val="22"/>
+                <w:szCs w:val="22"/>
+                <w:color w:val="666666"/>
+              </w:rPr>
+              <w:t xml:space="preserve">2</w:t>
+            </w:r>
+            <w:r xmlns:w="http://schemas.openxmlformats.org/wordprocessingml/2006/main" xmlns:wp="http://schemas.openxmlformats.org/drawingml/2006/wordprocessingDrawing" xmlns:r="http://schemas.openxmlformats.org/officeDocument/2006/relationships" xmlns:w14="http://schemas.microsoft.com/office/word/2010/wordml">
+              <w:rPr>
+                <w:rFonts w:ascii="Arial" w:hAnsi="Arial" w:eastAsia="Arial" w:cs="Arial"/>
+                <w:i w:val="false"/>
+                <w:b w:val="false"/>
+                <w:u w:val="none"/>
+                <w:sz w:val="22"/>
+                <w:szCs w:val="22"/>
+                <w:color w:val="666666"/>
+              </w:rPr>
+              <w:t xml:space="preserve"> kg</w:t>
+            </w:r>
+            <w:r xmlns:w="http://schemas.openxmlformats.org/wordprocessingml/2006/main" xmlns:wp="http://schemas.openxmlformats.org/drawingml/2006/wordprocessingDrawing" xmlns:r="http://schemas.openxmlformats.org/officeDocument/2006/relationships" xmlns:w14="http://schemas.microsoft.com/office/word/2010/wordml">
+              <w:rPr>
+                <w:rFonts w:ascii="Arial" w:hAnsi="Arial" w:eastAsia="Arial" w:cs="Arial"/>
+                <w:i w:val="false"/>
+                <w:b w:val="false"/>
+                <w:u w:val="none"/>
+                <w:vertAlign w:val="superscript"/>
+                <w:sz w:val="22"/>
+                <w:szCs w:val="22"/>
+                <w:color w:val="666666"/>
+              </w:rPr>
+              <w:t xml:space="preserve">-1</w:t>
+            </w:r>
+            <w:r xmlns:w="http://schemas.openxmlformats.org/wordprocessingml/2006/main" xmlns:wp="http://schemas.openxmlformats.org/drawingml/2006/wordprocessingDrawing" xmlns:r="http://schemas.openxmlformats.org/officeDocument/2006/relationships" xmlns:w14="http://schemas.microsoft.com/office/word/2010/wordml">
+              <w:rPr>
+                <w:rFonts w:ascii="Arial" w:hAnsi="Arial" w:eastAsia="Arial" w:cs="Arial"/>
+                <w:i w:val="false"/>
+                <w:b w:val="false"/>
+                <w:u w:val="none"/>
+                <w:sz w:val="22"/>
+                <w:szCs w:val="22"/>
+                <w:color w:val="666666"/>
+              </w:rPr>
+              <w:t xml:space="preserve"> h</w:t>
+            </w:r>
+            <w:r xmlns:w="http://schemas.openxmlformats.org/wordprocessingml/2006/main" xmlns:wp="http://schemas.openxmlformats.org/drawingml/2006/wordprocessingDrawing" xmlns:r="http://schemas.openxmlformats.org/officeDocument/2006/relationships" xmlns:w14="http://schemas.microsoft.com/office/word/2010/wordml">
+              <w:rPr>
+                <w:rFonts w:ascii="Arial" w:hAnsi="Arial" w:eastAsia="Arial" w:cs="Arial"/>
+                <w:i w:val="false"/>
+                <w:b w:val="false"/>
+                <w:u w:val="none"/>
+                <w:vertAlign w:val="superscript"/>
+                <w:sz w:val="22"/>
+                <w:szCs w:val="22"/>
+                <w:color w:val="666666"/>
+              </w:rPr>
+              <w:t xml:space="preserve">-1</w:t>
+            </w:r>
+            <w:r xmlns:w="http://schemas.openxmlformats.org/wordprocessingml/2006/main" xmlns:wp="http://schemas.openxmlformats.org/drawingml/2006/wordprocessingDrawing" xmlns:r="http://schemas.openxmlformats.org/officeDocument/2006/relationships" xmlns:w14="http://schemas.microsoft.com/office/word/2010/wordml">
+              <w:rPr>
+                <w:rFonts w:ascii="Arial" w:hAnsi="Arial" w:eastAsia="Arial" w:cs="Arial"/>
+                <w:i w:val="false"/>
+                <w:b w:val="false"/>
+                <w:u w:val="none"/>
+                <w:sz w:val="22"/>
+                <w:szCs w:val="22"/>
+                <w:color w:val="666666"/>
+              </w:rPr>
+              <w:t xml:space="preserve">)</w:t>
+            </w:r>
+          </w:p>
+        </w:tc>
+      </w:tr>
+      <w:tr>
+        <w:trPr>
+          <w:trHeight w:val="360" w:hRule="auto"/>
+        </w:trPr>
+        footer6
+        <w:tc>
+          <w:tcPr>
+            <w:gridSpan w:val="7"/>
+            <w:tcBorders>
+              <w:bottom w:val="none" w:sz="0" w:space="0" w:color="FFFFFF"/>
+              <w:top w:val="none" w:sz="0" w:space="0" w:color="FFFFFF"/>
+              <w:left w:val="none" w:sz="0" w:space="0" w:color="FFFFFF"/>
+              <w:right w:val="none" w:sz="0" w:space="0" w:color="FFFFFF"/>
+            </w:tcBorders>
+            <w:shd w:val="clear" w:color="auto" w:fill="FFFFFF"/>
+            <w:tcMar>
+              <w:top w:w="0" w:type="dxa"/>
+              <w:bottom w:w="0" w:type="dxa"/>
+              <w:left w:w="0" w:type="dxa"/>
+              <w:right w:w="0" w:type="dxa"/>
+            </w:tcMar>
+            <w:vAlign w:val="center"/>
+          </w:tcPr>
+          <w:p>
+            <w:pPr>
+              <w:pStyle w:val="Normal"/>
+              <w:jc w:val="left"/>
+              <w:pBdr>
+                <w:bottom w:val="none" w:sz="0" w:space="0" w:color="000000"/>
+                <w:top w:val="none" w:sz="0" w:space="0" w:color="000000"/>
+                <w:left w:val="none" w:sz="0" w:space="0" w:color="000000"/>
+                <w:right w:val="none" w:sz="0" w:space="0" w:color="000000"/>
+              </w:pBdr>
+              <w:spacing w:after="100" w:before="100" w:line="240"/>
+              <w:ind w:left="100" w:right="100" w:firstLine="0" w:firstLineChars="0"/>
+              <w:rPr>
+                <w:rFonts w:ascii="Arial" w:hAnsi="Arial" w:eastAsia="Arial" w:cs="Arial"/>
+                <w:i w:val="false"/>
+                <w:b w:val="false"/>
+                <w:u w:val="none"/>
+                <w:sz w:val="22"/>
+                <w:szCs w:val="22"/>
+                <w:color w:val="666666"/>
+              </w:rPr>
+            </w:pPr>
+            <w:r xmlns:w="http://schemas.openxmlformats.org/wordprocessingml/2006/main" xmlns:wp="http://schemas.openxmlformats.org/drawingml/2006/wordprocessingDrawing" xmlns:r="http://schemas.openxmlformats.org/officeDocument/2006/relationships" xmlns:w14="http://schemas.microsoft.com/office/word/2010/wordml">
+              <w:rPr>
+                <w:rFonts w:ascii="Arial" w:hAnsi="Arial" w:eastAsia="Arial" w:cs="Arial"/>
+                <w:i w:val="false"/>
+                <w:b w:val="false"/>
+                <w:u w:val="none"/>
+                <w:vertAlign w:val="superscript"/>
+                <w:sz w:val="22"/>
+                <w:szCs w:val="22"/>
+                <w:color w:val="666666"/>
+              </w:rPr>
+              <w:t xml:space="preserve">¶</w:t>
+            </w:r>
+            <w:r xmlns:w="http://schemas.openxmlformats.org/wordprocessingml/2006/main" xmlns:wp="http://schemas.openxmlformats.org/drawingml/2006/wordprocessingDrawing" xmlns:r="http://schemas.openxmlformats.org/officeDocument/2006/relationships" xmlns:w14="http://schemas.microsoft.com/office/word/2010/wordml">
+              <w:rPr>
+                <w:rFonts w:ascii="Arial" w:hAnsi="Arial" w:eastAsia="Arial" w:cs="Arial"/>
+                <w:i w:val="false"/>
+                <w:b w:val="false"/>
+                <w:u w:val="none"/>
+                <w:sz w:val="22"/>
+                <w:szCs w:val="22"/>
+                <w:color w:val="666666"/>
+              </w:rPr>
+              <w:t xml:space="preserve">The value in column C </w:t>
+            </w:r>
+            <m:oMath xmlns:m="http://schemas.openxmlformats.org/officeDocument/2006/math" xmlns:mml="http://www.w3.org/1998/Math/MathML">
+              <m:r>
+                <m:t>×</m:t>
+              </m:r>
+              <m:f>
+                <m:fPr>
+                  <m:type m:val="bar"/>
+                </m:fPr>
+                <m:num>
+                  <m:r>
+                    <m:t>60</m:t>
+                  </m:r>
+                </m:num>
+                <m:den>
+                  <m:r>
+                    <m:t>timeinterval</m:t>
+                  </m:r>
+                </m:den>
+              </m:f>
+            </m:oMath>
+            <w:r xmlns:w="http://schemas.openxmlformats.org/wordprocessingml/2006/main" xmlns:wp="http://schemas.openxmlformats.org/drawingml/2006/wordprocessingDrawing" xmlns:r="http://schemas.openxmlformats.org/officeDocument/2006/relationships" xmlns:w14="http://schemas.microsoft.com/office/word/2010/wordml">
+              <w:rPr>
+                <w:rFonts w:ascii="Arial" w:hAnsi="Arial" w:eastAsia="Arial" w:cs="Arial"/>
+                <w:i w:val="false"/>
+                <w:b w:val="false"/>
+                <w:u w:val="none"/>
+                <w:sz w:val="22"/>
+                <w:szCs w:val="22"/>
+                <w:color w:val="666666"/>
+              </w:rPr>
+              <w:t xml:space="preserve">(mmol O</w:t>
+            </w:r>
+            <w:r xmlns:w="http://schemas.openxmlformats.org/wordprocessingml/2006/main" xmlns:wp="http://schemas.openxmlformats.org/drawingml/2006/wordprocessingDrawing" xmlns:r="http://schemas.openxmlformats.org/officeDocument/2006/relationships" xmlns:w14="http://schemas.microsoft.com/office/word/2010/wordml">
+              <w:rPr>
+                <w:rFonts w:ascii="Arial" w:hAnsi="Arial" w:eastAsia="Arial" w:cs="Arial"/>
+                <w:i w:val="false"/>
+                <w:b w:val="false"/>
+                <w:u w:val="none"/>
+                <w:vertAlign w:val="subscript"/>
+                <w:sz w:val="22"/>
+                <w:szCs w:val="22"/>
+                <w:color w:val="666666"/>
+              </w:rPr>
+              <w:t xml:space="preserve">2</w:t>
+            </w:r>
+            <w:r xmlns:w="http://schemas.openxmlformats.org/wordprocessingml/2006/main" xmlns:wp="http://schemas.openxmlformats.org/drawingml/2006/wordprocessingDrawing" xmlns:r="http://schemas.openxmlformats.org/officeDocument/2006/relationships" xmlns:w14="http://schemas.microsoft.com/office/word/2010/wordml">
+              <w:rPr>
+                <w:rFonts w:ascii="Arial" w:hAnsi="Arial" w:eastAsia="Arial" w:cs="Arial"/>
+                <w:i w:val="false"/>
+                <w:b w:val="false"/>
+                <w:u w:val="none"/>
+                <w:sz w:val="22"/>
+                <w:szCs w:val="22"/>
+                <w:color w:val="666666"/>
+              </w:rPr>
+              <w:t xml:space="preserve"> kg</w:t>
+            </w:r>
+            <w:r xmlns:w="http://schemas.openxmlformats.org/wordprocessingml/2006/main" xmlns:wp="http://schemas.openxmlformats.org/drawingml/2006/wordprocessingDrawing" xmlns:r="http://schemas.openxmlformats.org/officeDocument/2006/relationships" xmlns:w14="http://schemas.microsoft.com/office/word/2010/wordml">
+              <w:rPr>
+                <w:rFonts w:ascii="Arial" w:hAnsi="Arial" w:eastAsia="Arial" w:cs="Arial"/>
+                <w:i w:val="false"/>
+                <w:b w:val="false"/>
+                <w:u w:val="none"/>
+                <w:vertAlign w:val="superscript"/>
+                <w:sz w:val="22"/>
+                <w:szCs w:val="22"/>
+                <w:color w:val="666666"/>
+              </w:rPr>
+              <w:t xml:space="preserve">-1</w:t>
+            </w:r>
+            <w:r xmlns:w="http://schemas.openxmlformats.org/wordprocessingml/2006/main" xmlns:wp="http://schemas.openxmlformats.org/drawingml/2006/wordprocessingDrawing" xmlns:r="http://schemas.openxmlformats.org/officeDocument/2006/relationships" xmlns:w14="http://schemas.microsoft.com/office/word/2010/wordml">
+              <w:rPr>
+                <w:rFonts w:ascii="Arial" w:hAnsi="Arial" w:eastAsia="Arial" w:cs="Arial"/>
+                <w:i w:val="false"/>
+                <w:b w:val="false"/>
+                <w:u w:val="none"/>
+                <w:sz w:val="22"/>
+                <w:szCs w:val="22"/>
+                <w:color w:val="666666"/>
+              </w:rPr>
+              <w:t xml:space="preserve"> h</w:t>
+            </w:r>
+            <w:r xmlns:w="http://schemas.openxmlformats.org/wordprocessingml/2006/main" xmlns:wp="http://schemas.openxmlformats.org/drawingml/2006/wordprocessingDrawing" xmlns:r="http://schemas.openxmlformats.org/officeDocument/2006/relationships" xmlns:w14="http://schemas.microsoft.com/office/word/2010/wordml">
+              <w:rPr>
+                <w:rFonts w:ascii="Arial" w:hAnsi="Arial" w:eastAsia="Arial" w:cs="Arial"/>
+                <w:i w:val="false"/>
+                <w:b w:val="false"/>
+                <w:u w:val="none"/>
+                <w:vertAlign w:val="superscript"/>
+                <w:sz w:val="22"/>
+                <w:szCs w:val="22"/>
+                <w:color w:val="666666"/>
+              </w:rPr>
+              <w:t xml:space="preserve">-1</w:t>
+            </w:r>
+            <w:r xmlns:w="http://schemas.openxmlformats.org/wordprocessingml/2006/main" xmlns:wp="http://schemas.openxmlformats.org/drawingml/2006/wordprocessingDrawing" xmlns:r="http://schemas.openxmlformats.org/officeDocument/2006/relationships" xmlns:w14="http://schemas.microsoft.com/office/word/2010/wordml">
+              <w:rPr>
+                <w:rFonts w:ascii="Arial" w:hAnsi="Arial" w:eastAsia="Arial" w:cs="Arial"/>
+                <w:i w:val="false"/>
+                <w:b w:val="false"/>
+                <w:u w:val="none"/>
+                <w:sz w:val="22"/>
+                <w:szCs w:val="22"/>
+                <w:color w:val="666666"/>
+              </w:rPr>
+              <w:t xml:space="preserve">). Time interval recorded for both as 61 minutes</w:t>
+            </w:r>
+          </w:p>
+        </w:tc>
+      </w:tr>
     </w:tbl>
     <w:bookmarkEnd w:id="29"/>
+    <w:bookmarkStart w:id="30" w:name="X10867868294e7764879b15ec02908b76c278dc8"/>
+    <w:p>
+      <w:pPr>
+        <w:pStyle w:val="Heading3"/>
+      </w:pPr>
+      <w:r>
+        <w:t xml:space="preserve">Table 9 - Rates of oxygen uptake expressed as mmol O</w:t>
+      </w:r>
+      <w:r>
+        <w:rPr>
+          <w:vertAlign w:val="subscript"/>
+        </w:rPr>
+        <w:t xml:space="preserve">2</w:t>
+      </w:r>
+      <w:r>
+        <w:t xml:space="preserve"> </w:t>
+      </w:r>
+      <w:r>
+        <w:t xml:space="preserve">kg</w:t>
+      </w:r>
+      <w:r>
+        <w:rPr>
+          <w:vertAlign w:val="superscript"/>
+        </w:rPr>
+        <w:t xml:space="preserve">-1</w:t>
+      </w:r>
+      <w:r>
+        <w:t xml:space="preserve"> </w:t>
+      </w:r>
+      <w:r>
+        <w:t xml:space="preserve">h</w:t>
+      </w:r>
+      <w:r>
+        <w:rPr>
+          <w:vertAlign w:val="superscript"/>
+        </w:rPr>
+        <w:t xml:space="preserve">-1</w:t>
+      </w:r>
+      <w:r>
+        <w:t xml:space="preserve"> </w:t>
+      </w:r>
+      <w:r>
+        <w:t xml:space="preserve">in crabs submerged in seawater, exposed to roughly one hour aerial exposure and then resubmerged</w:t>
+      </w:r>
+    </w:p>
+    <w:tbl xmlns:w="http://schemas.openxmlformats.org/wordprocessingml/2006/main" xmlns:r="http://schemas.openxmlformats.org/officeDocument/2006/relationships" xmlns:w14="http://schemas.microsoft.com/office/word/2010/wordml" xmlns:wp="http://schemas.openxmlformats.org/drawingml/2006/wordprocessingDrawing" xmlns:a="http://schemas.openxmlformats.org/drawingml/2006/main" xmlns:pic="http://schemas.openxmlformats.org/drawingml/2006/picture">
+      <w:tblPr>
+        <w:tblLayout w:type="fixed"/>
+        <w:jc w:val="center"/>
+        <w:tblLook w:firstRow="1" w:lastRow="0" w:firstColumn="0" w:lastColumn="0" w:noHBand="0" w:noVBand="1"/>
+      </w:tblPr>
+      <w:tblGrid>
+        <w:gridCol w:w="1080"/>
+        <w:gridCol w:w="1080"/>
+        <w:gridCol w:w="1080"/>
+        <w:gridCol w:w="1080"/>
+      </w:tblGrid>
+      <w:tr>
+        <w:trPr>
+          <w:trHeight w:val="360" w:hRule="auto"/>
+          <w:tblHeader/>
+        </w:trPr>
+        header1
+        <w:tc>
+          <w:tcPr>
+            <w:tcBorders>
+              <w:bottom w:val="single" w:sz="12" w:space="0" w:color="666666"/>
+              <w:top w:val="single" w:sz="12" w:space="0" w:color="666666"/>
+              <w:left w:val="none" w:sz="0" w:space="0" w:color="000000"/>
+              <w:right w:val="none" w:sz="0" w:space="0" w:color="000000"/>
+            </w:tcBorders>
+            <w:shd w:val="clear" w:color="auto" w:fill="FFFFFF"/>
+            <w:tcMar>
+              <w:top w:w="0" w:type="dxa"/>
+              <w:bottom w:w="0" w:type="dxa"/>
+              <w:left w:w="0" w:type="dxa"/>
+              <w:right w:w="0" w:type="dxa"/>
+            </w:tcMar>
+            <w:vAlign w:val="center"/>
+          </w:tcPr>
+          <w:p>
+            <w:pPr>
+              <w:pStyle w:val="Normal"/>
+              <w:jc w:val="left"/>
+              <w:pBdr>
+                <w:bottom w:val="none" w:sz="0" w:space="0" w:color="000000"/>
+                <w:top w:val="none" w:sz="0" w:space="0" w:color="000000"/>
+                <w:left w:val="none" w:sz="0" w:space="0" w:color="000000"/>
+                <w:right w:val="none" w:sz="0" w:space="0" w:color="000000"/>
+              </w:pBdr>
+              <w:spacing w:after="100" w:before="100" w:line="240"/>
+              <w:ind w:left="100" w:right="100" w:firstLine="0" w:firstLineChars="0"/>
+              <w:rPr>
+                <w:rFonts w:ascii="Arial" w:hAnsi="Arial" w:eastAsia="Arial" w:cs="Arial"/>
+                <w:i w:val="false"/>
+                <w:b w:val="true"/>
+                <w:u w:val="none"/>
+                <w:sz w:val="22"/>
+                <w:szCs w:val="22"/>
+                <w:color w:val="000000"/>
+              </w:rPr>
+            </w:pPr>
+            <w:r xmlns:w="http://schemas.openxmlformats.org/wordprocessingml/2006/main" xmlns:wp="http://schemas.openxmlformats.org/drawingml/2006/wordprocessingDrawing" xmlns:r="http://schemas.openxmlformats.org/officeDocument/2006/relationships" xmlns:w14="http://schemas.microsoft.com/office/word/2010/wordml">
+              <w:rPr>
+                <w:rFonts w:ascii="Arial" w:hAnsi="Arial" w:eastAsia="Arial" w:cs="Arial"/>
+                <w:i w:val="false"/>
+                <w:b w:val="true"/>
+                <w:u w:val="none"/>
+                <w:sz w:val="22"/>
+                <w:szCs w:val="22"/>
+                <w:color w:val="000000"/>
+              </w:rPr>
+              <w:t xml:space="preserve">Crab</w:t>
+            </w:r>
+            <w:r xmlns:w="http://schemas.openxmlformats.org/wordprocessingml/2006/main" xmlns:wp="http://schemas.openxmlformats.org/drawingml/2006/wordprocessingDrawing" xmlns:r="http://schemas.openxmlformats.org/officeDocument/2006/relationships" xmlns:w14="http://schemas.microsoft.com/office/word/2010/wordml">
+              <w:rPr>
+                <w:rFonts w:ascii="Arial" w:hAnsi="Arial" w:eastAsia="Arial" w:cs="Arial"/>
+                <w:i w:val="false"/>
+                <w:b w:val="true"/>
+                <w:u w:val="none"/>
+                <w:sz w:val="22"/>
+                <w:szCs w:val="22"/>
+                <w:color w:val="000000"/>
+              </w:rPr>
+              <w:br/>
+            </w:r>
+            <w:r xmlns:w="http://schemas.openxmlformats.org/wordprocessingml/2006/main" xmlns:wp="http://schemas.openxmlformats.org/drawingml/2006/wordprocessingDrawing" xmlns:r="http://schemas.openxmlformats.org/officeDocument/2006/relationships" xmlns:w14="http://schemas.microsoft.com/office/word/2010/wordml">
+              <w:rPr>
+                <w:rFonts w:ascii="Arial" w:hAnsi="Arial" w:eastAsia="Arial" w:cs="Arial"/>
+                <w:i w:val="false"/>
+                <w:b w:val="true"/>
+                <w:u w:val="none"/>
+                <w:sz w:val="22"/>
+                <w:szCs w:val="22"/>
+                <w:color w:val="000000"/>
+              </w:rPr>
+              <w:t xml:space="preserve">Name</w:t>
+            </w:r>
+          </w:p>
+        </w:tc>
+        <w:tc>
+          <w:tcPr>
+            <w:tcBorders>
+              <w:bottom w:val="single" w:sz="12" w:space="0" w:color="666666"/>
+              <w:top w:val="single" w:sz="12" w:space="0" w:color="666666"/>
+              <w:left w:val="none" w:sz="0" w:space="0" w:color="000000"/>
+              <w:right w:val="none" w:sz="0" w:space="0" w:color="000000"/>
+            </w:tcBorders>
+            <w:shd w:val="clear" w:color="auto" w:fill="FFFFFF"/>
+            <w:tcMar>
+              <w:top w:w="0" w:type="dxa"/>
+              <w:bottom w:w="0" w:type="dxa"/>
+              <w:left w:w="0" w:type="dxa"/>
+              <w:right w:w="0" w:type="dxa"/>
+            </w:tcMar>
+            <w:vAlign w:val="center"/>
+          </w:tcPr>
+          <w:p>
+            <w:pPr>
+              <w:pStyle w:val="Normal"/>
+              <w:jc w:val="right"/>
+              <w:pBdr>
+                <w:bottom w:val="none" w:sz="0" w:space="0" w:color="000000"/>
+                <w:top w:val="none" w:sz="0" w:space="0" w:color="000000"/>
+                <w:left w:val="none" w:sz="0" w:space="0" w:color="000000"/>
+                <w:right w:val="none" w:sz="0" w:space="0" w:color="000000"/>
+              </w:pBdr>
+              <w:spacing w:after="100" w:before="100" w:line="240"/>
+              <w:ind w:left="100" w:right="100" w:firstLine="0" w:firstLineChars="0"/>
+              <w:rPr>
+                <w:rFonts w:ascii="Arial" w:hAnsi="Arial" w:eastAsia="Arial" w:cs="Arial"/>
+                <w:i w:val="false"/>
+                <w:b w:val="true"/>
+                <w:u w:val="none"/>
+                <w:sz w:val="22"/>
+                <w:szCs w:val="22"/>
+                <w:color w:val="000000"/>
+              </w:rPr>
+            </w:pPr>
+            <w:r xmlns:w="http://schemas.openxmlformats.org/wordprocessingml/2006/main" xmlns:wp="http://schemas.openxmlformats.org/drawingml/2006/wordprocessingDrawing" xmlns:r="http://schemas.openxmlformats.org/officeDocument/2006/relationships" xmlns:w14="http://schemas.microsoft.com/office/word/2010/wordml">
+              <w:rPr>
+                <w:rFonts w:ascii="Arial" w:hAnsi="Arial" w:eastAsia="Arial" w:cs="Arial"/>
+                <w:i w:val="false"/>
+                <w:b w:val="true"/>
+                <w:u w:val="none"/>
+                <w:sz w:val="22"/>
+                <w:szCs w:val="22"/>
+                <w:color w:val="000000"/>
+              </w:rPr>
+              <w:t xml:space="preserve">Submerged</w:t>
+            </w:r>
+          </w:p>
+        </w:tc>
+        <w:tc>
+          <w:tcPr>
+            <w:tcBorders>
+              <w:bottom w:val="single" w:sz="12" w:space="0" w:color="666666"/>
+              <w:top w:val="single" w:sz="12" w:space="0" w:color="666666"/>
+              <w:left w:val="none" w:sz="0" w:space="0" w:color="000000"/>
+              <w:right w:val="none" w:sz="0" w:space="0" w:color="000000"/>
+            </w:tcBorders>
+            <w:shd w:val="clear" w:color="auto" w:fill="FFFFFF"/>
+            <w:tcMar>
+              <w:top w:w="0" w:type="dxa"/>
+              <w:bottom w:w="0" w:type="dxa"/>
+              <w:left w:w="0" w:type="dxa"/>
+              <w:right w:w="0" w:type="dxa"/>
+            </w:tcMar>
+            <w:vAlign w:val="center"/>
+          </w:tcPr>
+          <w:p>
+            <w:pPr>
+              <w:pStyle w:val="Normal"/>
+              <w:jc w:val="right"/>
+              <w:pBdr>
+                <w:bottom w:val="none" w:sz="0" w:space="0" w:color="000000"/>
+                <w:top w:val="none" w:sz="0" w:space="0" w:color="000000"/>
+                <w:left w:val="none" w:sz="0" w:space="0" w:color="000000"/>
+                <w:right w:val="none" w:sz="0" w:space="0" w:color="000000"/>
+              </w:pBdr>
+              <w:spacing w:after="100" w:before="100" w:line="240"/>
+              <w:ind w:left="100" w:right="100" w:firstLine="0" w:firstLineChars="0"/>
+              <w:rPr>
+                <w:rFonts w:ascii="Arial" w:hAnsi="Arial" w:eastAsia="Arial" w:cs="Arial"/>
+                <w:i w:val="false"/>
+                <w:b w:val="true"/>
+                <w:u w:val="none"/>
+                <w:sz w:val="22"/>
+                <w:szCs w:val="22"/>
+                <w:color w:val="000000"/>
+              </w:rPr>
+            </w:pPr>
+            <w:r xmlns:w="http://schemas.openxmlformats.org/wordprocessingml/2006/main" xmlns:wp="http://schemas.openxmlformats.org/drawingml/2006/wordprocessingDrawing" xmlns:r="http://schemas.openxmlformats.org/officeDocument/2006/relationships" xmlns:w14="http://schemas.microsoft.com/office/word/2010/wordml">
+              <w:rPr>
+                <w:rFonts w:ascii="Arial" w:hAnsi="Arial" w:eastAsia="Arial" w:cs="Arial"/>
+                <w:i w:val="false"/>
+                <w:b w:val="true"/>
+                <w:u w:val="none"/>
+                <w:sz w:val="22"/>
+                <w:szCs w:val="22"/>
+                <w:color w:val="000000"/>
+              </w:rPr>
+              <w:t xml:space="preserve">Aerial Exposure</w:t>
+            </w:r>
+          </w:p>
+        </w:tc>
+        <w:tc>
+          <w:tcPr>
+            <w:tcBorders>
+              <w:bottom w:val="single" w:sz="12" w:space="0" w:color="666666"/>
+              <w:top w:val="single" w:sz="12" w:space="0" w:color="666666"/>
+              <w:left w:val="none" w:sz="0" w:space="0" w:color="000000"/>
+              <w:right w:val="none" w:sz="0" w:space="0" w:color="000000"/>
+            </w:tcBorders>
+            <w:shd w:val="clear" w:color="auto" w:fill="FFFFFF"/>
+            <w:tcMar>
+              <w:top w:w="0" w:type="dxa"/>
+              <w:bottom w:w="0" w:type="dxa"/>
+              <w:left w:w="0" w:type="dxa"/>
+              <w:right w:w="0" w:type="dxa"/>
+            </w:tcMar>
+            <w:vAlign w:val="center"/>
+          </w:tcPr>
+          <w:p>
+            <w:pPr>
+              <w:pStyle w:val="Normal"/>
+              <w:jc w:val="right"/>
+              <w:pBdr>
+                <w:bottom w:val="none" w:sz="0" w:space="0" w:color="000000"/>
+                <w:top w:val="none" w:sz="0" w:space="0" w:color="000000"/>
+                <w:left w:val="none" w:sz="0" w:space="0" w:color="000000"/>
+                <w:right w:val="none" w:sz="0" w:space="0" w:color="000000"/>
+              </w:pBdr>
+              <w:spacing w:after="100" w:before="100" w:line="240"/>
+              <w:ind w:left="100" w:right="100" w:firstLine="0" w:firstLineChars="0"/>
+              <w:rPr>
+                <w:rFonts w:ascii="Arial" w:hAnsi="Arial" w:eastAsia="Arial" w:cs="Arial"/>
+                <w:i w:val="false"/>
+                <w:b w:val="true"/>
+                <w:u w:val="none"/>
+                <w:sz w:val="22"/>
+                <w:szCs w:val="22"/>
+                <w:color w:val="000000"/>
+              </w:rPr>
+            </w:pPr>
+            <w:r xmlns:w="http://schemas.openxmlformats.org/wordprocessingml/2006/main" xmlns:wp="http://schemas.openxmlformats.org/drawingml/2006/wordprocessingDrawing" xmlns:r="http://schemas.openxmlformats.org/officeDocument/2006/relationships" xmlns:w14="http://schemas.microsoft.com/office/word/2010/wordml">
+              <w:rPr>
+                <w:rFonts w:ascii="Arial" w:hAnsi="Arial" w:eastAsia="Arial" w:cs="Arial"/>
+                <w:i w:val="false"/>
+                <w:b w:val="true"/>
+                <w:u w:val="none"/>
+                <w:sz w:val="22"/>
+                <w:szCs w:val="22"/>
+                <w:color w:val="000000"/>
+              </w:rPr>
+              <w:t xml:space="preserve">Resubmerged</w:t>
+            </w:r>
+          </w:p>
+        </w:tc>
+      </w:tr>
+      <w:tr>
+        <w:trPr>
+          <w:trHeight w:val="360" w:hRule="auto"/>
+        </w:trPr>
+        body1
+        <w:tc>
+          <w:tcPr>
+            <w:tcBorders>
+              <w:bottom w:val="single" w:sz="6" w:space="0" w:color="666666"/>
+              <w:top w:val="single" w:sz="12" w:space="0" w:color="666666"/>
+              <w:left w:val="none" w:sz="0" w:space="0" w:color="000000"/>
+              <w:right w:val="none" w:sz="0" w:space="0" w:color="000000"/>
+            </w:tcBorders>
+            <w:shd w:val="clear" w:color="auto" w:fill="FFFFFF"/>
+            <w:tcMar>
+              <w:top w:w="0" w:type="dxa"/>
+              <w:bottom w:w="0" w:type="dxa"/>
+              <w:left w:w="0" w:type="dxa"/>
+              <w:right w:w="0" w:type="dxa"/>
+            </w:tcMar>
+            <w:vAlign w:val="center"/>
+          </w:tcPr>
+          <w:p>
+            <w:pPr>
+              <w:pStyle w:val="Normal"/>
+              <w:jc w:val="left"/>
+              <w:pBdr>
+                <w:bottom w:val="none" w:sz="0" w:space="0" w:color="000000"/>
+                <w:top w:val="none" w:sz="0" w:space="0" w:color="000000"/>
+                <w:left w:val="none" w:sz="0" w:space="0" w:color="000000"/>
+                <w:right w:val="none" w:sz="0" w:space="0" w:color="000000"/>
+              </w:pBdr>
+              <w:spacing w:after="100" w:before="100" w:line="240"/>
+              <w:ind w:left="100" w:right="100" w:firstLine="0" w:firstLineChars="0"/>
+              <w:rPr>
+                <w:rFonts w:ascii="Arial" w:hAnsi="Arial" w:eastAsia="Arial" w:cs="Arial"/>
+                <w:i w:val="false"/>
+                <w:b w:val="false"/>
+                <w:u w:val="none"/>
+                <w:sz w:val="22"/>
+                <w:szCs w:val="22"/>
+                <w:color w:val="000000"/>
+              </w:rPr>
+            </w:pPr>
+            <w:r xmlns:w="http://schemas.openxmlformats.org/wordprocessingml/2006/main" xmlns:wp="http://schemas.openxmlformats.org/drawingml/2006/wordprocessingDrawing" xmlns:r="http://schemas.openxmlformats.org/officeDocument/2006/relationships" xmlns:w14="http://schemas.microsoft.com/office/word/2010/wordml">
+              <w:rPr>
+                <w:rFonts w:ascii="Arial" w:hAnsi="Arial" w:eastAsia="Arial" w:cs="Arial"/>
+                <w:i w:val="false"/>
+                <w:b w:val="false"/>
+                <w:u w:val="none"/>
+                <w:sz w:val="22"/>
+                <w:szCs w:val="22"/>
+                <w:color w:val="000000"/>
+              </w:rPr>
+              <w:t xml:space="preserve">A1</w:t>
+            </w:r>
+          </w:p>
+        </w:tc>
+        <w:tc>
+          <w:tcPr>
+            <w:tcBorders>
+              <w:bottom w:val="single" w:sz="6" w:space="0" w:color="666666"/>
+              <w:top w:val="single" w:sz="12" w:space="0" w:color="666666"/>
+              <w:left w:val="none" w:sz="0" w:space="0" w:color="000000"/>
+              <w:right w:val="none" w:sz="0" w:space="0" w:color="000000"/>
+            </w:tcBorders>
+            <w:shd w:val="clear" w:color="auto" w:fill="FFFFFF"/>
+            <w:tcMar>
+              <w:top w:w="0" w:type="dxa"/>
+              <w:bottom w:w="0" w:type="dxa"/>
+              <w:left w:w="0" w:type="dxa"/>
+              <w:right w:w="0" w:type="dxa"/>
+            </w:tcMar>
+            <w:vAlign w:val="center"/>
+          </w:tcPr>
+          <w:p>
+            <w:pPr>
+              <w:pStyle w:val="Normal"/>
+              <w:jc w:val="right"/>
+              <w:pBdr>
+                <w:bottom w:val="none" w:sz="0" w:space="0" w:color="000000"/>
+                <w:top w:val="none" w:sz="0" w:space="0" w:color="000000"/>
+                <w:left w:val="none" w:sz="0" w:space="0" w:color="000000"/>
+                <w:right w:val="none" w:sz="0" w:space="0" w:color="000000"/>
+              </w:pBdr>
+              <w:spacing w:after="100" w:before="100" w:line="240"/>
+              <w:ind w:left="100" w:right="100" w:firstLine="0" w:firstLineChars="0"/>
+              <w:rPr>
+                <w:rFonts w:ascii="Arial" w:hAnsi="Arial" w:eastAsia="Arial" w:cs="Arial"/>
+                <w:i w:val="false"/>
+                <w:b w:val="false"/>
+                <w:u w:val="none"/>
+                <w:sz w:val="22"/>
+                <w:szCs w:val="22"/>
+                <w:color w:val="000000"/>
+              </w:rPr>
+            </w:pPr>
+            <w:r xmlns:w="http://schemas.openxmlformats.org/wordprocessingml/2006/main" xmlns:wp="http://schemas.openxmlformats.org/drawingml/2006/wordprocessingDrawing" xmlns:r="http://schemas.openxmlformats.org/officeDocument/2006/relationships" xmlns:w14="http://schemas.microsoft.com/office/word/2010/wordml">
+              <w:rPr>
+                <w:rFonts w:ascii="Arial" w:hAnsi="Arial" w:eastAsia="Arial" w:cs="Arial"/>
+                <w:i w:val="false"/>
+                <w:b w:val="false"/>
+                <w:u w:val="none"/>
+                <w:sz w:val="22"/>
+                <w:szCs w:val="22"/>
+                <w:color w:val="000000"/>
+              </w:rPr>
+              <w:t xml:space="preserve">2.14</w:t>
+            </w:r>
+          </w:p>
+        </w:tc>
+        <w:tc>
+          <w:tcPr>
+            <w:tcBorders>
+              <w:bottom w:val="single" w:sz="6" w:space="0" w:color="666666"/>
+              <w:top w:val="single" w:sz="12" w:space="0" w:color="666666"/>
+              <w:left w:val="none" w:sz="0" w:space="0" w:color="000000"/>
+              <w:right w:val="none" w:sz="0" w:space="0" w:color="000000"/>
+            </w:tcBorders>
+            <w:shd w:val="clear" w:color="auto" w:fill="FFFFFF"/>
+            <w:tcMar>
+              <w:top w:w="0" w:type="dxa"/>
+              <w:bottom w:w="0" w:type="dxa"/>
+              <w:left w:w="0" w:type="dxa"/>
+              <w:right w:w="0" w:type="dxa"/>
+            </w:tcMar>
+            <w:vAlign w:val="center"/>
+          </w:tcPr>
+          <w:p>
+            <w:pPr>
+              <w:pStyle w:val="Normal"/>
+              <w:jc w:val="right"/>
+              <w:pBdr>
+                <w:bottom w:val="none" w:sz="0" w:space="0" w:color="000000"/>
+                <w:top w:val="none" w:sz="0" w:space="0" w:color="000000"/>
+                <w:left w:val="none" w:sz="0" w:space="0" w:color="000000"/>
+                <w:right w:val="none" w:sz="0" w:space="0" w:color="000000"/>
+              </w:pBdr>
+              <w:spacing w:after="100" w:before="100" w:line="240"/>
+              <w:ind w:left="100" w:right="100" w:firstLine="0" w:firstLineChars="0"/>
+              <w:rPr>
+                <w:rFonts w:ascii="Arial" w:hAnsi="Arial" w:eastAsia="Arial" w:cs="Arial"/>
+                <w:i w:val="false"/>
+                <w:b w:val="false"/>
+                <w:u w:val="none"/>
+                <w:sz w:val="22"/>
+                <w:szCs w:val="22"/>
+                <w:color w:val="000000"/>
+              </w:rPr>
+            </w:pPr>
+            <w:r xmlns:w="http://schemas.openxmlformats.org/wordprocessingml/2006/main" xmlns:wp="http://schemas.openxmlformats.org/drawingml/2006/wordprocessingDrawing" xmlns:r="http://schemas.openxmlformats.org/officeDocument/2006/relationships" xmlns:w14="http://schemas.microsoft.com/office/word/2010/wordml">
+              <w:rPr>
+                <w:rFonts w:ascii="Arial" w:hAnsi="Arial" w:eastAsia="Arial" w:cs="Arial"/>
+                <w:i w:val="false"/>
+                <w:b w:val="false"/>
+                <w:u w:val="none"/>
+                <w:sz w:val="22"/>
+                <w:szCs w:val="22"/>
+                <w:color w:val="000000"/>
+              </w:rPr>
+              <w:t xml:space="preserve">-1.46e-03</w:t>
+            </w:r>
+          </w:p>
+        </w:tc>
+        <w:tc>
+          <w:tcPr>
+            <w:tcBorders>
+              <w:bottom w:val="single" w:sz="6" w:space="0" w:color="666666"/>
+              <w:top w:val="single" w:sz="12" w:space="0" w:color="666666"/>
+              <w:left w:val="none" w:sz="0" w:space="0" w:color="000000"/>
+              <w:right w:val="none" w:sz="0" w:space="0" w:color="000000"/>
+            </w:tcBorders>
+            <w:shd w:val="clear" w:color="auto" w:fill="FFFFFF"/>
+            <w:tcMar>
+              <w:top w:w="0" w:type="dxa"/>
+              <w:bottom w:w="0" w:type="dxa"/>
+              <w:left w:w="0" w:type="dxa"/>
+              <w:right w:w="0" w:type="dxa"/>
+            </w:tcMar>
+            <w:vAlign w:val="center"/>
+          </w:tcPr>
+          <w:p>
+            <w:pPr>
+              <w:pStyle w:val="Normal"/>
+              <w:jc w:val="right"/>
+              <w:pBdr>
+                <w:bottom w:val="none" w:sz="0" w:space="0" w:color="000000"/>
+                <w:top w:val="none" w:sz="0" w:space="0" w:color="000000"/>
+                <w:left w:val="none" w:sz="0" w:space="0" w:color="000000"/>
+                <w:right w:val="none" w:sz="0" w:space="0" w:color="000000"/>
+              </w:pBdr>
+              <w:spacing w:after="100" w:before="100" w:line="240"/>
+              <w:ind w:left="100" w:right="100" w:firstLine="0" w:firstLineChars="0"/>
+              <w:rPr>
+                <w:rFonts w:ascii="Arial" w:hAnsi="Arial" w:eastAsia="Arial" w:cs="Arial"/>
+                <w:i w:val="false"/>
+                <w:b w:val="false"/>
+                <w:u w:val="none"/>
+                <w:sz w:val="22"/>
+                <w:szCs w:val="22"/>
+                <w:color w:val="000000"/>
+              </w:rPr>
+            </w:pPr>
+            <w:r xmlns:w="http://schemas.openxmlformats.org/wordprocessingml/2006/main" xmlns:wp="http://schemas.openxmlformats.org/drawingml/2006/wordprocessingDrawing" xmlns:r="http://schemas.openxmlformats.org/officeDocument/2006/relationships" xmlns:w14="http://schemas.microsoft.com/office/word/2010/wordml">
+              <w:rPr>
+                <w:rFonts w:ascii="Arial" w:hAnsi="Arial" w:eastAsia="Arial" w:cs="Arial"/>
+                <w:i w:val="false"/>
+                <w:b w:val="false"/>
+                <w:u w:val="none"/>
+                <w:sz w:val="22"/>
+                <w:szCs w:val="22"/>
+                <w:color w:val="000000"/>
+              </w:rPr>
+              <w:t xml:space="preserve">3.10</w:t>
+            </w:r>
+          </w:p>
+        </w:tc>
+      </w:tr>
+      <w:tr>
+        <w:trPr>
+          <w:trHeight w:val="360" w:hRule="auto"/>
+        </w:trPr>
+        body2
+        <w:tc>
+          <w:tcPr>
+            <w:tcBorders>
+              <w:bottom w:val="single" w:sz="12" w:space="0" w:color="666666"/>
+              <w:top w:val="single" w:sz="6" w:space="0" w:color="666666"/>
+              <w:left w:val="none" w:sz="0" w:space="0" w:color="000000"/>
+              <w:right w:val="none" w:sz="0" w:space="0" w:color="000000"/>
+            </w:tcBorders>
+            <w:shd w:val="clear" w:color="auto" w:fill="FFFFFF"/>
+            <w:tcMar>
+              <w:top w:w="0" w:type="dxa"/>
+              <w:bottom w:w="0" w:type="dxa"/>
+              <w:left w:w="0" w:type="dxa"/>
+              <w:right w:w="0" w:type="dxa"/>
+            </w:tcMar>
+            <w:vAlign w:val="center"/>
+          </w:tcPr>
+          <w:p>
+            <w:pPr>
+              <w:pStyle w:val="Normal"/>
+              <w:jc w:val="left"/>
+              <w:pBdr>
+                <w:bottom w:val="none" w:sz="0" w:space="0" w:color="000000"/>
+                <w:top w:val="none" w:sz="0" w:space="0" w:color="000000"/>
+                <w:left w:val="none" w:sz="0" w:space="0" w:color="000000"/>
+                <w:right w:val="none" w:sz="0" w:space="0" w:color="000000"/>
+              </w:pBdr>
+              <w:spacing w:after="100" w:before="100" w:line="240"/>
+              <w:ind w:left="100" w:right="100" w:firstLine="0" w:firstLineChars="0"/>
+              <w:rPr>
+                <w:rFonts w:ascii="Arial" w:hAnsi="Arial" w:eastAsia="Arial" w:cs="Arial"/>
+                <w:i w:val="false"/>
+                <w:b w:val="false"/>
+                <w:u w:val="none"/>
+                <w:sz w:val="22"/>
+                <w:szCs w:val="22"/>
+                <w:color w:val="000000"/>
+              </w:rPr>
+            </w:pPr>
+            <w:r xmlns:w="http://schemas.openxmlformats.org/wordprocessingml/2006/main" xmlns:wp="http://schemas.openxmlformats.org/drawingml/2006/wordprocessingDrawing" xmlns:r="http://schemas.openxmlformats.org/officeDocument/2006/relationships" xmlns:w14="http://schemas.microsoft.com/office/word/2010/wordml">
+              <w:rPr>
+                <w:rFonts w:ascii="Arial" w:hAnsi="Arial" w:eastAsia="Arial" w:cs="Arial"/>
+                <w:i w:val="false"/>
+                <w:b w:val="false"/>
+                <w:u w:val="none"/>
+                <w:sz w:val="22"/>
+                <w:szCs w:val="22"/>
+                <w:color w:val="000000"/>
+              </w:rPr>
+              <w:t xml:space="preserve">A2</w:t>
+            </w:r>
+          </w:p>
+        </w:tc>
+        <w:tc>
+          <w:tcPr>
+            <w:tcBorders>
+              <w:bottom w:val="single" w:sz="12" w:space="0" w:color="666666"/>
+              <w:top w:val="single" w:sz="6" w:space="0" w:color="666666"/>
+              <w:left w:val="none" w:sz="0" w:space="0" w:color="000000"/>
+              <w:right w:val="none" w:sz="0" w:space="0" w:color="000000"/>
+            </w:tcBorders>
+            <w:shd w:val="clear" w:color="auto" w:fill="FFFFFF"/>
+            <w:tcMar>
+              <w:top w:w="0" w:type="dxa"/>
+              <w:bottom w:w="0" w:type="dxa"/>
+              <w:left w:w="0" w:type="dxa"/>
+              <w:right w:w="0" w:type="dxa"/>
+            </w:tcMar>
+            <w:vAlign w:val="center"/>
+          </w:tcPr>
+          <w:p>
+            <w:pPr>
+              <w:pStyle w:val="Normal"/>
+              <w:jc w:val="right"/>
+              <w:pBdr>
+                <w:bottom w:val="none" w:sz="0" w:space="0" w:color="000000"/>
+                <w:top w:val="none" w:sz="0" w:space="0" w:color="000000"/>
+                <w:left w:val="none" w:sz="0" w:space="0" w:color="000000"/>
+                <w:right w:val="none" w:sz="0" w:space="0" w:color="000000"/>
+              </w:pBdr>
+              <w:spacing w:after="100" w:before="100" w:line="240"/>
+              <w:ind w:left="100" w:right="100" w:firstLine="0" w:firstLineChars="0"/>
+              <w:rPr>
+                <w:rFonts w:ascii="Arial" w:hAnsi="Arial" w:eastAsia="Arial" w:cs="Arial"/>
+                <w:i w:val="false"/>
+                <w:b w:val="false"/>
+                <w:u w:val="none"/>
+                <w:sz w:val="22"/>
+                <w:szCs w:val="22"/>
+                <w:color w:val="000000"/>
+              </w:rPr>
+            </w:pPr>
+            <w:r xmlns:w="http://schemas.openxmlformats.org/wordprocessingml/2006/main" xmlns:wp="http://schemas.openxmlformats.org/drawingml/2006/wordprocessingDrawing" xmlns:r="http://schemas.openxmlformats.org/officeDocument/2006/relationships" xmlns:w14="http://schemas.microsoft.com/office/word/2010/wordml">
+              <w:rPr>
+                <w:rFonts w:ascii="Arial" w:hAnsi="Arial" w:eastAsia="Arial" w:cs="Arial"/>
+                <w:i w:val="false"/>
+                <w:b w:val="false"/>
+                <w:u w:val="none"/>
+                <w:sz w:val="22"/>
+                <w:szCs w:val="22"/>
+                <w:color w:val="000000"/>
+              </w:rPr>
+              <w:t xml:space="preserve">2.25</w:t>
+            </w:r>
+          </w:p>
+        </w:tc>
+        <w:tc>
+          <w:tcPr>
+            <w:tcBorders>
+              <w:bottom w:val="single" w:sz="12" w:space="0" w:color="666666"/>
+              <w:top w:val="single" w:sz="6" w:space="0" w:color="666666"/>
+              <w:left w:val="none" w:sz="0" w:space="0" w:color="000000"/>
+              <w:right w:val="none" w:sz="0" w:space="0" w:color="000000"/>
+            </w:tcBorders>
+            <w:shd w:val="clear" w:color="auto" w:fill="FFFFFF"/>
+            <w:tcMar>
+              <w:top w:w="0" w:type="dxa"/>
+              <w:bottom w:w="0" w:type="dxa"/>
+              <w:left w:w="0" w:type="dxa"/>
+              <w:right w:w="0" w:type="dxa"/>
+            </w:tcMar>
+            <w:vAlign w:val="center"/>
+          </w:tcPr>
+          <w:p>
+            <w:pPr>
+              <w:pStyle w:val="Normal"/>
+              <w:jc w:val="right"/>
+              <w:pBdr>
+                <w:bottom w:val="none" w:sz="0" w:space="0" w:color="000000"/>
+                <w:top w:val="none" w:sz="0" w:space="0" w:color="000000"/>
+                <w:left w:val="none" w:sz="0" w:space="0" w:color="000000"/>
+                <w:right w:val="none" w:sz="0" w:space="0" w:color="000000"/>
+              </w:pBdr>
+              <w:spacing w:after="100" w:before="100" w:line="240"/>
+              <w:ind w:left="100" w:right="100" w:firstLine="0" w:firstLineChars="0"/>
+              <w:rPr>
+                <w:rFonts w:ascii="Arial" w:hAnsi="Arial" w:eastAsia="Arial" w:cs="Arial"/>
+                <w:i w:val="false"/>
+                <w:b w:val="false"/>
+                <w:u w:val="none"/>
+                <w:sz w:val="22"/>
+                <w:szCs w:val="22"/>
+                <w:color w:val="000000"/>
+              </w:rPr>
+            </w:pPr>
+            <w:r xmlns:w="http://schemas.openxmlformats.org/wordprocessingml/2006/main" xmlns:wp="http://schemas.openxmlformats.org/drawingml/2006/wordprocessingDrawing" xmlns:r="http://schemas.openxmlformats.org/officeDocument/2006/relationships" xmlns:w14="http://schemas.microsoft.com/office/word/2010/wordml">
+              <w:rPr>
+                <w:rFonts w:ascii="Arial" w:hAnsi="Arial" w:eastAsia="Arial" w:cs="Arial"/>
+                <w:i w:val="false"/>
+                <w:b w:val="false"/>
+                <w:u w:val="none"/>
+                <w:sz w:val="22"/>
+                <w:szCs w:val="22"/>
+                <w:color w:val="000000"/>
+              </w:rPr>
+              <w:t xml:space="preserve">1.58e-03</w:t>
+            </w:r>
+          </w:p>
+        </w:tc>
+        <w:tc>
+          <w:tcPr>
+            <w:tcBorders>
+              <w:bottom w:val="single" w:sz="12" w:space="0" w:color="666666"/>
+              <w:top w:val="single" w:sz="6" w:space="0" w:color="666666"/>
+              <w:left w:val="none" w:sz="0" w:space="0" w:color="000000"/>
+              <w:right w:val="none" w:sz="0" w:space="0" w:color="000000"/>
+            </w:tcBorders>
+            <w:shd w:val="clear" w:color="auto" w:fill="FFFFFF"/>
+            <w:tcMar>
+              <w:top w:w="0" w:type="dxa"/>
+              <w:bottom w:w="0" w:type="dxa"/>
+              <w:left w:w="0" w:type="dxa"/>
+              <w:right w:w="0" w:type="dxa"/>
+            </w:tcMar>
+            <w:vAlign w:val="center"/>
+          </w:tcPr>
+          <w:p>
+            <w:pPr>
+              <w:pStyle w:val="Normal"/>
+              <w:jc w:val="right"/>
+              <w:pBdr>
+                <w:bottom w:val="none" w:sz="0" w:space="0" w:color="000000"/>
+                <w:top w:val="none" w:sz="0" w:space="0" w:color="000000"/>
+                <w:left w:val="none" w:sz="0" w:space="0" w:color="000000"/>
+                <w:right w:val="none" w:sz="0" w:space="0" w:color="000000"/>
+              </w:pBdr>
+              <w:spacing w:after="100" w:before="100" w:line="240"/>
+              <w:ind w:left="100" w:right="100" w:firstLine="0" w:firstLineChars="0"/>
+              <w:rPr>
+                <w:rFonts w:ascii="Arial" w:hAnsi="Arial" w:eastAsia="Arial" w:cs="Arial"/>
+                <w:i w:val="false"/>
+                <w:b w:val="false"/>
+                <w:u w:val="none"/>
+                <w:sz w:val="22"/>
+                <w:szCs w:val="22"/>
+                <w:color w:val="000000"/>
+              </w:rPr>
+            </w:pPr>
+            <w:r xmlns:w="http://schemas.openxmlformats.org/wordprocessingml/2006/main" xmlns:wp="http://schemas.openxmlformats.org/drawingml/2006/wordprocessingDrawing" xmlns:r="http://schemas.openxmlformats.org/officeDocument/2006/relationships" xmlns:w14="http://schemas.microsoft.com/office/word/2010/wordml">
+              <w:rPr>
+                <w:rFonts w:ascii="Arial" w:hAnsi="Arial" w:eastAsia="Arial" w:cs="Arial"/>
+                <w:i w:val="false"/>
+                <w:b w:val="false"/>
+                <w:u w:val="none"/>
+                <w:sz w:val="22"/>
+                <w:szCs w:val="22"/>
+                <w:color w:val="000000"/>
+              </w:rPr>
+              <w:t xml:space="preserve">1.55</w:t>
+            </w:r>
+          </w:p>
+        </w:tc>
+      </w:tr>
+      <w:tr>
+        <w:trPr>
+          <w:trHeight w:val="360" w:hRule="auto"/>
+        </w:trPr>
+        footer1
+        <w:tc>
+          <w:tcPr>
+            <w:gridSpan w:val="4"/>
+            <w:tcBorders>
+              <w:bottom w:val="none" w:sz="0" w:space="0" w:color="FFFFFF"/>
+              <w:top w:val="single" w:sz="12" w:space="0" w:color="666666"/>
+              <w:left w:val="none" w:sz="0" w:space="0" w:color="FFFFFF"/>
+              <w:right w:val="none" w:sz="0" w:space="0" w:color="FFFFFF"/>
+            </w:tcBorders>
+            <w:shd w:val="clear" w:color="auto" w:fill="FFFFFF"/>
+            <w:tcMar>
+              <w:top w:w="0" w:type="dxa"/>
+              <w:bottom w:w="0" w:type="dxa"/>
+              <w:left w:w="0" w:type="dxa"/>
+              <w:right w:w="0" w:type="dxa"/>
+            </w:tcMar>
+            <w:vAlign w:val="center"/>
+          </w:tcPr>
+          <w:p>
+            <w:pPr>
+              <w:pStyle w:val="Normal"/>
+              <w:jc w:val="left"/>
+              <w:pBdr>
+                <w:bottom w:val="none" w:sz="0" w:space="0" w:color="000000"/>
+                <w:top w:val="none" w:sz="0" w:space="0" w:color="000000"/>
+                <w:left w:val="none" w:sz="0" w:space="0" w:color="000000"/>
+                <w:right w:val="none" w:sz="0" w:space="0" w:color="000000"/>
+              </w:pBdr>
+              <w:spacing w:after="100" w:before="100" w:line="240"/>
+              <w:ind w:left="100" w:right="100" w:firstLine="0" w:firstLineChars="0"/>
+              <w:rPr>
+                <w:rFonts w:ascii="Arial" w:hAnsi="Arial" w:eastAsia="Arial" w:cs="Arial"/>
+                <w:i w:val="false"/>
+                <w:b w:val="false"/>
+                <w:u w:val="none"/>
+                <w:sz w:val="22"/>
+                <w:szCs w:val="22"/>
+                <w:color w:val="666666"/>
+              </w:rPr>
+            </w:pPr>
+            <w:r xmlns:w="http://schemas.openxmlformats.org/wordprocessingml/2006/main" xmlns:wp="http://schemas.openxmlformats.org/drawingml/2006/wordprocessingDrawing" xmlns:r="http://schemas.openxmlformats.org/officeDocument/2006/relationships" xmlns:w14="http://schemas.microsoft.com/office/word/2010/wordml">
+              <w:rPr>
+                <w:rFonts w:ascii="Arial" w:hAnsi="Arial" w:eastAsia="Arial" w:cs="Arial"/>
+                <w:i w:val="false"/>
+                <w:b w:val="false"/>
+                <w:u w:val="none"/>
+                <w:sz w:val="22"/>
+                <w:szCs w:val="22"/>
+                <w:color w:val="666666"/>
+              </w:rPr>
+              <w:t xml:space="preserve">Data collected on 2025-01-30 at Deiniol Road, Brambell Building, 1st Floor Lab B1</w:t>
+            </w:r>
+          </w:p>
+        </w:tc>
+      </w:tr>
+    </w:tbl>
     <w:bookmarkEnd w:id="30"/>
+    <w:bookmarkEnd w:id="31"/>
     <w:sectPr/>
   </w:body>
 </w:document>

</xml_diff>

<commit_message>
bit a crab, bit a bird, bit a frog
</commit_message>
<xml_diff>
--- a/BSX2030/crab.docx
+++ b/BSX2030/crab.docx
@@ -51,7 +51,7 @@
         <w:pStyle w:val="Date"/>
       </w:pPr>
       <w:r>
-        <w:t xml:space="preserve">2025-02-16</w:t>
+        <w:t xml:space="preserve">2025-02-18</w:t>
       </w:r>
     </w:p>
     <w:bookmarkStart w:id="20" w:name="practical-1-assessment"/>
@@ -8349,7 +8349,220 @@
               <w:left w:val="none" w:sz="0" w:space="0" w:color="000000"/>
               <w:right w:val="none" w:sz="0" w:space="0" w:color="000000"/>
             </w:tcBorders>
-            <w:shd w:val="clear" w:color="auto" w:fill="FFFFFF"/>
+            <w:shd w:val="clear" w:color="auto" w:fill="E5E5E5"/>
+            <w:tcMar>
+              <w:top w:w="0" w:type="dxa"/>
+              <w:bottom w:w="0" w:type="dxa"/>
+              <w:left w:w="0" w:type="dxa"/>
+              <w:right w:w="0" w:type="dxa"/>
+            </w:tcMar>
+            <w:vAlign w:val="center"/>
+          </w:tcPr>
+          <w:p>
+            <w:pPr>
+              <w:pStyle w:val="Normal"/>
+              <w:jc w:val="left"/>
+              <w:pBdr>
+                <w:bottom w:val="none" w:sz="0" w:space="0" w:color="000000"/>
+                <w:top w:val="none" w:sz="0" w:space="0" w:color="000000"/>
+                <w:left w:val="none" w:sz="0" w:space="0" w:color="000000"/>
+                <w:right w:val="none" w:sz="0" w:space="0" w:color="000000"/>
+              </w:pBdr>
+              <w:spacing w:after="100" w:before="100" w:line="240"/>
+              <w:ind w:left="100" w:right="100" w:firstLine="0" w:firstLineChars="0"/>
+              <w:rPr>
+                <w:rFonts w:ascii="Arial" w:hAnsi="Arial" w:eastAsia="Arial" w:cs="Arial"/>
+                <w:i w:val="false"/>
+                <w:b w:val="true"/>
+                <w:u w:val="none"/>
+                <w:sz w:val="22"/>
+                <w:szCs w:val="22"/>
+                <w:color w:val="000000"/>
+              </w:rPr>
+            </w:pPr>
+            <w:r xmlns:w="http://schemas.openxmlformats.org/wordprocessingml/2006/main" xmlns:wp="http://schemas.openxmlformats.org/drawingml/2006/wordprocessingDrawing" xmlns:r="http://schemas.openxmlformats.org/officeDocument/2006/relationships" xmlns:w14="http://schemas.microsoft.com/office/word/2010/wordml">
+              <w:rPr>
+                <w:rFonts w:ascii="Arial" w:hAnsi="Arial" w:eastAsia="Arial" w:cs="Arial"/>
+                <w:i w:val="false"/>
+                <w:b w:val="true"/>
+                <w:u w:val="none"/>
+                <w:sz w:val="22"/>
+                <w:szCs w:val="22"/>
+                <w:color w:val="000000"/>
+              </w:rPr>
+              <w:t xml:space="preserve"/>
+            </w:r>
+          </w:p>
+        </w:tc>
+        <w:tc>
+          <w:tcPr>
+            <w:gridSpan w:val="3"/>
+            <w:tcBorders>
+              <w:bottom w:val="single" w:sz="12" w:space="0" w:color="666666"/>
+              <w:top w:val="single" w:sz="12" w:space="0" w:color="666666"/>
+              <w:left w:val="none" w:sz="0" w:space="0" w:color="000000"/>
+              <w:right w:val="none" w:sz="0" w:space="0" w:color="000000"/>
+            </w:tcBorders>
+            <w:shd w:val="clear" w:color="auto" w:fill="FFFFFF"/>
+            <w:tcMar>
+              <w:top w:w="0" w:type="dxa"/>
+              <w:bottom w:w="0" w:type="dxa"/>
+              <w:left w:w="0" w:type="dxa"/>
+              <w:right w:w="0" w:type="dxa"/>
+            </w:tcMar>
+            <w:vAlign w:val="center"/>
+          </w:tcPr>
+          <w:p>
+            <w:pPr>
+              <w:pStyle w:val="Normal"/>
+              <w:jc w:val="center"/>
+              <w:pBdr>
+                <w:bottom w:val="none" w:sz="0" w:space="0" w:color="000000"/>
+                <w:top w:val="none" w:sz="0" w:space="0" w:color="000000"/>
+                <w:left w:val="none" w:sz="0" w:space="0" w:color="000000"/>
+                <w:right w:val="none" w:sz="0" w:space="0" w:color="000000"/>
+              </w:pBdr>
+              <w:spacing w:after="100" w:before="100" w:line="240"/>
+              <w:ind w:left="100" w:right="100" w:firstLine="0" w:firstLineChars="0"/>
+              <w:rPr>
+                <w:rFonts w:ascii="Arial" w:hAnsi="Arial" w:eastAsia="Arial" w:cs="Arial"/>
+                <w:i w:val="false"/>
+                <w:b w:val="true"/>
+                <w:u w:val="none"/>
+                <w:sz w:val="22"/>
+                <w:szCs w:val="22"/>
+                <w:color w:val="000000"/>
+              </w:rPr>
+            </w:pPr>
+            <w:r xmlns:w="http://schemas.openxmlformats.org/wordprocessingml/2006/main" xmlns:wp="http://schemas.openxmlformats.org/drawingml/2006/wordprocessingDrawing" xmlns:r="http://schemas.openxmlformats.org/officeDocument/2006/relationships" xmlns:w14="http://schemas.microsoft.com/office/word/2010/wordml">
+              <w:rPr>
+                <w:rFonts w:ascii="Arial" w:hAnsi="Arial" w:eastAsia="Arial" w:cs="Arial"/>
+                <w:i w:val="false"/>
+                <w:b w:val="true"/>
+                <w:u w:val="none"/>
+                <w:sz w:val="22"/>
+                <w:szCs w:val="22"/>
+                <w:color w:val="000000"/>
+              </w:rPr>
+              <w:t xml:space="preserve">Change in Oxygen uptake rate</w:t>
+            </w:r>
+            <w:r xmlns:w="http://schemas.openxmlformats.org/wordprocessingml/2006/main" xmlns:wp="http://schemas.openxmlformats.org/drawingml/2006/wordprocessingDrawing" xmlns:r="http://schemas.openxmlformats.org/officeDocument/2006/relationships" xmlns:w14="http://schemas.microsoft.com/office/word/2010/wordml">
+              <w:rPr>
+                <w:rFonts w:ascii="Arial" w:hAnsi="Arial" w:eastAsia="Arial" w:cs="Arial"/>
+                <w:i w:val="false"/>
+                <w:b w:val="true"/>
+                <w:u w:val="none"/>
+                <w:sz w:val="22"/>
+                <w:szCs w:val="22"/>
+                <w:color w:val="000000"/>
+              </w:rPr>
+              <w:br/>
+            </w:r>
+            <w:r xmlns:w="http://schemas.openxmlformats.org/wordprocessingml/2006/main" xmlns:wp="http://schemas.openxmlformats.org/drawingml/2006/wordprocessingDrawing" xmlns:r="http://schemas.openxmlformats.org/officeDocument/2006/relationships" xmlns:w14="http://schemas.microsoft.com/office/word/2010/wordml">
+              <w:rPr>
+                <w:rFonts w:ascii="Arial" w:hAnsi="Arial" w:eastAsia="Arial" w:cs="Arial"/>
+                <w:i w:val="false"/>
+                <w:b w:val="true"/>
+                <w:u w:val="none"/>
+                <w:sz w:val="22"/>
+                <w:szCs w:val="22"/>
+                <w:color w:val="000000"/>
+              </w:rPr>
+              <w:t xml:space="preserve">(Δ mmol O</w:t>
+            </w:r>
+            <w:r xmlns:w="http://schemas.openxmlformats.org/wordprocessingml/2006/main" xmlns:wp="http://schemas.openxmlformats.org/drawingml/2006/wordprocessingDrawing" xmlns:r="http://schemas.openxmlformats.org/officeDocument/2006/relationships" xmlns:w14="http://schemas.microsoft.com/office/word/2010/wordml">
+              <w:rPr>
+                <w:rFonts w:ascii="Arial" w:hAnsi="Arial" w:eastAsia="Arial" w:cs="Arial"/>
+                <w:i w:val="false"/>
+                <w:b w:val="true"/>
+                <w:u w:val="none"/>
+                <w:vertAlign w:val="subscript"/>
+                <w:sz w:val="22"/>
+                <w:szCs w:val="22"/>
+                <w:color w:val="000000"/>
+              </w:rPr>
+              <w:t xml:space="preserve">2</w:t>
+            </w:r>
+            <w:r xmlns:w="http://schemas.openxmlformats.org/wordprocessingml/2006/main" xmlns:wp="http://schemas.openxmlformats.org/drawingml/2006/wordprocessingDrawing" xmlns:r="http://schemas.openxmlformats.org/officeDocument/2006/relationships" xmlns:w14="http://schemas.microsoft.com/office/word/2010/wordml">
+              <w:rPr>
+                <w:rFonts w:ascii="Arial" w:hAnsi="Arial" w:eastAsia="Arial" w:cs="Arial"/>
+                <w:i w:val="false"/>
+                <w:b w:val="true"/>
+                <w:u w:val="none"/>
+                <w:sz w:val="22"/>
+                <w:szCs w:val="22"/>
+                <w:color w:val="000000"/>
+              </w:rPr>
+              <w:t xml:space="preserve"> kg</w:t>
+            </w:r>
+            <w:r xmlns:w="http://schemas.openxmlformats.org/wordprocessingml/2006/main" xmlns:wp="http://schemas.openxmlformats.org/drawingml/2006/wordprocessingDrawing" xmlns:r="http://schemas.openxmlformats.org/officeDocument/2006/relationships" xmlns:w14="http://schemas.microsoft.com/office/word/2010/wordml">
+              <w:rPr>
+                <w:rFonts w:ascii="Arial" w:hAnsi="Arial" w:eastAsia="Arial" w:cs="Arial"/>
+                <w:i w:val="false"/>
+                <w:b w:val="true"/>
+                <w:u w:val="none"/>
+                <w:vertAlign w:val="superscript"/>
+                <w:sz w:val="22"/>
+                <w:szCs w:val="22"/>
+                <w:color w:val="000000"/>
+              </w:rPr>
+              <w:t xml:space="preserve">-1</w:t>
+            </w:r>
+            <w:r xmlns:w="http://schemas.openxmlformats.org/wordprocessingml/2006/main" xmlns:wp="http://schemas.openxmlformats.org/drawingml/2006/wordprocessingDrawing" xmlns:r="http://schemas.openxmlformats.org/officeDocument/2006/relationships" xmlns:w14="http://schemas.microsoft.com/office/word/2010/wordml">
+              <w:rPr>
+                <w:rFonts w:ascii="Arial" w:hAnsi="Arial" w:eastAsia="Arial" w:cs="Arial"/>
+                <w:i w:val="false"/>
+                <w:b w:val="true"/>
+                <w:u w:val="none"/>
+                <w:sz w:val="22"/>
+                <w:szCs w:val="22"/>
+                <w:color w:val="000000"/>
+              </w:rPr>
+              <w:t xml:space="preserve"> h</w:t>
+            </w:r>
+            <w:r xmlns:w="http://schemas.openxmlformats.org/wordprocessingml/2006/main" xmlns:wp="http://schemas.openxmlformats.org/drawingml/2006/wordprocessingDrawing" xmlns:r="http://schemas.openxmlformats.org/officeDocument/2006/relationships" xmlns:w14="http://schemas.microsoft.com/office/word/2010/wordml">
+              <w:rPr>
+                <w:rFonts w:ascii="Arial" w:hAnsi="Arial" w:eastAsia="Arial" w:cs="Arial"/>
+                <w:i w:val="false"/>
+                <w:b w:val="true"/>
+                <w:u w:val="none"/>
+                <w:vertAlign w:val="superscript"/>
+                <w:sz w:val="22"/>
+                <w:szCs w:val="22"/>
+                <w:color w:val="000000"/>
+              </w:rPr>
+              <w:t xml:space="preserve">-1</w:t>
+            </w:r>
+            <w:r xmlns:w="http://schemas.openxmlformats.org/wordprocessingml/2006/main" xmlns:wp="http://schemas.openxmlformats.org/drawingml/2006/wordprocessingDrawing" xmlns:r="http://schemas.openxmlformats.org/officeDocument/2006/relationships" xmlns:w14="http://schemas.microsoft.com/office/word/2010/wordml">
+              <w:rPr>
+                <w:rFonts w:ascii="Arial" w:hAnsi="Arial" w:eastAsia="Arial" w:cs="Arial"/>
+                <w:i w:val="false"/>
+                <w:b w:val="true"/>
+                <w:u w:val="none"/>
+                <w:sz w:val="22"/>
+                <w:szCs w:val="22"/>
+                <w:color w:val="000000"/>
+              </w:rPr>
+              <w:t xml:space="preserve">)</w:t>
+            </w:r>
+          </w:p>
+        </w:tc>
+      </w:tr>
+      <w:tr>
+        <w:trPr>
+          <w:trHeight w:val="360" w:hRule="auto"/>
+          <w:tblHeader/>
+        </w:trPr>
+        header2
+        <w:tc>
+          <w:tcPr>
+            <w:tcBorders>
+              <w:bottom w:val="single" w:sz="12" w:space="0" w:color="666666"/>
+              <w:top w:val="single" w:sz="12" w:space="0" w:color="666666"/>
+              <w:left w:val="none" w:sz="0" w:space="0" w:color="000000"/>
+              <w:right w:val="none" w:sz="0" w:space="0" w:color="000000"/>
+            </w:tcBorders>
+            <w:shd w:val="clear" w:color="auto" w:fill="E5E5E5"/>
             <w:tcMar>
               <w:top w:w="0" w:type="dxa"/>
               <w:bottom w:w="0" w:type="dxa"/>
@@ -8591,7 +8804,7 @@
               <w:left w:val="none" w:sz="0" w:space="0" w:color="000000"/>
               <w:right w:val="none" w:sz="0" w:space="0" w:color="000000"/>
             </w:tcBorders>
-            <w:shd w:val="clear" w:color="auto" w:fill="FFFFFF"/>
+            <w:shd w:val="clear" w:color="auto" w:fill="E5E5E5"/>
             <w:tcMar>
               <w:top w:w="0" w:type="dxa"/>
               <w:bottom w:w="0" w:type="dxa"/>
@@ -8809,7 +9022,7 @@
               <w:left w:val="none" w:sz="0" w:space="0" w:color="000000"/>
               <w:right w:val="none" w:sz="0" w:space="0" w:color="000000"/>
             </w:tcBorders>
-            <w:shd w:val="clear" w:color="auto" w:fill="FFFFFF"/>
+            <w:shd w:val="clear" w:color="auto" w:fill="E5E5E5"/>
             <w:tcMar>
               <w:top w:w="0" w:type="dxa"/>
               <w:bottom w:w="0" w:type="dxa"/>
@@ -9077,6 +9290,1501 @@
     </w:tbl>
     <w:bookmarkEnd w:id="30"/>
     <w:bookmarkEnd w:id="31"/>
+    <w:bookmarkStart w:id="33" w:name="task-2"/>
+    <w:p>
+      <w:pPr>
+        <w:pStyle w:val="Heading2"/>
+      </w:pPr>
+      <w:r>
+        <w:t xml:space="preserve">Task 2</w:t>
+      </w:r>
+    </w:p>
+    <w:bookmarkStart w:id="32" w:name="X2e8e383c82a62f3e29df4496ad7104d1c74cf84"/>
+    <w:p>
+      <w:pPr>
+        <w:pStyle w:val="Heading3"/>
+      </w:pPr>
+      <w:r>
+        <w:t xml:space="preserve">Table 10 - rates of Oxygen uptake (mmol 02 kg^-1 h^-1) with percentage changes compared to innitial</w:t>
+      </w:r>
+      <w:r>
+        <w:t xml:space="preserve"> </w:t>
+      </w:r>
+      <w:r>
+        <w:t xml:space="preserve">“</w:t>
+      </w:r>
+      <w:r>
+        <w:t xml:space="preserve">submerged</w:t>
+      </w:r>
+      <w:r>
+        <w:t xml:space="preserve">”</w:t>
+      </w:r>
+      <w:r>
+        <w:t xml:space="preserve"> </w:t>
+      </w:r>
+      <w:r>
+        <w:t xml:space="preserve">reading.</w:t>
+      </w:r>
+    </w:p>
+    <w:tbl xmlns:w="http://schemas.openxmlformats.org/wordprocessingml/2006/main" xmlns:r="http://schemas.openxmlformats.org/officeDocument/2006/relationships" xmlns:w14="http://schemas.microsoft.com/office/word/2010/wordml" xmlns:wp="http://schemas.openxmlformats.org/drawingml/2006/wordprocessingDrawing" xmlns:a="http://schemas.openxmlformats.org/drawingml/2006/main" xmlns:pic="http://schemas.openxmlformats.org/drawingml/2006/picture">
+      <w:tblPr>
+        <w:tblLayout w:type="autofit"/>
+        <w:jc w:val="center"/>
+        <w:tblW w:type="pct" w:w="0"/>
+        <w:tblLook w:firstRow="1" w:lastRow="0" w:firstColumn="0" w:lastColumn="0" w:noHBand="0" w:noVBand="1"/>
+      </w:tblPr>
+      <w:tr>
+        <w:trPr>
+          <w:trHeight w:val="360" w:hRule="auto"/>
+          <w:tblHeader/>
+        </w:trPr>
+        header1
+        <w:tc>
+          <w:tcPr>
+            <w:tcBorders>
+              <w:bottom w:val="single" w:sz="12" w:space="0" w:color="666666"/>
+              <w:top w:val="single" w:sz="12" w:space="0" w:color="666666"/>
+              <w:left w:val="none" w:sz="0" w:space="0" w:color="000000"/>
+              <w:right w:val="none" w:sz="0" w:space="0" w:color="000000"/>
+            </w:tcBorders>
+            <w:shd w:val="clear" w:color="auto" w:fill="FFFFFF"/>
+            <w:tcMar>
+              <w:top w:w="0" w:type="dxa"/>
+              <w:bottom w:w="0" w:type="dxa"/>
+              <w:left w:w="0" w:type="dxa"/>
+              <w:right w:w="0" w:type="dxa"/>
+            </w:tcMar>
+            <w:vAlign w:val="center"/>
+          </w:tcPr>
+          <w:p>
+            <w:pPr>
+              <w:pStyle w:val="Normal"/>
+              <w:jc w:val="center"/>
+              <w:pBdr>
+                <w:bottom w:val="none" w:sz="0" w:space="0" w:color="000000"/>
+                <w:top w:val="none" w:sz="0" w:space="0" w:color="000000"/>
+                <w:left w:val="none" w:sz="0" w:space="0" w:color="000000"/>
+                <w:right w:val="none" w:sz="0" w:space="0" w:color="000000"/>
+              </w:pBdr>
+              <w:spacing w:after="100" w:before="100" w:line="240"/>
+              <w:ind w:left="100" w:right="100" w:firstLine="0" w:firstLineChars="0"/>
+              <w:rPr>
+                <w:rFonts w:ascii="Arial" w:hAnsi="Arial" w:eastAsia="Arial" w:cs="Arial"/>
+                <w:i w:val="false"/>
+                <w:b w:val="false"/>
+                <w:u w:val="none"/>
+                <w:sz w:val="22"/>
+                <w:szCs w:val="22"/>
+                <w:color w:val="000000"/>
+              </w:rPr>
+            </w:pPr>
+            <w:r xmlns:w="http://schemas.openxmlformats.org/wordprocessingml/2006/main" xmlns:wp="http://schemas.openxmlformats.org/drawingml/2006/wordprocessingDrawing" xmlns:r="http://schemas.openxmlformats.org/officeDocument/2006/relationships" xmlns:w14="http://schemas.microsoft.com/office/word/2010/wordml">
+              <w:rPr>
+                <w:rFonts w:ascii="Arial" w:hAnsi="Arial" w:eastAsia="Arial" w:cs="Arial"/>
+                <w:i w:val="false"/>
+                <w:b w:val="false"/>
+                <w:u w:val="none"/>
+                <w:sz w:val="22"/>
+                <w:szCs w:val="22"/>
+                <w:color w:val="000000"/>
+              </w:rPr>
+              <w:t xml:space="preserve"/>
+            </w:r>
+          </w:p>
+        </w:tc>
+        <w:tc>
+          <w:tcPr>
+            <w:tcBorders>
+              <w:bottom w:val="single" w:sz="12" w:space="0" w:color="666666"/>
+              <w:top w:val="single" w:sz="12" w:space="0" w:color="666666"/>
+              <w:left w:val="none" w:sz="0" w:space="0" w:color="000000"/>
+              <w:right w:val="none" w:sz="0" w:space="0" w:color="000000"/>
+            </w:tcBorders>
+            <w:shd w:val="clear" w:color="auto" w:fill="E5E5E5"/>
+            <w:tcMar>
+              <w:top w:w="0" w:type="dxa"/>
+              <w:bottom w:w="0" w:type="dxa"/>
+              <w:left w:w="0" w:type="dxa"/>
+              <w:right w:w="0" w:type="dxa"/>
+            </w:tcMar>
+            <w:vAlign w:val="center"/>
+          </w:tcPr>
+          <w:p>
+            <w:pPr>
+              <w:pStyle w:val="Normal"/>
+              <w:jc w:val="right"/>
+              <w:pBdr>
+                <w:bottom w:val="none" w:sz="0" w:space="0" w:color="000000"/>
+                <w:top w:val="none" w:sz="0" w:space="0" w:color="000000"/>
+                <w:left w:val="none" w:sz="0" w:space="0" w:color="000000"/>
+                <w:right w:val="none" w:sz="0" w:space="0" w:color="000000"/>
+              </w:pBdr>
+              <w:spacing w:after="100" w:before="100" w:line="240"/>
+              <w:ind w:left="100" w:right="100" w:firstLine="0" w:firstLineChars="0"/>
+              <w:rPr>
+                <w:rFonts w:ascii="Arial" w:hAnsi="Arial" w:eastAsia="Arial" w:cs="Arial"/>
+                <w:i w:val="false"/>
+                <w:b w:val="false"/>
+                <w:u w:val="none"/>
+                <w:sz w:val="22"/>
+                <w:szCs w:val="22"/>
+                <w:color w:val="000000"/>
+              </w:rPr>
+            </w:pPr>
+            <w:r xmlns:w="http://schemas.openxmlformats.org/wordprocessingml/2006/main" xmlns:wp="http://schemas.openxmlformats.org/drawingml/2006/wordprocessingDrawing" xmlns:r="http://schemas.openxmlformats.org/officeDocument/2006/relationships" xmlns:w14="http://schemas.microsoft.com/office/word/2010/wordml">
+              <w:rPr>
+                <w:rFonts w:ascii="Arial" w:hAnsi="Arial" w:eastAsia="Arial" w:cs="Arial"/>
+                <w:i w:val="false"/>
+                <w:b w:val="false"/>
+                <w:u w:val="none"/>
+                <w:sz w:val="22"/>
+                <w:szCs w:val="22"/>
+                <w:color w:val="000000"/>
+              </w:rPr>
+              <w:t xml:space="preserve">Submerged</w:t>
+            </w:r>
+          </w:p>
+        </w:tc>
+        <w:tc>
+          <w:tcPr>
+            <w:gridSpan w:val="2"/>
+            <w:tcBorders>
+              <w:bottom w:val="single" w:sz="12" w:space="0" w:color="666666"/>
+              <w:top w:val="single" w:sz="12" w:space="0" w:color="666666"/>
+              <w:left w:val="none" w:sz="0" w:space="0" w:color="000000"/>
+              <w:right w:val="none" w:sz="0" w:space="0" w:color="000000"/>
+            </w:tcBorders>
+            <w:shd w:val="clear" w:color="auto" w:fill="FFFFFF"/>
+            <w:tcMar>
+              <w:top w:w="0" w:type="dxa"/>
+              <w:bottom w:w="0" w:type="dxa"/>
+              <w:left w:w="0" w:type="dxa"/>
+              <w:right w:w="0" w:type="dxa"/>
+            </w:tcMar>
+            <w:vAlign w:val="center"/>
+          </w:tcPr>
+          <w:p>
+            <w:pPr>
+              <w:pStyle w:val="Normal"/>
+              <w:jc w:val="right"/>
+              <w:pBdr>
+                <w:bottom w:val="none" w:sz="0" w:space="0" w:color="000000"/>
+                <w:top w:val="none" w:sz="0" w:space="0" w:color="000000"/>
+                <w:left w:val="none" w:sz="0" w:space="0" w:color="000000"/>
+                <w:right w:val="none" w:sz="0" w:space="0" w:color="000000"/>
+              </w:pBdr>
+              <w:spacing w:after="100" w:before="100" w:line="240"/>
+              <w:ind w:left="100" w:right="100" w:firstLine="0" w:firstLineChars="0"/>
+              <w:rPr>
+                <w:rFonts w:ascii="Arial" w:hAnsi="Arial" w:eastAsia="Arial" w:cs="Arial"/>
+                <w:i w:val="false"/>
+                <w:b w:val="false"/>
+                <w:u w:val="none"/>
+                <w:sz w:val="22"/>
+                <w:szCs w:val="22"/>
+                <w:color w:val="000000"/>
+              </w:rPr>
+            </w:pPr>
+            <w:r xmlns:w="http://schemas.openxmlformats.org/wordprocessingml/2006/main" xmlns:wp="http://schemas.openxmlformats.org/drawingml/2006/wordprocessingDrawing" xmlns:r="http://schemas.openxmlformats.org/officeDocument/2006/relationships" xmlns:w14="http://schemas.microsoft.com/office/word/2010/wordml">
+              <w:rPr>
+                <w:rFonts w:ascii="Arial" w:hAnsi="Arial" w:eastAsia="Arial" w:cs="Arial"/>
+                <w:i w:val="false"/>
+                <w:b w:val="false"/>
+                <w:u w:val="none"/>
+                <w:sz w:val="22"/>
+                <w:szCs w:val="22"/>
+                <w:color w:val="000000"/>
+              </w:rPr>
+              <w:t xml:space="preserve">Aerial Exposure</w:t>
+            </w:r>
+          </w:p>
+        </w:tc>
+        <w:tc>
+          <w:tcPr>
+            <w:gridSpan w:val="2"/>
+            <w:tcBorders>
+              <w:bottom w:val="single" w:sz="12" w:space="0" w:color="666666"/>
+              <w:top w:val="single" w:sz="12" w:space="0" w:color="666666"/>
+              <w:left w:val="none" w:sz="0" w:space="0" w:color="000000"/>
+              <w:right w:val="none" w:sz="0" w:space="0" w:color="000000"/>
+            </w:tcBorders>
+            <w:shd w:val="clear" w:color="auto" w:fill="E5E5E5"/>
+            <w:tcMar>
+              <w:top w:w="0" w:type="dxa"/>
+              <w:bottom w:w="0" w:type="dxa"/>
+              <w:left w:w="0" w:type="dxa"/>
+              <w:right w:w="0" w:type="dxa"/>
+            </w:tcMar>
+            <w:vAlign w:val="center"/>
+          </w:tcPr>
+          <w:p>
+            <w:pPr>
+              <w:pStyle w:val="Normal"/>
+              <w:jc w:val="right"/>
+              <w:pBdr>
+                <w:bottom w:val="none" w:sz="0" w:space="0" w:color="000000"/>
+                <w:top w:val="none" w:sz="0" w:space="0" w:color="000000"/>
+                <w:left w:val="none" w:sz="0" w:space="0" w:color="000000"/>
+                <w:right w:val="none" w:sz="0" w:space="0" w:color="000000"/>
+              </w:pBdr>
+              <w:spacing w:after="100" w:before="100" w:line="240"/>
+              <w:ind w:left="100" w:right="100" w:firstLine="0" w:firstLineChars="0"/>
+              <w:rPr>
+                <w:rFonts w:ascii="Arial" w:hAnsi="Arial" w:eastAsia="Arial" w:cs="Arial"/>
+                <w:i w:val="false"/>
+                <w:b w:val="false"/>
+                <w:u w:val="none"/>
+                <w:sz w:val="22"/>
+                <w:szCs w:val="22"/>
+                <w:color w:val="000000"/>
+              </w:rPr>
+            </w:pPr>
+            <w:r xmlns:w="http://schemas.openxmlformats.org/wordprocessingml/2006/main" xmlns:wp="http://schemas.openxmlformats.org/drawingml/2006/wordprocessingDrawing" xmlns:r="http://schemas.openxmlformats.org/officeDocument/2006/relationships" xmlns:w14="http://schemas.microsoft.com/office/word/2010/wordml">
+              <w:rPr>
+                <w:rFonts w:ascii="Arial" w:hAnsi="Arial" w:eastAsia="Arial" w:cs="Arial"/>
+                <w:i w:val="false"/>
+                <w:b w:val="false"/>
+                <w:u w:val="none"/>
+                <w:sz w:val="22"/>
+                <w:szCs w:val="22"/>
+                <w:color w:val="000000"/>
+              </w:rPr>
+              <w:t xml:space="preserve">Resubmerged</w:t>
+            </w:r>
+          </w:p>
+        </w:tc>
+      </w:tr>
+      <w:tr>
+        <w:trPr>
+          <w:trHeight w:val="360" w:hRule="auto"/>
+          <w:tblHeader/>
+        </w:trPr>
+        header2
+        <w:tc>
+          <w:tcPr>
+            <w:tcBorders>
+              <w:bottom w:val="single" w:sz="12" w:space="0" w:color="666666"/>
+              <w:top w:val="single" w:sz="12" w:space="0" w:color="666666"/>
+              <w:left w:val="none" w:sz="0" w:space="0" w:color="000000"/>
+              <w:right w:val="none" w:sz="0" w:space="0" w:color="000000"/>
+            </w:tcBorders>
+            <w:shd w:val="clear" w:color="auto" w:fill="FFFFFF"/>
+            <w:tcMar>
+              <w:top w:w="0" w:type="dxa"/>
+              <w:bottom w:w="0" w:type="dxa"/>
+              <w:left w:w="0" w:type="dxa"/>
+              <w:right w:w="0" w:type="dxa"/>
+            </w:tcMar>
+            <w:vAlign w:val="center"/>
+          </w:tcPr>
+          <w:p>
+            <w:pPr>
+              <w:pStyle w:val="Normal"/>
+              <w:jc w:val="center"/>
+              <w:pBdr>
+                <w:bottom w:val="none" w:sz="0" w:space="0" w:color="000000"/>
+                <w:top w:val="none" w:sz="0" w:space="0" w:color="000000"/>
+                <w:left w:val="none" w:sz="0" w:space="0" w:color="000000"/>
+                <w:right w:val="none" w:sz="0" w:space="0" w:color="000000"/>
+              </w:pBdr>
+              <w:spacing w:after="100" w:before="100" w:line="240"/>
+              <w:ind w:left="100" w:right="100" w:firstLine="0" w:firstLineChars="0"/>
+              <w:rPr>
+                <w:rFonts w:ascii="Arial" w:hAnsi="Arial" w:eastAsia="Arial" w:cs="Arial"/>
+                <w:i w:val="false"/>
+                <w:b w:val="false"/>
+                <w:u w:val="none"/>
+                <w:sz w:val="22"/>
+                <w:szCs w:val="22"/>
+                <w:color w:val="000000"/>
+              </w:rPr>
+            </w:pPr>
+            <w:r xmlns:w="http://schemas.openxmlformats.org/wordprocessingml/2006/main" xmlns:wp="http://schemas.openxmlformats.org/drawingml/2006/wordprocessingDrawing" xmlns:r="http://schemas.openxmlformats.org/officeDocument/2006/relationships" xmlns:w14="http://schemas.microsoft.com/office/word/2010/wordml">
+              <w:rPr>
+                <w:rFonts w:ascii="Arial" w:hAnsi="Arial" w:eastAsia="Arial" w:cs="Arial"/>
+                <w:i w:val="false"/>
+                <w:b w:val="false"/>
+                <w:u w:val="none"/>
+                <w:sz w:val="22"/>
+                <w:szCs w:val="22"/>
+                <w:color w:val="000000"/>
+              </w:rPr>
+              <w:t xml:space="preserve">Crab Name</w:t>
+            </w:r>
+          </w:p>
+        </w:tc>
+        <w:tc>
+          <w:tcPr>
+            <w:tcBorders>
+              <w:bottom w:val="single" w:sz="12" w:space="0" w:color="666666"/>
+              <w:top w:val="single" w:sz="12" w:space="0" w:color="666666"/>
+              <w:left w:val="none" w:sz="0" w:space="0" w:color="000000"/>
+              <w:right w:val="none" w:sz="0" w:space="0" w:color="000000"/>
+            </w:tcBorders>
+            <w:shd w:val="clear" w:color="auto" w:fill="E5E5E5"/>
+            <w:tcMar>
+              <w:top w:w="0" w:type="dxa"/>
+              <w:bottom w:w="0" w:type="dxa"/>
+              <w:left w:w="0" w:type="dxa"/>
+              <w:right w:w="0" w:type="dxa"/>
+            </w:tcMar>
+            <w:vAlign w:val="center"/>
+          </w:tcPr>
+          <w:p>
+            <w:pPr>
+              <w:pStyle w:val="Normal"/>
+              <w:jc w:val="right"/>
+              <w:pBdr>
+                <w:bottom w:val="none" w:sz="0" w:space="0" w:color="000000"/>
+                <w:top w:val="none" w:sz="0" w:space="0" w:color="000000"/>
+                <w:left w:val="none" w:sz="0" w:space="0" w:color="000000"/>
+                <w:right w:val="none" w:sz="0" w:space="0" w:color="000000"/>
+              </w:pBdr>
+              <w:spacing w:after="100" w:before="100" w:line="240"/>
+              <w:ind w:left="100" w:right="100" w:firstLine="0" w:firstLineChars="0"/>
+              <w:rPr>
+                <w:rFonts w:ascii="Arial" w:hAnsi="Arial" w:eastAsia="Arial" w:cs="Arial"/>
+                <w:i w:val="false"/>
+                <w:b w:val="false"/>
+                <w:u w:val="none"/>
+                <w:sz w:val="22"/>
+                <w:szCs w:val="22"/>
+                <w:color w:val="000000"/>
+              </w:rPr>
+            </w:pPr>
+            <w:r xmlns:w="http://schemas.openxmlformats.org/wordprocessingml/2006/main" xmlns:wp="http://schemas.openxmlformats.org/drawingml/2006/wordprocessingDrawing" xmlns:r="http://schemas.openxmlformats.org/officeDocument/2006/relationships" xmlns:w14="http://schemas.microsoft.com/office/word/2010/wordml">
+              <w:rPr>
+                <w:rFonts w:ascii="Arial" w:hAnsi="Arial" w:eastAsia="Arial" w:cs="Arial"/>
+                <w:i w:val="false"/>
+                <w:b w:val="false"/>
+                <w:u w:val="none"/>
+                <w:sz w:val="22"/>
+                <w:szCs w:val="22"/>
+                <w:color w:val="000000"/>
+              </w:rPr>
+              <w:t xml:space="preserve">Oxygen Uptake</w:t>
+            </w:r>
+          </w:p>
+        </w:tc>
+        <w:tc>
+          <w:tcPr>
+            <w:tcBorders>
+              <w:bottom w:val="single" w:sz="12" w:space="0" w:color="666666"/>
+              <w:top w:val="single" w:sz="12" w:space="0" w:color="666666"/>
+              <w:left w:val="none" w:sz="0" w:space="0" w:color="000000"/>
+              <w:right w:val="none" w:sz="0" w:space="0" w:color="000000"/>
+            </w:tcBorders>
+            <w:shd w:val="clear" w:color="auto" w:fill="FFFFFF"/>
+            <w:tcMar>
+              <w:top w:w="0" w:type="dxa"/>
+              <w:bottom w:w="0" w:type="dxa"/>
+              <w:left w:w="0" w:type="dxa"/>
+              <w:right w:w="0" w:type="dxa"/>
+            </w:tcMar>
+            <w:vAlign w:val="center"/>
+          </w:tcPr>
+          <w:p>
+            <w:pPr>
+              <w:pStyle w:val="Normal"/>
+              <w:jc w:val="right"/>
+              <w:pBdr>
+                <w:bottom w:val="none" w:sz="0" w:space="0" w:color="000000"/>
+                <w:top w:val="none" w:sz="0" w:space="0" w:color="000000"/>
+                <w:left w:val="none" w:sz="0" w:space="0" w:color="000000"/>
+                <w:right w:val="none" w:sz="0" w:space="0" w:color="000000"/>
+              </w:pBdr>
+              <w:spacing w:after="100" w:before="100" w:line="240"/>
+              <w:ind w:left="100" w:right="100" w:firstLine="0" w:firstLineChars="0"/>
+              <w:rPr>
+                <w:rFonts w:ascii="Arial" w:hAnsi="Arial" w:eastAsia="Arial" w:cs="Arial"/>
+                <w:i w:val="false"/>
+                <w:b w:val="false"/>
+                <w:u w:val="none"/>
+                <w:sz w:val="22"/>
+                <w:szCs w:val="22"/>
+                <w:color w:val="000000"/>
+              </w:rPr>
+            </w:pPr>
+            <w:r xmlns:w="http://schemas.openxmlformats.org/wordprocessingml/2006/main" xmlns:wp="http://schemas.openxmlformats.org/drawingml/2006/wordprocessingDrawing" xmlns:r="http://schemas.openxmlformats.org/officeDocument/2006/relationships" xmlns:w14="http://schemas.microsoft.com/office/word/2010/wordml">
+              <w:rPr>
+                <w:rFonts w:ascii="Arial" w:hAnsi="Arial" w:eastAsia="Arial" w:cs="Arial"/>
+                <w:i w:val="false"/>
+                <w:b w:val="false"/>
+                <w:u w:val="none"/>
+                <w:sz w:val="22"/>
+                <w:szCs w:val="22"/>
+                <w:color w:val="000000"/>
+              </w:rPr>
+              <w:t xml:space="preserve">Oxygen Uptake</w:t>
+            </w:r>
+          </w:p>
+        </w:tc>
+        <w:tc>
+          <w:tcPr>
+            <w:tcBorders>
+              <w:bottom w:val="single" w:sz="12" w:space="0" w:color="666666"/>
+              <w:top w:val="single" w:sz="12" w:space="0" w:color="666666"/>
+              <w:left w:val="none" w:sz="0" w:space="0" w:color="000000"/>
+              <w:right w:val="none" w:sz="0" w:space="0" w:color="000000"/>
+            </w:tcBorders>
+            <w:shd w:val="clear" w:color="auto" w:fill="FFFFFF"/>
+            <w:tcMar>
+              <w:top w:w="0" w:type="dxa"/>
+              <w:bottom w:w="0" w:type="dxa"/>
+              <w:left w:w="0" w:type="dxa"/>
+              <w:right w:w="0" w:type="dxa"/>
+            </w:tcMar>
+            <w:vAlign w:val="center"/>
+          </w:tcPr>
+          <w:p>
+            <w:pPr>
+              <w:pStyle w:val="Normal"/>
+              <w:jc w:val="right"/>
+              <w:pBdr>
+                <w:bottom w:val="none" w:sz="0" w:space="0" w:color="000000"/>
+                <w:top w:val="none" w:sz="0" w:space="0" w:color="000000"/>
+                <w:left w:val="none" w:sz="0" w:space="0" w:color="000000"/>
+                <w:right w:val="none" w:sz="0" w:space="0" w:color="000000"/>
+              </w:pBdr>
+              <w:spacing w:after="100" w:before="100" w:line="240"/>
+              <w:ind w:left="100" w:right="100" w:firstLine="0" w:firstLineChars="0"/>
+              <w:rPr>
+                <w:rFonts w:ascii="Arial" w:hAnsi="Arial" w:eastAsia="Arial" w:cs="Arial"/>
+                <w:i w:val="false"/>
+                <w:b w:val="false"/>
+                <w:u w:val="none"/>
+                <w:sz w:val="22"/>
+                <w:szCs w:val="22"/>
+                <w:color w:val="000000"/>
+              </w:rPr>
+            </w:pPr>
+            <w:r xmlns:w="http://schemas.openxmlformats.org/wordprocessingml/2006/main" xmlns:wp="http://schemas.openxmlformats.org/drawingml/2006/wordprocessingDrawing" xmlns:r="http://schemas.openxmlformats.org/officeDocument/2006/relationships" xmlns:w14="http://schemas.microsoft.com/office/word/2010/wordml">
+              <w:rPr>
+                <w:rFonts w:ascii="Arial" w:hAnsi="Arial" w:eastAsia="Arial" w:cs="Arial"/>
+                <w:i w:val="false"/>
+                <w:b w:val="false"/>
+                <w:u w:val="none"/>
+                <w:sz w:val="22"/>
+                <w:szCs w:val="22"/>
+                <w:color w:val="000000"/>
+              </w:rPr>
+              <w:t xml:space="preserve">% change</w:t>
+            </w:r>
+          </w:p>
+        </w:tc>
+        <w:tc>
+          <w:tcPr>
+            <w:tcBorders>
+              <w:bottom w:val="single" w:sz="12" w:space="0" w:color="666666"/>
+              <w:top w:val="single" w:sz="12" w:space="0" w:color="666666"/>
+              <w:left w:val="none" w:sz="0" w:space="0" w:color="000000"/>
+              <w:right w:val="none" w:sz="0" w:space="0" w:color="000000"/>
+            </w:tcBorders>
+            <w:shd w:val="clear" w:color="auto" w:fill="E5E5E5"/>
+            <w:tcMar>
+              <w:top w:w="0" w:type="dxa"/>
+              <w:bottom w:w="0" w:type="dxa"/>
+              <w:left w:w="0" w:type="dxa"/>
+              <w:right w:w="0" w:type="dxa"/>
+            </w:tcMar>
+            <w:vAlign w:val="center"/>
+          </w:tcPr>
+          <w:p>
+            <w:pPr>
+              <w:pStyle w:val="Normal"/>
+              <w:jc w:val="right"/>
+              <w:pBdr>
+                <w:bottom w:val="none" w:sz="0" w:space="0" w:color="000000"/>
+                <w:top w:val="none" w:sz="0" w:space="0" w:color="000000"/>
+                <w:left w:val="none" w:sz="0" w:space="0" w:color="000000"/>
+                <w:right w:val="none" w:sz="0" w:space="0" w:color="000000"/>
+              </w:pBdr>
+              <w:spacing w:after="100" w:before="100" w:line="240"/>
+              <w:ind w:left="100" w:right="100" w:firstLine="0" w:firstLineChars="0"/>
+              <w:rPr>
+                <w:rFonts w:ascii="Arial" w:hAnsi="Arial" w:eastAsia="Arial" w:cs="Arial"/>
+                <w:i w:val="false"/>
+                <w:b w:val="false"/>
+                <w:u w:val="none"/>
+                <w:sz w:val="22"/>
+                <w:szCs w:val="22"/>
+                <w:color w:val="000000"/>
+              </w:rPr>
+            </w:pPr>
+            <w:r xmlns:w="http://schemas.openxmlformats.org/wordprocessingml/2006/main" xmlns:wp="http://schemas.openxmlformats.org/drawingml/2006/wordprocessingDrawing" xmlns:r="http://schemas.openxmlformats.org/officeDocument/2006/relationships" xmlns:w14="http://schemas.microsoft.com/office/word/2010/wordml">
+              <w:rPr>
+                <w:rFonts w:ascii="Arial" w:hAnsi="Arial" w:eastAsia="Arial" w:cs="Arial"/>
+                <w:i w:val="false"/>
+                <w:b w:val="false"/>
+                <w:u w:val="none"/>
+                <w:sz w:val="22"/>
+                <w:szCs w:val="22"/>
+                <w:color w:val="000000"/>
+              </w:rPr>
+              <w:t xml:space="preserve">Oxygen Uptake</w:t>
+            </w:r>
+          </w:p>
+        </w:tc>
+        <w:tc>
+          <w:tcPr>
+            <w:tcBorders>
+              <w:bottom w:val="single" w:sz="12" w:space="0" w:color="666666"/>
+              <w:top w:val="single" w:sz="12" w:space="0" w:color="666666"/>
+              <w:left w:val="none" w:sz="0" w:space="0" w:color="000000"/>
+              <w:right w:val="none" w:sz="0" w:space="0" w:color="000000"/>
+            </w:tcBorders>
+            <w:shd w:val="clear" w:color="auto" w:fill="E5E5E5"/>
+            <w:tcMar>
+              <w:top w:w="0" w:type="dxa"/>
+              <w:bottom w:w="0" w:type="dxa"/>
+              <w:left w:w="0" w:type="dxa"/>
+              <w:right w:w="0" w:type="dxa"/>
+            </w:tcMar>
+            <w:vAlign w:val="center"/>
+          </w:tcPr>
+          <w:p>
+            <w:pPr>
+              <w:pStyle w:val="Normal"/>
+              <w:jc w:val="right"/>
+              <w:pBdr>
+                <w:bottom w:val="none" w:sz="0" w:space="0" w:color="000000"/>
+                <w:top w:val="none" w:sz="0" w:space="0" w:color="000000"/>
+                <w:left w:val="none" w:sz="0" w:space="0" w:color="000000"/>
+                <w:right w:val="none" w:sz="0" w:space="0" w:color="000000"/>
+              </w:pBdr>
+              <w:spacing w:after="100" w:before="100" w:line="240"/>
+              <w:ind w:left="100" w:right="100" w:firstLine="0" w:firstLineChars="0"/>
+              <w:rPr>
+                <w:rFonts w:ascii="Arial" w:hAnsi="Arial" w:eastAsia="Arial" w:cs="Arial"/>
+                <w:i w:val="false"/>
+                <w:b w:val="false"/>
+                <w:u w:val="none"/>
+                <w:sz w:val="22"/>
+                <w:szCs w:val="22"/>
+                <w:color w:val="000000"/>
+              </w:rPr>
+            </w:pPr>
+            <w:r xmlns:w="http://schemas.openxmlformats.org/wordprocessingml/2006/main" xmlns:wp="http://schemas.openxmlformats.org/drawingml/2006/wordprocessingDrawing" xmlns:r="http://schemas.openxmlformats.org/officeDocument/2006/relationships" xmlns:w14="http://schemas.microsoft.com/office/word/2010/wordml">
+              <w:rPr>
+                <w:rFonts w:ascii="Arial" w:hAnsi="Arial" w:eastAsia="Arial" w:cs="Arial"/>
+                <w:i w:val="false"/>
+                <w:b w:val="false"/>
+                <w:u w:val="none"/>
+                <w:sz w:val="22"/>
+                <w:szCs w:val="22"/>
+                <w:color w:val="000000"/>
+              </w:rPr>
+              <w:t xml:space="preserve">% change</w:t>
+            </w:r>
+          </w:p>
+        </w:tc>
+      </w:tr>
+      <w:tr>
+        <w:trPr>
+          <w:trHeight w:val="360" w:hRule="auto"/>
+        </w:trPr>
+        body1
+        <w:tc>
+          <w:tcPr>
+            <w:tcBorders>
+              <w:bottom w:val="none" w:sz="0" w:space="0" w:color="000000"/>
+              <w:top w:val="single" w:sz="12" w:space="0" w:color="666666"/>
+              <w:left w:val="none" w:sz="0" w:space="0" w:color="000000"/>
+              <w:right w:val="none" w:sz="0" w:space="0" w:color="000000"/>
+            </w:tcBorders>
+            <w:shd w:val="clear" w:color="auto" w:fill="FFFFFF"/>
+            <w:tcMar>
+              <w:top w:w="0" w:type="dxa"/>
+              <w:bottom w:w="0" w:type="dxa"/>
+              <w:left w:w="0" w:type="dxa"/>
+              <w:right w:w="0" w:type="dxa"/>
+            </w:tcMar>
+            <w:vAlign w:val="center"/>
+          </w:tcPr>
+          <w:p>
+            <w:pPr>
+              <w:pStyle w:val="Normal"/>
+              <w:jc w:val="center"/>
+              <w:pBdr>
+                <w:bottom w:val="none" w:sz="0" w:space="0" w:color="000000"/>
+                <w:top w:val="none" w:sz="0" w:space="0" w:color="000000"/>
+                <w:left w:val="none" w:sz="0" w:space="0" w:color="000000"/>
+                <w:right w:val="none" w:sz="0" w:space="0" w:color="000000"/>
+              </w:pBdr>
+              <w:spacing w:after="100" w:before="100" w:line="240"/>
+              <w:ind w:left="100" w:right="100" w:firstLine="0" w:firstLineChars="0"/>
+              <w:rPr>
+                <w:rFonts w:ascii="Arial" w:hAnsi="Arial" w:eastAsia="Arial" w:cs="Arial"/>
+                <w:i w:val="false"/>
+                <w:b w:val="false"/>
+                <w:u w:val="none"/>
+                <w:sz w:val="22"/>
+                <w:szCs w:val="22"/>
+                <w:color w:val="000000"/>
+              </w:rPr>
+            </w:pPr>
+            <w:r xmlns:w="http://schemas.openxmlformats.org/wordprocessingml/2006/main" xmlns:wp="http://schemas.openxmlformats.org/drawingml/2006/wordprocessingDrawing" xmlns:r="http://schemas.openxmlformats.org/officeDocument/2006/relationships" xmlns:w14="http://schemas.microsoft.com/office/word/2010/wordml">
+              <w:rPr>
+                <w:rFonts w:ascii="Arial" w:hAnsi="Arial" w:eastAsia="Arial" w:cs="Arial"/>
+                <w:i w:val="false"/>
+                <w:b w:val="false"/>
+                <w:u w:val="none"/>
+                <w:sz w:val="22"/>
+                <w:szCs w:val="22"/>
+                <w:color w:val="000000"/>
+              </w:rPr>
+              <w:t xml:space="preserve">A1</w:t>
+            </w:r>
+          </w:p>
+        </w:tc>
+        <w:tc>
+          <w:tcPr>
+            <w:tcBorders>
+              <w:bottom w:val="none" w:sz="0" w:space="0" w:color="000000"/>
+              <w:top w:val="single" w:sz="12" w:space="0" w:color="666666"/>
+              <w:left w:val="none" w:sz="0" w:space="0" w:color="000000"/>
+              <w:right w:val="none" w:sz="0" w:space="0" w:color="000000"/>
+            </w:tcBorders>
+            <w:shd w:val="clear" w:color="auto" w:fill="E5E5E5"/>
+            <w:tcMar>
+              <w:top w:w="0" w:type="dxa"/>
+              <w:bottom w:w="0" w:type="dxa"/>
+              <w:left w:w="0" w:type="dxa"/>
+              <w:right w:w="0" w:type="dxa"/>
+            </w:tcMar>
+            <w:vAlign w:val="center"/>
+          </w:tcPr>
+          <w:p>
+            <w:pPr>
+              <w:pStyle w:val="Normal"/>
+              <w:jc w:val="right"/>
+              <w:pBdr>
+                <w:bottom w:val="none" w:sz="0" w:space="0" w:color="000000"/>
+                <w:top w:val="none" w:sz="0" w:space="0" w:color="000000"/>
+                <w:left w:val="none" w:sz="0" w:space="0" w:color="000000"/>
+                <w:right w:val="none" w:sz="0" w:space="0" w:color="000000"/>
+              </w:pBdr>
+              <w:spacing w:after="100" w:before="100" w:line="240"/>
+              <w:ind w:left="100" w:right="100" w:firstLine="0" w:firstLineChars="0"/>
+              <w:rPr>
+                <w:rFonts w:ascii="Arial" w:hAnsi="Arial" w:eastAsia="Arial" w:cs="Arial"/>
+                <w:i w:val="false"/>
+                <w:b w:val="false"/>
+                <w:u w:val="none"/>
+                <w:sz w:val="22"/>
+                <w:szCs w:val="22"/>
+                <w:color w:val="000000"/>
+              </w:rPr>
+            </w:pPr>
+            <w:r xmlns:w="http://schemas.openxmlformats.org/wordprocessingml/2006/main" xmlns:wp="http://schemas.openxmlformats.org/drawingml/2006/wordprocessingDrawing" xmlns:r="http://schemas.openxmlformats.org/officeDocument/2006/relationships" xmlns:w14="http://schemas.microsoft.com/office/word/2010/wordml">
+              <w:rPr>
+                <w:rFonts w:ascii="Arial" w:hAnsi="Arial" w:eastAsia="Arial" w:cs="Arial"/>
+                <w:i w:val="false"/>
+                <w:b w:val="false"/>
+                <w:u w:val="none"/>
+                <w:sz w:val="22"/>
+                <w:szCs w:val="22"/>
+                <w:color w:val="000000"/>
+              </w:rPr>
+              <w:t xml:space="preserve">2.14</w:t>
+            </w:r>
+          </w:p>
+        </w:tc>
+        <w:tc>
+          <w:tcPr>
+            <w:tcBorders>
+              <w:bottom w:val="none" w:sz="0" w:space="0" w:color="000000"/>
+              <w:top w:val="single" w:sz="12" w:space="0" w:color="666666"/>
+              <w:left w:val="none" w:sz="0" w:space="0" w:color="000000"/>
+              <w:right w:val="none" w:sz="0" w:space="0" w:color="000000"/>
+            </w:tcBorders>
+            <w:shd w:val="clear" w:color="auto" w:fill="FFFFFF"/>
+            <w:tcMar>
+              <w:top w:w="0" w:type="dxa"/>
+              <w:bottom w:w="0" w:type="dxa"/>
+              <w:left w:w="0" w:type="dxa"/>
+              <w:right w:w="0" w:type="dxa"/>
+            </w:tcMar>
+            <w:vAlign w:val="center"/>
+          </w:tcPr>
+          <w:p>
+            <w:pPr>
+              <w:pStyle w:val="Normal"/>
+              <w:jc w:val="right"/>
+              <w:pBdr>
+                <w:bottom w:val="none" w:sz="0" w:space="0" w:color="000000"/>
+                <w:top w:val="none" w:sz="0" w:space="0" w:color="000000"/>
+                <w:left w:val="none" w:sz="0" w:space="0" w:color="000000"/>
+                <w:right w:val="none" w:sz="0" w:space="0" w:color="000000"/>
+              </w:pBdr>
+              <w:spacing w:after="100" w:before="100" w:line="240"/>
+              <w:ind w:left="100" w:right="100" w:firstLine="0" w:firstLineChars="0"/>
+              <w:rPr>
+                <w:rFonts w:ascii="Arial" w:hAnsi="Arial" w:eastAsia="Arial" w:cs="Arial"/>
+                <w:i w:val="false"/>
+                <w:b w:val="false"/>
+                <w:u w:val="none"/>
+                <w:sz w:val="22"/>
+                <w:szCs w:val="22"/>
+                <w:color w:val="000000"/>
+              </w:rPr>
+            </w:pPr>
+            <w:r xmlns:w="http://schemas.openxmlformats.org/wordprocessingml/2006/main" xmlns:wp="http://schemas.openxmlformats.org/drawingml/2006/wordprocessingDrawing" xmlns:r="http://schemas.openxmlformats.org/officeDocument/2006/relationships" xmlns:w14="http://schemas.microsoft.com/office/word/2010/wordml">
+              <w:rPr>
+                <w:rFonts w:ascii="Arial" w:hAnsi="Arial" w:eastAsia="Arial" w:cs="Arial"/>
+                <w:i w:val="false"/>
+                <w:b w:val="false"/>
+                <w:u w:val="none"/>
+                <w:sz w:val="22"/>
+                <w:szCs w:val="22"/>
+                <w:color w:val="000000"/>
+              </w:rPr>
+              <w:t xml:space="preserve">-1.46e-03</w:t>
+            </w:r>
+          </w:p>
+        </w:tc>
+        <w:tc>
+          <w:tcPr>
+            <w:tcBorders>
+              <w:bottom w:val="none" w:sz="0" w:space="0" w:color="000000"/>
+              <w:top w:val="single" w:sz="12" w:space="0" w:color="666666"/>
+              <w:left w:val="none" w:sz="0" w:space="0" w:color="000000"/>
+              <w:right w:val="none" w:sz="0" w:space="0" w:color="000000"/>
+            </w:tcBorders>
+            <w:shd w:val="clear" w:color="auto" w:fill="FFFFFF"/>
+            <w:tcMar>
+              <w:top w:w="0" w:type="dxa"/>
+              <w:bottom w:w="0" w:type="dxa"/>
+              <w:left w:w="0" w:type="dxa"/>
+              <w:right w:w="0" w:type="dxa"/>
+            </w:tcMar>
+            <w:vAlign w:val="center"/>
+          </w:tcPr>
+          <w:p>
+            <w:pPr>
+              <w:pStyle w:val="Normal"/>
+              <w:jc w:val="right"/>
+              <w:pBdr>
+                <w:bottom w:val="none" w:sz="0" w:space="0" w:color="000000"/>
+                <w:top w:val="none" w:sz="0" w:space="0" w:color="000000"/>
+                <w:left w:val="none" w:sz="0" w:space="0" w:color="000000"/>
+                <w:right w:val="none" w:sz="0" w:space="0" w:color="000000"/>
+              </w:pBdr>
+              <w:spacing w:after="100" w:before="100" w:line="240"/>
+              <w:ind w:left="100" w:right="100" w:firstLine="0" w:firstLineChars="0"/>
+              <w:rPr>
+                <w:rFonts w:ascii="Arial" w:hAnsi="Arial" w:eastAsia="Arial" w:cs="Arial"/>
+                <w:i w:val="false"/>
+                <w:b w:val="false"/>
+                <w:u w:val="none"/>
+                <w:sz w:val="22"/>
+                <w:szCs w:val="22"/>
+                <w:color w:val="000000"/>
+              </w:rPr>
+            </w:pPr>
+            <w:r xmlns:w="http://schemas.openxmlformats.org/wordprocessingml/2006/main" xmlns:wp="http://schemas.openxmlformats.org/drawingml/2006/wordprocessingDrawing" xmlns:r="http://schemas.openxmlformats.org/officeDocument/2006/relationships" xmlns:w14="http://schemas.microsoft.com/office/word/2010/wordml">
+              <w:rPr>
+                <w:rFonts w:ascii="Arial" w:hAnsi="Arial" w:eastAsia="Arial" w:cs="Arial"/>
+                <w:i w:val="false"/>
+                <w:b w:val="false"/>
+                <w:u w:val="none"/>
+                <w:sz w:val="22"/>
+                <w:szCs w:val="22"/>
+                <w:color w:val="000000"/>
+              </w:rPr>
+              <w:t xml:space="preserve">-100.1%</w:t>
+            </w:r>
+            <w:r xmlns:w="http://schemas.openxmlformats.org/wordprocessingml/2006/main" xmlns:wp="http://schemas.openxmlformats.org/drawingml/2006/wordprocessingDrawing" xmlns:r="http://schemas.openxmlformats.org/officeDocument/2006/relationships" xmlns:w14="http://schemas.microsoft.com/office/word/2010/wordml">
+              <w:rPr>
+                <w:rFonts w:ascii="Arial" w:hAnsi="Arial" w:eastAsia="Arial" w:cs="Arial"/>
+                <w:i w:val="false"/>
+                <w:b w:val="false"/>
+                <w:u w:val="none"/>
+                <w:sz w:val="22"/>
+                <w:szCs w:val="22"/>
+                <w:color w:val="000000"/>
+              </w:rPr>
+              <w:t xml:space="preserve"> </w:t>
+            </w:r>
+            <w:r xmlns:w="http://schemas.openxmlformats.org/wordprocessingml/2006/main" xmlns:wp="http://schemas.openxmlformats.org/drawingml/2006/wordprocessingDrawing" xmlns:r="http://schemas.openxmlformats.org/officeDocument/2006/relationships" xmlns:w14="http://schemas.microsoft.com/office/word/2010/wordml">
+              <w:rPr>
+                <w:rFonts w:ascii="Arial" w:hAnsi="Arial" w:eastAsia="Arial" w:cs="Arial"/>
+                <w:i w:val="false"/>
+                <w:b w:val="false"/>
+                <w:u w:val="none"/>
+                <w:sz w:val="20"/>
+                <w:szCs w:val="20"/>
+                <w:color w:val="CD1076"/>
+              </w:rPr>
+              <w:t xml:space="preserve">▼</w:t>
+            </w:r>
+          </w:p>
+        </w:tc>
+        <w:tc>
+          <w:tcPr>
+            <w:tcBorders>
+              <w:bottom w:val="none" w:sz="0" w:space="0" w:color="000000"/>
+              <w:top w:val="single" w:sz="12" w:space="0" w:color="666666"/>
+              <w:left w:val="none" w:sz="0" w:space="0" w:color="000000"/>
+              <w:right w:val="none" w:sz="0" w:space="0" w:color="000000"/>
+            </w:tcBorders>
+            <w:shd w:val="clear" w:color="auto" w:fill="E5E5E5"/>
+            <w:tcMar>
+              <w:top w:w="0" w:type="dxa"/>
+              <w:bottom w:w="0" w:type="dxa"/>
+              <w:left w:w="0" w:type="dxa"/>
+              <w:right w:w="0" w:type="dxa"/>
+            </w:tcMar>
+            <w:vAlign w:val="center"/>
+          </w:tcPr>
+          <w:p>
+            <w:pPr>
+              <w:pStyle w:val="Normal"/>
+              <w:jc w:val="right"/>
+              <w:pBdr>
+                <w:bottom w:val="none" w:sz="0" w:space="0" w:color="000000"/>
+                <w:top w:val="none" w:sz="0" w:space="0" w:color="000000"/>
+                <w:left w:val="none" w:sz="0" w:space="0" w:color="000000"/>
+                <w:right w:val="none" w:sz="0" w:space="0" w:color="000000"/>
+              </w:pBdr>
+              <w:spacing w:after="100" w:before="100" w:line="240"/>
+              <w:ind w:left="100" w:right="100" w:firstLine="0" w:firstLineChars="0"/>
+              <w:rPr>
+                <w:rFonts w:ascii="Arial" w:hAnsi="Arial" w:eastAsia="Arial" w:cs="Arial"/>
+                <w:i w:val="false"/>
+                <w:b w:val="false"/>
+                <w:u w:val="none"/>
+                <w:sz w:val="22"/>
+                <w:szCs w:val="22"/>
+                <w:color w:val="000000"/>
+              </w:rPr>
+            </w:pPr>
+            <w:r xmlns:w="http://schemas.openxmlformats.org/wordprocessingml/2006/main" xmlns:wp="http://schemas.openxmlformats.org/drawingml/2006/wordprocessingDrawing" xmlns:r="http://schemas.openxmlformats.org/officeDocument/2006/relationships" xmlns:w14="http://schemas.microsoft.com/office/word/2010/wordml">
+              <w:rPr>
+                <w:rFonts w:ascii="Arial" w:hAnsi="Arial" w:eastAsia="Arial" w:cs="Arial"/>
+                <w:i w:val="false"/>
+                <w:b w:val="false"/>
+                <w:u w:val="none"/>
+                <w:sz w:val="22"/>
+                <w:szCs w:val="22"/>
+                <w:color w:val="000000"/>
+              </w:rPr>
+              <w:t xml:space="preserve">3.10</w:t>
+            </w:r>
+          </w:p>
+        </w:tc>
+        <w:tc>
+          <w:tcPr>
+            <w:tcBorders>
+              <w:bottom w:val="none" w:sz="0" w:space="0" w:color="000000"/>
+              <w:top w:val="single" w:sz="12" w:space="0" w:color="666666"/>
+              <w:left w:val="none" w:sz="0" w:space="0" w:color="000000"/>
+              <w:right w:val="none" w:sz="0" w:space="0" w:color="000000"/>
+            </w:tcBorders>
+            <w:shd w:val="clear" w:color="auto" w:fill="E5E5E5"/>
+            <w:tcMar>
+              <w:top w:w="0" w:type="dxa"/>
+              <w:bottom w:w="0" w:type="dxa"/>
+              <w:left w:w="0" w:type="dxa"/>
+              <w:right w:w="0" w:type="dxa"/>
+            </w:tcMar>
+            <w:vAlign w:val="center"/>
+          </w:tcPr>
+          <w:p>
+            <w:pPr>
+              <w:pStyle w:val="Normal"/>
+              <w:jc w:val="right"/>
+              <w:pBdr>
+                <w:bottom w:val="none" w:sz="0" w:space="0" w:color="000000"/>
+                <w:top w:val="none" w:sz="0" w:space="0" w:color="000000"/>
+                <w:left w:val="none" w:sz="0" w:space="0" w:color="000000"/>
+                <w:right w:val="none" w:sz="0" w:space="0" w:color="000000"/>
+              </w:pBdr>
+              <w:spacing w:after="100" w:before="100" w:line="240"/>
+              <w:ind w:left="100" w:right="100" w:firstLine="0" w:firstLineChars="0"/>
+              <w:rPr>
+                <w:rFonts w:ascii="Arial" w:hAnsi="Arial" w:eastAsia="Arial" w:cs="Arial"/>
+                <w:i w:val="false"/>
+                <w:b w:val="false"/>
+                <w:u w:val="none"/>
+                <w:sz w:val="22"/>
+                <w:szCs w:val="22"/>
+                <w:color w:val="000000"/>
+              </w:rPr>
+            </w:pPr>
+            <w:r xmlns:w="http://schemas.openxmlformats.org/wordprocessingml/2006/main" xmlns:wp="http://schemas.openxmlformats.org/drawingml/2006/wordprocessingDrawing" xmlns:r="http://schemas.openxmlformats.org/officeDocument/2006/relationships" xmlns:w14="http://schemas.microsoft.com/office/word/2010/wordml">
+              <w:rPr>
+                <w:rFonts w:ascii="Arial" w:hAnsi="Arial" w:eastAsia="Arial" w:cs="Arial"/>
+                <w:i w:val="false"/>
+                <w:b w:val="false"/>
+                <w:u w:val="none"/>
+                <w:sz w:val="22"/>
+                <w:szCs w:val="22"/>
+                <w:color w:val="000000"/>
+              </w:rPr>
+              <w:t xml:space="preserve">+44.9%</w:t>
+            </w:r>
+            <w:r xmlns:w="http://schemas.openxmlformats.org/wordprocessingml/2006/main" xmlns:wp="http://schemas.openxmlformats.org/drawingml/2006/wordprocessingDrawing" xmlns:r="http://schemas.openxmlformats.org/officeDocument/2006/relationships" xmlns:w14="http://schemas.microsoft.com/office/word/2010/wordml">
+              <w:rPr>
+                <w:rFonts w:ascii="Arial" w:hAnsi="Arial" w:eastAsia="Arial" w:cs="Arial"/>
+                <w:i w:val="false"/>
+                <w:b w:val="false"/>
+                <w:u w:val="none"/>
+                <w:sz w:val="22"/>
+                <w:szCs w:val="22"/>
+                <w:color w:val="000000"/>
+              </w:rPr>
+              <w:t xml:space="preserve"> </w:t>
+            </w:r>
+            <w:r xmlns:w="http://schemas.openxmlformats.org/wordprocessingml/2006/main" xmlns:wp="http://schemas.openxmlformats.org/drawingml/2006/wordprocessingDrawing" xmlns:r="http://schemas.openxmlformats.org/officeDocument/2006/relationships" xmlns:w14="http://schemas.microsoft.com/office/word/2010/wordml">
+              <w:rPr>
+                <w:rFonts w:ascii="Arial" w:hAnsi="Arial" w:eastAsia="Arial" w:cs="Arial"/>
+                <w:i w:val="false"/>
+                <w:b w:val="false"/>
+                <w:u w:val="none"/>
+                <w:sz w:val="20"/>
+                <w:szCs w:val="20"/>
+                <w:color w:val="006400"/>
+              </w:rPr>
+              <w:t xml:space="preserve">▲</w:t>
+            </w:r>
+          </w:p>
+        </w:tc>
+      </w:tr>
+      <w:tr>
+        <w:trPr>
+          <w:trHeight w:val="360" w:hRule="auto"/>
+        </w:trPr>
+        body2
+        <w:tc>
+          <w:tcPr>
+            <w:tcBorders>
+              <w:bottom w:val="single" w:sz="12" w:space="0" w:color="666666"/>
+              <w:top w:val="none" w:sz="0" w:space="0" w:color="000000"/>
+              <w:left w:val="none" w:sz="0" w:space="0" w:color="000000"/>
+              <w:right w:val="none" w:sz="0" w:space="0" w:color="000000"/>
+            </w:tcBorders>
+            <w:shd w:val="clear" w:color="auto" w:fill="FFFFFF"/>
+            <w:tcMar>
+              <w:top w:w="0" w:type="dxa"/>
+              <w:bottom w:w="0" w:type="dxa"/>
+              <w:left w:w="0" w:type="dxa"/>
+              <w:right w:w="0" w:type="dxa"/>
+            </w:tcMar>
+            <w:vAlign w:val="center"/>
+          </w:tcPr>
+          <w:p>
+            <w:pPr>
+              <w:pStyle w:val="Normal"/>
+              <w:jc w:val="center"/>
+              <w:pBdr>
+                <w:bottom w:val="none" w:sz="0" w:space="0" w:color="000000"/>
+                <w:top w:val="none" w:sz="0" w:space="0" w:color="000000"/>
+                <w:left w:val="none" w:sz="0" w:space="0" w:color="000000"/>
+                <w:right w:val="none" w:sz="0" w:space="0" w:color="000000"/>
+              </w:pBdr>
+              <w:spacing w:after="100" w:before="100" w:line="240"/>
+              <w:ind w:left="100" w:right="100" w:firstLine="0" w:firstLineChars="0"/>
+              <w:rPr>
+                <w:rFonts w:ascii="Arial" w:hAnsi="Arial" w:eastAsia="Arial" w:cs="Arial"/>
+                <w:i w:val="false"/>
+                <w:b w:val="false"/>
+                <w:u w:val="none"/>
+                <w:sz w:val="22"/>
+                <w:szCs w:val="22"/>
+                <w:color w:val="000000"/>
+              </w:rPr>
+            </w:pPr>
+            <w:r xmlns:w="http://schemas.openxmlformats.org/wordprocessingml/2006/main" xmlns:wp="http://schemas.openxmlformats.org/drawingml/2006/wordprocessingDrawing" xmlns:r="http://schemas.openxmlformats.org/officeDocument/2006/relationships" xmlns:w14="http://schemas.microsoft.com/office/word/2010/wordml">
+              <w:rPr>
+                <w:rFonts w:ascii="Arial" w:hAnsi="Arial" w:eastAsia="Arial" w:cs="Arial"/>
+                <w:i w:val="false"/>
+                <w:b w:val="false"/>
+                <w:u w:val="none"/>
+                <w:sz w:val="22"/>
+                <w:szCs w:val="22"/>
+                <w:color w:val="000000"/>
+              </w:rPr>
+              <w:t xml:space="preserve">A2</w:t>
+            </w:r>
+          </w:p>
+        </w:tc>
+        <w:tc>
+          <w:tcPr>
+            <w:tcBorders>
+              <w:bottom w:val="single" w:sz="12" w:space="0" w:color="666666"/>
+              <w:top w:val="none" w:sz="0" w:space="0" w:color="000000"/>
+              <w:left w:val="none" w:sz="0" w:space="0" w:color="000000"/>
+              <w:right w:val="none" w:sz="0" w:space="0" w:color="000000"/>
+            </w:tcBorders>
+            <w:shd w:val="clear" w:color="auto" w:fill="E5E5E5"/>
+            <w:tcMar>
+              <w:top w:w="0" w:type="dxa"/>
+              <w:bottom w:w="0" w:type="dxa"/>
+              <w:left w:w="0" w:type="dxa"/>
+              <w:right w:w="0" w:type="dxa"/>
+            </w:tcMar>
+            <w:vAlign w:val="center"/>
+          </w:tcPr>
+          <w:p>
+            <w:pPr>
+              <w:pStyle w:val="Normal"/>
+              <w:jc w:val="right"/>
+              <w:pBdr>
+                <w:bottom w:val="none" w:sz="0" w:space="0" w:color="000000"/>
+                <w:top w:val="none" w:sz="0" w:space="0" w:color="000000"/>
+                <w:left w:val="none" w:sz="0" w:space="0" w:color="000000"/>
+                <w:right w:val="none" w:sz="0" w:space="0" w:color="000000"/>
+              </w:pBdr>
+              <w:spacing w:after="100" w:before="100" w:line="240"/>
+              <w:ind w:left="100" w:right="100" w:firstLine="0" w:firstLineChars="0"/>
+              <w:rPr>
+                <w:rFonts w:ascii="Arial" w:hAnsi="Arial" w:eastAsia="Arial" w:cs="Arial"/>
+                <w:i w:val="false"/>
+                <w:b w:val="false"/>
+                <w:u w:val="none"/>
+                <w:sz w:val="22"/>
+                <w:szCs w:val="22"/>
+                <w:color w:val="000000"/>
+              </w:rPr>
+            </w:pPr>
+            <w:r xmlns:w="http://schemas.openxmlformats.org/wordprocessingml/2006/main" xmlns:wp="http://schemas.openxmlformats.org/drawingml/2006/wordprocessingDrawing" xmlns:r="http://schemas.openxmlformats.org/officeDocument/2006/relationships" xmlns:w14="http://schemas.microsoft.com/office/word/2010/wordml">
+              <w:rPr>
+                <w:rFonts w:ascii="Arial" w:hAnsi="Arial" w:eastAsia="Arial" w:cs="Arial"/>
+                <w:i w:val="false"/>
+                <w:b w:val="false"/>
+                <w:u w:val="none"/>
+                <w:sz w:val="22"/>
+                <w:szCs w:val="22"/>
+                <w:color w:val="000000"/>
+              </w:rPr>
+              <w:t xml:space="preserve">2.25</w:t>
+            </w:r>
+          </w:p>
+        </w:tc>
+        <w:tc>
+          <w:tcPr>
+            <w:tcBorders>
+              <w:bottom w:val="single" w:sz="12" w:space="0" w:color="666666"/>
+              <w:top w:val="none" w:sz="0" w:space="0" w:color="000000"/>
+              <w:left w:val="none" w:sz="0" w:space="0" w:color="000000"/>
+              <w:right w:val="none" w:sz="0" w:space="0" w:color="000000"/>
+            </w:tcBorders>
+            <w:shd w:val="clear" w:color="auto" w:fill="FFFFFF"/>
+            <w:tcMar>
+              <w:top w:w="0" w:type="dxa"/>
+              <w:bottom w:w="0" w:type="dxa"/>
+              <w:left w:w="0" w:type="dxa"/>
+              <w:right w:w="0" w:type="dxa"/>
+            </w:tcMar>
+            <w:vAlign w:val="center"/>
+          </w:tcPr>
+          <w:p>
+            <w:pPr>
+              <w:pStyle w:val="Normal"/>
+              <w:jc w:val="right"/>
+              <w:pBdr>
+                <w:bottom w:val="none" w:sz="0" w:space="0" w:color="000000"/>
+                <w:top w:val="none" w:sz="0" w:space="0" w:color="000000"/>
+                <w:left w:val="none" w:sz="0" w:space="0" w:color="000000"/>
+                <w:right w:val="none" w:sz="0" w:space="0" w:color="000000"/>
+              </w:pBdr>
+              <w:spacing w:after="100" w:before="100" w:line="240"/>
+              <w:ind w:left="100" w:right="100" w:firstLine="0" w:firstLineChars="0"/>
+              <w:rPr>
+                <w:rFonts w:ascii="Arial" w:hAnsi="Arial" w:eastAsia="Arial" w:cs="Arial"/>
+                <w:i w:val="false"/>
+                <w:b w:val="false"/>
+                <w:u w:val="none"/>
+                <w:sz w:val="22"/>
+                <w:szCs w:val="22"/>
+                <w:color w:val="000000"/>
+              </w:rPr>
+            </w:pPr>
+            <w:r xmlns:w="http://schemas.openxmlformats.org/wordprocessingml/2006/main" xmlns:wp="http://schemas.openxmlformats.org/drawingml/2006/wordprocessingDrawing" xmlns:r="http://schemas.openxmlformats.org/officeDocument/2006/relationships" xmlns:w14="http://schemas.microsoft.com/office/word/2010/wordml">
+              <w:rPr>
+                <w:rFonts w:ascii="Arial" w:hAnsi="Arial" w:eastAsia="Arial" w:cs="Arial"/>
+                <w:i w:val="false"/>
+                <w:b w:val="false"/>
+                <w:u w:val="none"/>
+                <w:sz w:val="22"/>
+                <w:szCs w:val="22"/>
+                <w:color w:val="000000"/>
+              </w:rPr>
+              <w:t xml:space="preserve">1.58e-03</w:t>
+            </w:r>
+          </w:p>
+        </w:tc>
+        <w:tc>
+          <w:tcPr>
+            <w:tcBorders>
+              <w:bottom w:val="single" w:sz="12" w:space="0" w:color="666666"/>
+              <w:top w:val="none" w:sz="0" w:space="0" w:color="000000"/>
+              <w:left w:val="none" w:sz="0" w:space="0" w:color="000000"/>
+              <w:right w:val="none" w:sz="0" w:space="0" w:color="000000"/>
+            </w:tcBorders>
+            <w:shd w:val="clear" w:color="auto" w:fill="FFFFFF"/>
+            <w:tcMar>
+              <w:top w:w="0" w:type="dxa"/>
+              <w:bottom w:w="0" w:type="dxa"/>
+              <w:left w:w="0" w:type="dxa"/>
+              <w:right w:w="0" w:type="dxa"/>
+            </w:tcMar>
+            <w:vAlign w:val="center"/>
+          </w:tcPr>
+          <w:p>
+            <w:pPr>
+              <w:pStyle w:val="Normal"/>
+              <w:jc w:val="right"/>
+              <w:pBdr>
+                <w:bottom w:val="none" w:sz="0" w:space="0" w:color="000000"/>
+                <w:top w:val="none" w:sz="0" w:space="0" w:color="000000"/>
+                <w:left w:val="none" w:sz="0" w:space="0" w:color="000000"/>
+                <w:right w:val="none" w:sz="0" w:space="0" w:color="000000"/>
+              </w:pBdr>
+              <w:spacing w:after="100" w:before="100" w:line="240"/>
+              <w:ind w:left="100" w:right="100" w:firstLine="0" w:firstLineChars="0"/>
+              <w:rPr>
+                <w:rFonts w:ascii="Arial" w:hAnsi="Arial" w:eastAsia="Arial" w:cs="Arial"/>
+                <w:i w:val="false"/>
+                <w:b w:val="false"/>
+                <w:u w:val="none"/>
+                <w:sz w:val="22"/>
+                <w:szCs w:val="22"/>
+                <w:color w:val="000000"/>
+              </w:rPr>
+            </w:pPr>
+            <w:r xmlns:w="http://schemas.openxmlformats.org/wordprocessingml/2006/main" xmlns:wp="http://schemas.openxmlformats.org/drawingml/2006/wordprocessingDrawing" xmlns:r="http://schemas.openxmlformats.org/officeDocument/2006/relationships" xmlns:w14="http://schemas.microsoft.com/office/word/2010/wordml">
+              <w:rPr>
+                <w:rFonts w:ascii="Arial" w:hAnsi="Arial" w:eastAsia="Arial" w:cs="Arial"/>
+                <w:i w:val="false"/>
+                <w:b w:val="false"/>
+                <w:u w:val="none"/>
+                <w:sz w:val="22"/>
+                <w:szCs w:val="22"/>
+                <w:color w:val="000000"/>
+              </w:rPr>
+              <w:t xml:space="preserve">-99.9%</w:t>
+            </w:r>
+            <w:r xmlns:w="http://schemas.openxmlformats.org/wordprocessingml/2006/main" xmlns:wp="http://schemas.openxmlformats.org/drawingml/2006/wordprocessingDrawing" xmlns:r="http://schemas.openxmlformats.org/officeDocument/2006/relationships" xmlns:w14="http://schemas.microsoft.com/office/word/2010/wordml">
+              <w:rPr>
+                <w:rFonts w:ascii="Arial" w:hAnsi="Arial" w:eastAsia="Arial" w:cs="Arial"/>
+                <w:i w:val="false"/>
+                <w:b w:val="false"/>
+                <w:u w:val="none"/>
+                <w:sz w:val="22"/>
+                <w:szCs w:val="22"/>
+                <w:color w:val="000000"/>
+              </w:rPr>
+              <w:t xml:space="preserve"> </w:t>
+            </w:r>
+            <w:r xmlns:w="http://schemas.openxmlformats.org/wordprocessingml/2006/main" xmlns:wp="http://schemas.openxmlformats.org/drawingml/2006/wordprocessingDrawing" xmlns:r="http://schemas.openxmlformats.org/officeDocument/2006/relationships" xmlns:w14="http://schemas.microsoft.com/office/word/2010/wordml">
+              <w:rPr>
+                <w:rFonts w:ascii="Arial" w:hAnsi="Arial" w:eastAsia="Arial" w:cs="Arial"/>
+                <w:i w:val="false"/>
+                <w:b w:val="false"/>
+                <w:u w:val="none"/>
+                <w:sz w:val="20"/>
+                <w:szCs w:val="20"/>
+                <w:color w:val="CD1076"/>
+              </w:rPr>
+              <w:t xml:space="preserve">▼</w:t>
+            </w:r>
+          </w:p>
+        </w:tc>
+        <w:tc>
+          <w:tcPr>
+            <w:tcBorders>
+              <w:bottom w:val="single" w:sz="12" w:space="0" w:color="666666"/>
+              <w:top w:val="none" w:sz="0" w:space="0" w:color="000000"/>
+              <w:left w:val="none" w:sz="0" w:space="0" w:color="000000"/>
+              <w:right w:val="none" w:sz="0" w:space="0" w:color="000000"/>
+            </w:tcBorders>
+            <w:shd w:val="clear" w:color="auto" w:fill="E5E5E5"/>
+            <w:tcMar>
+              <w:top w:w="0" w:type="dxa"/>
+              <w:bottom w:w="0" w:type="dxa"/>
+              <w:left w:w="0" w:type="dxa"/>
+              <w:right w:w="0" w:type="dxa"/>
+            </w:tcMar>
+            <w:vAlign w:val="center"/>
+          </w:tcPr>
+          <w:p>
+            <w:pPr>
+              <w:pStyle w:val="Normal"/>
+              <w:jc w:val="right"/>
+              <w:pBdr>
+                <w:bottom w:val="none" w:sz="0" w:space="0" w:color="000000"/>
+                <w:top w:val="none" w:sz="0" w:space="0" w:color="000000"/>
+                <w:left w:val="none" w:sz="0" w:space="0" w:color="000000"/>
+                <w:right w:val="none" w:sz="0" w:space="0" w:color="000000"/>
+              </w:pBdr>
+              <w:spacing w:after="100" w:before="100" w:line="240"/>
+              <w:ind w:left="100" w:right="100" w:firstLine="0" w:firstLineChars="0"/>
+              <w:rPr>
+                <w:rFonts w:ascii="Arial" w:hAnsi="Arial" w:eastAsia="Arial" w:cs="Arial"/>
+                <w:i w:val="false"/>
+                <w:b w:val="false"/>
+                <w:u w:val="none"/>
+                <w:sz w:val="22"/>
+                <w:szCs w:val="22"/>
+                <w:color w:val="000000"/>
+              </w:rPr>
+            </w:pPr>
+            <w:r xmlns:w="http://schemas.openxmlformats.org/wordprocessingml/2006/main" xmlns:wp="http://schemas.openxmlformats.org/drawingml/2006/wordprocessingDrawing" xmlns:r="http://schemas.openxmlformats.org/officeDocument/2006/relationships" xmlns:w14="http://schemas.microsoft.com/office/word/2010/wordml">
+              <w:rPr>
+                <w:rFonts w:ascii="Arial" w:hAnsi="Arial" w:eastAsia="Arial" w:cs="Arial"/>
+                <w:i w:val="false"/>
+                <w:b w:val="false"/>
+                <w:u w:val="none"/>
+                <w:sz w:val="22"/>
+                <w:szCs w:val="22"/>
+                <w:color w:val="000000"/>
+              </w:rPr>
+              <w:t xml:space="preserve">1.55</w:t>
+            </w:r>
+          </w:p>
+        </w:tc>
+        <w:tc>
+          <w:tcPr>
+            <w:tcBorders>
+              <w:bottom w:val="single" w:sz="12" w:space="0" w:color="666666"/>
+              <w:top w:val="none" w:sz="0" w:space="0" w:color="000000"/>
+              <w:left w:val="none" w:sz="0" w:space="0" w:color="000000"/>
+              <w:right w:val="none" w:sz="0" w:space="0" w:color="000000"/>
+            </w:tcBorders>
+            <w:shd w:val="clear" w:color="auto" w:fill="E5E5E5"/>
+            <w:tcMar>
+              <w:top w:w="0" w:type="dxa"/>
+              <w:bottom w:w="0" w:type="dxa"/>
+              <w:left w:w="0" w:type="dxa"/>
+              <w:right w:w="0" w:type="dxa"/>
+            </w:tcMar>
+            <w:vAlign w:val="center"/>
+          </w:tcPr>
+          <w:p>
+            <w:pPr>
+              <w:pStyle w:val="Normal"/>
+              <w:jc w:val="right"/>
+              <w:pBdr>
+                <w:bottom w:val="none" w:sz="0" w:space="0" w:color="000000"/>
+                <w:top w:val="none" w:sz="0" w:space="0" w:color="000000"/>
+                <w:left w:val="none" w:sz="0" w:space="0" w:color="000000"/>
+                <w:right w:val="none" w:sz="0" w:space="0" w:color="000000"/>
+              </w:pBdr>
+              <w:spacing w:after="100" w:before="100" w:line="240"/>
+              <w:ind w:left="100" w:right="100" w:firstLine="0" w:firstLineChars="0"/>
+              <w:rPr>
+                <w:rFonts w:ascii="Arial" w:hAnsi="Arial" w:eastAsia="Arial" w:cs="Arial"/>
+                <w:i w:val="false"/>
+                <w:b w:val="false"/>
+                <w:u w:val="none"/>
+                <w:sz w:val="22"/>
+                <w:szCs w:val="22"/>
+                <w:color w:val="000000"/>
+              </w:rPr>
+            </w:pPr>
+            <w:r xmlns:w="http://schemas.openxmlformats.org/wordprocessingml/2006/main" xmlns:wp="http://schemas.openxmlformats.org/drawingml/2006/wordprocessingDrawing" xmlns:r="http://schemas.openxmlformats.org/officeDocument/2006/relationships" xmlns:w14="http://schemas.microsoft.com/office/word/2010/wordml">
+              <w:rPr>
+                <w:rFonts w:ascii="Arial" w:hAnsi="Arial" w:eastAsia="Arial" w:cs="Arial"/>
+                <w:i w:val="false"/>
+                <w:b w:val="false"/>
+                <w:u w:val="none"/>
+                <w:sz w:val="22"/>
+                <w:szCs w:val="22"/>
+                <w:color w:val="000000"/>
+              </w:rPr>
+              <w:t xml:space="preserve">-31.1%</w:t>
+            </w:r>
+            <w:r xmlns:w="http://schemas.openxmlformats.org/wordprocessingml/2006/main" xmlns:wp="http://schemas.openxmlformats.org/drawingml/2006/wordprocessingDrawing" xmlns:r="http://schemas.openxmlformats.org/officeDocument/2006/relationships" xmlns:w14="http://schemas.microsoft.com/office/word/2010/wordml">
+              <w:rPr>
+                <w:rFonts w:ascii="Arial" w:hAnsi="Arial" w:eastAsia="Arial" w:cs="Arial"/>
+                <w:i w:val="false"/>
+                <w:b w:val="false"/>
+                <w:u w:val="none"/>
+                <w:sz w:val="22"/>
+                <w:szCs w:val="22"/>
+                <w:color w:val="000000"/>
+              </w:rPr>
+              <w:t xml:space="preserve"> </w:t>
+            </w:r>
+            <w:r xmlns:w="http://schemas.openxmlformats.org/wordprocessingml/2006/main" xmlns:wp="http://schemas.openxmlformats.org/drawingml/2006/wordprocessingDrawing" xmlns:r="http://schemas.openxmlformats.org/officeDocument/2006/relationships" xmlns:w14="http://schemas.microsoft.com/office/word/2010/wordml">
+              <w:rPr>
+                <w:rFonts w:ascii="Arial" w:hAnsi="Arial" w:eastAsia="Arial" w:cs="Arial"/>
+                <w:i w:val="false"/>
+                <w:b w:val="false"/>
+                <w:u w:val="none"/>
+                <w:sz w:val="20"/>
+                <w:szCs w:val="20"/>
+                <w:color w:val="CD1076"/>
+              </w:rPr>
+              <w:t xml:space="preserve">▼</w:t>
+            </w:r>
+          </w:p>
+        </w:tc>
+      </w:tr>
+      <w:tr>
+        <w:trPr>
+          <w:trHeight w:val="360" w:hRule="auto"/>
+        </w:trPr>
+        footer1
+        <w:tc>
+          <w:tcPr>
+            <w:gridSpan w:val="6"/>
+            <w:tcBorders>
+              <w:bottom w:val="none" w:sz="0" w:space="0" w:color="FFFFFF"/>
+              <w:top w:val="single" w:sz="12" w:space="0" w:color="666666"/>
+              <w:left w:val="none" w:sz="0" w:space="0" w:color="FFFFFF"/>
+              <w:right w:val="none" w:sz="0" w:space="0" w:color="FFFFFF"/>
+            </w:tcBorders>
+            <w:shd w:val="clear" w:color="auto" w:fill="FFFFFF"/>
+            <w:tcMar>
+              <w:top w:w="0" w:type="dxa"/>
+              <w:bottom w:w="0" w:type="dxa"/>
+              <w:left w:w="0" w:type="dxa"/>
+              <w:right w:w="0" w:type="dxa"/>
+            </w:tcMar>
+            <w:vAlign w:val="center"/>
+          </w:tcPr>
+          <w:p>
+            <w:pPr>
+              <w:pStyle w:val="Normal"/>
+              <w:jc w:val="left"/>
+              <w:pBdr>
+                <w:bottom w:val="none" w:sz="0" w:space="0" w:color="000000"/>
+                <w:top w:val="none" w:sz="0" w:space="0" w:color="000000"/>
+                <w:left w:val="none" w:sz="0" w:space="0" w:color="000000"/>
+                <w:right w:val="none" w:sz="0" w:space="0" w:color="000000"/>
+              </w:pBdr>
+              <w:spacing w:after="100" w:before="100" w:line="240"/>
+              <w:ind w:left="100" w:right="100" w:firstLine="0" w:firstLineChars="0"/>
+              <w:rPr>
+                <w:rFonts w:ascii="Arial" w:hAnsi="Arial" w:eastAsia="Arial" w:cs="Arial"/>
+                <w:i w:val="false"/>
+                <w:b w:val="false"/>
+                <w:u w:val="none"/>
+                <w:sz w:val="22"/>
+                <w:szCs w:val="22"/>
+                <w:color w:val="000000"/>
+              </w:rPr>
+            </w:pPr>
+            <w:r xmlns:w="http://schemas.openxmlformats.org/wordprocessingml/2006/main" xmlns:wp="http://schemas.openxmlformats.org/drawingml/2006/wordprocessingDrawing" xmlns:r="http://schemas.openxmlformats.org/officeDocument/2006/relationships" xmlns:w14="http://schemas.microsoft.com/office/word/2010/wordml">
+              <w:rPr>
+                <w:rFonts w:ascii="Arial" w:hAnsi="Arial" w:eastAsia="Arial" w:cs="Arial"/>
+                <w:i w:val="false"/>
+                <w:b w:val="false"/>
+                <w:u w:val="none"/>
+                <w:sz w:val="22"/>
+                <w:szCs w:val="22"/>
+                <w:color w:val="000000"/>
+              </w:rPr>
+              <w:t xml:space="preserve">Data collected on 2025-01-30 at Deiniol Road, Brambell Building, 1st Floor Lab B1. Change in Oxygen uptake rate is shown as Δ mmol O</w:t>
+            </w:r>
+            <w:r xmlns:w="http://schemas.openxmlformats.org/wordprocessingml/2006/main" xmlns:wp="http://schemas.openxmlformats.org/drawingml/2006/wordprocessingDrawing" xmlns:r="http://schemas.openxmlformats.org/officeDocument/2006/relationships" xmlns:w14="http://schemas.microsoft.com/office/word/2010/wordml">
+              <w:rPr>
+                <w:rFonts w:ascii="Arial" w:hAnsi="Arial" w:eastAsia="Arial" w:cs="Arial"/>
+                <w:i w:val="false"/>
+                <w:b w:val="false"/>
+                <w:u w:val="none"/>
+                <w:vertAlign w:val="subscript"/>
+                <w:sz w:val="22"/>
+                <w:szCs w:val="22"/>
+                <w:color w:val="000000"/>
+              </w:rPr>
+              <w:t xml:space="preserve">2</w:t>
+            </w:r>
+            <w:r xmlns:w="http://schemas.openxmlformats.org/wordprocessingml/2006/main" xmlns:wp="http://schemas.openxmlformats.org/drawingml/2006/wordprocessingDrawing" xmlns:r="http://schemas.openxmlformats.org/officeDocument/2006/relationships" xmlns:w14="http://schemas.microsoft.com/office/word/2010/wordml">
+              <w:rPr>
+                <w:rFonts w:ascii="Arial" w:hAnsi="Arial" w:eastAsia="Arial" w:cs="Arial"/>
+                <w:i w:val="false"/>
+                <w:b w:val="false"/>
+                <w:u w:val="none"/>
+                <w:sz w:val="22"/>
+                <w:szCs w:val="22"/>
+                <w:color w:val="000000"/>
+              </w:rPr>
+              <w:t xml:space="preserve"> kg</w:t>
+            </w:r>
+            <w:r xmlns:w="http://schemas.openxmlformats.org/wordprocessingml/2006/main" xmlns:wp="http://schemas.openxmlformats.org/drawingml/2006/wordprocessingDrawing" xmlns:r="http://schemas.openxmlformats.org/officeDocument/2006/relationships" xmlns:w14="http://schemas.microsoft.com/office/word/2010/wordml">
+              <w:rPr>
+                <w:rFonts w:ascii="Arial" w:hAnsi="Arial" w:eastAsia="Arial" w:cs="Arial"/>
+                <w:i w:val="false"/>
+                <w:b w:val="false"/>
+                <w:u w:val="none"/>
+                <w:vertAlign w:val="superscript"/>
+                <w:sz w:val="22"/>
+                <w:szCs w:val="22"/>
+                <w:color w:val="000000"/>
+              </w:rPr>
+              <w:t xml:space="preserve">-1</w:t>
+            </w:r>
+            <w:r xmlns:w="http://schemas.openxmlformats.org/wordprocessingml/2006/main" xmlns:wp="http://schemas.openxmlformats.org/drawingml/2006/wordprocessingDrawing" xmlns:r="http://schemas.openxmlformats.org/officeDocument/2006/relationships" xmlns:w14="http://schemas.microsoft.com/office/word/2010/wordml">
+              <w:rPr>
+                <w:rFonts w:ascii="Arial" w:hAnsi="Arial" w:eastAsia="Arial" w:cs="Arial"/>
+                <w:i w:val="false"/>
+                <w:b w:val="false"/>
+                <w:u w:val="none"/>
+                <w:sz w:val="22"/>
+                <w:szCs w:val="22"/>
+                <w:color w:val="000000"/>
+              </w:rPr>
+              <w:t xml:space="preserve"> h</w:t>
+            </w:r>
+            <w:r xmlns:w="http://schemas.openxmlformats.org/wordprocessingml/2006/main" xmlns:wp="http://schemas.openxmlformats.org/drawingml/2006/wordprocessingDrawing" xmlns:r="http://schemas.openxmlformats.org/officeDocument/2006/relationships" xmlns:w14="http://schemas.microsoft.com/office/word/2010/wordml">
+              <w:rPr>
+                <w:rFonts w:ascii="Arial" w:hAnsi="Arial" w:eastAsia="Arial" w:cs="Arial"/>
+                <w:i w:val="false"/>
+                <w:b w:val="false"/>
+                <w:u w:val="none"/>
+                <w:vertAlign w:val="superscript"/>
+                <w:sz w:val="22"/>
+                <w:szCs w:val="22"/>
+                <w:color w:val="000000"/>
+              </w:rPr>
+              <w:t xml:space="preserve">-1</w:t>
+            </w:r>
+          </w:p>
+        </w:tc>
+      </w:tr>
+    </w:tbl>
+    <w:p>
+      <w:pPr>
+        <w:pStyle w:val="FirstParagraph"/>
+      </w:pPr>
+      <w:r>
+        <w:t xml:space="preserve">Upon initial submersion of the crabs in seawater for 19 minutes, crab A1 experienced an Oxygen uptake of 2.14 mmol 02 kg^-1 h^-1 and crab A2 experienced an Oxygen uptake of 2.25 mmol 02 kg^-1 h^-1, i take these as baselines to compare the other readings with. A2 was heavier, with a weight of 0.0277 kg compared with crab A1’s weight of 0.0269 kg, it should also be noted the volume of the tank for A1 was smaller by 5 ml at 795ml compared with 800ml for A2. Upon aerial exposure, crab A1 was found to have an Oxygen uptake rate of -1.46e-03 (mmol 02 kg^-1 h^-1), this is because an increase of PO2 was measured in the tank for A1, the PO2 for the tank of A2 was found to decrease, leading to an oxygen uptake rate being measured as 1.58e-03 (mmol 02 kg^-1 h^-1), both recordings were calculated over 61 minutes, as shown in Table 8. As shown in Table 10, these values are 100.1% and 99.9% decreases respectively. Compared with initial submersion, crab A1 was found to have in increased rate at 3.10 mmol 02 kg^-1 h^-1, a 45% increase, however, A2 was found to have a rate of 1.55 mmol 02 kg^-1 h^-1, a 31% decrease.</w:t>
+      </w:r>
+    </w:p>
+    <w:bookmarkEnd w:id="32"/>
+    <w:bookmarkEnd w:id="33"/>
+    <w:bookmarkStart w:id="35" w:name="task-3"/>
+    <w:p>
+      <w:pPr>
+        <w:pStyle w:val="Heading2"/>
+      </w:pPr>
+      <w:r>
+        <w:t xml:space="preserve">Task 3</w:t>
+      </w:r>
+    </w:p>
+    <w:bookmarkStart w:id="34" w:name="discussion"/>
+    <w:p>
+      <w:pPr>
+        <w:pStyle w:val="Heading3"/>
+      </w:pPr>
+      <w:r>
+        <w:t xml:space="preserve">Discussion</w:t>
+      </w:r>
+    </w:p>
+    <w:p>
+      <w:pPr>
+        <w:pStyle w:val="FirstParagraph"/>
+      </w:pPr>
+      <w:r>
+        <w:t xml:space="preserve">The initial higher reading for A2 can be explained by its bigger size… The negative value is my interpretation assuming the container was air tight, the oxygen came from the crab, it however could be an erroneous reading (give specific numbers)… crabs breathe much worse in air, only able to get one hundredth the amount of oxygen … if my readings can be believed (do the math again)… one crab breathed better, the other worse, perhaps an error in machinery, loose seal means the O2 increased in air and water got more aerated for submersion. or maybe the crabs just reacted differently by chance, with only these samples who knows (have a look at literature to see which is more likely, is better or worse breathing after air more common?)… possible stress… gender not taken… i recommend pooling the class data so statistical analysis can be done on it… (rule out errors, find significance, that sort of stuff) i created a 10th table on my own time using R to calculate the percentage change with the values as I hope this is a transparrent way of displaying the information. (not exactly this, but mention 10 and the use of R)…</w:t>
+      </w:r>
+    </w:p>
+    <w:bookmarkEnd w:id="34"/>
+    <w:bookmarkEnd w:id="35"/>
     <w:sectPr/>
   </w:body>
 </w:document>

</xml_diff>